<commit_message>
Circle Language Spec Plan: Remove template content from sub-project plans and small reformulations to those documents.
</commit_message>
<xml_diff>
--- a/Circle Language Spec Plan/1. Current/2019-08 Circle Language Spec Revamp Plan/2019-08 Circle Language Spec Revamp Notes.docx
+++ b/Circle Language Spec Plan/1. Current/2019-08 Circle Language Spec Revamp Plan/2019-08 Circle Language Spec Revamp Notes.docx
@@ -2176,7 +2176,21 @@
           <w:color w:val="D9E2F3"/>
           <w:lang w:val="en-US"/>
         </w:rPr>
-        <w:t>Improve project docs:</w:t>
+        <w:t xml:space="preserve">Improve </w:t>
+      </w:r>
+      <w:r>
+        <w:rPr>
+          <w:color w:val="D9E2F3"/>
+          <w:lang w:val="en-US"/>
+        </w:rPr>
+        <w:t xml:space="preserve">planning </w:t>
+      </w:r>
+      <w:r>
+        <w:rPr>
+          <w:color w:val="D9E2F3"/>
+          <w:lang w:val="en-US"/>
+        </w:rPr>
+        <w:t>docs:</w:t>
       </w:r>
     </w:p>
     <w:p>
@@ -2359,6 +2373,151 @@
         <w:rPr>
           <w:lang w:val="en-US"/>
         </w:rPr>
+        <w:t xml:space="preserve">Improve </w:t>
+      </w:r>
+      <w:r>
+        <w:rPr>
+          <w:lang w:val="en-US"/>
+        </w:rPr>
+        <w:t>Circle Language S</w:t>
+      </w:r>
+      <w:bookmarkStart w:id="8" w:name="_GoBack"/>
+      <w:bookmarkEnd w:id="8"/>
+      <w:r>
+        <w:rPr>
+          <w:lang w:val="en-US"/>
+        </w:rPr>
+        <w:t>pec</w:t>
+      </w:r>
+      <w:r>
+        <w:rPr>
+          <w:lang w:val="en-US"/>
+        </w:rPr>
+        <w:t>:</w:t>
+      </w:r>
+    </w:p>
+    <w:p>
+      <w:pPr>
+        <w:numPr>
+          <w:ilvl w:val="1"/>
+          <w:numId w:val="25"/>
+        </w:numPr>
+        <w:rPr>
+          <w:color w:val="D9E2F3"/>
+          <w:lang w:val="en-US"/>
+        </w:rPr>
+      </w:pPr>
+      <w:r>
+        <w:rPr>
+          <w:color w:val="D9E2F3"/>
+          <w:lang w:val="en-US"/>
+        </w:rPr>
+        <w:t xml:space="preserve">Reorganize </w:t>
+      </w:r>
+      <w:r>
+        <w:rPr>
+          <w:color w:val="D9E2F3"/>
+          <w:lang w:val="en-US"/>
+        </w:rPr>
+        <w:t>Circle D</w:t>
+      </w:r>
+      <w:r>
+        <w:rPr>
+          <w:color w:val="D9E2F3"/>
+          <w:lang w:val="en-US"/>
+        </w:rPr>
+        <w:t xml:space="preserve">ocs </w:t>
+      </w:r>
+      <w:r>
+        <w:rPr>
+          <w:color w:val="D9E2F3"/>
+          <w:lang w:val="en-US"/>
+        </w:rPr>
+        <w:t>files and folders (e.g. lone files in folders is not handy).</w:t>
+      </w:r>
+    </w:p>
+    <w:p>
+      <w:pPr>
+        <w:numPr>
+          <w:ilvl w:val="1"/>
+          <w:numId w:val="25"/>
+        </w:numPr>
+        <w:rPr>
+          <w:lang w:val="en-US"/>
+        </w:rPr>
+      </w:pPr>
+      <w:r>
+        <w:rPr>
+          <w:lang w:val="en-US"/>
+        </w:rPr>
+        <w:t>Drop loose ideas from Ideas.doc into the appropriate spot in the documentation.</w:t>
+      </w:r>
+    </w:p>
+    <w:p>
+      <w:pPr>
+        <w:numPr>
+          <w:ilvl w:val="1"/>
+          <w:numId w:val="25"/>
+        </w:numPr>
+        <w:rPr>
+          <w:lang w:val="en-US"/>
+        </w:rPr>
+      </w:pPr>
+      <w:r>
+        <w:rPr>
+          <w:lang w:val="en-US"/>
+        </w:rPr>
+        <w:t>Turn separate Concept/Diagram/Text Code articles into one.</w:t>
+      </w:r>
+    </w:p>
+    <w:p>
+      <w:pPr>
+        <w:numPr>
+          <w:ilvl w:val="1"/>
+          <w:numId w:val="25"/>
+        </w:numPr>
+        <w:rPr>
+          <w:lang w:val="en-US"/>
+        </w:rPr>
+      </w:pPr>
+      <w:r>
+        <w:rPr>
+          <w:lang w:val="en-US"/>
+        </w:rPr>
+        <w:t>Start reading / writing / reformulating.</w:t>
+      </w:r>
+    </w:p>
+    <w:p>
+      <w:pPr>
+        <w:numPr>
+          <w:ilvl w:val="1"/>
+          <w:numId w:val="25"/>
+        </w:numPr>
+        <w:rPr>
+          <w:lang w:val="en-US"/>
+        </w:rPr>
+      </w:pPr>
+      <w:r>
+        <w:rPr>
+          <w:lang w:val="en-US"/>
+        </w:rPr>
+        <w:t>Convert from Word to markdown, so it may get indexed by Google once published.</w:t>
+      </w:r>
+    </w:p>
+    <w:p>
+      <w:pPr>
+        <w:numPr>
+          <w:ilvl w:val="0"/>
+          <w:numId w:val="25"/>
+        </w:numPr>
+        <w:rPr>
+          <w:lang w:val="en-US"/>
+        </w:rPr>
+      </w:pPr>
+      <w:r>
+        <w:rPr>
+          <w:lang w:val="en-US"/>
+        </w:rPr>
         <w:t>Separate git repositories:</w:t>
       </w:r>
     </w:p>
@@ -2376,19 +2535,7 @@
         <w:rPr>
           <w:lang w:val="en-US"/>
         </w:rPr>
-        <w:t xml:space="preserve">Split off Project Docs for Circle language </w:t>
-      </w:r>
-      <w:r>
-        <w:rPr>
-          <w:lang w:val="en-US"/>
-        </w:rPr>
-        <w:t xml:space="preserve">documentation </w:t>
-      </w:r>
-      <w:r>
-        <w:rPr>
-          <w:lang w:val="en-US"/>
-        </w:rPr>
-        <w:t>into a separate git repository.</w:t>
+        <w:t>Split off Project Docs for Circle language documentation into a separate git repository.</w:t>
       </w:r>
     </w:p>
     <w:p>
@@ -2405,13 +2552,22 @@
         <w:rPr>
           <w:lang w:val="en-US"/>
         </w:rPr>
-        <w:t>Split off Circle Docs' language specification part</w:t>
-      </w:r>
-      <w:r>
-        <w:rPr>
-          <w:lang w:val="en-US"/>
-        </w:rPr>
-        <w:t xml:space="preserve"> into a separate git repository.</w:t>
+        <w:t>Split off Circle Docs' language specification part into a separate git repository.</w:t>
+      </w:r>
+    </w:p>
+    <w:p>
+      <w:pPr>
+        <w:pStyle w:val="Heading3"/>
+        <w:rPr>
+          <w:lang w:val="en-US"/>
+        </w:rPr>
+      </w:pPr>
+      <w:bookmarkStart w:id="9" w:name="_Toc27316843"/>
+      <w:r>
+        <w:rPr>
+          <w:lang w:val="en-US"/>
+        </w:rPr>
+        <w:t>Requirements</w:t>
       </w:r>
     </w:p>
     <w:p>
@@ -2421,14 +2577,136 @@
           <w:numId w:val="25"/>
         </w:numPr>
         <w:rPr>
-          <w:lang w:val="en-US"/>
-        </w:rPr>
-      </w:pPr>
-      <w:r>
-        <w:rPr>
-          <w:lang w:val="en-US"/>
-        </w:rPr>
-        <w:t>Improve docs:</w:t>
+          <w:color w:val="BFBFBF"/>
+          <w:lang w:val="en-US"/>
+        </w:rPr>
+      </w:pPr>
+      <w:r>
+        <w:rPr>
+          <w:color w:val="BFBFBF"/>
+          <w:lang w:val="en-US"/>
+        </w:rPr>
+        <w:t>Read "New Computer Language, Strategy.doc"</w:t>
+      </w:r>
+    </w:p>
+    <w:p>
+      <w:pPr>
+        <w:numPr>
+          <w:ilvl w:val="0"/>
+          <w:numId w:val="25"/>
+        </w:numPr>
+        <w:rPr>
+          <w:color w:val="BFBFBF"/>
+          <w:lang w:val="en-US"/>
+        </w:rPr>
+      </w:pPr>
+      <w:r>
+        <w:rPr>
+          <w:color w:val="BFBFBF"/>
+          <w:lang w:val="en-US"/>
+        </w:rPr>
+        <w:t>Read "New Computer Language, Products.doc"</w:t>
+      </w:r>
+    </w:p>
+    <w:p>
+      <w:pPr>
+        <w:numPr>
+          <w:ilvl w:val="0"/>
+          <w:numId w:val="25"/>
+        </w:numPr>
+        <w:rPr>
+          <w:lang w:val="en-US"/>
+        </w:rPr>
+      </w:pPr>
+      <w:r>
+        <w:rPr>
+          <w:lang w:val="en-US"/>
+        </w:rPr>
+        <w:t>…</w:t>
+      </w:r>
+    </w:p>
+    <w:p>
+      <w:pPr>
+        <w:pStyle w:val="Heading2"/>
+        <w:rPr>
+          <w:color w:val="B4C6E7"/>
+          <w:lang w:val="en-US"/>
+        </w:rPr>
+      </w:pPr>
+      <w:r>
+        <w:rPr>
+          <w:color w:val="B4C6E7"/>
+          <w:lang w:val="en-US"/>
+        </w:rPr>
+        <w:t>Notes</w:t>
+      </w:r>
+      <w:bookmarkEnd w:id="9"/>
+    </w:p>
+    <w:p>
+      <w:pPr>
+        <w:pStyle w:val="Heading3"/>
+        <w:rPr>
+          <w:color w:val="B4C6E7"/>
+          <w:lang w:val="en-US"/>
+        </w:rPr>
+      </w:pPr>
+      <w:bookmarkStart w:id="10" w:name="_Toc27316844"/>
+      <w:r>
+        <w:rPr>
+          <w:color w:val="B4C6E7"/>
+          <w:lang w:val="en-US"/>
+        </w:rPr>
+        <w:t>2020-03-22 Notes</w:t>
+      </w:r>
+    </w:p>
+    <w:p>
+      <w:pPr>
+        <w:numPr>
+          <w:ilvl w:val="0"/>
+          <w:numId w:val="25"/>
+        </w:numPr>
+        <w:rPr>
+          <w:color w:val="BFBFBF"/>
+          <w:lang w:val="en-US"/>
+        </w:rPr>
+      </w:pPr>
+      <w:r>
+        <w:rPr>
+          <w:color w:val="BFBFBF"/>
+          <w:lang w:val="en-US"/>
+        </w:rPr>
+        <w:t xml:space="preserve">I moved around folders, for a preliminary split up between Circle Docs and Circle </w:t>
+      </w:r>
+      <w:r>
+        <w:rPr>
+          <w:color w:val="BFBFBF"/>
+          <w:lang w:val="en-US"/>
+        </w:rPr>
+        <w:t xml:space="preserve">3 </w:t>
+      </w:r>
+      <w:r>
+        <w:rPr>
+          <w:color w:val="BFBFBF"/>
+          <w:lang w:val="en-US"/>
+        </w:rPr>
+        <w:t>Programming projects.</w:t>
+      </w:r>
+    </w:p>
+    <w:p>
+      <w:pPr>
+        <w:numPr>
+          <w:ilvl w:val="0"/>
+          <w:numId w:val="25"/>
+        </w:numPr>
+        <w:rPr>
+          <w:lang w:val="en-US"/>
+        </w:rPr>
+      </w:pPr>
+      <w:r>
+        <w:rPr>
+          <w:lang w:val="en-US"/>
+        </w:rPr>
+        <w:t>I could change titles of projects inside the doc content too.</w:t>
       </w:r>
     </w:p>
     <w:p>
@@ -2438,37 +2716,14 @@
           <w:numId w:val="25"/>
         </w:numPr>
         <w:rPr>
-          <w:color w:val="D9E2F3"/>
-          <w:lang w:val="en-US"/>
-        </w:rPr>
-      </w:pPr>
-      <w:r>
-        <w:rPr>
-          <w:color w:val="D9E2F3"/>
-          <w:lang w:val="en-US"/>
-        </w:rPr>
-        <w:t xml:space="preserve">Reorganize </w:t>
-      </w:r>
-      <w:r>
-        <w:rPr>
-          <w:color w:val="D9E2F3"/>
-          <w:lang w:val="en-US"/>
-        </w:rPr>
-        <w:t>Circle D</w:t>
-      </w:r>
-      <w:r>
-        <w:rPr>
-          <w:color w:val="D9E2F3"/>
-          <w:lang w:val="en-US"/>
-        </w:rPr>
-        <w:t xml:space="preserve">ocs </w:t>
-      </w:r>
-      <w:r>
-        <w:rPr>
-          <w:color w:val="D9E2F3"/>
-          <w:lang w:val="en-US"/>
-        </w:rPr>
-        <w:t>files and folders (e.g. lone files in folders is not handy).</w:t>
+          <w:lang w:val="en-US"/>
+        </w:rPr>
+      </w:pPr>
+      <w:r>
+        <w:rPr>
+          <w:lang w:val="en-US"/>
+        </w:rPr>
+        <w:t>Also for Circle 3 Programming, though less importantly.</w:t>
       </w:r>
     </w:p>
     <w:p>
@@ -2478,14 +2733,16 @@
           <w:numId w:val="25"/>
         </w:numPr>
         <w:rPr>
-          <w:lang w:val="en-US"/>
-        </w:rPr>
-      </w:pPr>
-      <w:r>
-        <w:rPr>
-          <w:lang w:val="en-US"/>
-        </w:rPr>
-        <w:t>Drop loose ideas from Ideas.doc into the appropriate spot in the documentation.</w:t>
+          <w:color w:val="BFBFBF"/>
+          <w:lang w:val="en-US"/>
+        </w:rPr>
+      </w:pPr>
+      <w:r>
+        <w:rPr>
+          <w:color w:val="BFBFBF"/>
+          <w:lang w:val="en-US"/>
+        </w:rPr>
+        <w:t>I am unsure whether I want to call the projects 'Circle Docs'. Maybe 'Circle Language Specification'.</w:t>
       </w:r>
     </w:p>
     <w:p>
@@ -2495,14 +2752,35 @@
           <w:numId w:val="25"/>
         </w:numPr>
         <w:rPr>
-          <w:lang w:val="en-US"/>
-        </w:rPr>
-      </w:pPr>
-      <w:r>
-        <w:rPr>
-          <w:lang w:val="en-US"/>
-        </w:rPr>
-        <w:t>Turn separate Concept/Diagram/Text Code articles into one.</w:t>
+          <w:color w:val="BFBFBF"/>
+          <w:lang w:val="en-US"/>
+        </w:rPr>
+      </w:pPr>
+      <w:r>
+        <w:rPr>
+          <w:color w:val="BFBFBF"/>
+          <w:lang w:val="en-US"/>
+        </w:rPr>
+        <w:t>I do want to go for the name 'Circle' as opposed to 'New Computer Language'.</w:t>
+      </w:r>
+    </w:p>
+    <w:p>
+      <w:pPr>
+        <w:numPr>
+          <w:ilvl w:val="2"/>
+          <w:numId w:val="25"/>
+        </w:numPr>
+        <w:rPr>
+          <w:color w:val="BFBFBF"/>
+          <w:lang w:val="en-US"/>
+        </w:rPr>
+      </w:pPr>
+      <w:r>
+        <w:rPr>
+          <w:color w:val="BFBFBF"/>
+          <w:lang w:val="en-US"/>
+        </w:rPr>
+        <w:t>I don't mind that this makes my documentation stick to a name that in theory might later change. It probably will not change at all.</w:t>
       </w:r>
     </w:p>
     <w:p>
@@ -2512,14 +2790,16 @@
           <w:numId w:val="25"/>
         </w:numPr>
         <w:rPr>
-          <w:lang w:val="en-US"/>
-        </w:rPr>
-      </w:pPr>
-      <w:r>
-        <w:rPr>
-          <w:lang w:val="en-US"/>
-        </w:rPr>
-        <w:t>Start reading / writing / reformulating.</w:t>
+          <w:color w:val="BFBFBF"/>
+          <w:lang w:val="en-US"/>
+        </w:rPr>
+      </w:pPr>
+      <w:r>
+        <w:rPr>
+          <w:color w:val="BFBFBF"/>
+          <w:lang w:val="en-US"/>
+        </w:rPr>
+        <w:t>But Circle Docs is too general, I think. It should be Circle Language Specification.</w:t>
       </w:r>
     </w:p>
     <w:p>
@@ -2529,29 +2809,610 @@
           <w:numId w:val="25"/>
         </w:numPr>
         <w:rPr>
-          <w:lang w:val="en-US"/>
-        </w:rPr>
-      </w:pPr>
-      <w:r>
-        <w:rPr>
-          <w:lang w:val="en-US"/>
-        </w:rPr>
-        <w:t>Convert from Word to markdown, so it may get indexed by Google once published.</w:t>
+          <w:color w:val="BFBFBF"/>
+          <w:lang w:val="en-US"/>
+        </w:rPr>
+      </w:pPr>
+      <w:r>
+        <w:rPr>
+          <w:color w:val="BFBFBF"/>
+          <w:lang w:val="en-US"/>
+        </w:rPr>
+        <w:t xml:space="preserve">I don't care for the abbreviation 'Spec'. I am not a fan of abbreviation and I don’t think it makes </w:t>
+      </w:r>
+      <w:r>
+        <w:rPr>
+          <w:color w:val="BFBFBF"/>
+          <w:lang w:val="en-US"/>
+        </w:rPr>
+        <w:t>it much more concise or clear.</w:t>
+      </w:r>
+    </w:p>
+    <w:p>
+      <w:pPr>
+        <w:numPr>
+          <w:ilvl w:val="1"/>
+          <w:numId w:val="25"/>
+        </w:numPr>
+        <w:rPr>
+          <w:color w:val="BFBFBF"/>
+          <w:lang w:val="en-US"/>
+        </w:rPr>
+      </w:pPr>
+      <w:r>
+        <w:rPr>
+          <w:color w:val="BFBFBF"/>
+          <w:lang w:val="en-US"/>
+        </w:rPr>
+        <w:t>Also: I am hitting my limit here. I'm tired and getting all sorts of symptoms.</w:t>
+      </w:r>
+    </w:p>
+    <w:p>
+      <w:pPr>
+        <w:numPr>
+          <w:ilvl w:val="1"/>
+          <w:numId w:val="25"/>
+        </w:numPr>
+        <w:rPr>
+          <w:color w:val="BFBFBF"/>
+          <w:lang w:val="en-US"/>
+        </w:rPr>
+      </w:pPr>
+      <w:r>
+        <w:rPr>
+          <w:color w:val="BFBFBF"/>
+          <w:lang w:val="en-US"/>
+        </w:rPr>
+        <w:t>Circle Language Design is also an option. 'Specification' may raise expectations about finishedness.</w:t>
+      </w:r>
+    </w:p>
+    <w:p>
+      <w:pPr>
+        <w:numPr>
+          <w:ilvl w:val="1"/>
+          <w:numId w:val="25"/>
+        </w:numPr>
+        <w:rPr>
+          <w:color w:val="BFBFBF"/>
+          <w:lang w:val="en-US"/>
+        </w:rPr>
+      </w:pPr>
+      <w:r>
+        <w:rPr>
+          <w:color w:val="BFBFBF"/>
+          <w:lang w:val="en-US"/>
+        </w:rPr>
+        <w:t>Circle Language Design Planning</w:t>
+      </w:r>
+    </w:p>
+    <w:p>
+      <w:pPr>
+        <w:numPr>
+          <w:ilvl w:val="1"/>
+          <w:numId w:val="25"/>
+        </w:numPr>
+        <w:rPr>
+          <w:color w:val="BFBFBF"/>
+          <w:lang w:val="en-US"/>
+        </w:rPr>
+      </w:pPr>
+      <w:r>
+        <w:rPr>
+          <w:color w:val="BFBFBF"/>
+          <w:lang w:val="en-US"/>
+        </w:rPr>
+        <w:t>Circle Language Specification</w:t>
+      </w:r>
+    </w:p>
+    <w:p>
+      <w:pPr>
+        <w:numPr>
+          <w:ilvl w:val="1"/>
+          <w:numId w:val="25"/>
+        </w:numPr>
+        <w:rPr>
+          <w:color w:val="BFBFBF"/>
+          <w:lang w:val="en-US"/>
+        </w:rPr>
+      </w:pPr>
+      <w:r>
+        <w:rPr>
+          <w:color w:val="BFBFBF"/>
+          <w:lang w:val="en-US"/>
+        </w:rPr>
+        <w:t>'</w:t>
+      </w:r>
+      <w:r>
+        <w:rPr>
+          <w:color w:val="BFBFBF"/>
+          <w:lang w:val="en-US"/>
+        </w:rPr>
+        <w:t>Specificiation</w:t>
+      </w:r>
+      <w:r>
+        <w:rPr>
+          <w:color w:val="BFBFBF"/>
+          <w:lang w:val="en-US"/>
+        </w:rPr>
+        <w:t>'</w:t>
+      </w:r>
+      <w:r>
+        <w:rPr>
+          <w:color w:val="BFBFBF"/>
+          <w:lang w:val="en-US"/>
+        </w:rPr>
+        <w:t>: suggests finishedness, but does it? CSS is all sorts unfinished modules.</w:t>
+      </w:r>
+    </w:p>
+    <w:p>
+      <w:pPr>
+        <w:numPr>
+          <w:ilvl w:val="1"/>
+          <w:numId w:val="25"/>
+        </w:numPr>
+        <w:rPr>
+          <w:color w:val="BFBFBF"/>
+          <w:lang w:val="en-US"/>
+        </w:rPr>
+      </w:pPr>
+      <w:r>
+        <w:rPr>
+          <w:color w:val="BFBFBF"/>
+          <w:lang w:val="en-US"/>
+        </w:rPr>
+        <w:t xml:space="preserve">Leaving out </w:t>
+      </w:r>
+      <w:r>
+        <w:rPr>
+          <w:color w:val="BFBFBF"/>
+          <w:lang w:val="en-US"/>
+        </w:rPr>
+        <w:t>'</w:t>
+      </w:r>
+      <w:r>
+        <w:rPr>
+          <w:color w:val="BFBFBF"/>
+          <w:lang w:val="en-US"/>
+        </w:rPr>
+        <w:t>Specification</w:t>
+      </w:r>
+      <w:r>
+        <w:rPr>
+          <w:color w:val="BFBFBF"/>
+          <w:lang w:val="en-US"/>
+        </w:rPr>
+        <w:t>'</w:t>
+      </w:r>
+      <w:r>
+        <w:rPr>
+          <w:color w:val="BFBFBF"/>
+          <w:lang w:val="en-US"/>
+        </w:rPr>
+        <w:t xml:space="preserve"> or </w:t>
+      </w:r>
+      <w:r>
+        <w:rPr>
+          <w:color w:val="BFBFBF"/>
+          <w:lang w:val="en-US"/>
+        </w:rPr>
+        <w:t>'</w:t>
+      </w:r>
+      <w:r>
+        <w:rPr>
+          <w:color w:val="BFBFBF"/>
+          <w:lang w:val="en-US"/>
+        </w:rPr>
+        <w:t>Design</w:t>
+      </w:r>
+      <w:r>
+        <w:rPr>
+          <w:color w:val="BFBFBF"/>
+          <w:lang w:val="en-US"/>
+        </w:rPr>
+        <w:t>'</w:t>
+      </w:r>
+      <w:r>
+        <w:rPr>
+          <w:color w:val="BFBFBF"/>
+          <w:lang w:val="en-US"/>
+        </w:rPr>
+        <w:t>: Makes distinction with Circle 3 Programming hard to see.</w:t>
+      </w:r>
+    </w:p>
+    <w:p>
+      <w:pPr>
+        <w:numPr>
+          <w:ilvl w:val="1"/>
+          <w:numId w:val="25"/>
+        </w:numPr>
+        <w:rPr>
+          <w:color w:val="BFBFBF"/>
+          <w:lang w:val="en-US"/>
+        </w:rPr>
+      </w:pPr>
+      <w:r>
+        <w:rPr>
+          <w:color w:val="BFBFBF"/>
+          <w:lang w:val="en-US"/>
+        </w:rPr>
+        <w:t xml:space="preserve">The word </w:t>
+      </w:r>
+      <w:r>
+        <w:rPr>
+          <w:color w:val="BFBFBF"/>
+          <w:lang w:val="en-US"/>
+        </w:rPr>
+        <w:t>'</w:t>
+      </w:r>
+      <w:r>
+        <w:rPr>
+          <w:color w:val="BFBFBF"/>
+          <w:lang w:val="en-US"/>
+        </w:rPr>
+        <w:t>Circle</w:t>
+      </w:r>
+      <w:r>
+        <w:rPr>
+          <w:color w:val="BFBFBF"/>
+          <w:lang w:val="en-US"/>
+        </w:rPr>
+        <w:t>'</w:t>
+      </w:r>
+      <w:r>
+        <w:rPr>
+          <w:color w:val="BFBFBF"/>
+          <w:lang w:val="en-US"/>
+        </w:rPr>
+        <w:t xml:space="preserve"> should be in it.</w:t>
+      </w:r>
+    </w:p>
+    <w:p>
+      <w:pPr>
+        <w:numPr>
+          <w:ilvl w:val="1"/>
+          <w:numId w:val="25"/>
+        </w:numPr>
+        <w:rPr>
+          <w:color w:val="BFBFBF"/>
+          <w:lang w:val="en-US"/>
+        </w:rPr>
+      </w:pPr>
+      <w:r>
+        <w:rPr>
+          <w:color w:val="BFBFBF"/>
+          <w:lang w:val="en-US"/>
+        </w:rPr>
+        <w:t xml:space="preserve">The word </w:t>
+      </w:r>
+      <w:r>
+        <w:rPr>
+          <w:color w:val="BFBFBF"/>
+          <w:lang w:val="en-US"/>
+        </w:rPr>
+        <w:t>'</w:t>
+      </w:r>
+      <w:r>
+        <w:rPr>
+          <w:color w:val="BFBFBF"/>
+          <w:lang w:val="en-US"/>
+        </w:rPr>
+        <w:t>Language</w:t>
+      </w:r>
+      <w:r>
+        <w:rPr>
+          <w:color w:val="BFBFBF"/>
+          <w:lang w:val="en-US"/>
+        </w:rPr>
+        <w:t>'</w:t>
+      </w:r>
+      <w:r>
+        <w:rPr>
+          <w:color w:val="BFBFBF"/>
+          <w:lang w:val="en-US"/>
+        </w:rPr>
+        <w:t xml:space="preserve"> at least sheds light a bit on what it actually is.</w:t>
+      </w:r>
+    </w:p>
+    <w:p>
+      <w:pPr>
+        <w:numPr>
+          <w:ilvl w:val="1"/>
+          <w:numId w:val="25"/>
+        </w:numPr>
+        <w:rPr>
+          <w:color w:val="BFBFBF"/>
+          <w:lang w:val="en-US"/>
+        </w:rPr>
+      </w:pPr>
+      <w:r>
+        <w:rPr>
+          <w:color w:val="BFBFBF"/>
+          <w:lang w:val="en-US"/>
+        </w:rPr>
+        <w:t xml:space="preserve">But Circle Language Specification </w:t>
+      </w:r>
+      <w:r>
+        <w:rPr>
+          <w:color w:val="BFBFBF"/>
+          <w:lang w:val="en-US"/>
+        </w:rPr>
+        <w:t xml:space="preserve">Plan </w:t>
+      </w:r>
+      <w:r>
+        <w:rPr>
+          <w:color w:val="BFBFBF"/>
+          <w:lang w:val="en-US"/>
+        </w:rPr>
+        <w:t>is just a long name.</w:t>
+      </w:r>
+    </w:p>
+    <w:p>
+      <w:pPr>
+        <w:numPr>
+          <w:ilvl w:val="1"/>
+          <w:numId w:val="25"/>
+        </w:numPr>
+        <w:rPr>
+          <w:color w:val="BFBFBF"/>
+          <w:lang w:val="en-US"/>
+        </w:rPr>
+      </w:pPr>
+      <w:r>
+        <w:rPr>
+          <w:color w:val="BFBFBF"/>
+          <w:lang w:val="en-US"/>
+        </w:rPr>
+        <w:t>But 'New Computer Language Functional Design' was too, so that is not an argument</w:t>
+      </w:r>
+      <w:r>
+        <w:rPr>
+          <w:color w:val="BFBFBF"/>
+          <w:lang w:val="en-US"/>
+        </w:rPr>
+        <w:t>?</w:t>
+      </w:r>
+    </w:p>
+    <w:p>
+      <w:pPr>
+        <w:numPr>
+          <w:ilvl w:val="1"/>
+          <w:numId w:val="25"/>
+        </w:numPr>
+        <w:rPr>
+          <w:color w:val="BFBFBF"/>
+          <w:lang w:val="en-US"/>
+        </w:rPr>
+      </w:pPr>
+      <w:r>
+        <w:rPr>
+          <w:color w:val="BFBFBF"/>
+          <w:lang w:val="en-US"/>
+        </w:rPr>
+        <w:t>'Spec': Is an abbreviation. I generally dislike those, but I think in this case it is appropriate. It is adopted as a word by the community.</w:t>
+      </w:r>
+    </w:p>
+    <w:p>
+      <w:pPr>
+        <w:numPr>
+          <w:ilvl w:val="0"/>
+          <w:numId w:val="25"/>
+        </w:numPr>
+        <w:rPr>
+          <w:lang w:val="en-US"/>
+        </w:rPr>
+      </w:pPr>
+      <w:r>
+        <w:rPr>
+          <w:lang w:val="en-US"/>
+        </w:rPr>
+        <w:t>I could evaluate whether those empty project docs folders are needed.</w:t>
+      </w:r>
+    </w:p>
+    <w:p>
+      <w:pPr>
+        <w:numPr>
+          <w:ilvl w:val="0"/>
+          <w:numId w:val="25"/>
+        </w:numPr>
+        <w:rPr>
+          <w:lang w:val="en-US"/>
+        </w:rPr>
+      </w:pPr>
+      <w:r>
+        <w:rPr>
+          <w:lang w:val="en-US"/>
+        </w:rPr>
+        <w:t>The idea of lower contents is described in project docs not in Circle Docs Planning, but in '1. Circle 3 Programming' planing.</w:t>
+      </w:r>
+    </w:p>
+    <w:p>
+      <w:pPr>
+        <w:numPr>
+          <w:ilvl w:val="0"/>
+          <w:numId w:val="25"/>
+        </w:numPr>
+        <w:rPr>
+          <w:lang w:val="en-US"/>
+        </w:rPr>
+      </w:pPr>
+      <w:r>
+        <w:rPr>
+          <w:lang w:val="en-US"/>
+        </w:rPr>
+        <w:t>Done projects:</w:t>
+      </w:r>
+    </w:p>
+    <w:p>
+      <w:pPr>
+        <w:numPr>
+          <w:ilvl w:val="1"/>
+          <w:numId w:val="25"/>
+        </w:numPr>
+        <w:rPr>
+          <w:lang w:val="en-US"/>
+        </w:rPr>
+      </w:pPr>
+      <w:r>
+        <w:rPr>
+          <w:lang w:val="en-US"/>
+        </w:rPr>
+        <w:t>It is a lot of content. It is not practical for me to go into detail about it now. It is only the past plans, not the future, so less important.</w:t>
+      </w:r>
+    </w:p>
+    <w:p>
+      <w:pPr>
+        <w:numPr>
+          <w:ilvl w:val="1"/>
+          <w:numId w:val="25"/>
+        </w:numPr>
+        <w:rPr>
+          <w:lang w:val="en-US"/>
+        </w:rPr>
+      </w:pPr>
+      <w:r>
+        <w:rPr>
+          <w:lang w:val="en-US"/>
+        </w:rPr>
+        <w:t xml:space="preserve">I would want to read over those Done projects content before publishing. I should know what I publish exactly and have evaluated it and made some adaptations possibly. Probably nothing in it is a secret, so you don't need to remove it from source control history, but slight changes might be </w:t>
+      </w:r>
+      <w:r>
+        <w:rPr>
+          <w:lang w:val="en-US"/>
+        </w:rPr>
+        <w:t>good</w:t>
+      </w:r>
+      <w:r>
+        <w:rPr>
+          <w:lang w:val="en-US"/>
+        </w:rPr>
+        <w:t>.</w:t>
+      </w:r>
+    </w:p>
+    <w:p>
+      <w:pPr>
+        <w:numPr>
+          <w:ilvl w:val="0"/>
+          <w:numId w:val="25"/>
+        </w:numPr>
+        <w:rPr>
+          <w:color w:val="BFBFBF"/>
+          <w:lang w:val="en-US"/>
+        </w:rPr>
+      </w:pPr>
+      <w:r>
+        <w:rPr>
+          <w:color w:val="BFBFBF"/>
+          <w:lang w:val="en-US"/>
+        </w:rPr>
+        <w:t>Sub-Projects:</w:t>
+      </w:r>
+    </w:p>
+    <w:p>
+      <w:pPr>
+        <w:numPr>
+          <w:ilvl w:val="1"/>
+          <w:numId w:val="25"/>
+        </w:numPr>
+        <w:rPr>
+          <w:color w:val="BFBFBF"/>
+          <w:lang w:val="en-US"/>
+        </w:rPr>
+      </w:pPr>
+      <w:r>
+        <w:rPr>
+          <w:color w:val="BFBFBF"/>
+          <w:lang w:val="en-US"/>
+        </w:rPr>
+        <w:t>The documents could probably be shorter. Lots of those Project Summaries are not so useful template texts, not filled in. The notes at the bottom would do.</w:t>
+      </w:r>
+    </w:p>
+    <w:p>
+      <w:pPr>
+        <w:numPr>
+          <w:ilvl w:val="1"/>
+          <w:numId w:val="25"/>
+        </w:numPr>
+        <w:rPr>
+          <w:color w:val="BFBFBF"/>
+          <w:lang w:val="en-US"/>
+        </w:rPr>
+      </w:pPr>
+      <w:r>
+        <w:rPr>
+          <w:color w:val="BFBFBF"/>
+          <w:lang w:val="en-US"/>
+        </w:rPr>
+        <w:t>Then it is basically just loose ideas, that might have been given a too prominent place.</w:t>
+      </w:r>
+      <w:r>
+        <w:rPr>
+          <w:color w:val="BFBFBF"/>
+          <w:lang w:val="en-US"/>
+        </w:rPr>
+        <w:t xml:space="preserve"> Maybe put it elsewhere, if it is just unhelpful for visual overview, perhaps.</w:t>
+      </w:r>
+      <w:r>
+        <w:rPr>
+          <w:color w:val="BFBFBF"/>
+          <w:lang w:val="en-US"/>
+        </w:rPr>
+        <w:t xml:space="preserve"> &gt; Some are more than that. I keep em this way.</w:t>
+      </w:r>
+    </w:p>
+    <w:p>
+      <w:pPr>
+        <w:numPr>
+          <w:ilvl w:val="0"/>
+          <w:numId w:val="25"/>
+        </w:numPr>
+        <w:rPr>
+          <w:color w:val="BFBFBF"/>
+          <w:lang w:val="en-US"/>
+        </w:rPr>
+      </w:pPr>
+      <w:r>
+        <w:rPr>
+          <w:color w:val="BFBFBF"/>
+          <w:lang w:val="en-US"/>
+        </w:rPr>
+        <w:t>I like that I seem to build tolerance (back) for not exactly knowing where I am going with it, gradually shaping it, and just taking my time to make things more overviewable, regardless of whether someone might think it is time well spent or not.</w:t>
+      </w:r>
+      <w:r>
+        <w:rPr>
+          <w:color w:val="BFBFBF"/>
+          <w:lang w:val="en-US"/>
+        </w:rPr>
+        <w:t xml:space="preserve"> I myself just create more overview and understanding of the material that way.</w:t>
       </w:r>
     </w:p>
     <w:p>
       <w:pPr>
         <w:pStyle w:val="Heading3"/>
         <w:rPr>
-          <w:lang w:val="en-US"/>
-        </w:rPr>
-      </w:pPr>
-      <w:bookmarkStart w:id="8" w:name="_Toc27316843"/>
-      <w:r>
-        <w:rPr>
-          <w:lang w:val="en-US"/>
-        </w:rPr>
-        <w:t>Requirements</w:t>
+          <w:color w:val="B4C6E7"/>
+          <w:lang w:val="en-US"/>
+        </w:rPr>
+      </w:pPr>
+      <w:r>
+        <w:rPr>
+          <w:color w:val="B4C6E7"/>
+          <w:lang w:val="en-US"/>
+        </w:rPr>
+        <w:t xml:space="preserve">2020-03-22 </w:t>
+      </w:r>
+      <w:r>
+        <w:rPr>
+          <w:color w:val="B4C6E7"/>
+          <w:lang w:val="en-US"/>
+        </w:rPr>
+        <w:t xml:space="preserve">Brainstorm </w:t>
+      </w:r>
+      <w:r>
+        <w:rPr>
+          <w:color w:val="B4C6E7"/>
+          <w:lang w:val="en-US"/>
+        </w:rPr>
+        <w:t>Project Names</w:t>
       </w:r>
     </w:p>
     <w:p>
@@ -2570,7 +3431,7 @@
           <w:color w:val="BFBFBF"/>
           <w:lang w:val="en-US"/>
         </w:rPr>
-        <w:t>Read "New Computer Language, Strategy.doc"</w:t>
+        <w:t>Inspecting the sub-projects just to find whether documentation was of any concern in those projects, might be too intense for me right now.</w:t>
       </w:r>
     </w:p>
     <w:p>
@@ -2589,7 +3450,7 @@
           <w:color w:val="BFBFBF"/>
           <w:lang w:val="en-US"/>
         </w:rPr>
-        <w:t>Read "New Computer Language, Products.doc"</w:t>
+        <w:t>The question I was trying to answer with that was: Is it accurate to call the super-project 'Circle 3 Programming'?</w:t>
       </w:r>
     </w:p>
     <w:p>
@@ -2599,19 +3460,76 @@
           <w:numId w:val="25"/>
         </w:numPr>
         <w:rPr>
-          <w:lang w:val="en-US"/>
-        </w:rPr>
-      </w:pPr>
-      <w:r>
-        <w:rPr>
-          <w:lang w:val="en-US"/>
-        </w:rPr>
-        <w:t>…</w:t>
-      </w:r>
-    </w:p>
-    <w:p>
-      <w:pPr>
-        <w:pStyle w:val="Heading2"/>
+          <w:color w:val="BFBFBF"/>
+          <w:lang w:val="en-US"/>
+        </w:rPr>
+      </w:pPr>
+      <w:r>
+        <w:rPr>
+          <w:color w:val="BFBFBF"/>
+          <w:lang w:val="en-US"/>
+        </w:rPr>
+        <w:t>The reason for calling it that, is to make it clearer what the project entains, separating it better from the super-project with the name 'Circle Docs', so that there is a clear distinction that one is about programming and the other is about documentation.</w:t>
+      </w:r>
+    </w:p>
+    <w:p>
+      <w:pPr>
+        <w:numPr>
+          <w:ilvl w:val="0"/>
+          <w:numId w:val="25"/>
+        </w:numPr>
+        <w:rPr>
+          <w:color w:val="BFBFBF"/>
+          <w:lang w:val="en-US"/>
+        </w:rPr>
+      </w:pPr>
+      <w:r>
+        <w:rPr>
+          <w:color w:val="BFBFBF"/>
+          <w:lang w:val="en-US"/>
+        </w:rPr>
+        <w:t>But from the top of my head I kind of already know that the focus of those Circle 3 projects was programming, not documentation.</w:t>
+      </w:r>
+    </w:p>
+    <w:p>
+      <w:pPr>
+        <w:numPr>
+          <w:ilvl w:val="0"/>
+          <w:numId w:val="25"/>
+        </w:numPr>
+        <w:rPr>
+          <w:lang w:val="en-US"/>
+        </w:rPr>
+      </w:pPr>
+      <w:r>
+        <w:rPr>
+          <w:lang w:val="en-US"/>
+        </w:rPr>
+        <w:t>Could I just go with it, call it 'Circle 3 Programming' for that reason? And if I want to mention in the planning docs that to documentation was of little concern, just do it with a more open formulation, like 'documentation was of little concern' or 'very little documentation turned out to be written in these projects. The focus turned out to be on programming the code.'?</w:t>
+      </w:r>
+    </w:p>
+    <w:p>
+      <w:pPr>
+        <w:numPr>
+          <w:ilvl w:val="0"/>
+          <w:numId w:val="25"/>
+        </w:numPr>
+        <w:rPr>
+          <w:color w:val="BFBFBF"/>
+          <w:lang w:val="en-US"/>
+        </w:rPr>
+      </w:pPr>
+      <w:r>
+        <w:rPr>
+          <w:color w:val="BFBFBF"/>
+          <w:lang w:val="en-US"/>
+        </w:rPr>
+        <w:t>I just want clarity on the distinction between projects Circle Docs and Circle 3 Programming, but giving it a clearly distinctive name.</w:t>
+      </w:r>
+    </w:p>
+    <w:p>
+      <w:pPr>
+        <w:pStyle w:val="Heading3"/>
         <w:rPr>
           <w:color w:val="B4C6E7"/>
           <w:lang w:val="en-US"/>
@@ -2622,9 +3540,197 @@
           <w:color w:val="B4C6E7"/>
           <w:lang w:val="en-US"/>
         </w:rPr>
-        <w:t>Notes</w:t>
-      </w:r>
-      <w:bookmarkEnd w:id="8"/>
+        <w:t>2020-03-16 TODO Circle 3 Requirements Docs</w:t>
+      </w:r>
+    </w:p>
+    <w:p>
+      <w:pPr>
+        <w:numPr>
+          <w:ilvl w:val="0"/>
+          <w:numId w:val="25"/>
+        </w:numPr>
+        <w:rPr>
+          <w:color w:val="BFBFBF"/>
+          <w:lang w:val="en-US"/>
+        </w:rPr>
+      </w:pPr>
+      <w:r>
+        <w:rPr>
+          <w:color w:val="BFBFBF"/>
+          <w:lang w:val="en-US"/>
+        </w:rPr>
+        <w:t xml:space="preserve">I moved content from Circle 3 Requirements to </w:t>
+      </w:r>
+      <w:r>
+        <w:rPr>
+          <w:color w:val="BFBFBF"/>
+          <w:lang w:val="en-US"/>
+        </w:rPr>
+        <w:t>New Computer Language Products doc.</w:t>
+      </w:r>
+    </w:p>
+    <w:p>
+      <w:pPr>
+        <w:numPr>
+          <w:ilvl w:val="0"/>
+          <w:numId w:val="25"/>
+        </w:numPr>
+        <w:rPr>
+          <w:color w:val="BFBFBF"/>
+          <w:lang w:val="en-US"/>
+        </w:rPr>
+      </w:pPr>
+      <w:r>
+        <w:rPr>
+          <w:color w:val="BFBFBF"/>
+          <w:lang w:val="en-US"/>
+        </w:rPr>
+        <w:t>I could rename it to Circle 3 programming, rather than Circle 3 software development, because programming was all I did, not full blown software development cycles. Right?</w:t>
+      </w:r>
+      <w:r>
+        <w:rPr>
+          <w:color w:val="BFBFBF"/>
+          <w:lang w:val="en-US"/>
+        </w:rPr>
+        <w:t xml:space="preserve"> ('Programming' is a bit ambiguous </w:t>
+      </w:r>
+      <w:r>
+        <w:rPr>
+          <w:color w:val="BFBFBF"/>
+          <w:lang w:val="en-US"/>
+        </w:rPr>
+        <w:t>too</w:t>
+      </w:r>
+      <w:r>
+        <w:rPr>
+          <w:color w:val="BFBFBF"/>
+          <w:lang w:val="en-US"/>
+        </w:rPr>
+        <w:t>. It could mean program the dev environment or program using the new language.</w:t>
+      </w:r>
+      <w:r>
+        <w:rPr>
+          <w:color w:val="BFBFBF"/>
+          <w:lang w:val="en-US"/>
+        </w:rPr>
+        <w:t xml:space="preserve"> But I am OK with it.</w:t>
+      </w:r>
+      <w:r>
+        <w:rPr>
+          <w:color w:val="BFBFBF"/>
+          <w:lang w:val="en-US"/>
+        </w:rPr>
+        <w:t>)</w:t>
+      </w:r>
+    </w:p>
+    <w:p>
+      <w:pPr>
+        <w:numPr>
+          <w:ilvl w:val="0"/>
+          <w:numId w:val="25"/>
+        </w:numPr>
+        <w:rPr>
+          <w:color w:val="BFBFBF"/>
+          <w:lang w:val="en-US"/>
+        </w:rPr>
+      </w:pPr>
+      <w:r>
+        <w:rPr>
+          <w:color w:val="BFBFBF"/>
+          <w:lang w:val="en-US"/>
+        </w:rPr>
+        <w:t>Maybe check sub-project docs later to verify that I didn't do any documentation.</w:t>
+      </w:r>
+    </w:p>
+    <w:p>
+      <w:pPr>
+        <w:numPr>
+          <w:ilvl w:val="0"/>
+          <w:numId w:val="25"/>
+        </w:numPr>
+        <w:rPr>
+          <w:lang w:val="en-US"/>
+        </w:rPr>
+      </w:pPr>
+      <w:r>
+        <w:rPr>
+          <w:lang w:val="en-US"/>
+        </w:rPr>
+        <w:t>I could put a remark or something in the Circle 3 Programming docs that I did not do any documentation, even though it was the initial plan to do that.</w:t>
+      </w:r>
+    </w:p>
+    <w:p>
+      <w:pPr>
+        <w:rPr>
+          <w:lang w:val="en-US"/>
+        </w:rPr>
+      </w:pPr>
+    </w:p>
+    <w:p>
+      <w:pPr>
+        <w:rPr>
+          <w:lang w:val="en-US"/>
+        </w:rPr>
+      </w:pPr>
+      <w:r>
+        <w:rPr>
+          <w:lang w:val="en-US"/>
+        </w:rPr>
+        <w:t>I was going over some sub-project docs to check if any documentation was written</w:t>
+      </w:r>
+      <w:r>
+        <w:rPr>
+          <w:lang w:val="en-US"/>
+        </w:rPr>
+        <w:t xml:space="preserve"> during those projects</w:t>
+      </w:r>
+      <w:r>
+        <w:rPr>
+          <w:lang w:val="en-US"/>
+        </w:rPr>
+        <w:t xml:space="preserve">. There was preliniary tech design </w:t>
+      </w:r>
+      <w:r>
+        <w:rPr>
+          <w:lang w:val="en-US"/>
+        </w:rPr>
+        <w:t xml:space="preserve">in </w:t>
+      </w:r>
+      <w:r>
+        <w:rPr>
+          <w:lang w:val="en-US"/>
+        </w:rPr>
+        <w:t xml:space="preserve">one of the first projects. Other sub-projects I scanned were not clearly any doc issues in them. </w:t>
+      </w:r>
+      <w:r>
+        <w:rPr>
+          <w:color w:val="BFBFBF"/>
+          <w:lang w:val="en-US"/>
+        </w:rPr>
+        <w:t>This is spreading my attention over too many different things. Is there a more practical approach?</w:t>
+      </w:r>
+    </w:p>
+    <w:p>
+      <w:pPr>
+        <w:rPr>
+          <w:lang w:val="en-US"/>
+        </w:rPr>
+      </w:pPr>
+    </w:p>
+    <w:p>
+      <w:pPr>
+        <w:rPr>
+          <w:color w:val="BFBFBF"/>
+          <w:lang w:val="en-US"/>
+        </w:rPr>
+      </w:pPr>
+      <w:r>
+        <w:rPr>
+          <w:color w:val="BFBFBF"/>
+          <w:lang w:val="en-US"/>
+        </w:rPr>
+        <w:t>This is too intense. I have to stop again.</w:t>
+      </w:r>
     </w:p>
     <w:p>
       <w:pPr>
@@ -2634,13 +3740,374 @@
           <w:lang w:val="en-US"/>
         </w:rPr>
       </w:pPr>
-      <w:bookmarkStart w:id="9" w:name="_Toc27316844"/>
       <w:r>
         <w:rPr>
           <w:color w:val="B4C6E7"/>
           <w:lang w:val="en-US"/>
         </w:rPr>
-        <w:t>2020-03-22 Notes</w:t>
+        <w:t>2020-03-07 Notes</w:t>
+      </w:r>
+      <w:r>
+        <w:rPr>
+          <w:color w:val="B4C6E7"/>
+          <w:lang w:val="en-US"/>
+        </w:rPr>
+        <w:t xml:space="preserve"> No Planning or Docs Back Then</w:t>
+      </w:r>
+    </w:p>
+    <w:p>
+      <w:pPr>
+        <w:rPr>
+          <w:lang w:val="en-US"/>
+        </w:rPr>
+      </w:pPr>
+      <w:r>
+        <w:rPr>
+          <w:lang w:val="en-US"/>
+        </w:rPr>
+        <w:t>(Circle 3 projects are software development projects, unlike Circle Docs projects, which are language design projects.)</w:t>
+      </w:r>
+    </w:p>
+    <w:p>
+      <w:pPr>
+        <w:rPr>
+          <w:lang w:val="en-US"/>
+        </w:rPr>
+      </w:pPr>
+    </w:p>
+    <w:p>
+      <w:pPr>
+        <w:rPr>
+          <w:color w:val="BFBFBF"/>
+          <w:lang w:val="en-US"/>
+        </w:rPr>
+      </w:pPr>
+      <w:r>
+        <w:rPr>
+          <w:color w:val="BFBFBF"/>
+          <w:lang w:val="en-US"/>
+        </w:rPr>
+        <w:t xml:space="preserve">Circle 3 Strategy is </w:t>
+      </w:r>
+      <w:r>
+        <w:rPr>
+          <w:color w:val="BFBFBF"/>
+          <w:lang w:val="en-US"/>
+        </w:rPr>
+        <w:t xml:space="preserve">pretty much </w:t>
+      </w:r>
+      <w:r>
+        <w:rPr>
+          <w:color w:val="BFBFBF"/>
+          <w:lang w:val="en-US"/>
+        </w:rPr>
+        <w:t>done.</w:t>
+      </w:r>
+    </w:p>
+    <w:p>
+      <w:pPr>
+        <w:rPr>
+          <w:lang w:val="en-US"/>
+        </w:rPr>
+      </w:pPr>
+      <w:r>
+        <w:rPr>
+          <w:color w:val="BFBFBF"/>
+          <w:lang w:val="en-US"/>
+        </w:rPr>
+        <w:t>Circle 3 Requirements: change coloring and formatting.</w:t>
+      </w:r>
+      <w:r>
+        <w:rPr>
+          <w:lang w:val="en-US"/>
+        </w:rPr>
+        <w:t xml:space="preserve"> The document "</w:t>
+      </w:r>
+      <w:r>
+        <w:rPr>
+          <w:lang w:val="en-US"/>
+        </w:rPr>
+        <w:t>Circle 3 Excluded Requirements</w:t>
+      </w:r>
+      <w:r>
+        <w:rPr>
+          <w:lang w:val="en-US"/>
+        </w:rPr>
+        <w:t>" might contain topics that are interesting for the Circle Docs project.</w:t>
+      </w:r>
+    </w:p>
+    <w:p>
+      <w:pPr>
+        <w:rPr>
+          <w:lang w:val="en-US"/>
+        </w:rPr>
+      </w:pPr>
+    </w:p>
+    <w:p>
+      <w:pPr>
+        <w:rPr>
+          <w:lang w:val="en-US"/>
+        </w:rPr>
+      </w:pPr>
+      <w:r>
+        <w:rPr>
+          <w:lang w:val="en-US"/>
+        </w:rPr>
+        <w:t xml:space="preserve">It appears around 2010 I started off with programming Circle 3 with the intention of rigorous planning methodology and high quality technical documentation. Around the same time I switched employers. The new employer did not value my doing planning or documentation, just coding. In projects at home it seems I adopted that way of working. So planning docs and tech docs were no concern anymore. I focused on coding. I think I also </w:t>
+      </w:r>
+      <w:r>
+        <w:rPr>
+          <w:lang w:val="en-US"/>
+        </w:rPr>
+        <w:t xml:space="preserve">stopped </w:t>
+      </w:r>
+      <w:r>
+        <w:rPr>
+          <w:lang w:val="en-US"/>
+        </w:rPr>
+        <w:t>keeping an hour sheet at home. It was freeing. It felt too much like work logging the hours I spent at hobby projects. But the real motivation for the shift in way of working</w:t>
+      </w:r>
+      <w:r>
+        <w:rPr>
+          <w:lang w:val="en-US"/>
+        </w:rPr>
+        <w:t>,</w:t>
+      </w:r>
+      <w:r>
+        <w:rPr>
+          <w:lang w:val="en-US"/>
+        </w:rPr>
+        <w:t xml:space="preserve"> seems to be that I cannot have 2 methodologies at the same time: one at home and another one at the office. That seems intrinsic to how my mind works.</w:t>
+      </w:r>
+    </w:p>
+    <w:p>
+      <w:pPr>
+        <w:rPr>
+          <w:lang w:val="en-US"/>
+        </w:rPr>
+      </w:pPr>
+    </w:p>
+    <w:p>
+      <w:pPr>
+        <w:rPr>
+          <w:lang w:val="en-US"/>
+        </w:rPr>
+      </w:pPr>
+      <w:r>
+        <w:rPr>
+          <w:lang w:val="en-US"/>
+        </w:rPr>
+        <w:t>So I have these near-perfect planning docs for Circle 3, while the execution of the projects was almost only coding</w:t>
+      </w:r>
+      <w:r>
+        <w:rPr>
+          <w:lang w:val="en-US"/>
+        </w:rPr>
+        <w:t>, no planning, no documentation</w:t>
+      </w:r>
+      <w:r>
+        <w:rPr>
+          <w:lang w:val="en-US"/>
+        </w:rPr>
+        <w:t>.</w:t>
+      </w:r>
+    </w:p>
+    <w:p>
+      <w:pPr>
+        <w:rPr>
+          <w:lang w:val="en-US"/>
+        </w:rPr>
+      </w:pPr>
+    </w:p>
+    <w:p>
+      <w:pPr>
+        <w:rPr>
+          <w:lang w:val="en-US"/>
+        </w:rPr>
+      </w:pPr>
+      <w:r>
+        <w:rPr>
+          <w:lang w:val="en-US"/>
+        </w:rPr>
+        <w:t xml:space="preserve">That does not take away I want to split topics in these </w:t>
+      </w:r>
+      <w:r>
+        <w:rPr>
+          <w:lang w:val="en-US"/>
+        </w:rPr>
+        <w:t xml:space="preserve">planning </w:t>
+      </w:r>
+      <w:r>
+        <w:rPr>
+          <w:lang w:val="en-US"/>
+        </w:rPr>
+        <w:t>docs between language design one one end and programming at the other.</w:t>
+      </w:r>
+    </w:p>
+    <w:p>
+      <w:pPr>
+        <w:rPr>
+          <w:lang w:val="en-US"/>
+        </w:rPr>
+      </w:pPr>
+    </w:p>
+    <w:p>
+      <w:pPr>
+        <w:rPr>
+          <w:lang w:val="en-US"/>
+        </w:rPr>
+      </w:pPr>
+      <w:r>
+        <w:rPr>
+          <w:lang w:val="en-US"/>
+        </w:rPr>
+        <w:t>"Circle 3 Requirements" does list technical design requirements. I could look at them, take them out, compare them to the Circle Docs requirements, to see if they are in there or have a place in there.</w:t>
+      </w:r>
+    </w:p>
+    <w:p>
+      <w:pPr>
+        <w:rPr>
+          <w:lang w:val="en-US"/>
+        </w:rPr>
+      </w:pPr>
+    </w:p>
+    <w:p>
+      <w:pPr>
+        <w:rPr>
+          <w:lang w:val="en-US"/>
+        </w:rPr>
+      </w:pPr>
+      <w:r>
+        <w:rPr>
+          <w:lang w:val="en-US"/>
+        </w:rPr>
+        <w:t>I don't think I want to refor</w:t>
+      </w:r>
+      <w:r>
+        <w:rPr>
+          <w:lang w:val="en-US"/>
+        </w:rPr>
+        <w:t>m</w:t>
+      </w:r>
+      <w:r>
+        <w:rPr>
+          <w:lang w:val="en-US"/>
+        </w:rPr>
+        <w:t>u</w:t>
+      </w:r>
+      <w:r>
+        <w:rPr>
+          <w:lang w:val="en-US"/>
+        </w:rPr>
+        <w:t>l</w:t>
+      </w:r>
+      <w:r>
+        <w:rPr>
+          <w:lang w:val="en-US"/>
+        </w:rPr>
+        <w:t>ate the goals of Circle 3 programming projects, to exclude software design. It is not about making those planning docs good.</w:t>
+      </w:r>
+    </w:p>
+    <w:p>
+      <w:pPr>
+        <w:pStyle w:val="Heading3"/>
+        <w:rPr>
+          <w:color w:val="B4C6E7"/>
+          <w:lang w:val="en-US"/>
+        </w:rPr>
+      </w:pPr>
+      <w:r>
+        <w:rPr>
+          <w:color w:val="B4C6E7"/>
+          <w:lang w:val="en-US"/>
+        </w:rPr>
+        <w:t xml:space="preserve">2020-01-13 </w:t>
+      </w:r>
+      <w:r>
+        <w:rPr>
+          <w:color w:val="B4C6E7"/>
+          <w:lang w:val="en-US"/>
+        </w:rPr>
+        <w:t>Brainstorm Aspects</w:t>
+      </w:r>
+    </w:p>
+    <w:p>
+      <w:pPr>
+        <w:rPr>
+          <w:lang w:val="en-US"/>
+        </w:rPr>
+      </w:pPr>
+      <w:r>
+        <w:rPr>
+          <w:lang w:val="en-US"/>
+        </w:rPr>
+        <w:t>'Concepts' are almost exactly like 'aspects' from 'aspect oriented programming', except maybe the idea of whether just about everything can be elevated to become an 'aspect' even things that aren't the aspect oriented programming construct. Even hand-written, coded out aspects, such as those System Aspects in the New Computer Language. Cross-cutting concerns that you couldn't isolate out of the system using an aspect, but are still clearly</w:t>
+      </w:r>
+      <w:r>
+        <w:rPr>
+          <w:lang w:val="en-US"/>
+        </w:rPr>
+        <w:t xml:space="preserve"> an aspect from a conceptual point of view</w:t>
+      </w:r>
+      <w:r>
+        <w:rPr>
+          <w:lang w:val="en-US"/>
+        </w:rPr>
+        <w:t>. Can new programming constructs be found</w:t>
+      </w:r>
+      <w:r>
+        <w:rPr>
+          <w:lang w:val="en-US"/>
+        </w:rPr>
+        <w:t>,</w:t>
+      </w:r>
+      <w:r>
+        <w:rPr>
+          <w:lang w:val="en-US"/>
+        </w:rPr>
+        <w:t xml:space="preserve"> that </w:t>
+      </w:r>
+      <w:r>
+        <w:rPr>
+          <w:lang w:val="en-US"/>
+        </w:rPr>
+        <w:t>can do that, isolate concerns like that? It is hard to express my ideas about it and explain them well. I don't even have it all clearly in my mind myself yet.</w:t>
+      </w:r>
+      <w:r>
+        <w:rPr>
+          <w:lang w:val="en-US"/>
+        </w:rPr>
+        <w:t xml:space="preserve"> Also the comparison requires I know all the details about aspect oriented programming, which I don't.</w:t>
+      </w:r>
+    </w:p>
+    <w:p>
+      <w:pPr>
+        <w:pStyle w:val="Heading3"/>
+        <w:rPr>
+          <w:color w:val="B4C6E7"/>
+          <w:lang w:val="en-US"/>
+        </w:rPr>
+      </w:pPr>
+      <w:r>
+        <w:rPr>
+          <w:color w:val="B4C6E7"/>
+          <w:lang w:val="en-US"/>
+        </w:rPr>
+        <w:t xml:space="preserve">2019-12-29 </w:t>
+      </w:r>
+      <w:r>
+        <w:rPr>
+          <w:color w:val="B4C6E7"/>
+          <w:lang w:val="en-US"/>
+        </w:rPr>
+        <w:t>Brainstorm</w:t>
+      </w:r>
+      <w:r>
+        <w:rPr>
+          <w:color w:val="B4C6E7"/>
+          <w:lang w:val="en-US"/>
+        </w:rPr>
+        <w:t xml:space="preserve"> Scoping</w:t>
       </w:r>
     </w:p>
     <w:p>
@@ -2650,30 +4117,14 @@
           <w:numId w:val="25"/>
         </w:numPr>
         <w:rPr>
-          <w:color w:val="BFBFBF"/>
-          <w:lang w:val="en-US"/>
-        </w:rPr>
-      </w:pPr>
-      <w:r>
-        <w:rPr>
-          <w:color w:val="BFBFBF"/>
-          <w:lang w:val="en-US"/>
-        </w:rPr>
-        <w:t xml:space="preserve">I moved around folders, for a preliminary split up between Circle Docs and Circle </w:t>
-      </w:r>
-      <w:r>
-        <w:rPr>
-          <w:color w:val="BFBFBF"/>
-          <w:lang w:val="en-US"/>
-        </w:rPr>
-        <w:t xml:space="preserve">3 </w:t>
-      </w:r>
-      <w:r>
-        <w:rPr>
-          <w:color w:val="BFBFBF"/>
-          <w:lang w:val="en-US"/>
-        </w:rPr>
-        <w:t>Programming projects.</w:t>
+          <w:lang w:val="en-US"/>
+        </w:rPr>
+      </w:pPr>
+      <w:r>
+        <w:rPr>
+          <w:lang w:val="en-US"/>
+        </w:rPr>
+        <w:t>Basically I want to scope the project.</w:t>
       </w:r>
     </w:p>
     <w:p>
@@ -2690,7 +4141,30 @@
         <w:rPr>
           <w:lang w:val="en-US"/>
         </w:rPr>
-        <w:t>I could change titles of projects inside the doc content too.</w:t>
+        <w:t>What do I do with things, that are out-of-scope? Do I just bluntly remove them from the documentation, or do I go through the trouble of p</w:t>
+      </w:r>
+      <w:r>
+        <w:rPr>
+          <w:lang w:val="en-US"/>
+        </w:rPr>
+        <w:t>arking the texts elsewhere?</w:t>
+      </w:r>
+    </w:p>
+    <w:p>
+      <w:pPr>
+        <w:numPr>
+          <w:ilvl w:val="0"/>
+          <w:numId w:val="25"/>
+        </w:numPr>
+        <w:rPr>
+          <w:lang w:val="en-US"/>
+        </w:rPr>
+      </w:pPr>
+      <w:r>
+        <w:rPr>
+          <w:lang w:val="en-US"/>
+        </w:rPr>
+        <w:t>Out of scope:</w:t>
       </w:r>
     </w:p>
     <w:p>
@@ -2703,13 +4177,11 @@
           <w:lang w:val="en-US"/>
         </w:rPr>
       </w:pPr>
-      <w:bookmarkStart w:id="10" w:name="_GoBack"/>
-      <w:bookmarkEnd w:id="10"/>
-      <w:r>
-        <w:rPr>
-          <w:lang w:val="en-US"/>
-        </w:rPr>
-        <w:t>Also for Circle 3 Programming, though less importantly.</w:t>
+      <w:r>
+        <w:rPr>
+          <w:lang w:val="en-US"/>
+        </w:rPr>
+        <w:t>Operating system components</w:t>
       </w:r>
     </w:p>
     <w:p>
@@ -2719,16 +4191,14 @@
           <w:numId w:val="25"/>
         </w:numPr>
         <w:rPr>
-          <w:color w:val="BFBFBF"/>
-          <w:lang w:val="en-US"/>
-        </w:rPr>
-      </w:pPr>
-      <w:r>
-        <w:rPr>
-          <w:color w:val="BFBFBF"/>
-          <w:lang w:val="en-US"/>
-        </w:rPr>
-        <w:t>I am unsure whether I want to call the projects 'Circle Docs'. Maybe 'Circle Language Specification'.</w:t>
+          <w:lang w:val="en-US"/>
+        </w:rPr>
+      </w:pPr>
+      <w:r>
+        <w:rPr>
+          <w:lang w:val="en-US"/>
+        </w:rPr>
+        <w:t>Studying</w:t>
       </w:r>
     </w:p>
     <w:p>
@@ -2738,16 +4208,14 @@
           <w:numId w:val="25"/>
         </w:numPr>
         <w:rPr>
-          <w:color w:val="BFBFBF"/>
-          <w:lang w:val="en-US"/>
-        </w:rPr>
-      </w:pPr>
-      <w:r>
-        <w:rPr>
-          <w:color w:val="BFBFBF"/>
-          <w:lang w:val="en-US"/>
-        </w:rPr>
-        <w:t>I do want to go for the name 'Circle' as opposed to 'New Computer Language'.</w:t>
+          <w:lang w:val="en-US"/>
+        </w:rPr>
+      </w:pPr>
+      <w:r>
+        <w:rPr>
+          <w:lang w:val="en-US"/>
+        </w:rPr>
+        <w:t>Fundamental principles?</w:t>
       </w:r>
     </w:p>
     <w:p>
@@ -2757,16 +4225,48 @@
           <w:numId w:val="25"/>
         </w:numPr>
         <w:rPr>
-          <w:color w:val="BFBFBF"/>
-          <w:lang w:val="en-US"/>
-        </w:rPr>
-      </w:pPr>
-      <w:r>
-        <w:rPr>
-          <w:color w:val="BFBFBF"/>
-          <w:lang w:val="en-US"/>
-        </w:rPr>
-        <w:t>I don't mind that this makes my documentation stick to a name that in theory might later change. It probably will not change at all.</w:t>
+          <w:lang w:val="en-US"/>
+        </w:rPr>
+      </w:pPr>
+      <w:r>
+        <w:rPr>
+          <w:lang w:val="en-US"/>
+        </w:rPr>
+        <w:t>Are some of them out-of-scope?</w:t>
+      </w:r>
+    </w:p>
+    <w:p>
+      <w:pPr>
+        <w:numPr>
+          <w:ilvl w:val="2"/>
+          <w:numId w:val="25"/>
+        </w:numPr>
+        <w:rPr>
+          <w:lang w:val="en-US"/>
+        </w:rPr>
+      </w:pPr>
+      <w:r>
+        <w:rPr>
+          <w:lang w:val="en-US"/>
+        </w:rPr>
+        <w:t>Do I limit the ambitions with the project?</w:t>
+      </w:r>
+    </w:p>
+    <w:p>
+      <w:pPr>
+        <w:numPr>
+          <w:ilvl w:val="2"/>
+          <w:numId w:val="25"/>
+        </w:numPr>
+        <w:rPr>
+          <w:lang w:val="en-US"/>
+        </w:rPr>
+      </w:pPr>
+      <w:r>
+        <w:rPr>
+          <w:lang w:val="en-US"/>
+        </w:rPr>
+        <w:t>Do I remove fundamental principles that are questionable or irrelevant, like that the code base is written in C++, or things that may speed up development, things others could figure out, making how I feel about it not add much? Maybe ease up on things, talk less strict about things?</w:t>
       </w:r>
     </w:p>
     <w:p>
@@ -2776,16 +4276,31 @@
           <w:numId w:val="25"/>
         </w:numPr>
         <w:rPr>
-          <w:color w:val="BFBFBF"/>
-          <w:lang w:val="en-US"/>
-        </w:rPr>
-      </w:pPr>
-      <w:r>
-        <w:rPr>
-          <w:color w:val="BFBFBF"/>
-          <w:lang w:val="en-US"/>
-        </w:rPr>
-        <w:t>But Circle Docs is too general, I think. It should be Circle Language Specification.</w:t>
+          <w:lang w:val="en-US"/>
+        </w:rPr>
+      </w:pPr>
+      <w:r>
+        <w:rPr>
+          <w:lang w:val="en-US"/>
+        </w:rPr>
+        <w:t>'Software System': an abstraction layer above the new computer language.</w:t>
+      </w:r>
+    </w:p>
+    <w:p>
+      <w:pPr>
+        <w:numPr>
+          <w:ilvl w:val="2"/>
+          <w:numId w:val="25"/>
+        </w:numPr>
+        <w:rPr>
+          <w:lang w:val="en-US"/>
+        </w:rPr>
+      </w:pPr>
+      <w:r>
+        <w:rPr>
+          <w:lang w:val="en-US"/>
+        </w:rPr>
+        <w:t>How do I take interesting parts from the general Software System documentation and drop em somewhere in the Computer Language documentation.</w:t>
       </w:r>
     </w:p>
     <w:p>
@@ -2795,420 +4310,116 @@
           <w:numId w:val="25"/>
         </w:numPr>
         <w:rPr>
-          <w:color w:val="BFBFBF"/>
-          <w:lang w:val="en-US"/>
-        </w:rPr>
-      </w:pPr>
-      <w:r>
-        <w:rPr>
-          <w:color w:val="BFBFBF"/>
-          <w:lang w:val="en-US"/>
-        </w:rPr>
-        <w:t xml:space="preserve">I don't care for the abbreviation 'Spec'. I am not a fan of abbreviation and I don’t think it makes </w:t>
-      </w:r>
-      <w:r>
-        <w:rPr>
-          <w:color w:val="BFBFBF"/>
-          <w:lang w:val="en-US"/>
-        </w:rPr>
-        <w:t>it much more concise or clear.</w:t>
-      </w:r>
-    </w:p>
-    <w:p>
-      <w:pPr>
-        <w:numPr>
-          <w:ilvl w:val="1"/>
-          <w:numId w:val="25"/>
-        </w:numPr>
-        <w:rPr>
-          <w:color w:val="BFBFBF"/>
-          <w:lang w:val="en-US"/>
-        </w:rPr>
-      </w:pPr>
-      <w:r>
-        <w:rPr>
-          <w:color w:val="BFBFBF"/>
-          <w:lang w:val="en-US"/>
-        </w:rPr>
-        <w:t>Also: I am hitting my limit here. I'm tired and getting all sorts of symptoms.</w:t>
-      </w:r>
-    </w:p>
-    <w:p>
-      <w:pPr>
-        <w:numPr>
-          <w:ilvl w:val="1"/>
-          <w:numId w:val="25"/>
-        </w:numPr>
-        <w:rPr>
-          <w:color w:val="BFBFBF"/>
-          <w:lang w:val="en-US"/>
-        </w:rPr>
-      </w:pPr>
-      <w:r>
-        <w:rPr>
-          <w:color w:val="BFBFBF"/>
-          <w:lang w:val="en-US"/>
-        </w:rPr>
-        <w:t xml:space="preserve">Circle Language Design is also an option. 'Specification' may raise expectations about </w:t>
-      </w:r>
-      <w:proofErr w:type="spellStart"/>
-      <w:r>
-        <w:rPr>
-          <w:color w:val="BFBFBF"/>
-          <w:lang w:val="en-US"/>
-        </w:rPr>
-        <w:t>finishedness</w:t>
-      </w:r>
-      <w:proofErr w:type="spellEnd"/>
-      <w:r>
-        <w:rPr>
-          <w:color w:val="BFBFBF"/>
-          <w:lang w:val="en-US"/>
-        </w:rPr>
-        <w:t>.</w:t>
-      </w:r>
-    </w:p>
-    <w:p>
-      <w:pPr>
-        <w:numPr>
-          <w:ilvl w:val="1"/>
-          <w:numId w:val="25"/>
-        </w:numPr>
-        <w:rPr>
-          <w:color w:val="BFBFBF"/>
-          <w:lang w:val="en-US"/>
-        </w:rPr>
-      </w:pPr>
-      <w:r>
-        <w:rPr>
-          <w:color w:val="BFBFBF"/>
-          <w:lang w:val="en-US"/>
-        </w:rPr>
-        <w:t>Circle Language Design Planning</w:t>
-      </w:r>
-    </w:p>
-    <w:p>
-      <w:pPr>
-        <w:numPr>
-          <w:ilvl w:val="1"/>
-          <w:numId w:val="25"/>
-        </w:numPr>
-        <w:rPr>
-          <w:color w:val="BFBFBF"/>
-          <w:lang w:val="en-US"/>
-        </w:rPr>
-      </w:pPr>
-      <w:r>
-        <w:rPr>
-          <w:color w:val="BFBFBF"/>
-          <w:lang w:val="en-US"/>
-        </w:rPr>
-        <w:t>Circle Language Specification</w:t>
-      </w:r>
-    </w:p>
-    <w:p>
-      <w:pPr>
-        <w:numPr>
-          <w:ilvl w:val="1"/>
-          <w:numId w:val="25"/>
-        </w:numPr>
-        <w:rPr>
-          <w:color w:val="BFBFBF"/>
-          <w:lang w:val="en-US"/>
-        </w:rPr>
-      </w:pPr>
-      <w:r>
-        <w:rPr>
-          <w:color w:val="BFBFBF"/>
-          <w:lang w:val="en-US"/>
-        </w:rPr>
-        <w:t>'</w:t>
-      </w:r>
-      <w:proofErr w:type="spellStart"/>
-      <w:r>
-        <w:rPr>
-          <w:color w:val="BFBFBF"/>
-          <w:lang w:val="en-US"/>
-        </w:rPr>
-        <w:t>Specificiation</w:t>
-      </w:r>
-      <w:proofErr w:type="spellEnd"/>
-      <w:r>
-        <w:rPr>
-          <w:color w:val="BFBFBF"/>
-          <w:lang w:val="en-US"/>
-        </w:rPr>
-        <w:t>'</w:t>
-      </w:r>
-      <w:r>
-        <w:rPr>
-          <w:color w:val="BFBFBF"/>
-          <w:lang w:val="en-US"/>
-        </w:rPr>
-        <w:t xml:space="preserve">: suggests </w:t>
-      </w:r>
-      <w:proofErr w:type="spellStart"/>
-      <w:r>
-        <w:rPr>
-          <w:color w:val="BFBFBF"/>
-          <w:lang w:val="en-US"/>
-        </w:rPr>
-        <w:t>finishedness</w:t>
-      </w:r>
-      <w:proofErr w:type="spellEnd"/>
-      <w:r>
-        <w:rPr>
-          <w:color w:val="BFBFBF"/>
-          <w:lang w:val="en-US"/>
-        </w:rPr>
-        <w:t>, but does it? CSS is all sorts unfinished modules.</w:t>
-      </w:r>
-    </w:p>
-    <w:p>
-      <w:pPr>
-        <w:numPr>
-          <w:ilvl w:val="1"/>
-          <w:numId w:val="25"/>
-        </w:numPr>
-        <w:rPr>
-          <w:color w:val="BFBFBF"/>
-          <w:lang w:val="en-US"/>
-        </w:rPr>
-      </w:pPr>
-      <w:r>
-        <w:rPr>
-          <w:color w:val="BFBFBF"/>
-          <w:lang w:val="en-US"/>
-        </w:rPr>
-        <w:t xml:space="preserve">Leaving out </w:t>
-      </w:r>
-      <w:r>
-        <w:rPr>
-          <w:color w:val="BFBFBF"/>
-          <w:lang w:val="en-US"/>
-        </w:rPr>
-        <w:t>'</w:t>
-      </w:r>
-      <w:r>
-        <w:rPr>
-          <w:color w:val="BFBFBF"/>
-          <w:lang w:val="en-US"/>
-        </w:rPr>
-        <w:t>Specification</w:t>
-      </w:r>
-      <w:r>
-        <w:rPr>
-          <w:color w:val="BFBFBF"/>
-          <w:lang w:val="en-US"/>
-        </w:rPr>
-        <w:t>'</w:t>
-      </w:r>
-      <w:r>
-        <w:rPr>
-          <w:color w:val="BFBFBF"/>
-          <w:lang w:val="en-US"/>
-        </w:rPr>
-        <w:t xml:space="preserve"> or </w:t>
-      </w:r>
-      <w:r>
-        <w:rPr>
-          <w:color w:val="BFBFBF"/>
-          <w:lang w:val="en-US"/>
-        </w:rPr>
-        <w:t>'</w:t>
-      </w:r>
-      <w:r>
-        <w:rPr>
-          <w:color w:val="BFBFBF"/>
-          <w:lang w:val="en-US"/>
-        </w:rPr>
-        <w:t>Design</w:t>
-      </w:r>
-      <w:r>
-        <w:rPr>
-          <w:color w:val="BFBFBF"/>
-          <w:lang w:val="en-US"/>
-        </w:rPr>
-        <w:t>'</w:t>
-      </w:r>
-      <w:r>
-        <w:rPr>
-          <w:color w:val="BFBFBF"/>
-          <w:lang w:val="en-US"/>
-        </w:rPr>
-        <w:t>: Makes distinction with Circle 3 Programming hard to see.</w:t>
-      </w:r>
-    </w:p>
-    <w:p>
-      <w:pPr>
-        <w:numPr>
-          <w:ilvl w:val="1"/>
-          <w:numId w:val="25"/>
-        </w:numPr>
-        <w:rPr>
-          <w:color w:val="BFBFBF"/>
-          <w:lang w:val="en-US"/>
-        </w:rPr>
-      </w:pPr>
-      <w:r>
-        <w:rPr>
-          <w:color w:val="BFBFBF"/>
-          <w:lang w:val="en-US"/>
-        </w:rPr>
-        <w:t xml:space="preserve">The word </w:t>
-      </w:r>
-      <w:r>
-        <w:rPr>
-          <w:color w:val="BFBFBF"/>
-          <w:lang w:val="en-US"/>
-        </w:rPr>
-        <w:t>'</w:t>
-      </w:r>
-      <w:r>
-        <w:rPr>
-          <w:color w:val="BFBFBF"/>
-          <w:lang w:val="en-US"/>
-        </w:rPr>
-        <w:t>Circle</w:t>
-      </w:r>
-      <w:r>
-        <w:rPr>
-          <w:color w:val="BFBFBF"/>
-          <w:lang w:val="en-US"/>
-        </w:rPr>
-        <w:t>'</w:t>
-      </w:r>
-      <w:r>
-        <w:rPr>
-          <w:color w:val="BFBFBF"/>
-          <w:lang w:val="en-US"/>
-        </w:rPr>
-        <w:t xml:space="preserve"> should be in it.</w:t>
-      </w:r>
-    </w:p>
-    <w:p>
-      <w:pPr>
-        <w:numPr>
-          <w:ilvl w:val="1"/>
-          <w:numId w:val="25"/>
-        </w:numPr>
-        <w:rPr>
-          <w:color w:val="BFBFBF"/>
-          <w:lang w:val="en-US"/>
-        </w:rPr>
-      </w:pPr>
-      <w:r>
-        <w:rPr>
-          <w:color w:val="BFBFBF"/>
-          <w:lang w:val="en-US"/>
-        </w:rPr>
-        <w:t xml:space="preserve">The word </w:t>
-      </w:r>
-      <w:r>
-        <w:rPr>
-          <w:color w:val="BFBFBF"/>
-          <w:lang w:val="en-US"/>
-        </w:rPr>
-        <w:t>'</w:t>
-      </w:r>
-      <w:r>
-        <w:rPr>
-          <w:color w:val="BFBFBF"/>
-          <w:lang w:val="en-US"/>
-        </w:rPr>
-        <w:t>Language</w:t>
-      </w:r>
-      <w:r>
-        <w:rPr>
-          <w:color w:val="BFBFBF"/>
-          <w:lang w:val="en-US"/>
-        </w:rPr>
-        <w:t>'</w:t>
-      </w:r>
-      <w:r>
-        <w:rPr>
-          <w:color w:val="BFBFBF"/>
-          <w:lang w:val="en-US"/>
-        </w:rPr>
-        <w:t xml:space="preserve"> at least sheds light a bit on what it actually is.</w:t>
-      </w:r>
-    </w:p>
-    <w:p>
-      <w:pPr>
-        <w:numPr>
-          <w:ilvl w:val="1"/>
-          <w:numId w:val="25"/>
-        </w:numPr>
-        <w:rPr>
-          <w:color w:val="BFBFBF"/>
-          <w:lang w:val="en-US"/>
-        </w:rPr>
-      </w:pPr>
-      <w:r>
-        <w:rPr>
-          <w:color w:val="BFBFBF"/>
-          <w:lang w:val="en-US"/>
-        </w:rPr>
-        <w:t xml:space="preserve">But Circle Language Specification </w:t>
-      </w:r>
-      <w:r>
-        <w:rPr>
-          <w:color w:val="BFBFBF"/>
-          <w:lang w:val="en-US"/>
-        </w:rPr>
-        <w:t xml:space="preserve">Plan </w:t>
-      </w:r>
-      <w:r>
-        <w:rPr>
-          <w:color w:val="BFBFBF"/>
-          <w:lang w:val="en-US"/>
-        </w:rPr>
-        <w:t>is just a long name.</w:t>
-      </w:r>
-    </w:p>
-    <w:p>
-      <w:pPr>
-        <w:numPr>
-          <w:ilvl w:val="1"/>
-          <w:numId w:val="25"/>
-        </w:numPr>
-        <w:rPr>
-          <w:color w:val="BFBFBF"/>
-          <w:lang w:val="en-US"/>
-        </w:rPr>
-      </w:pPr>
-      <w:r>
-        <w:rPr>
-          <w:color w:val="BFBFBF"/>
-          <w:lang w:val="en-US"/>
-        </w:rPr>
-        <w:t>But 'New Computer Language Functional Design' was too, so that is not an argument</w:t>
-      </w:r>
-      <w:r>
-        <w:rPr>
-          <w:color w:val="BFBFBF"/>
-          <w:lang w:val="en-US"/>
-        </w:rPr>
-        <w:t>?</w:t>
-      </w:r>
-    </w:p>
-    <w:p>
-      <w:pPr>
-        <w:numPr>
-          <w:ilvl w:val="1"/>
-          <w:numId w:val="25"/>
-        </w:numPr>
-        <w:rPr>
-          <w:color w:val="BFBFBF"/>
-          <w:lang w:val="en-US"/>
-        </w:rPr>
-      </w:pPr>
-      <w:r>
-        <w:rPr>
-          <w:color w:val="BFBFBF"/>
-          <w:lang w:val="en-US"/>
-        </w:rPr>
-        <w:t>'Spec': Is an abbreviation. I generally dislike those, but I think in this case it is appropriate. It is adopted as a word by the community.</w:t>
+          <w:lang w:val="en-US"/>
+        </w:rPr>
+      </w:pPr>
+      <w:r>
+        <w:rPr>
+          <w:lang w:val="en-US"/>
+        </w:rPr>
+        <w:t>Computer language topics out-of-scope:</w:t>
+      </w:r>
+    </w:p>
+    <w:p>
+      <w:pPr>
+        <w:numPr>
+          <w:ilvl w:val="2"/>
+          <w:numId w:val="25"/>
+        </w:numPr>
+        <w:rPr>
+          <w:lang w:val="en-US"/>
+        </w:rPr>
+      </w:pPr>
+      <w:r>
+        <w:rPr>
+          <w:lang w:val="en-US"/>
+        </w:rPr>
+        <w:t>Concepts / aspect oriented programming</w:t>
+      </w:r>
+    </w:p>
+    <w:p>
+      <w:pPr>
+        <w:numPr>
+          <w:ilvl w:val="2"/>
+          <w:numId w:val="25"/>
+        </w:numPr>
+        <w:rPr>
+          <w:lang w:val="en-US"/>
+        </w:rPr>
+      </w:pPr>
+      <w:r>
+        <w:rPr>
+          <w:lang w:val="en-US"/>
+        </w:rPr>
+        <w:t>Database principles</w:t>
+      </w:r>
+    </w:p>
+    <w:p>
+      <w:pPr>
+        <w:numPr>
+          <w:ilvl w:val="2"/>
+          <w:numId w:val="25"/>
+        </w:numPr>
+        <w:rPr>
+          <w:lang w:val="en-US"/>
+        </w:rPr>
+      </w:pPr>
+      <w:r>
+        <w:rPr>
+          <w:lang w:val="en-US"/>
+        </w:rPr>
+        <w:t>Concept libraries</w:t>
+      </w:r>
+    </w:p>
+    <w:p>
+      <w:pPr>
+        <w:numPr>
+          <w:ilvl w:val="2"/>
+          <w:numId w:val="25"/>
+        </w:numPr>
+        <w:rPr>
+          <w:lang w:val="en-US"/>
+        </w:rPr>
+      </w:pPr>
+      <w:r>
+        <w:rPr>
+          <w:lang w:val="en-US"/>
+        </w:rPr>
+        <w:t>Machine language</w:t>
+      </w:r>
+    </w:p>
+    <w:p>
+      <w:pPr>
+        <w:numPr>
+          <w:ilvl w:val="2"/>
+          <w:numId w:val="25"/>
+        </w:numPr>
+        <w:rPr>
+          <w:lang w:val="en-US"/>
+        </w:rPr>
+      </w:pPr>
+      <w:r>
+        <w:rPr>
+          <w:lang w:val="en-US"/>
+        </w:rPr>
+        <w:t>Internet as a single computer</w:t>
+      </w:r>
+    </w:p>
+    <w:p>
+      <w:pPr>
+        <w:numPr>
+          <w:ilvl w:val="2"/>
+          <w:numId w:val="25"/>
+        </w:numPr>
+        <w:rPr>
+          <w:lang w:val="en-US"/>
+        </w:rPr>
+      </w:pPr>
+      <w:r>
+        <w:rPr>
+          <w:lang w:val="en-US"/>
+        </w:rPr>
+        <w:t>So many things, but I want to leave them out.</w:t>
       </w:r>
     </w:p>
     <w:p>
@@ -3225,7 +4436,7 @@
         <w:rPr>
           <w:lang w:val="en-US"/>
         </w:rPr>
-        <w:t>I could evaluate whether those empty project docs folders are needed.</w:t>
+        <w:t>Would I rename 'Computer Language' to something else, admitting it is a programming language, and only expressing the hope that it would become a language to a user to, where constructs are simpler. Do I simply admit that these were my ambitions with the project, and if people claim arrogance, then let them?</w:t>
       </w:r>
     </w:p>
     <w:p>
@@ -3242,21 +4453,13 @@
         <w:rPr>
           <w:lang w:val="en-US"/>
         </w:rPr>
-        <w:t xml:space="preserve">The idea of lower contents is described in project docs not in Circle Docs Planning, but in '1. Circle 3 Programming' </w:t>
-      </w:r>
-      <w:proofErr w:type="spellStart"/>
-      <w:r>
-        <w:rPr>
-          <w:lang w:val="en-US"/>
-        </w:rPr>
-        <w:t>planing</w:t>
-      </w:r>
-      <w:proofErr w:type="spellEnd"/>
-      <w:r>
-        <w:rPr>
-          <w:lang w:val="en-US"/>
-        </w:rPr>
-        <w:t>.</w:t>
+        <w:t>I think that somewhere along the way, the language lost its purity. Hypothetically, I may have gotten carried away a few times. For instance, using the dashed line as a conceptual expression of the idea of 'classes' or 'types': I think I tend to introduce ideas about notations that might simplify</w:t>
+      </w:r>
+      <w:r>
+        <w:rPr>
+          <w:lang w:val="en-US"/>
+        </w:rPr>
+        <w:t xml:space="preserve"> things visually, but possibly introducing ambiguity. At first, the language, was to be the purest form that I could find, in which you could draw out an object oriented system in a diagram. What happened to that as I started to make drawing something with dashed lines something ambiguous. I am not sure: this might be a non-issue. But maybe I want to be wary of where I got carried away and not think in definites about the final form of the language.</w:t>
       </w:r>
     </w:p>
     <w:p>
@@ -3273,53 +4476,7 @@
         <w:rPr>
           <w:lang w:val="en-US"/>
         </w:rPr>
-        <w:t>Done projects:</w:t>
-      </w:r>
-    </w:p>
-    <w:p>
-      <w:pPr>
-        <w:numPr>
-          <w:ilvl w:val="1"/>
-          <w:numId w:val="25"/>
-        </w:numPr>
-        <w:rPr>
-          <w:lang w:val="en-US"/>
-        </w:rPr>
-      </w:pPr>
-      <w:r>
-        <w:rPr>
-          <w:lang w:val="en-US"/>
-        </w:rPr>
-        <w:t>It is a lot of content. It is not practical for me to go into detail about it now. It is only the past plans, not the future, so less important.</w:t>
-      </w:r>
-    </w:p>
-    <w:p>
-      <w:pPr>
-        <w:numPr>
-          <w:ilvl w:val="1"/>
-          <w:numId w:val="25"/>
-        </w:numPr>
-        <w:rPr>
-          <w:lang w:val="en-US"/>
-        </w:rPr>
-      </w:pPr>
-      <w:r>
-        <w:rPr>
-          <w:lang w:val="en-US"/>
-        </w:rPr>
-        <w:t xml:space="preserve">I would want to read over those Done projects content before publishing. I should know what I publish exactly and have evaluated it and made some adaptations possibly. Probably nothing in it is a secret, so you don't need to remove it from source control history, but slight changes might be </w:t>
-      </w:r>
-      <w:r>
-        <w:rPr>
-          <w:lang w:val="en-US"/>
-        </w:rPr>
-        <w:t>good</w:t>
-      </w:r>
-      <w:r>
-        <w:rPr>
-          <w:lang w:val="en-US"/>
-        </w:rPr>
-        <w:t>.</w:t>
+        <w:t>I am hoping at some point, the project docs get smaller… because these documents are huge and intimidating.</w:t>
       </w:r>
     </w:p>
     <w:p>
@@ -3336,1236 +4493,7 @@
         <w:rPr>
           <w:lang w:val="en-US"/>
         </w:rPr>
-        <w:t>Sub-Projects:</w:t>
-      </w:r>
-    </w:p>
-    <w:p>
-      <w:pPr>
-        <w:numPr>
-          <w:ilvl w:val="1"/>
-          <w:numId w:val="25"/>
-        </w:numPr>
-        <w:rPr>
-          <w:lang w:val="en-US"/>
-        </w:rPr>
-      </w:pPr>
-      <w:r>
-        <w:rPr>
-          <w:lang w:val="en-US"/>
-        </w:rPr>
-        <w:t>The documents could probably be shorter. Lots of those Project Summaries are not so useful template texts, not filled in. The notes at the bottom would do. Then it is basically just loose ideas, that might have been given a too prominent place.</w:t>
-      </w:r>
-      <w:r>
-        <w:rPr>
-          <w:lang w:val="en-US"/>
-        </w:rPr>
-        <w:t xml:space="preserve"> Maybe put it elsewhere, if it is just unhelpful for visual overview, perhaps.</w:t>
-      </w:r>
-    </w:p>
-    <w:p>
-      <w:pPr>
-        <w:numPr>
-          <w:ilvl w:val="0"/>
-          <w:numId w:val="25"/>
-        </w:numPr>
-        <w:rPr>
-          <w:lang w:val="en-US"/>
-        </w:rPr>
-      </w:pPr>
-      <w:r>
-        <w:rPr>
-          <w:lang w:val="en-US"/>
-        </w:rPr>
-        <w:t>I like that I seem to build tolerance (back) for not exactly knowing where I am going with it, gradually shaping it, and just taking my time to make things more overviewable, regardless of whether someone might think it is time well spent or not.</w:t>
-      </w:r>
-      <w:r>
-        <w:rPr>
-          <w:lang w:val="en-US"/>
-        </w:rPr>
-        <w:t xml:space="preserve"> I myself just create more overview and understanding of the material that way.</w:t>
-      </w:r>
-    </w:p>
-    <w:p>
-      <w:pPr>
-        <w:pStyle w:val="Heading3"/>
-        <w:rPr>
-          <w:color w:val="B4C6E7"/>
-          <w:lang w:val="en-US"/>
-        </w:rPr>
-      </w:pPr>
-      <w:r>
-        <w:rPr>
-          <w:color w:val="B4C6E7"/>
-          <w:lang w:val="en-US"/>
-        </w:rPr>
-        <w:t xml:space="preserve">2020-03-22 </w:t>
-      </w:r>
-      <w:r>
-        <w:rPr>
-          <w:color w:val="B4C6E7"/>
-          <w:lang w:val="en-US"/>
-        </w:rPr>
-        <w:t xml:space="preserve">Brainstorm </w:t>
-      </w:r>
-      <w:r>
-        <w:rPr>
-          <w:color w:val="B4C6E7"/>
-          <w:lang w:val="en-US"/>
-        </w:rPr>
-        <w:t>Project Names</w:t>
-      </w:r>
-    </w:p>
-    <w:p>
-      <w:pPr>
-        <w:numPr>
-          <w:ilvl w:val="0"/>
-          <w:numId w:val="25"/>
-        </w:numPr>
-        <w:rPr>
-          <w:color w:val="BFBFBF"/>
-          <w:lang w:val="en-US"/>
-        </w:rPr>
-      </w:pPr>
-      <w:r>
-        <w:rPr>
-          <w:color w:val="BFBFBF"/>
-          <w:lang w:val="en-US"/>
-        </w:rPr>
-        <w:t>Inspecting the sub-projects just to find whether documentation was of any concern in those projects, might be too intense for me right now.</w:t>
-      </w:r>
-    </w:p>
-    <w:p>
-      <w:pPr>
-        <w:numPr>
-          <w:ilvl w:val="0"/>
-          <w:numId w:val="25"/>
-        </w:numPr>
-        <w:rPr>
-          <w:color w:val="BFBFBF"/>
-          <w:lang w:val="en-US"/>
-        </w:rPr>
-      </w:pPr>
-      <w:r>
-        <w:rPr>
-          <w:color w:val="BFBFBF"/>
-          <w:lang w:val="en-US"/>
-        </w:rPr>
-        <w:t>The question I was trying to answer with that was: Is it accurate to call the super-project 'Circle 3 Programming'?</w:t>
-      </w:r>
-    </w:p>
-    <w:p>
-      <w:pPr>
-        <w:numPr>
-          <w:ilvl w:val="0"/>
-          <w:numId w:val="25"/>
-        </w:numPr>
-        <w:rPr>
-          <w:color w:val="BFBFBF"/>
-          <w:lang w:val="en-US"/>
-        </w:rPr>
-      </w:pPr>
-      <w:r>
-        <w:rPr>
-          <w:color w:val="BFBFBF"/>
-          <w:lang w:val="en-US"/>
-        </w:rPr>
-        <w:t xml:space="preserve">The reason for calling it that, is to make it clearer what the project </w:t>
-      </w:r>
-      <w:proofErr w:type="spellStart"/>
-      <w:r>
-        <w:rPr>
-          <w:color w:val="BFBFBF"/>
-          <w:lang w:val="en-US"/>
-        </w:rPr>
-        <w:t>entains</w:t>
-      </w:r>
-      <w:proofErr w:type="spellEnd"/>
-      <w:r>
-        <w:rPr>
-          <w:color w:val="BFBFBF"/>
-          <w:lang w:val="en-US"/>
-        </w:rPr>
-        <w:t>, separating it better from the super-project with the name 'Circle Docs', so that there is a clear distinction that one is about programming and the other is about documentation.</w:t>
-      </w:r>
-    </w:p>
-    <w:p>
-      <w:pPr>
-        <w:numPr>
-          <w:ilvl w:val="0"/>
-          <w:numId w:val="25"/>
-        </w:numPr>
-        <w:rPr>
-          <w:color w:val="BFBFBF"/>
-          <w:lang w:val="en-US"/>
-        </w:rPr>
-      </w:pPr>
-      <w:r>
-        <w:rPr>
-          <w:color w:val="BFBFBF"/>
-          <w:lang w:val="en-US"/>
-        </w:rPr>
-        <w:t>But from the top of my head I kind of already know that the focus of those Circle 3 projects was programming, not documentation.</w:t>
-      </w:r>
-    </w:p>
-    <w:p>
-      <w:pPr>
-        <w:numPr>
-          <w:ilvl w:val="0"/>
-          <w:numId w:val="25"/>
-        </w:numPr>
-        <w:rPr>
-          <w:lang w:val="en-US"/>
-        </w:rPr>
-      </w:pPr>
-      <w:r>
-        <w:rPr>
-          <w:lang w:val="en-US"/>
-        </w:rPr>
-        <w:t>Could I just go with it, call it 'Circle 3 Programming' for that reason? And if I want to mention in the planning docs that to documentation was of little concern, just do it with a more open formulation, like 'documentation was of little concern' or 'very little documentation turned out to be written in these projects. The focus turned out to be on programming the code.'?</w:t>
-      </w:r>
-    </w:p>
-    <w:p>
-      <w:pPr>
-        <w:numPr>
-          <w:ilvl w:val="0"/>
-          <w:numId w:val="25"/>
-        </w:numPr>
-        <w:rPr>
-          <w:color w:val="BFBFBF"/>
-          <w:lang w:val="en-US"/>
-        </w:rPr>
-      </w:pPr>
-      <w:r>
-        <w:rPr>
-          <w:color w:val="BFBFBF"/>
-          <w:lang w:val="en-US"/>
-        </w:rPr>
-        <w:t>I just want clarity on the distinction between projects Circle Docs and Circle 3 Programming, but giving it a clearly distinctive name.</w:t>
-      </w:r>
-    </w:p>
-    <w:p>
-      <w:pPr>
-        <w:pStyle w:val="Heading3"/>
-        <w:rPr>
-          <w:color w:val="B4C6E7"/>
-          <w:lang w:val="en-US"/>
-        </w:rPr>
-      </w:pPr>
-      <w:r>
-        <w:rPr>
-          <w:color w:val="B4C6E7"/>
-          <w:lang w:val="en-US"/>
-        </w:rPr>
-        <w:t>2020-03-16 TODO Circle 3 Requirements Docs</w:t>
-      </w:r>
-    </w:p>
-    <w:p>
-      <w:pPr>
-        <w:numPr>
-          <w:ilvl w:val="0"/>
-          <w:numId w:val="25"/>
-        </w:numPr>
-        <w:rPr>
-          <w:color w:val="BFBFBF"/>
-          <w:lang w:val="en-US"/>
-        </w:rPr>
-      </w:pPr>
-      <w:r>
-        <w:rPr>
-          <w:color w:val="BFBFBF"/>
-          <w:lang w:val="en-US"/>
-        </w:rPr>
-        <w:t xml:space="preserve">I moved content from Circle 3 Requirements to </w:t>
-      </w:r>
-      <w:r>
-        <w:rPr>
-          <w:color w:val="BFBFBF"/>
-          <w:lang w:val="en-US"/>
-        </w:rPr>
-        <w:t>New Computer Language Products doc.</w:t>
-      </w:r>
-    </w:p>
-    <w:p>
-      <w:pPr>
-        <w:numPr>
-          <w:ilvl w:val="0"/>
-          <w:numId w:val="25"/>
-        </w:numPr>
-        <w:rPr>
-          <w:color w:val="BFBFBF"/>
-          <w:lang w:val="en-US"/>
-        </w:rPr>
-      </w:pPr>
-      <w:r>
-        <w:rPr>
-          <w:color w:val="BFBFBF"/>
-          <w:lang w:val="en-US"/>
-        </w:rPr>
-        <w:t>I could rename it to Circle 3 programming, rather than Circle 3 software development, because programming was all I did, not full blown software development cycles. Right?</w:t>
-      </w:r>
-      <w:r>
-        <w:rPr>
-          <w:color w:val="BFBFBF"/>
-          <w:lang w:val="en-US"/>
-        </w:rPr>
-        <w:t xml:space="preserve"> ('Programming' is a bit ambiguous </w:t>
-      </w:r>
-      <w:r>
-        <w:rPr>
-          <w:color w:val="BFBFBF"/>
-          <w:lang w:val="en-US"/>
-        </w:rPr>
-        <w:t>too</w:t>
-      </w:r>
-      <w:r>
-        <w:rPr>
-          <w:color w:val="BFBFBF"/>
-          <w:lang w:val="en-US"/>
-        </w:rPr>
-        <w:t>. It could mean program the dev environment or program using the new language.</w:t>
-      </w:r>
-      <w:r>
-        <w:rPr>
-          <w:color w:val="BFBFBF"/>
-          <w:lang w:val="en-US"/>
-        </w:rPr>
-        <w:t xml:space="preserve"> But I am OK with it.</w:t>
-      </w:r>
-      <w:r>
-        <w:rPr>
-          <w:color w:val="BFBFBF"/>
-          <w:lang w:val="en-US"/>
-        </w:rPr>
-        <w:t>)</w:t>
-      </w:r>
-    </w:p>
-    <w:p>
-      <w:pPr>
-        <w:numPr>
-          <w:ilvl w:val="0"/>
-          <w:numId w:val="25"/>
-        </w:numPr>
-        <w:rPr>
-          <w:color w:val="BFBFBF"/>
-          <w:lang w:val="en-US"/>
-        </w:rPr>
-      </w:pPr>
-      <w:r>
-        <w:rPr>
-          <w:color w:val="BFBFBF"/>
-          <w:lang w:val="en-US"/>
-        </w:rPr>
-        <w:t>Maybe check sub-project docs later to verify that I didn't do any documentation.</w:t>
-      </w:r>
-    </w:p>
-    <w:p>
-      <w:pPr>
-        <w:numPr>
-          <w:ilvl w:val="0"/>
-          <w:numId w:val="25"/>
-        </w:numPr>
-        <w:rPr>
-          <w:lang w:val="en-US"/>
-        </w:rPr>
-      </w:pPr>
-      <w:r>
-        <w:rPr>
-          <w:lang w:val="en-US"/>
-        </w:rPr>
-        <w:t>I could put a remark or something in the Circle 3 Programming docs that I did not do any documentation, even though it was the initial plan to do that.</w:t>
-      </w:r>
-    </w:p>
-    <w:p>
-      <w:pPr>
-        <w:rPr>
-          <w:lang w:val="en-US"/>
-        </w:rPr>
-      </w:pPr>
-    </w:p>
-    <w:p>
-      <w:pPr>
-        <w:rPr>
-          <w:lang w:val="en-US"/>
-        </w:rPr>
-      </w:pPr>
-      <w:r>
-        <w:rPr>
-          <w:lang w:val="en-US"/>
-        </w:rPr>
-        <w:t>I was going over some sub-project docs to check if any documentation was written</w:t>
-      </w:r>
-      <w:r>
-        <w:rPr>
-          <w:lang w:val="en-US"/>
-        </w:rPr>
-        <w:t xml:space="preserve"> during those projects</w:t>
-      </w:r>
-      <w:r>
-        <w:rPr>
-          <w:lang w:val="en-US"/>
-        </w:rPr>
-        <w:t xml:space="preserve">. There was </w:t>
-      </w:r>
-      <w:proofErr w:type="spellStart"/>
-      <w:r>
-        <w:rPr>
-          <w:lang w:val="en-US"/>
-        </w:rPr>
-        <w:t>preliniary</w:t>
-      </w:r>
-      <w:proofErr w:type="spellEnd"/>
-      <w:r>
-        <w:rPr>
-          <w:lang w:val="en-US"/>
-        </w:rPr>
-        <w:t xml:space="preserve"> tech design </w:t>
-      </w:r>
-      <w:r>
-        <w:rPr>
-          <w:lang w:val="en-US"/>
-        </w:rPr>
-        <w:t xml:space="preserve">in </w:t>
-      </w:r>
-      <w:r>
-        <w:rPr>
-          <w:lang w:val="en-US"/>
-        </w:rPr>
-        <w:t xml:space="preserve">one of the first projects. Other sub-projects I scanned were not clearly any doc issues in them. </w:t>
-      </w:r>
-      <w:r>
-        <w:rPr>
-          <w:color w:val="BFBFBF"/>
-          <w:lang w:val="en-US"/>
-        </w:rPr>
-        <w:t>This is spreading my attention over too many different things. Is there a more practical approach?</w:t>
-      </w:r>
-    </w:p>
-    <w:p>
-      <w:pPr>
-        <w:rPr>
-          <w:lang w:val="en-US"/>
-        </w:rPr>
-      </w:pPr>
-    </w:p>
-    <w:p>
-      <w:pPr>
-        <w:rPr>
-          <w:color w:val="BFBFBF"/>
-          <w:lang w:val="en-US"/>
-        </w:rPr>
-      </w:pPr>
-      <w:r>
-        <w:rPr>
-          <w:color w:val="BFBFBF"/>
-          <w:lang w:val="en-US"/>
-        </w:rPr>
-        <w:t>This is too intense. I have to stop again.</w:t>
-      </w:r>
-    </w:p>
-    <w:p>
-      <w:pPr>
-        <w:pStyle w:val="Heading3"/>
-        <w:rPr>
-          <w:color w:val="B4C6E7"/>
-          <w:lang w:val="en-US"/>
-        </w:rPr>
-      </w:pPr>
-      <w:r>
-        <w:rPr>
-          <w:color w:val="B4C6E7"/>
-          <w:lang w:val="en-US"/>
-        </w:rPr>
-        <w:t>2020-03-07 Notes</w:t>
-      </w:r>
-      <w:r>
-        <w:rPr>
-          <w:color w:val="B4C6E7"/>
-          <w:lang w:val="en-US"/>
-        </w:rPr>
-        <w:t xml:space="preserve"> No Planning or Docs Back Then</w:t>
-      </w:r>
-    </w:p>
-    <w:p>
-      <w:pPr>
-        <w:rPr>
-          <w:lang w:val="en-US"/>
-        </w:rPr>
-      </w:pPr>
-      <w:r>
-        <w:rPr>
-          <w:lang w:val="en-US"/>
-        </w:rPr>
-        <w:t>(Circle 3 projects are software development projects, unlike Circle Docs projects, which are language design projects.)</w:t>
-      </w:r>
-    </w:p>
-    <w:p>
-      <w:pPr>
-        <w:rPr>
-          <w:lang w:val="en-US"/>
-        </w:rPr>
-      </w:pPr>
-    </w:p>
-    <w:p>
-      <w:pPr>
-        <w:rPr>
-          <w:color w:val="BFBFBF"/>
-          <w:lang w:val="en-US"/>
-        </w:rPr>
-      </w:pPr>
-      <w:r>
-        <w:rPr>
-          <w:color w:val="BFBFBF"/>
-          <w:lang w:val="en-US"/>
-        </w:rPr>
-        <w:t xml:space="preserve">Circle 3 Strategy is </w:t>
-      </w:r>
-      <w:r>
-        <w:rPr>
-          <w:color w:val="BFBFBF"/>
-          <w:lang w:val="en-US"/>
-        </w:rPr>
-        <w:t xml:space="preserve">pretty much </w:t>
-      </w:r>
-      <w:r>
-        <w:rPr>
-          <w:color w:val="BFBFBF"/>
-          <w:lang w:val="en-US"/>
-        </w:rPr>
-        <w:t>done.</w:t>
-      </w:r>
-    </w:p>
-    <w:p>
-      <w:pPr>
-        <w:rPr>
-          <w:lang w:val="en-US"/>
-        </w:rPr>
-      </w:pPr>
-      <w:r>
-        <w:rPr>
-          <w:color w:val="BFBFBF"/>
-          <w:lang w:val="en-US"/>
-        </w:rPr>
-        <w:t>Circle 3 Requirements: change coloring and formatting.</w:t>
-      </w:r>
-      <w:r>
-        <w:rPr>
-          <w:lang w:val="en-US"/>
-        </w:rPr>
-        <w:t xml:space="preserve"> The document "</w:t>
-      </w:r>
-      <w:r>
-        <w:rPr>
-          <w:lang w:val="en-US"/>
-        </w:rPr>
-        <w:t>Circle 3 Excluded Requirements</w:t>
-      </w:r>
-      <w:r>
-        <w:rPr>
-          <w:lang w:val="en-US"/>
-        </w:rPr>
-        <w:t>" might contain topics that are interesting for the Circle Docs project.</w:t>
-      </w:r>
-    </w:p>
-    <w:p>
-      <w:pPr>
-        <w:rPr>
-          <w:lang w:val="en-US"/>
-        </w:rPr>
-      </w:pPr>
-    </w:p>
-    <w:p>
-      <w:pPr>
-        <w:rPr>
-          <w:lang w:val="en-US"/>
-        </w:rPr>
-      </w:pPr>
-      <w:r>
-        <w:rPr>
-          <w:lang w:val="en-US"/>
-        </w:rPr>
-        <w:t xml:space="preserve">It appears around 2010 I started off with programming Circle 3 with the intention of rigorous planning methodology and high quality technical documentation. Around the same time I switched employers. The new employer did not value my doing planning or documentation, just coding. In projects at home it seems I adopted that way of working. So planning docs and tech docs were no concern anymore. I focused on coding. I think I also </w:t>
-      </w:r>
-      <w:r>
-        <w:rPr>
-          <w:lang w:val="en-US"/>
-        </w:rPr>
-        <w:t xml:space="preserve">stopped </w:t>
-      </w:r>
-      <w:r>
-        <w:rPr>
-          <w:lang w:val="en-US"/>
-        </w:rPr>
-        <w:t>keeping an hour sheet at home. It was freeing. It felt too much like work logging the hours I spent at hobby projects. But the real motivation for the shift in way of working</w:t>
-      </w:r>
-      <w:r>
-        <w:rPr>
-          <w:lang w:val="en-US"/>
-        </w:rPr>
-        <w:t>,</w:t>
-      </w:r>
-      <w:r>
-        <w:rPr>
-          <w:lang w:val="en-US"/>
-        </w:rPr>
-        <w:t xml:space="preserve"> seems to be that I cannot have 2 methodologies at the same time: one at home and another one at the office. That seems intrinsic to how my mind works.</w:t>
-      </w:r>
-    </w:p>
-    <w:p>
-      <w:pPr>
-        <w:rPr>
-          <w:lang w:val="en-US"/>
-        </w:rPr>
-      </w:pPr>
-    </w:p>
-    <w:p>
-      <w:pPr>
-        <w:rPr>
-          <w:lang w:val="en-US"/>
-        </w:rPr>
-      </w:pPr>
-      <w:r>
-        <w:rPr>
-          <w:lang w:val="en-US"/>
-        </w:rPr>
-        <w:t>So I have these near-perfect planning docs for Circle 3, while the execution of the projects was almost only coding</w:t>
-      </w:r>
-      <w:r>
-        <w:rPr>
-          <w:lang w:val="en-US"/>
-        </w:rPr>
-        <w:t>, no planning, no documentation</w:t>
-      </w:r>
-      <w:r>
-        <w:rPr>
-          <w:lang w:val="en-US"/>
-        </w:rPr>
-        <w:t>.</w:t>
-      </w:r>
-    </w:p>
-    <w:p>
-      <w:pPr>
-        <w:rPr>
-          <w:lang w:val="en-US"/>
-        </w:rPr>
-      </w:pPr>
-    </w:p>
-    <w:p>
-      <w:pPr>
-        <w:rPr>
-          <w:lang w:val="en-US"/>
-        </w:rPr>
-      </w:pPr>
-      <w:r>
-        <w:rPr>
-          <w:lang w:val="en-US"/>
-        </w:rPr>
-        <w:t xml:space="preserve">That does not take away I want to split topics in these </w:t>
-      </w:r>
-      <w:r>
-        <w:rPr>
-          <w:lang w:val="en-US"/>
-        </w:rPr>
-        <w:t xml:space="preserve">planning </w:t>
-      </w:r>
-      <w:r>
-        <w:rPr>
-          <w:lang w:val="en-US"/>
-        </w:rPr>
-        <w:t xml:space="preserve">docs between language design one </w:t>
-      </w:r>
-      <w:proofErr w:type="spellStart"/>
-      <w:r>
-        <w:rPr>
-          <w:lang w:val="en-US"/>
-        </w:rPr>
-        <w:t>one</w:t>
-      </w:r>
-      <w:proofErr w:type="spellEnd"/>
-      <w:r>
-        <w:rPr>
-          <w:lang w:val="en-US"/>
-        </w:rPr>
-        <w:t xml:space="preserve"> end and programming at the other.</w:t>
-      </w:r>
-    </w:p>
-    <w:p>
-      <w:pPr>
-        <w:rPr>
-          <w:lang w:val="en-US"/>
-        </w:rPr>
-      </w:pPr>
-    </w:p>
-    <w:p>
-      <w:pPr>
-        <w:rPr>
-          <w:lang w:val="en-US"/>
-        </w:rPr>
-      </w:pPr>
-      <w:r>
-        <w:rPr>
-          <w:lang w:val="en-US"/>
-        </w:rPr>
-        <w:t>"Circle 3 Requirements" does list technical design requirements. I could look at them, take them out, compare them to the Circle Docs requirements, to see if they are in there or have a place in there.</w:t>
-      </w:r>
-    </w:p>
-    <w:p>
-      <w:pPr>
-        <w:rPr>
-          <w:lang w:val="en-US"/>
-        </w:rPr>
-      </w:pPr>
-    </w:p>
-    <w:p>
-      <w:pPr>
-        <w:rPr>
-          <w:lang w:val="en-US"/>
-        </w:rPr>
-      </w:pPr>
-      <w:r>
-        <w:rPr>
-          <w:lang w:val="en-US"/>
-        </w:rPr>
-        <w:t>I don't think I want to refor</w:t>
-      </w:r>
-      <w:r>
-        <w:rPr>
-          <w:lang w:val="en-US"/>
-        </w:rPr>
-        <w:t>m</w:t>
-      </w:r>
-      <w:r>
-        <w:rPr>
-          <w:lang w:val="en-US"/>
-        </w:rPr>
-        <w:t>u</w:t>
-      </w:r>
-      <w:r>
-        <w:rPr>
-          <w:lang w:val="en-US"/>
-        </w:rPr>
-        <w:t>l</w:t>
-      </w:r>
-      <w:r>
-        <w:rPr>
-          <w:lang w:val="en-US"/>
-        </w:rPr>
-        <w:t>ate the goals of Circle 3 programming projects, to exclude software design. It is not about making those planning docs good.</w:t>
-      </w:r>
-    </w:p>
-    <w:p>
-      <w:pPr>
-        <w:pStyle w:val="Heading3"/>
-        <w:rPr>
-          <w:color w:val="B4C6E7"/>
-          <w:lang w:val="en-US"/>
-        </w:rPr>
-      </w:pPr>
-      <w:r>
-        <w:rPr>
-          <w:color w:val="B4C6E7"/>
-          <w:lang w:val="en-US"/>
-        </w:rPr>
-        <w:t xml:space="preserve">2020-01-13 </w:t>
-      </w:r>
-      <w:r>
-        <w:rPr>
-          <w:color w:val="B4C6E7"/>
-          <w:lang w:val="en-US"/>
-        </w:rPr>
-        <w:t>Brainstorm Aspects</w:t>
-      </w:r>
-    </w:p>
-    <w:p>
-      <w:pPr>
-        <w:rPr>
-          <w:lang w:val="en-US"/>
-        </w:rPr>
-      </w:pPr>
-      <w:r>
-        <w:rPr>
-          <w:lang w:val="en-US"/>
-        </w:rPr>
-        <w:t>'Concepts' are almost exactly like 'aspects' from 'aspect oriented programming', except maybe the idea of whether just about everything can be elevated to become an 'aspect' even things that aren't the aspect oriented programming construct. Even hand-written, coded out aspects, such as those System Aspects in the New Computer Language. Cross-cutting concerns that you couldn't isolate out of the system using an aspect, but are still clearly</w:t>
-      </w:r>
-      <w:r>
-        <w:rPr>
-          <w:lang w:val="en-US"/>
-        </w:rPr>
-        <w:t xml:space="preserve"> an aspect from a conceptual point of view</w:t>
-      </w:r>
-      <w:r>
-        <w:rPr>
-          <w:lang w:val="en-US"/>
-        </w:rPr>
-        <w:t>. Can new programming constructs be found</w:t>
-      </w:r>
-      <w:r>
-        <w:rPr>
-          <w:lang w:val="en-US"/>
-        </w:rPr>
-        <w:t>,</w:t>
-      </w:r>
-      <w:r>
-        <w:rPr>
-          <w:lang w:val="en-US"/>
-        </w:rPr>
-        <w:t xml:space="preserve"> that </w:t>
-      </w:r>
-      <w:r>
-        <w:rPr>
-          <w:lang w:val="en-US"/>
-        </w:rPr>
-        <w:t>can do that, isolate concerns like that? It is hard to express my ideas about it and explain them well. I don't even have it all clearly in my mind myself yet.</w:t>
-      </w:r>
-      <w:r>
-        <w:rPr>
-          <w:lang w:val="en-US"/>
-        </w:rPr>
-        <w:t xml:space="preserve"> Also the comparison requires I know all the details about aspect oriented programming, which I don't.</w:t>
-      </w:r>
-    </w:p>
-    <w:p>
-      <w:pPr>
-        <w:pStyle w:val="Heading3"/>
-        <w:rPr>
-          <w:color w:val="B4C6E7"/>
-          <w:lang w:val="en-US"/>
-        </w:rPr>
-      </w:pPr>
-      <w:r>
-        <w:rPr>
-          <w:color w:val="B4C6E7"/>
-          <w:lang w:val="en-US"/>
-        </w:rPr>
-        <w:t xml:space="preserve">2019-12-29 </w:t>
-      </w:r>
-      <w:r>
-        <w:rPr>
-          <w:color w:val="B4C6E7"/>
-          <w:lang w:val="en-US"/>
-        </w:rPr>
-        <w:t>Brainstorm</w:t>
-      </w:r>
-      <w:r>
-        <w:rPr>
-          <w:color w:val="B4C6E7"/>
-          <w:lang w:val="en-US"/>
-        </w:rPr>
-        <w:t xml:space="preserve"> Scoping</w:t>
-      </w:r>
-    </w:p>
-    <w:p>
-      <w:pPr>
-        <w:numPr>
-          <w:ilvl w:val="0"/>
-          <w:numId w:val="25"/>
-        </w:numPr>
-        <w:rPr>
-          <w:lang w:val="en-US"/>
-        </w:rPr>
-      </w:pPr>
-      <w:r>
-        <w:rPr>
-          <w:lang w:val="en-US"/>
-        </w:rPr>
-        <w:t>Basically I want to scope the project.</w:t>
-      </w:r>
-    </w:p>
-    <w:p>
-      <w:pPr>
-        <w:numPr>
-          <w:ilvl w:val="0"/>
-          <w:numId w:val="25"/>
-        </w:numPr>
-        <w:rPr>
-          <w:lang w:val="en-US"/>
-        </w:rPr>
-      </w:pPr>
-      <w:r>
-        <w:rPr>
-          <w:lang w:val="en-US"/>
-        </w:rPr>
-        <w:t>What do I do with things, that are out-of-scope? Do I just bluntly remove them from the documentation, or do I go through the trouble of p</w:t>
-      </w:r>
-      <w:r>
-        <w:rPr>
-          <w:lang w:val="en-US"/>
-        </w:rPr>
-        <w:t>arking the texts elsewhere?</w:t>
-      </w:r>
-    </w:p>
-    <w:p>
-      <w:pPr>
-        <w:numPr>
-          <w:ilvl w:val="0"/>
-          <w:numId w:val="25"/>
-        </w:numPr>
-        <w:rPr>
-          <w:lang w:val="en-US"/>
-        </w:rPr>
-      </w:pPr>
-      <w:r>
-        <w:rPr>
-          <w:lang w:val="en-US"/>
-        </w:rPr>
-        <w:t>Out of scope:</w:t>
-      </w:r>
-    </w:p>
-    <w:p>
-      <w:pPr>
-        <w:numPr>
-          <w:ilvl w:val="1"/>
-          <w:numId w:val="25"/>
-        </w:numPr>
-        <w:rPr>
-          <w:lang w:val="en-US"/>
-        </w:rPr>
-      </w:pPr>
-      <w:r>
-        <w:rPr>
-          <w:lang w:val="en-US"/>
-        </w:rPr>
-        <w:t>Operating system components</w:t>
-      </w:r>
-    </w:p>
-    <w:p>
-      <w:pPr>
-        <w:numPr>
-          <w:ilvl w:val="1"/>
-          <w:numId w:val="25"/>
-        </w:numPr>
-        <w:rPr>
-          <w:lang w:val="en-US"/>
-        </w:rPr>
-      </w:pPr>
-      <w:r>
-        <w:rPr>
-          <w:lang w:val="en-US"/>
-        </w:rPr>
-        <w:t>Studying</w:t>
-      </w:r>
-    </w:p>
-    <w:p>
-      <w:pPr>
-        <w:numPr>
-          <w:ilvl w:val="1"/>
-          <w:numId w:val="25"/>
-        </w:numPr>
-        <w:rPr>
-          <w:lang w:val="en-US"/>
-        </w:rPr>
-      </w:pPr>
-      <w:r>
-        <w:rPr>
-          <w:lang w:val="en-US"/>
-        </w:rPr>
-        <w:t>Fundamental principles?</w:t>
-      </w:r>
-    </w:p>
-    <w:p>
-      <w:pPr>
-        <w:numPr>
-          <w:ilvl w:val="2"/>
-          <w:numId w:val="25"/>
-        </w:numPr>
-        <w:rPr>
-          <w:lang w:val="en-US"/>
-        </w:rPr>
-      </w:pPr>
-      <w:r>
-        <w:rPr>
-          <w:lang w:val="en-US"/>
-        </w:rPr>
-        <w:t>Are some of them out-of-scope?</w:t>
-      </w:r>
-    </w:p>
-    <w:p>
-      <w:pPr>
-        <w:numPr>
-          <w:ilvl w:val="2"/>
-          <w:numId w:val="25"/>
-        </w:numPr>
-        <w:rPr>
-          <w:lang w:val="en-US"/>
-        </w:rPr>
-      </w:pPr>
-      <w:r>
-        <w:rPr>
-          <w:lang w:val="en-US"/>
-        </w:rPr>
-        <w:t>Do I limit the ambitions with the project?</w:t>
-      </w:r>
-    </w:p>
-    <w:p>
-      <w:pPr>
-        <w:numPr>
-          <w:ilvl w:val="2"/>
-          <w:numId w:val="25"/>
-        </w:numPr>
-        <w:rPr>
-          <w:lang w:val="en-US"/>
-        </w:rPr>
-      </w:pPr>
-      <w:r>
-        <w:rPr>
-          <w:lang w:val="en-US"/>
-        </w:rPr>
-        <w:t>Do I remove fundamental principles that are questionable or irrelevant, like that the code base is written in C++, or things that may speed up development, things others could figure out, making how I feel about it not add much? Maybe ease up on things, talk less strict about things?</w:t>
-      </w:r>
-    </w:p>
-    <w:p>
-      <w:pPr>
-        <w:numPr>
-          <w:ilvl w:val="1"/>
-          <w:numId w:val="25"/>
-        </w:numPr>
-        <w:rPr>
-          <w:lang w:val="en-US"/>
-        </w:rPr>
-      </w:pPr>
-      <w:r>
-        <w:rPr>
-          <w:lang w:val="en-US"/>
-        </w:rPr>
-        <w:t>'Software System': an abstraction layer above the new computer language.</w:t>
-      </w:r>
-    </w:p>
-    <w:p>
-      <w:pPr>
-        <w:numPr>
-          <w:ilvl w:val="2"/>
-          <w:numId w:val="25"/>
-        </w:numPr>
-        <w:rPr>
-          <w:lang w:val="en-US"/>
-        </w:rPr>
-      </w:pPr>
-      <w:r>
-        <w:rPr>
-          <w:lang w:val="en-US"/>
-        </w:rPr>
-        <w:t xml:space="preserve">How do I take interesting parts from the general Software System documentation and drop </w:t>
-      </w:r>
-      <w:proofErr w:type="spellStart"/>
-      <w:r>
-        <w:rPr>
-          <w:lang w:val="en-US"/>
-        </w:rPr>
-        <w:t>em</w:t>
-      </w:r>
-      <w:proofErr w:type="spellEnd"/>
-      <w:r>
-        <w:rPr>
-          <w:lang w:val="en-US"/>
-        </w:rPr>
-        <w:t xml:space="preserve"> somewhere in the Computer Language documentation.</w:t>
-      </w:r>
-    </w:p>
-    <w:p>
-      <w:pPr>
-        <w:numPr>
-          <w:ilvl w:val="1"/>
-          <w:numId w:val="25"/>
-        </w:numPr>
-        <w:rPr>
-          <w:lang w:val="en-US"/>
-        </w:rPr>
-      </w:pPr>
-      <w:r>
-        <w:rPr>
-          <w:lang w:val="en-US"/>
-        </w:rPr>
-        <w:t>Computer language topics out-of-scope:</w:t>
-      </w:r>
-    </w:p>
-    <w:p>
-      <w:pPr>
-        <w:numPr>
-          <w:ilvl w:val="2"/>
-          <w:numId w:val="25"/>
-        </w:numPr>
-        <w:rPr>
-          <w:lang w:val="en-US"/>
-        </w:rPr>
-      </w:pPr>
-      <w:r>
-        <w:rPr>
-          <w:lang w:val="en-US"/>
-        </w:rPr>
-        <w:t>Concepts / aspect oriented programming</w:t>
-      </w:r>
-    </w:p>
-    <w:p>
-      <w:pPr>
-        <w:numPr>
-          <w:ilvl w:val="2"/>
-          <w:numId w:val="25"/>
-        </w:numPr>
-        <w:rPr>
-          <w:lang w:val="en-US"/>
-        </w:rPr>
-      </w:pPr>
-      <w:r>
-        <w:rPr>
-          <w:lang w:val="en-US"/>
-        </w:rPr>
-        <w:t>Database principles</w:t>
-      </w:r>
-    </w:p>
-    <w:p>
-      <w:pPr>
-        <w:numPr>
-          <w:ilvl w:val="2"/>
-          <w:numId w:val="25"/>
-        </w:numPr>
-        <w:rPr>
-          <w:lang w:val="en-US"/>
-        </w:rPr>
-      </w:pPr>
-      <w:r>
-        <w:rPr>
-          <w:lang w:val="en-US"/>
-        </w:rPr>
-        <w:t>Concept libraries</w:t>
-      </w:r>
-    </w:p>
-    <w:p>
-      <w:pPr>
-        <w:numPr>
-          <w:ilvl w:val="2"/>
-          <w:numId w:val="25"/>
-        </w:numPr>
-        <w:rPr>
-          <w:lang w:val="en-US"/>
-        </w:rPr>
-      </w:pPr>
-      <w:r>
-        <w:rPr>
-          <w:lang w:val="en-US"/>
-        </w:rPr>
-        <w:t>Machine language</w:t>
-      </w:r>
-    </w:p>
-    <w:p>
-      <w:pPr>
-        <w:numPr>
-          <w:ilvl w:val="2"/>
-          <w:numId w:val="25"/>
-        </w:numPr>
-        <w:rPr>
-          <w:lang w:val="en-US"/>
-        </w:rPr>
-      </w:pPr>
-      <w:r>
-        <w:rPr>
-          <w:lang w:val="en-US"/>
-        </w:rPr>
-        <w:t>Internet as a single computer</w:t>
-      </w:r>
-    </w:p>
-    <w:p>
-      <w:pPr>
-        <w:numPr>
-          <w:ilvl w:val="2"/>
-          <w:numId w:val="25"/>
-        </w:numPr>
-        <w:rPr>
-          <w:lang w:val="en-US"/>
-        </w:rPr>
-      </w:pPr>
-      <w:r>
-        <w:rPr>
-          <w:lang w:val="en-US"/>
-        </w:rPr>
-        <w:t>So many things, but I want to leave them out.</w:t>
-      </w:r>
-    </w:p>
-    <w:p>
-      <w:pPr>
-        <w:numPr>
-          <w:ilvl w:val="0"/>
-          <w:numId w:val="25"/>
-        </w:numPr>
-        <w:rPr>
-          <w:lang w:val="en-US"/>
-        </w:rPr>
-      </w:pPr>
-      <w:r>
-        <w:rPr>
-          <w:lang w:val="en-US"/>
-        </w:rPr>
-        <w:t>Would I rename 'Computer Language' to something else, admitting it is a programming language, and only expressing the hope that it would become a language to a user to, where constructs are simpler. Do I simply admit that these were my ambitions with the project, and if people claim arrogance, then let them?</w:t>
-      </w:r>
-    </w:p>
-    <w:p>
-      <w:pPr>
-        <w:numPr>
-          <w:ilvl w:val="0"/>
-          <w:numId w:val="25"/>
-        </w:numPr>
-        <w:rPr>
-          <w:lang w:val="en-US"/>
-        </w:rPr>
-      </w:pPr>
-      <w:r>
-        <w:rPr>
-          <w:lang w:val="en-US"/>
-        </w:rPr>
-        <w:t>I think that somewhere along the way, the language lost its purity. Hypothetically, I may have gotten carried away a few times. For instance, using the dashed line as a conceptual expression of the idea of 'classes' or 'types': I think I tend to introduce ideas about notations that might simplify</w:t>
-      </w:r>
-      <w:r>
-        <w:rPr>
-          <w:lang w:val="en-US"/>
-        </w:rPr>
-        <w:t xml:space="preserve"> things visually, but possibly introducing ambiguity. At first, the language, was to be the purest form that I could find, in which you could draw out an object oriented system in a diagram. What happened to that as I started to make drawing something with dashed lines something ambiguous. I am not sure: this might be a non-issue. But maybe I want to be wary of where I got carried away and not think in definites about the final form of the language.</w:t>
-      </w:r>
-    </w:p>
-    <w:p>
-      <w:pPr>
-        <w:numPr>
-          <w:ilvl w:val="0"/>
-          <w:numId w:val="25"/>
-        </w:numPr>
-        <w:rPr>
-          <w:lang w:val="en-US"/>
-        </w:rPr>
-      </w:pPr>
-      <w:r>
-        <w:rPr>
-          <w:lang w:val="en-US"/>
-        </w:rPr>
-        <w:t>I am hoping at some point, the project docs get smaller… because these documents are huge and intimidating.</w:t>
-      </w:r>
-    </w:p>
-    <w:p>
-      <w:pPr>
-        <w:numPr>
-          <w:ilvl w:val="0"/>
-          <w:numId w:val="25"/>
-        </w:numPr>
-        <w:rPr>
-          <w:lang w:val="en-US"/>
-        </w:rPr>
-      </w:pPr>
-      <w:r>
-        <w:rPr>
-          <w:lang w:val="en-US"/>
-        </w:rPr>
-        <w:t xml:space="preserve">Maybe I should just make 2 project folders eventually in the Project Docs repository: one for the new computer language and one for the rest, that are much like </w:t>
-      </w:r>
-      <w:proofErr w:type="spellStart"/>
-      <w:r>
-        <w:rPr>
-          <w:lang w:val="en-US"/>
-        </w:rPr>
-        <w:t>eachother</w:t>
-      </w:r>
-      <w:proofErr w:type="spellEnd"/>
-      <w:r>
-        <w:rPr>
-          <w:lang w:val="en-US"/>
-        </w:rPr>
-        <w:t xml:space="preserve">, but </w:t>
+        <w:t xml:space="preserve">Maybe I should just make 2 project folders eventually in the Project Docs repository: one for the new computer language and one for the rest, that are much like eachother, but </w:t>
       </w:r>
       <w:r>
         <w:rPr>
@@ -4712,21 +4640,7 @@
         <w:rPr>
           <w:lang w:val="en-US"/>
         </w:rPr>
-        <w:t xml:space="preserve"> Someone else would never take over your programming life, just a scoped programming project and then maybe. So I want to scope it. The design of the programming language should lose some ambition and express that only as dreams. And lose the 'programming it out' part. And loose 'it is also a framework and an OS and any commonly used application'. It is actually quite hard for me to let go of that idea. I liked my playground back then. I wanted proof, that this could be used to realize software quicker, so one man can do what would have taken an army of programmers to do before. But I don't have that ambition anymore. Right now I just want to </w:t>
-      </w:r>
-      <w:proofErr w:type="spellStart"/>
-      <w:r>
-        <w:rPr>
-          <w:lang w:val="en-US"/>
-        </w:rPr>
-        <w:t>publically</w:t>
-      </w:r>
-      <w:proofErr w:type="spellEnd"/>
-      <w:r>
-        <w:rPr>
-          <w:lang w:val="en-US"/>
-        </w:rPr>
-        <w:t xml:space="preserve"> give away the programming language idea.</w:t>
+        <w:t xml:space="preserve"> Someone else would never take over your programming life, just a scoped programming project and then maybe. So I want to scope it. The design of the programming language should lose some ambition and express that only as dreams. And lose the 'programming it out' part. And loose 'it is also a framework and an OS and any commonly used application'. It is actually quite hard for me to let go of that idea. I liked my playground back then. I wanted proof, that this could be used to realize software quicker, so one man can do what would have taken an army of programmers to do before. But I don't have that ambition anymore. Right now I just want to publically give away the programming language idea.</w:t>
       </w:r>
       <w:r>
         <w:rPr>
@@ -4883,7 +4797,7 @@
         </w:rPr>
         <w:t>Restructuring Project Docs</w:t>
       </w:r>
-      <w:bookmarkEnd w:id="9"/>
+      <w:bookmarkEnd w:id="10"/>
     </w:p>
     <w:p>
       <w:pPr>
@@ -5142,21 +5056,7 @@
         <w:rPr>
           <w:lang w:val="en-US"/>
         </w:rPr>
-        <w:t xml:space="preserve">The work might be modularized. I am not </w:t>
-      </w:r>
-      <w:proofErr w:type="spellStart"/>
-      <w:r>
-        <w:rPr>
-          <w:lang w:val="en-US"/>
-        </w:rPr>
-        <w:t>attacted</w:t>
-      </w:r>
-      <w:proofErr w:type="spellEnd"/>
-      <w:r>
-        <w:rPr>
-          <w:lang w:val="en-US"/>
-        </w:rPr>
-        <w:t xml:space="preserve"> to how CSS3 is modularized, each piece of specs with a different state of being finished up. It seems messy. But I can employ the same organization to accept certain concepts are just more crystalized out than others, making it easier to share, even in an unfinished state, and stimulating keeping things separated and separately usable even when other parts are just really still messy.</w:t>
+        <w:t>The work might be modularized. I am not attacted to how CSS3 is modularized, each piece of specs with a different state of being finished up. It seems messy. But I can employ the same organization to accept certain concepts are just more crystalized out than others, making it easier to share, even in an unfinished state, and stimulating keeping things separated and separately usable even when other parts are just really still messy.</w:t>
       </w:r>
     </w:p>
     <w:p>
@@ -5173,21 +5073,7 @@
         <w:rPr>
           <w:lang w:val="en-US"/>
         </w:rPr>
-        <w:t xml:space="preserve">I seem to have had several goals fighting over </w:t>
-      </w:r>
-      <w:proofErr w:type="spellStart"/>
-      <w:r>
-        <w:rPr>
-          <w:lang w:val="en-US"/>
-        </w:rPr>
-        <w:t>eachother</w:t>
-      </w:r>
-      <w:proofErr w:type="spellEnd"/>
-      <w:r>
-        <w:rPr>
-          <w:lang w:val="en-US"/>
-        </w:rPr>
-        <w:t>, in projects done long ago about this documentation:</w:t>
+        <w:t>I seem to have had several goals fighting over eachother, in projects done long ago about this documentation:</w:t>
       </w:r>
     </w:p>
     <w:p>
@@ -6210,23 +6096,7 @@
           <w:color w:val="BFBFBF"/>
           <w:lang w:val="en-US"/>
         </w:rPr>
-        <w:t xml:space="preserve"> the product. I have a </w:t>
-      </w:r>
-      <w:proofErr w:type="spellStart"/>
-      <w:r>
-        <w:rPr>
-          <w:color w:val="BFBFBF"/>
-          <w:lang w:val="en-US"/>
-        </w:rPr>
-        <w:t>canundrum</w:t>
-      </w:r>
-      <w:proofErr w:type="spellEnd"/>
-      <w:r>
-        <w:rPr>
-          <w:color w:val="BFBFBF"/>
-          <w:lang w:val="en-US"/>
-        </w:rPr>
-        <w:t>. I cannot describe the product without making the product, because the description is the product.</w:t>
+        <w:t xml:space="preserve"> the product. I have a canundrum. I cannot describe the product without making the product, because the description is the product.</w:t>
       </w:r>
     </w:p>
     <w:p>
@@ -6445,21 +6315,12 @@
           <w:lang w:val="en-US"/>
         </w:rPr>
       </w:pPr>
-      <w:proofErr w:type="spellStart"/>
-      <w:r>
-        <w:rPr>
-          <w:color w:val="BFBFBF"/>
-          <w:lang w:val="en-US"/>
-        </w:rPr>
-        <w:t>Obs</w:t>
-      </w:r>
-      <w:proofErr w:type="spellEnd"/>
-      <w:r>
-        <w:rPr>
-          <w:color w:val="BFBFBF"/>
-          <w:lang w:val="en-US"/>
-        </w:rPr>
-        <w:t>: 54 matches.</w:t>
+      <w:r>
+        <w:rPr>
+          <w:color w:val="BFBFBF"/>
+          <w:lang w:val="en-US"/>
+        </w:rPr>
+        <w:t>Obs: 54 matches.</w:t>
       </w:r>
     </w:p>
     <w:p>
@@ -6802,23 +6663,7 @@
           <w:color w:val="BFBFBF"/>
           <w:lang w:val="en-US"/>
         </w:rPr>
-        <w:t xml:space="preserve">* </w:t>
-      </w:r>
-      <w:proofErr w:type="spellStart"/>
-      <w:r>
-        <w:rPr>
-          <w:color w:val="BFBFBF"/>
-          <w:lang w:val="en-US"/>
-        </w:rPr>
-        <w:t>JMath</w:t>
-      </w:r>
-      <w:proofErr w:type="spellEnd"/>
-      <w:r>
-        <w:rPr>
-          <w:color w:val="BFBFBF"/>
-          <w:lang w:val="en-US"/>
-        </w:rPr>
-        <w:t xml:space="preserve"> 0.9 docs in Dutch</w:t>
+        <w:t>* JMath 0.9 docs in Dutch</w:t>
       </w:r>
     </w:p>
     <w:p>
@@ -7012,39 +6857,7 @@
           <w:color w:val="BFBFBF"/>
           <w:lang w:val="en-US"/>
         </w:rPr>
-        <w:t xml:space="preserve">The math as objects does have a link to how math can be made not intrinsic to the language, but an extension library, which can still be compiled to good old CPU instructions. That concept is interesting for the idea of the new computer </w:t>
-      </w:r>
-      <w:proofErr w:type="spellStart"/>
-      <w:r>
-        <w:rPr>
-          <w:color w:val="BFBFBF"/>
-          <w:lang w:val="en-US"/>
-        </w:rPr>
-        <w:t>langauge</w:t>
-      </w:r>
-      <w:proofErr w:type="spellEnd"/>
-      <w:r>
-        <w:rPr>
-          <w:color w:val="BFBFBF"/>
-          <w:lang w:val="en-US"/>
-        </w:rPr>
-        <w:t xml:space="preserve">. But... none of this documentation is well worded to </w:t>
-      </w:r>
-      <w:proofErr w:type="spellStart"/>
-      <w:r>
-        <w:rPr>
-          <w:color w:val="BFBFBF"/>
-          <w:lang w:val="en-US"/>
-        </w:rPr>
-        <w:t>suppord</w:t>
-      </w:r>
-      <w:proofErr w:type="spellEnd"/>
-      <w:r>
-        <w:rPr>
-          <w:color w:val="BFBFBF"/>
-          <w:lang w:val="en-US"/>
-        </w:rPr>
-        <w:t xml:space="preserve"> that concept...</w:t>
+        <w:t>The math as objects does have a link to how math can be made not intrinsic to the language, but an extension library, which can still be compiled to good old CPU instructions. That concept is interesting for the idea of the new computer langauge. But... none of this documentation is well worded to suppord that concept...</w:t>
       </w:r>
     </w:p>
     <w:p>

</xml_diff>

<commit_message>
Circle Language Spec plan: Consider deleting some empty Circle planning folders.
</commit_message>
<xml_diff>
--- a/Circle Language Spec Plan/1. Current/2019-08 Circle Language Spec Revamp Plan/2019-08 Circle Language Spec Revamp Notes.docx
+++ b/Circle Language Spec Plan/1. Current/2019-08 Circle Language Spec Revamp Plan/2019-08 Circle Language Spec Revamp Notes.docx
@@ -2379,21 +2379,326 @@
         <w:rPr>
           <w:lang w:val="en-US"/>
         </w:rPr>
-        <w:t>Circle Language S</w:t>
-      </w:r>
-      <w:bookmarkStart w:id="8" w:name="_GoBack"/>
+        <w:t>Circle Language Spec</w:t>
+      </w:r>
+      <w:r>
+        <w:rPr>
+          <w:lang w:val="en-US"/>
+        </w:rPr>
+        <w:t>:</w:t>
+      </w:r>
+    </w:p>
+    <w:p>
+      <w:pPr>
+        <w:numPr>
+          <w:ilvl w:val="1"/>
+          <w:numId w:val="25"/>
+        </w:numPr>
+        <w:rPr>
+          <w:color w:val="D9E2F3"/>
+          <w:lang w:val="en-US"/>
+        </w:rPr>
+      </w:pPr>
+      <w:r>
+        <w:rPr>
+          <w:color w:val="D9E2F3"/>
+          <w:lang w:val="en-US"/>
+        </w:rPr>
+        <w:t xml:space="preserve">Reorganize </w:t>
+      </w:r>
+      <w:r>
+        <w:rPr>
+          <w:color w:val="D9E2F3"/>
+          <w:lang w:val="en-US"/>
+        </w:rPr>
+        <w:t>Circle D</w:t>
+      </w:r>
+      <w:r>
+        <w:rPr>
+          <w:color w:val="D9E2F3"/>
+          <w:lang w:val="en-US"/>
+        </w:rPr>
+        <w:t xml:space="preserve">ocs </w:t>
+      </w:r>
+      <w:r>
+        <w:rPr>
+          <w:color w:val="D9E2F3"/>
+          <w:lang w:val="en-US"/>
+        </w:rPr>
+        <w:t>files and folders (e.g. lone files in folders is not handy).</w:t>
+      </w:r>
+    </w:p>
+    <w:p>
+      <w:pPr>
+        <w:numPr>
+          <w:ilvl w:val="1"/>
+          <w:numId w:val="25"/>
+        </w:numPr>
+        <w:rPr>
+          <w:lang w:val="en-US"/>
+        </w:rPr>
+      </w:pPr>
+      <w:r>
+        <w:rPr>
+          <w:lang w:val="en-US"/>
+        </w:rPr>
+        <w:t>Drop loose ideas from Ideas.doc into the appropriate spot in the documentation.</w:t>
+      </w:r>
+    </w:p>
+    <w:p>
+      <w:pPr>
+        <w:numPr>
+          <w:ilvl w:val="1"/>
+          <w:numId w:val="25"/>
+        </w:numPr>
+        <w:rPr>
+          <w:lang w:val="en-US"/>
+        </w:rPr>
+      </w:pPr>
+      <w:r>
+        <w:rPr>
+          <w:lang w:val="en-US"/>
+        </w:rPr>
+        <w:t>Turn separate Concept/Diagram/Text Code articles into one.</w:t>
+      </w:r>
+    </w:p>
+    <w:p>
+      <w:pPr>
+        <w:numPr>
+          <w:ilvl w:val="1"/>
+          <w:numId w:val="25"/>
+        </w:numPr>
+        <w:rPr>
+          <w:lang w:val="en-US"/>
+        </w:rPr>
+      </w:pPr>
+      <w:r>
+        <w:rPr>
+          <w:lang w:val="en-US"/>
+        </w:rPr>
+        <w:t>Start reading / writing / reformulating.</w:t>
+      </w:r>
+    </w:p>
+    <w:p>
+      <w:pPr>
+        <w:numPr>
+          <w:ilvl w:val="1"/>
+          <w:numId w:val="25"/>
+        </w:numPr>
+        <w:rPr>
+          <w:lang w:val="en-US"/>
+        </w:rPr>
+      </w:pPr>
+      <w:r>
+        <w:rPr>
+          <w:lang w:val="en-US"/>
+        </w:rPr>
+        <w:t>Convert from Word to markdown, so it may get indexed by Google once published.</w:t>
+      </w:r>
+    </w:p>
+    <w:p>
+      <w:pPr>
+        <w:numPr>
+          <w:ilvl w:val="0"/>
+          <w:numId w:val="25"/>
+        </w:numPr>
+        <w:rPr>
+          <w:lang w:val="en-US"/>
+        </w:rPr>
+      </w:pPr>
+      <w:r>
+        <w:rPr>
+          <w:lang w:val="en-US"/>
+        </w:rPr>
+        <w:t>Separate git repositories:</w:t>
+      </w:r>
+    </w:p>
+    <w:p>
+      <w:pPr>
+        <w:numPr>
+          <w:ilvl w:val="1"/>
+          <w:numId w:val="25"/>
+        </w:numPr>
+        <w:rPr>
+          <w:lang w:val="en-US"/>
+        </w:rPr>
+      </w:pPr>
+      <w:r>
+        <w:rPr>
+          <w:lang w:val="en-US"/>
+        </w:rPr>
+        <w:t>Split off Project Docs for Circle language documentation into a separate git repository.</w:t>
+      </w:r>
+    </w:p>
+    <w:p>
+      <w:pPr>
+        <w:numPr>
+          <w:ilvl w:val="1"/>
+          <w:numId w:val="25"/>
+        </w:numPr>
+        <w:rPr>
+          <w:lang w:val="en-US"/>
+        </w:rPr>
+      </w:pPr>
+      <w:r>
+        <w:rPr>
+          <w:lang w:val="en-US"/>
+        </w:rPr>
+        <w:t>Split off Circle Docs' language specification part into a separate git repository.</w:t>
+      </w:r>
+    </w:p>
+    <w:p>
+      <w:pPr>
+        <w:pStyle w:val="Heading3"/>
+        <w:rPr>
+          <w:lang w:val="en-US"/>
+        </w:rPr>
+      </w:pPr>
+      <w:bookmarkStart w:id="8" w:name="_Toc27316843"/>
+      <w:r>
+        <w:rPr>
+          <w:lang w:val="en-US"/>
+        </w:rPr>
+        <w:t>Requirements</w:t>
+      </w:r>
+    </w:p>
+    <w:p>
+      <w:pPr>
+        <w:numPr>
+          <w:ilvl w:val="0"/>
+          <w:numId w:val="25"/>
+        </w:numPr>
+        <w:rPr>
+          <w:color w:val="BFBFBF"/>
+          <w:lang w:val="en-US"/>
+        </w:rPr>
+      </w:pPr>
+      <w:r>
+        <w:rPr>
+          <w:color w:val="BFBFBF"/>
+          <w:lang w:val="en-US"/>
+        </w:rPr>
+        <w:t>Read "New Computer Language, Strategy.doc"</w:t>
+      </w:r>
+    </w:p>
+    <w:p>
+      <w:pPr>
+        <w:numPr>
+          <w:ilvl w:val="0"/>
+          <w:numId w:val="25"/>
+        </w:numPr>
+        <w:rPr>
+          <w:color w:val="BFBFBF"/>
+          <w:lang w:val="en-US"/>
+        </w:rPr>
+      </w:pPr>
+      <w:r>
+        <w:rPr>
+          <w:color w:val="BFBFBF"/>
+          <w:lang w:val="en-US"/>
+        </w:rPr>
+        <w:t>Read "New Computer Language, Products.doc"</w:t>
+      </w:r>
+    </w:p>
+    <w:p>
+      <w:pPr>
+        <w:numPr>
+          <w:ilvl w:val="0"/>
+          <w:numId w:val="25"/>
+        </w:numPr>
+        <w:rPr>
+          <w:lang w:val="en-US"/>
+        </w:rPr>
+      </w:pPr>
+      <w:r>
+        <w:rPr>
+          <w:lang w:val="en-US"/>
+        </w:rPr>
+        <w:t>…</w:t>
+      </w:r>
+    </w:p>
+    <w:p>
+      <w:pPr>
+        <w:pStyle w:val="Heading2"/>
+        <w:rPr>
+          <w:color w:val="B4C6E7"/>
+          <w:lang w:val="en-US"/>
+        </w:rPr>
+      </w:pPr>
+      <w:r>
+        <w:rPr>
+          <w:color w:val="B4C6E7"/>
+          <w:lang w:val="en-US"/>
+        </w:rPr>
+        <w:t>Notes</w:t>
+      </w:r>
       <w:bookmarkEnd w:id="8"/>
-      <w:r>
-        <w:rPr>
-          <w:lang w:val="en-US"/>
-        </w:rPr>
-        <w:t>pec</w:t>
-      </w:r>
-      <w:r>
-        <w:rPr>
-          <w:lang w:val="en-US"/>
-        </w:rPr>
-        <w:t>:</w:t>
+    </w:p>
+    <w:p>
+      <w:pPr>
+        <w:pStyle w:val="Heading3"/>
+        <w:rPr>
+          <w:color w:val="B4C6E7"/>
+          <w:lang w:val="en-US"/>
+        </w:rPr>
+      </w:pPr>
+      <w:bookmarkStart w:id="9" w:name="_Toc27316844"/>
+      <w:r>
+        <w:rPr>
+          <w:color w:val="B4C6E7"/>
+          <w:lang w:val="en-US"/>
+        </w:rPr>
+        <w:t>2020-03-22 Notes</w:t>
+      </w:r>
+    </w:p>
+    <w:p>
+      <w:pPr>
+        <w:numPr>
+          <w:ilvl w:val="0"/>
+          <w:numId w:val="25"/>
+        </w:numPr>
+        <w:rPr>
+          <w:color w:val="BFBFBF"/>
+          <w:lang w:val="en-US"/>
+        </w:rPr>
+      </w:pPr>
+      <w:r>
+        <w:rPr>
+          <w:color w:val="BFBFBF"/>
+          <w:lang w:val="en-US"/>
+        </w:rPr>
+        <w:t xml:space="preserve">I moved around folders, for a preliminary split up between Circle Docs and Circle </w:t>
+      </w:r>
+      <w:r>
+        <w:rPr>
+          <w:color w:val="BFBFBF"/>
+          <w:lang w:val="en-US"/>
+        </w:rPr>
+        <w:t xml:space="preserve">3 </w:t>
+      </w:r>
+      <w:r>
+        <w:rPr>
+          <w:color w:val="BFBFBF"/>
+          <w:lang w:val="en-US"/>
+        </w:rPr>
+        <w:t>Programming projects.</w:t>
+      </w:r>
+    </w:p>
+    <w:p>
+      <w:pPr>
+        <w:numPr>
+          <w:ilvl w:val="0"/>
+          <w:numId w:val="25"/>
+        </w:numPr>
+        <w:rPr>
+          <w:lang w:val="en-US"/>
+        </w:rPr>
+      </w:pPr>
+      <w:r>
+        <w:rPr>
+          <w:lang w:val="en-US"/>
+        </w:rPr>
+        <w:t>I could change titles of projects inside the doc content too.</w:t>
       </w:r>
     </w:p>
     <w:p>
@@ -2403,37 +2708,14 @@
           <w:numId w:val="25"/>
         </w:numPr>
         <w:rPr>
-          <w:color w:val="D9E2F3"/>
-          <w:lang w:val="en-US"/>
-        </w:rPr>
-      </w:pPr>
-      <w:r>
-        <w:rPr>
-          <w:color w:val="D9E2F3"/>
-          <w:lang w:val="en-US"/>
-        </w:rPr>
-        <w:t xml:space="preserve">Reorganize </w:t>
-      </w:r>
-      <w:r>
-        <w:rPr>
-          <w:color w:val="D9E2F3"/>
-          <w:lang w:val="en-US"/>
-        </w:rPr>
-        <w:t>Circle D</w:t>
-      </w:r>
-      <w:r>
-        <w:rPr>
-          <w:color w:val="D9E2F3"/>
-          <w:lang w:val="en-US"/>
-        </w:rPr>
-        <w:t xml:space="preserve">ocs </w:t>
-      </w:r>
-      <w:r>
-        <w:rPr>
-          <w:color w:val="D9E2F3"/>
-          <w:lang w:val="en-US"/>
-        </w:rPr>
-        <w:t>files and folders (e.g. lone files in folders is not handy).</w:t>
+          <w:lang w:val="en-US"/>
+        </w:rPr>
+      </w:pPr>
+      <w:r>
+        <w:rPr>
+          <w:lang w:val="en-US"/>
+        </w:rPr>
+        <w:t>Also for Circle 3 Programming, though less importantly.</w:t>
       </w:r>
     </w:p>
     <w:p>
@@ -2443,14 +2725,16 @@
           <w:numId w:val="25"/>
         </w:numPr>
         <w:rPr>
-          <w:lang w:val="en-US"/>
-        </w:rPr>
-      </w:pPr>
-      <w:r>
-        <w:rPr>
-          <w:lang w:val="en-US"/>
-        </w:rPr>
-        <w:t>Drop loose ideas from Ideas.doc into the appropriate spot in the documentation.</w:t>
+          <w:color w:val="BFBFBF"/>
+          <w:lang w:val="en-US"/>
+        </w:rPr>
+      </w:pPr>
+      <w:r>
+        <w:rPr>
+          <w:color w:val="BFBFBF"/>
+          <w:lang w:val="en-US"/>
+        </w:rPr>
+        <w:t>I am unsure whether I want to call the projects 'Circle Docs'. Maybe 'Circle Language Specification'.</w:t>
       </w:r>
     </w:p>
     <w:p>
@@ -2460,14 +2744,35 @@
           <w:numId w:val="25"/>
         </w:numPr>
         <w:rPr>
-          <w:lang w:val="en-US"/>
-        </w:rPr>
-      </w:pPr>
-      <w:r>
-        <w:rPr>
-          <w:lang w:val="en-US"/>
-        </w:rPr>
-        <w:t>Turn separate Concept/Diagram/Text Code articles into one.</w:t>
+          <w:color w:val="BFBFBF"/>
+          <w:lang w:val="en-US"/>
+        </w:rPr>
+      </w:pPr>
+      <w:r>
+        <w:rPr>
+          <w:color w:val="BFBFBF"/>
+          <w:lang w:val="en-US"/>
+        </w:rPr>
+        <w:t>I do want to go for the name 'Circle' as opposed to 'New Computer Language'.</w:t>
+      </w:r>
+    </w:p>
+    <w:p>
+      <w:pPr>
+        <w:numPr>
+          <w:ilvl w:val="2"/>
+          <w:numId w:val="25"/>
+        </w:numPr>
+        <w:rPr>
+          <w:color w:val="BFBFBF"/>
+          <w:lang w:val="en-US"/>
+        </w:rPr>
+      </w:pPr>
+      <w:r>
+        <w:rPr>
+          <w:color w:val="BFBFBF"/>
+          <w:lang w:val="en-US"/>
+        </w:rPr>
+        <w:t>I don't mind that this makes my documentation stick to a name that in theory might later change. It probably will not change at all.</w:t>
       </w:r>
     </w:p>
     <w:p>
@@ -2477,14 +2782,16 @@
           <w:numId w:val="25"/>
         </w:numPr>
         <w:rPr>
-          <w:lang w:val="en-US"/>
-        </w:rPr>
-      </w:pPr>
-      <w:r>
-        <w:rPr>
-          <w:lang w:val="en-US"/>
-        </w:rPr>
-        <w:t>Start reading / writing / reformulating.</w:t>
+          <w:color w:val="BFBFBF"/>
+          <w:lang w:val="en-US"/>
+        </w:rPr>
+      </w:pPr>
+      <w:r>
+        <w:rPr>
+          <w:color w:val="BFBFBF"/>
+          <w:lang w:val="en-US"/>
+        </w:rPr>
+        <w:t>But Circle Docs is too general, I think. It should be Circle Language Specification.</w:t>
       </w:r>
     </w:p>
     <w:p>
@@ -2494,14 +2801,386 @@
           <w:numId w:val="25"/>
         </w:numPr>
         <w:rPr>
-          <w:lang w:val="en-US"/>
-        </w:rPr>
-      </w:pPr>
-      <w:r>
-        <w:rPr>
-          <w:lang w:val="en-US"/>
-        </w:rPr>
-        <w:t>Convert from Word to markdown, so it may get indexed by Google once published.</w:t>
+          <w:color w:val="BFBFBF"/>
+          <w:lang w:val="en-US"/>
+        </w:rPr>
+      </w:pPr>
+      <w:r>
+        <w:rPr>
+          <w:color w:val="BFBFBF"/>
+          <w:lang w:val="en-US"/>
+        </w:rPr>
+        <w:t xml:space="preserve">I don't care for the abbreviation 'Spec'. I am not a fan of abbreviation and I don’t think it makes </w:t>
+      </w:r>
+      <w:r>
+        <w:rPr>
+          <w:color w:val="BFBFBF"/>
+          <w:lang w:val="en-US"/>
+        </w:rPr>
+        <w:t>it much more concise or clear.</w:t>
+      </w:r>
+    </w:p>
+    <w:p>
+      <w:pPr>
+        <w:numPr>
+          <w:ilvl w:val="1"/>
+          <w:numId w:val="25"/>
+        </w:numPr>
+        <w:rPr>
+          <w:color w:val="BFBFBF"/>
+          <w:lang w:val="en-US"/>
+        </w:rPr>
+      </w:pPr>
+      <w:r>
+        <w:rPr>
+          <w:color w:val="BFBFBF"/>
+          <w:lang w:val="en-US"/>
+        </w:rPr>
+        <w:t>Also: I am hitting my limit here. I'm tired and getting all sorts of symptoms.</w:t>
+      </w:r>
+    </w:p>
+    <w:p>
+      <w:pPr>
+        <w:numPr>
+          <w:ilvl w:val="1"/>
+          <w:numId w:val="25"/>
+        </w:numPr>
+        <w:rPr>
+          <w:color w:val="BFBFBF"/>
+          <w:lang w:val="en-US"/>
+        </w:rPr>
+      </w:pPr>
+      <w:r>
+        <w:rPr>
+          <w:color w:val="BFBFBF"/>
+          <w:lang w:val="en-US"/>
+        </w:rPr>
+        <w:t>Circle Language Design is also an option. 'Specification' may raise expectations about finishedness.</w:t>
+      </w:r>
+    </w:p>
+    <w:p>
+      <w:pPr>
+        <w:numPr>
+          <w:ilvl w:val="1"/>
+          <w:numId w:val="25"/>
+        </w:numPr>
+        <w:rPr>
+          <w:color w:val="BFBFBF"/>
+          <w:lang w:val="en-US"/>
+        </w:rPr>
+      </w:pPr>
+      <w:r>
+        <w:rPr>
+          <w:color w:val="BFBFBF"/>
+          <w:lang w:val="en-US"/>
+        </w:rPr>
+        <w:t>Circle Language Design Planning</w:t>
+      </w:r>
+    </w:p>
+    <w:p>
+      <w:pPr>
+        <w:numPr>
+          <w:ilvl w:val="1"/>
+          <w:numId w:val="25"/>
+        </w:numPr>
+        <w:rPr>
+          <w:color w:val="BFBFBF"/>
+          <w:lang w:val="en-US"/>
+        </w:rPr>
+      </w:pPr>
+      <w:r>
+        <w:rPr>
+          <w:color w:val="BFBFBF"/>
+          <w:lang w:val="en-US"/>
+        </w:rPr>
+        <w:t>Circle Language Specification</w:t>
+      </w:r>
+    </w:p>
+    <w:p>
+      <w:pPr>
+        <w:numPr>
+          <w:ilvl w:val="1"/>
+          <w:numId w:val="25"/>
+        </w:numPr>
+        <w:rPr>
+          <w:color w:val="BFBFBF"/>
+          <w:lang w:val="en-US"/>
+        </w:rPr>
+      </w:pPr>
+      <w:r>
+        <w:rPr>
+          <w:color w:val="BFBFBF"/>
+          <w:lang w:val="en-US"/>
+        </w:rPr>
+        <w:t>'</w:t>
+      </w:r>
+      <w:r>
+        <w:rPr>
+          <w:color w:val="BFBFBF"/>
+          <w:lang w:val="en-US"/>
+        </w:rPr>
+        <w:t>Specificiation</w:t>
+      </w:r>
+      <w:r>
+        <w:rPr>
+          <w:color w:val="BFBFBF"/>
+          <w:lang w:val="en-US"/>
+        </w:rPr>
+        <w:t>'</w:t>
+      </w:r>
+      <w:r>
+        <w:rPr>
+          <w:color w:val="BFBFBF"/>
+          <w:lang w:val="en-US"/>
+        </w:rPr>
+        <w:t>: suggests finishedness, but does it? CSS is all sorts unfinished modules.</w:t>
+      </w:r>
+    </w:p>
+    <w:p>
+      <w:pPr>
+        <w:numPr>
+          <w:ilvl w:val="1"/>
+          <w:numId w:val="25"/>
+        </w:numPr>
+        <w:rPr>
+          <w:color w:val="BFBFBF"/>
+          <w:lang w:val="en-US"/>
+        </w:rPr>
+      </w:pPr>
+      <w:r>
+        <w:rPr>
+          <w:color w:val="BFBFBF"/>
+          <w:lang w:val="en-US"/>
+        </w:rPr>
+        <w:t xml:space="preserve">Leaving out </w:t>
+      </w:r>
+      <w:r>
+        <w:rPr>
+          <w:color w:val="BFBFBF"/>
+          <w:lang w:val="en-US"/>
+        </w:rPr>
+        <w:t>'</w:t>
+      </w:r>
+      <w:r>
+        <w:rPr>
+          <w:color w:val="BFBFBF"/>
+          <w:lang w:val="en-US"/>
+        </w:rPr>
+        <w:t>Specification</w:t>
+      </w:r>
+      <w:r>
+        <w:rPr>
+          <w:color w:val="BFBFBF"/>
+          <w:lang w:val="en-US"/>
+        </w:rPr>
+        <w:t>'</w:t>
+      </w:r>
+      <w:r>
+        <w:rPr>
+          <w:color w:val="BFBFBF"/>
+          <w:lang w:val="en-US"/>
+        </w:rPr>
+        <w:t xml:space="preserve"> or </w:t>
+      </w:r>
+      <w:r>
+        <w:rPr>
+          <w:color w:val="BFBFBF"/>
+          <w:lang w:val="en-US"/>
+        </w:rPr>
+        <w:t>'</w:t>
+      </w:r>
+      <w:r>
+        <w:rPr>
+          <w:color w:val="BFBFBF"/>
+          <w:lang w:val="en-US"/>
+        </w:rPr>
+        <w:t>Design</w:t>
+      </w:r>
+      <w:r>
+        <w:rPr>
+          <w:color w:val="BFBFBF"/>
+          <w:lang w:val="en-US"/>
+        </w:rPr>
+        <w:t>'</w:t>
+      </w:r>
+      <w:r>
+        <w:rPr>
+          <w:color w:val="BFBFBF"/>
+          <w:lang w:val="en-US"/>
+        </w:rPr>
+        <w:t>: Makes distinction with Circle 3 Programming hard to see.</w:t>
+      </w:r>
+    </w:p>
+    <w:p>
+      <w:pPr>
+        <w:numPr>
+          <w:ilvl w:val="1"/>
+          <w:numId w:val="25"/>
+        </w:numPr>
+        <w:rPr>
+          <w:color w:val="BFBFBF"/>
+          <w:lang w:val="en-US"/>
+        </w:rPr>
+      </w:pPr>
+      <w:r>
+        <w:rPr>
+          <w:color w:val="BFBFBF"/>
+          <w:lang w:val="en-US"/>
+        </w:rPr>
+        <w:t xml:space="preserve">The word </w:t>
+      </w:r>
+      <w:r>
+        <w:rPr>
+          <w:color w:val="BFBFBF"/>
+          <w:lang w:val="en-US"/>
+        </w:rPr>
+        <w:t>'</w:t>
+      </w:r>
+      <w:r>
+        <w:rPr>
+          <w:color w:val="BFBFBF"/>
+          <w:lang w:val="en-US"/>
+        </w:rPr>
+        <w:t>Circle</w:t>
+      </w:r>
+      <w:r>
+        <w:rPr>
+          <w:color w:val="BFBFBF"/>
+          <w:lang w:val="en-US"/>
+        </w:rPr>
+        <w:t>'</w:t>
+      </w:r>
+      <w:r>
+        <w:rPr>
+          <w:color w:val="BFBFBF"/>
+          <w:lang w:val="en-US"/>
+        </w:rPr>
+        <w:t xml:space="preserve"> should be in it.</w:t>
+      </w:r>
+    </w:p>
+    <w:p>
+      <w:pPr>
+        <w:numPr>
+          <w:ilvl w:val="1"/>
+          <w:numId w:val="25"/>
+        </w:numPr>
+        <w:rPr>
+          <w:color w:val="BFBFBF"/>
+          <w:lang w:val="en-US"/>
+        </w:rPr>
+      </w:pPr>
+      <w:r>
+        <w:rPr>
+          <w:color w:val="BFBFBF"/>
+          <w:lang w:val="en-US"/>
+        </w:rPr>
+        <w:t xml:space="preserve">The word </w:t>
+      </w:r>
+      <w:r>
+        <w:rPr>
+          <w:color w:val="BFBFBF"/>
+          <w:lang w:val="en-US"/>
+        </w:rPr>
+        <w:t>'</w:t>
+      </w:r>
+      <w:r>
+        <w:rPr>
+          <w:color w:val="BFBFBF"/>
+          <w:lang w:val="en-US"/>
+        </w:rPr>
+        <w:t>Language</w:t>
+      </w:r>
+      <w:r>
+        <w:rPr>
+          <w:color w:val="BFBFBF"/>
+          <w:lang w:val="en-US"/>
+        </w:rPr>
+        <w:t>'</w:t>
+      </w:r>
+      <w:r>
+        <w:rPr>
+          <w:color w:val="BFBFBF"/>
+          <w:lang w:val="en-US"/>
+        </w:rPr>
+        <w:t xml:space="preserve"> at least sheds light a bit on what it actually is.</w:t>
+      </w:r>
+    </w:p>
+    <w:p>
+      <w:pPr>
+        <w:numPr>
+          <w:ilvl w:val="1"/>
+          <w:numId w:val="25"/>
+        </w:numPr>
+        <w:rPr>
+          <w:color w:val="BFBFBF"/>
+          <w:lang w:val="en-US"/>
+        </w:rPr>
+      </w:pPr>
+      <w:r>
+        <w:rPr>
+          <w:color w:val="BFBFBF"/>
+          <w:lang w:val="en-US"/>
+        </w:rPr>
+        <w:t xml:space="preserve">But Circle Language Specification </w:t>
+      </w:r>
+      <w:r>
+        <w:rPr>
+          <w:color w:val="BFBFBF"/>
+          <w:lang w:val="en-US"/>
+        </w:rPr>
+        <w:t xml:space="preserve">Plan </w:t>
+      </w:r>
+      <w:r>
+        <w:rPr>
+          <w:color w:val="BFBFBF"/>
+          <w:lang w:val="en-US"/>
+        </w:rPr>
+        <w:t>is just a long name.</w:t>
+      </w:r>
+    </w:p>
+    <w:p>
+      <w:pPr>
+        <w:numPr>
+          <w:ilvl w:val="1"/>
+          <w:numId w:val="25"/>
+        </w:numPr>
+        <w:rPr>
+          <w:color w:val="BFBFBF"/>
+          <w:lang w:val="en-US"/>
+        </w:rPr>
+      </w:pPr>
+      <w:r>
+        <w:rPr>
+          <w:color w:val="BFBFBF"/>
+          <w:lang w:val="en-US"/>
+        </w:rPr>
+        <w:t>But 'New Computer Language Functional Design' was too, so that is not an argument</w:t>
+      </w:r>
+      <w:r>
+        <w:rPr>
+          <w:color w:val="BFBFBF"/>
+          <w:lang w:val="en-US"/>
+        </w:rPr>
+        <w:t>?</w:t>
+      </w:r>
+    </w:p>
+    <w:p>
+      <w:pPr>
+        <w:numPr>
+          <w:ilvl w:val="1"/>
+          <w:numId w:val="25"/>
+        </w:numPr>
+        <w:rPr>
+          <w:color w:val="BFBFBF"/>
+          <w:lang w:val="en-US"/>
+        </w:rPr>
+      </w:pPr>
+      <w:r>
+        <w:rPr>
+          <w:color w:val="BFBFBF"/>
+          <w:lang w:val="en-US"/>
+        </w:rPr>
+        <w:t>'Spec': Is an abbreviation. I generally dislike those, but I think in this case it is appropriate. It is adopted as a word by the community.</w:t>
       </w:r>
     </w:p>
     <w:p>
@@ -2518,7 +3197,7 @@
         <w:rPr>
           <w:lang w:val="en-US"/>
         </w:rPr>
-        <w:t>Separate git repositories:</w:t>
+        <w:t>I could evaluate whether those empty project docs folders are needed.</w:t>
       </w:r>
     </w:p>
     <w:p>
@@ -2535,7 +3214,7 @@
         <w:rPr>
           <w:lang w:val="en-US"/>
         </w:rPr>
-        <w:t>Split off Project Docs for Circle language documentation into a separate git repository.</w:t>
+        <w:t>To me seems odd now, that 'Errors' is put out of scope.</w:t>
       </w:r>
     </w:p>
     <w:p>
@@ -2552,216 +3231,7 @@
         <w:rPr>
           <w:lang w:val="en-US"/>
         </w:rPr>
-        <w:t>Split off Circle Docs' language specification part into a separate git repository.</w:t>
-      </w:r>
-    </w:p>
-    <w:p>
-      <w:pPr>
-        <w:pStyle w:val="Heading3"/>
-        <w:rPr>
-          <w:lang w:val="en-US"/>
-        </w:rPr>
-      </w:pPr>
-      <w:bookmarkStart w:id="9" w:name="_Toc27316843"/>
-      <w:r>
-        <w:rPr>
-          <w:lang w:val="en-US"/>
-        </w:rPr>
-        <w:t>Requirements</w:t>
-      </w:r>
-    </w:p>
-    <w:p>
-      <w:pPr>
-        <w:numPr>
-          <w:ilvl w:val="0"/>
-          <w:numId w:val="25"/>
-        </w:numPr>
-        <w:rPr>
-          <w:color w:val="BFBFBF"/>
-          <w:lang w:val="en-US"/>
-        </w:rPr>
-      </w:pPr>
-      <w:r>
-        <w:rPr>
-          <w:color w:val="BFBFBF"/>
-          <w:lang w:val="en-US"/>
-        </w:rPr>
-        <w:t>Read "New Computer Language, Strategy.doc"</w:t>
-      </w:r>
-    </w:p>
-    <w:p>
-      <w:pPr>
-        <w:numPr>
-          <w:ilvl w:val="0"/>
-          <w:numId w:val="25"/>
-        </w:numPr>
-        <w:rPr>
-          <w:color w:val="BFBFBF"/>
-          <w:lang w:val="en-US"/>
-        </w:rPr>
-      </w:pPr>
-      <w:r>
-        <w:rPr>
-          <w:color w:val="BFBFBF"/>
-          <w:lang w:val="en-US"/>
-        </w:rPr>
-        <w:t>Read "New Computer Language, Products.doc"</w:t>
-      </w:r>
-    </w:p>
-    <w:p>
-      <w:pPr>
-        <w:numPr>
-          <w:ilvl w:val="0"/>
-          <w:numId w:val="25"/>
-        </w:numPr>
-        <w:rPr>
-          <w:lang w:val="en-US"/>
-        </w:rPr>
-      </w:pPr>
-      <w:r>
-        <w:rPr>
-          <w:lang w:val="en-US"/>
-        </w:rPr>
-        <w:t>…</w:t>
-      </w:r>
-    </w:p>
-    <w:p>
-      <w:pPr>
-        <w:pStyle w:val="Heading2"/>
-        <w:rPr>
-          <w:color w:val="B4C6E7"/>
-          <w:lang w:val="en-US"/>
-        </w:rPr>
-      </w:pPr>
-      <w:r>
-        <w:rPr>
-          <w:color w:val="B4C6E7"/>
-          <w:lang w:val="en-US"/>
-        </w:rPr>
-        <w:t>Notes</w:t>
-      </w:r>
-      <w:bookmarkEnd w:id="9"/>
-    </w:p>
-    <w:p>
-      <w:pPr>
-        <w:pStyle w:val="Heading3"/>
-        <w:rPr>
-          <w:color w:val="B4C6E7"/>
-          <w:lang w:val="en-US"/>
-        </w:rPr>
-      </w:pPr>
-      <w:bookmarkStart w:id="10" w:name="_Toc27316844"/>
-      <w:r>
-        <w:rPr>
-          <w:color w:val="B4C6E7"/>
-          <w:lang w:val="en-US"/>
-        </w:rPr>
-        <w:t>2020-03-22 Notes</w:t>
-      </w:r>
-    </w:p>
-    <w:p>
-      <w:pPr>
-        <w:numPr>
-          <w:ilvl w:val="0"/>
-          <w:numId w:val="25"/>
-        </w:numPr>
-        <w:rPr>
-          <w:color w:val="BFBFBF"/>
-          <w:lang w:val="en-US"/>
-        </w:rPr>
-      </w:pPr>
-      <w:r>
-        <w:rPr>
-          <w:color w:val="BFBFBF"/>
-          <w:lang w:val="en-US"/>
-        </w:rPr>
-        <w:t xml:space="preserve">I moved around folders, for a preliminary split up between Circle Docs and Circle </w:t>
-      </w:r>
-      <w:r>
-        <w:rPr>
-          <w:color w:val="BFBFBF"/>
-          <w:lang w:val="en-US"/>
-        </w:rPr>
-        <w:t xml:space="preserve">3 </w:t>
-      </w:r>
-      <w:r>
-        <w:rPr>
-          <w:color w:val="BFBFBF"/>
-          <w:lang w:val="en-US"/>
-        </w:rPr>
-        <w:t>Programming projects.</w:t>
-      </w:r>
-    </w:p>
-    <w:p>
-      <w:pPr>
-        <w:numPr>
-          <w:ilvl w:val="0"/>
-          <w:numId w:val="25"/>
-        </w:numPr>
-        <w:rPr>
-          <w:lang w:val="en-US"/>
-        </w:rPr>
-      </w:pPr>
-      <w:r>
-        <w:rPr>
-          <w:lang w:val="en-US"/>
-        </w:rPr>
-        <w:t>I could change titles of projects inside the doc content too.</w:t>
-      </w:r>
-    </w:p>
-    <w:p>
-      <w:pPr>
-        <w:numPr>
-          <w:ilvl w:val="1"/>
-          <w:numId w:val="25"/>
-        </w:numPr>
-        <w:rPr>
-          <w:lang w:val="en-US"/>
-        </w:rPr>
-      </w:pPr>
-      <w:r>
-        <w:rPr>
-          <w:lang w:val="en-US"/>
-        </w:rPr>
-        <w:t>Also for Circle 3 Programming, though less importantly.</w:t>
-      </w:r>
-    </w:p>
-    <w:p>
-      <w:pPr>
-        <w:numPr>
-          <w:ilvl w:val="1"/>
-          <w:numId w:val="25"/>
-        </w:numPr>
-        <w:rPr>
-          <w:color w:val="BFBFBF"/>
-          <w:lang w:val="en-US"/>
-        </w:rPr>
-      </w:pPr>
-      <w:r>
-        <w:rPr>
-          <w:color w:val="BFBFBF"/>
-          <w:lang w:val="en-US"/>
-        </w:rPr>
-        <w:t>I am unsure whether I want to call the projects 'Circle Docs'. Maybe 'Circle Language Specification'.</w:t>
-      </w:r>
-    </w:p>
-    <w:p>
-      <w:pPr>
-        <w:numPr>
-          <w:ilvl w:val="1"/>
-          <w:numId w:val="25"/>
-        </w:numPr>
-        <w:rPr>
-          <w:color w:val="BFBFBF"/>
-          <w:lang w:val="en-US"/>
-        </w:rPr>
-      </w:pPr>
-      <w:r>
-        <w:rPr>
-          <w:color w:val="BFBFBF"/>
-          <w:lang w:val="en-US"/>
-        </w:rPr>
-        <w:t>I do want to go for the name 'Circle' as opposed to 'New Computer Language'.</w:t>
+        <w:t>The 'update … articles' sub-projects</w:t>
       </w:r>
     </w:p>
     <w:p>
@@ -2771,441 +3241,28 @@
           <w:numId w:val="25"/>
         </w:numPr>
         <w:rPr>
-          <w:color w:val="BFBFBF"/>
-          <w:lang w:val="en-US"/>
-        </w:rPr>
-      </w:pPr>
-      <w:r>
-        <w:rPr>
-          <w:color w:val="BFBFBF"/>
-          <w:lang w:val="en-US"/>
-        </w:rPr>
-        <w:t>I don't mind that this makes my documentation stick to a name that in theory might later change. It probably will not change at all.</w:t>
-      </w:r>
-    </w:p>
-    <w:p>
-      <w:pPr>
-        <w:numPr>
-          <w:ilvl w:val="1"/>
-          <w:numId w:val="25"/>
-        </w:numPr>
-        <w:rPr>
-          <w:color w:val="BFBFBF"/>
-          <w:lang w:val="en-US"/>
-        </w:rPr>
-      </w:pPr>
-      <w:r>
-        <w:rPr>
-          <w:color w:val="BFBFBF"/>
-          <w:lang w:val="en-US"/>
-        </w:rPr>
-        <w:t>But Circle Docs is too general, I think. It should be Circle Language Specification.</w:t>
-      </w:r>
-    </w:p>
-    <w:p>
-      <w:pPr>
-        <w:numPr>
-          <w:ilvl w:val="1"/>
-          <w:numId w:val="25"/>
-        </w:numPr>
-        <w:rPr>
-          <w:color w:val="BFBFBF"/>
-          <w:lang w:val="en-US"/>
-        </w:rPr>
-      </w:pPr>
-      <w:r>
-        <w:rPr>
-          <w:color w:val="BFBFBF"/>
-          <w:lang w:val="en-US"/>
-        </w:rPr>
-        <w:t xml:space="preserve">I don't care for the abbreviation 'Spec'. I am not a fan of abbreviation and I don’t think it makes </w:t>
-      </w:r>
-      <w:r>
-        <w:rPr>
-          <w:color w:val="BFBFBF"/>
-          <w:lang w:val="en-US"/>
-        </w:rPr>
-        <w:t>it much more concise or clear.</w:t>
-      </w:r>
-    </w:p>
-    <w:p>
-      <w:pPr>
-        <w:numPr>
-          <w:ilvl w:val="1"/>
-          <w:numId w:val="25"/>
-        </w:numPr>
-        <w:rPr>
-          <w:color w:val="BFBFBF"/>
-          <w:lang w:val="en-US"/>
-        </w:rPr>
-      </w:pPr>
-      <w:r>
-        <w:rPr>
-          <w:color w:val="BFBFBF"/>
-          <w:lang w:val="en-US"/>
-        </w:rPr>
-        <w:t>Also: I am hitting my limit here. I'm tired and getting all sorts of symptoms.</w:t>
-      </w:r>
-    </w:p>
-    <w:p>
-      <w:pPr>
-        <w:numPr>
-          <w:ilvl w:val="1"/>
-          <w:numId w:val="25"/>
-        </w:numPr>
-        <w:rPr>
-          <w:color w:val="BFBFBF"/>
-          <w:lang w:val="en-US"/>
-        </w:rPr>
-      </w:pPr>
-      <w:r>
-        <w:rPr>
-          <w:color w:val="BFBFBF"/>
-          <w:lang w:val="en-US"/>
-        </w:rPr>
-        <w:t>Circle Language Design is also an option. 'Specification' may raise expectations about finishedness.</w:t>
-      </w:r>
-    </w:p>
-    <w:p>
-      <w:pPr>
-        <w:numPr>
-          <w:ilvl w:val="1"/>
-          <w:numId w:val="25"/>
-        </w:numPr>
-        <w:rPr>
-          <w:color w:val="BFBFBF"/>
-          <w:lang w:val="en-US"/>
-        </w:rPr>
-      </w:pPr>
-      <w:r>
-        <w:rPr>
-          <w:color w:val="BFBFBF"/>
-          <w:lang w:val="en-US"/>
-        </w:rPr>
-        <w:t>Circle Language Design Planning</w:t>
-      </w:r>
-    </w:p>
-    <w:p>
-      <w:pPr>
-        <w:numPr>
-          <w:ilvl w:val="1"/>
-          <w:numId w:val="25"/>
-        </w:numPr>
-        <w:rPr>
-          <w:color w:val="BFBFBF"/>
-          <w:lang w:val="en-US"/>
-        </w:rPr>
-      </w:pPr>
-      <w:r>
-        <w:rPr>
-          <w:color w:val="BFBFBF"/>
-          <w:lang w:val="en-US"/>
-        </w:rPr>
-        <w:t>Circle Language Specification</w:t>
-      </w:r>
-    </w:p>
-    <w:p>
-      <w:pPr>
-        <w:numPr>
-          <w:ilvl w:val="1"/>
-          <w:numId w:val="25"/>
-        </w:numPr>
-        <w:rPr>
-          <w:color w:val="BFBFBF"/>
-          <w:lang w:val="en-US"/>
-        </w:rPr>
-      </w:pPr>
-      <w:r>
-        <w:rPr>
-          <w:color w:val="BFBFBF"/>
-          <w:lang w:val="en-US"/>
-        </w:rPr>
-        <w:t>'</w:t>
-      </w:r>
-      <w:r>
-        <w:rPr>
-          <w:color w:val="BFBFBF"/>
-          <w:lang w:val="en-US"/>
-        </w:rPr>
-        <w:t>Specificiation</w:t>
-      </w:r>
-      <w:r>
-        <w:rPr>
-          <w:color w:val="BFBFBF"/>
-          <w:lang w:val="en-US"/>
-        </w:rPr>
-        <w:t>'</w:t>
-      </w:r>
-      <w:r>
-        <w:rPr>
-          <w:color w:val="BFBFBF"/>
-          <w:lang w:val="en-US"/>
-        </w:rPr>
-        <w:t>: suggests finishedness, but does it? CSS is all sorts unfinished modules.</w:t>
-      </w:r>
-    </w:p>
-    <w:p>
-      <w:pPr>
-        <w:numPr>
-          <w:ilvl w:val="1"/>
-          <w:numId w:val="25"/>
-        </w:numPr>
-        <w:rPr>
-          <w:color w:val="BFBFBF"/>
-          <w:lang w:val="en-US"/>
-        </w:rPr>
-      </w:pPr>
-      <w:r>
-        <w:rPr>
-          <w:color w:val="BFBFBF"/>
-          <w:lang w:val="en-US"/>
-        </w:rPr>
-        <w:t xml:space="preserve">Leaving out </w:t>
-      </w:r>
-      <w:r>
-        <w:rPr>
-          <w:color w:val="BFBFBF"/>
-          <w:lang w:val="en-US"/>
-        </w:rPr>
-        <w:t>'</w:t>
-      </w:r>
-      <w:r>
-        <w:rPr>
-          <w:color w:val="BFBFBF"/>
-          <w:lang w:val="en-US"/>
-        </w:rPr>
-        <w:t>Specification</w:t>
-      </w:r>
-      <w:r>
-        <w:rPr>
-          <w:color w:val="BFBFBF"/>
-          <w:lang w:val="en-US"/>
-        </w:rPr>
-        <w:t>'</w:t>
-      </w:r>
-      <w:r>
-        <w:rPr>
-          <w:color w:val="BFBFBF"/>
-          <w:lang w:val="en-US"/>
-        </w:rPr>
-        <w:t xml:space="preserve"> or </w:t>
-      </w:r>
-      <w:r>
-        <w:rPr>
-          <w:color w:val="BFBFBF"/>
-          <w:lang w:val="en-US"/>
-        </w:rPr>
-        <w:t>'</w:t>
-      </w:r>
-      <w:r>
-        <w:rPr>
-          <w:color w:val="BFBFBF"/>
-          <w:lang w:val="en-US"/>
-        </w:rPr>
-        <w:t>Design</w:t>
-      </w:r>
-      <w:r>
-        <w:rPr>
-          <w:color w:val="BFBFBF"/>
-          <w:lang w:val="en-US"/>
-        </w:rPr>
-        <w:t>'</w:t>
-      </w:r>
-      <w:r>
-        <w:rPr>
-          <w:color w:val="BFBFBF"/>
-          <w:lang w:val="en-US"/>
-        </w:rPr>
-        <w:t>: Makes distinction with Circle 3 Programming hard to see.</w:t>
-      </w:r>
-    </w:p>
-    <w:p>
-      <w:pPr>
-        <w:numPr>
-          <w:ilvl w:val="1"/>
-          <w:numId w:val="25"/>
-        </w:numPr>
-        <w:rPr>
-          <w:color w:val="BFBFBF"/>
-          <w:lang w:val="en-US"/>
-        </w:rPr>
-      </w:pPr>
-      <w:r>
-        <w:rPr>
-          <w:color w:val="BFBFBF"/>
-          <w:lang w:val="en-US"/>
-        </w:rPr>
-        <w:t xml:space="preserve">The word </w:t>
-      </w:r>
-      <w:r>
-        <w:rPr>
-          <w:color w:val="BFBFBF"/>
-          <w:lang w:val="en-US"/>
-        </w:rPr>
-        <w:t>'</w:t>
-      </w:r>
-      <w:r>
-        <w:rPr>
-          <w:color w:val="BFBFBF"/>
-          <w:lang w:val="en-US"/>
-        </w:rPr>
-        <w:t>Circle</w:t>
-      </w:r>
-      <w:r>
-        <w:rPr>
-          <w:color w:val="BFBFBF"/>
-          <w:lang w:val="en-US"/>
-        </w:rPr>
-        <w:t>'</w:t>
-      </w:r>
-      <w:r>
-        <w:rPr>
-          <w:color w:val="BFBFBF"/>
-          <w:lang w:val="en-US"/>
-        </w:rPr>
-        <w:t xml:space="preserve"> should be in it.</w:t>
-      </w:r>
-    </w:p>
-    <w:p>
-      <w:pPr>
-        <w:numPr>
-          <w:ilvl w:val="1"/>
-          <w:numId w:val="25"/>
-        </w:numPr>
-        <w:rPr>
-          <w:color w:val="BFBFBF"/>
-          <w:lang w:val="en-US"/>
-        </w:rPr>
-      </w:pPr>
-      <w:r>
-        <w:rPr>
-          <w:color w:val="BFBFBF"/>
-          <w:lang w:val="en-US"/>
-        </w:rPr>
-        <w:t xml:space="preserve">The word </w:t>
-      </w:r>
-      <w:r>
-        <w:rPr>
-          <w:color w:val="BFBFBF"/>
-          <w:lang w:val="en-US"/>
-        </w:rPr>
-        <w:t>'</w:t>
-      </w:r>
-      <w:r>
-        <w:rPr>
-          <w:color w:val="BFBFBF"/>
-          <w:lang w:val="en-US"/>
-        </w:rPr>
-        <w:t>Language</w:t>
-      </w:r>
-      <w:r>
-        <w:rPr>
-          <w:color w:val="BFBFBF"/>
-          <w:lang w:val="en-US"/>
-        </w:rPr>
-        <w:t>'</w:t>
-      </w:r>
-      <w:r>
-        <w:rPr>
-          <w:color w:val="BFBFBF"/>
-          <w:lang w:val="en-US"/>
-        </w:rPr>
-        <w:t xml:space="preserve"> at least sheds light a bit on what it actually is.</w:t>
-      </w:r>
-    </w:p>
-    <w:p>
-      <w:pPr>
-        <w:numPr>
-          <w:ilvl w:val="1"/>
-          <w:numId w:val="25"/>
-        </w:numPr>
-        <w:rPr>
-          <w:color w:val="BFBFBF"/>
-          <w:lang w:val="en-US"/>
-        </w:rPr>
-      </w:pPr>
-      <w:r>
-        <w:rPr>
-          <w:color w:val="BFBFBF"/>
-          <w:lang w:val="en-US"/>
-        </w:rPr>
-        <w:t xml:space="preserve">But Circle Language Specification </w:t>
-      </w:r>
-      <w:r>
-        <w:rPr>
-          <w:color w:val="BFBFBF"/>
-          <w:lang w:val="en-US"/>
-        </w:rPr>
-        <w:t xml:space="preserve">Plan </w:t>
-      </w:r>
-      <w:r>
-        <w:rPr>
-          <w:color w:val="BFBFBF"/>
-          <w:lang w:val="en-US"/>
-        </w:rPr>
-        <w:t>is just a long name.</w:t>
-      </w:r>
-    </w:p>
-    <w:p>
-      <w:pPr>
-        <w:numPr>
-          <w:ilvl w:val="1"/>
-          <w:numId w:val="25"/>
-        </w:numPr>
-        <w:rPr>
-          <w:color w:val="BFBFBF"/>
-          <w:lang w:val="en-US"/>
-        </w:rPr>
-      </w:pPr>
-      <w:r>
-        <w:rPr>
-          <w:color w:val="BFBFBF"/>
-          <w:lang w:val="en-US"/>
-        </w:rPr>
-        <w:t>But 'New Computer Language Functional Design' was too, so that is not an argument</w:t>
-      </w:r>
-      <w:r>
-        <w:rPr>
-          <w:color w:val="BFBFBF"/>
-          <w:lang w:val="en-US"/>
-        </w:rPr>
-        <w:t>?</w:t>
-      </w:r>
-    </w:p>
-    <w:p>
-      <w:pPr>
-        <w:numPr>
-          <w:ilvl w:val="1"/>
-          <w:numId w:val="25"/>
-        </w:numPr>
-        <w:rPr>
-          <w:color w:val="BFBFBF"/>
-          <w:lang w:val="en-US"/>
-        </w:rPr>
-      </w:pPr>
-      <w:r>
-        <w:rPr>
-          <w:color w:val="BFBFBF"/>
-          <w:lang w:val="en-US"/>
-        </w:rPr>
-        <w:t>'Spec': Is an abbreviation. I generally dislike those, but I think in this case it is appropriate. It is adopted as a word by the community.</w:t>
-      </w:r>
-    </w:p>
-    <w:p>
-      <w:pPr>
-        <w:numPr>
-          <w:ilvl w:val="0"/>
-          <w:numId w:val="25"/>
-        </w:numPr>
-        <w:rPr>
-          <w:lang w:val="en-US"/>
-        </w:rPr>
-      </w:pPr>
-      <w:r>
-        <w:rPr>
-          <w:lang w:val="en-US"/>
-        </w:rPr>
-        <w:t>I could evaluate whether those empty project docs folders are needed.</w:t>
+          <w:lang w:val="en-US"/>
+        </w:rPr>
+      </w:pPr>
+      <w:r>
+        <w:rPr>
+          <w:lang w:val="en-US"/>
+        </w:rPr>
+        <w:t xml:space="preserve">Defined as empty project doc folders: I see some of it back in the Circle Language Spec's Strategy doc, Project Steps and Time Planning, but not in the Products doc. Some redo's are defined, be it not in Products doc. It seems the reason for redoing is not always stated. I think I should make the list complete in all the planning docs where appropriate. Then I can get rid of the </w:t>
+      </w:r>
+      <w:r>
+        <w:rPr>
+          <w:lang w:val="en-US"/>
+        </w:rPr>
+        <w:t xml:space="preserve">remaining </w:t>
+      </w:r>
+      <w:bookmarkStart w:id="10" w:name="_GoBack"/>
+      <w:bookmarkEnd w:id="10"/>
+      <w:r>
+        <w:rPr>
+          <w:lang w:val="en-US"/>
+        </w:rPr>
+        <w:t>empty sub-project folders.</w:t>
       </w:r>
     </w:p>
     <w:p>
@@ -4797,7 +4854,7 @@
         </w:rPr>
         <w:t>Restructuring Project Docs</w:t>
       </w:r>
-      <w:bookmarkEnd w:id="10"/>
+      <w:bookmarkEnd w:id="9"/>
     </w:p>
     <w:p>
       <w:pPr>

</xml_diff>

<commit_message>
Circle Language Spec Plan: Mostly move around content for the 'redo topics' sub-projects.
</commit_message>
<xml_diff>
--- a/Circle Language Spec Plan/1. Current/2019-08 Circle Language Spec Revamp Plan/2019-08 Circle Language Spec Revamp Notes.docx
+++ b/Circle Language Spec Plan/1. Current/2019-08 Circle Language Spec Revamp Plan/2019-08 Circle Language Spec Revamp Notes.docx
@@ -118,7 +118,7 @@
           <w:szCs w:val="20"/>
           <w:lang w:val="en-US"/>
         </w:rPr>
-        <w:t>: Jan</w:t>
+        <w:t xml:space="preserve">: </w:t>
       </w:r>
       <w:r>
         <w:rPr>
@@ -129,7 +129,7 @@
           <w:szCs w:val="20"/>
           <w:lang w:val="en-US"/>
         </w:rPr>
-        <w:t xml:space="preserve"> </w:t>
+        <w:t xml:space="preserve">JJ </w:t>
       </w:r>
       <w:r>
         <w:rPr>
@@ -140,7 +140,7 @@
           <w:szCs w:val="20"/>
           <w:lang w:val="en-US"/>
         </w:rPr>
-        <w:t>Joost van Zon</w:t>
+        <w:t>van Zon</w:t>
       </w:r>
     </w:p>
     <w:p>
@@ -1608,27 +1608,93 @@
         <w:rPr>
           <w:lang w:val="en-US"/>
         </w:rPr>
-        <w:t>I spent thousands of hours spread out over a few decades with this idea of how to express the internals of computers and programming language constructs.</w:t>
-      </w:r>
-    </w:p>
-    <w:p>
-      <w:pPr>
-        <w:rPr>
-          <w:lang w:val="en-US"/>
-        </w:rPr>
-      </w:pPr>
-    </w:p>
-    <w:p>
-      <w:pPr>
-        <w:rPr>
-          <w:lang w:val="en-US"/>
-        </w:rPr>
-      </w:pPr>
-      <w:r>
-        <w:rPr>
-          <w:lang w:val="en-US"/>
-        </w:rPr>
-        <w:t>Circle Docs are an unfinished programming language design. The same folder of docs contain texts about all sorts of software applications. But this project 'Circle Docs Revamp' is really about the programming language design.</w:t>
+        <w:t xml:space="preserve">I spent thousands of hours spread out over a few decades with this idea of how to </w:t>
+      </w:r>
+      <w:r>
+        <w:rPr>
+          <w:lang w:val="en-US"/>
+        </w:rPr>
+        <w:t>visually</w:t>
+      </w:r>
+      <w:r>
+        <w:rPr>
+          <w:lang w:val="en-US"/>
+        </w:rPr>
+        <w:t xml:space="preserve"> </w:t>
+      </w:r>
+      <w:r>
+        <w:rPr>
+          <w:lang w:val="en-US"/>
+        </w:rPr>
+        <w:t>express the internals of computers and programming language</w:t>
+      </w:r>
+      <w:r>
+        <w:rPr>
+          <w:lang w:val="en-US"/>
+        </w:rPr>
+        <w:t>s</w:t>
+      </w:r>
+      <w:r>
+        <w:rPr>
+          <w:lang w:val="en-US"/>
+        </w:rPr>
+        <w:t>.</w:t>
+      </w:r>
+    </w:p>
+    <w:p>
+      <w:pPr>
+        <w:rPr>
+          <w:lang w:val="en-US"/>
+        </w:rPr>
+      </w:pPr>
+    </w:p>
+    <w:p>
+      <w:pPr>
+        <w:rPr>
+          <w:lang w:val="en-US"/>
+        </w:rPr>
+      </w:pPr>
+      <w:r>
+        <w:rPr>
+          <w:lang w:val="en-US"/>
+        </w:rPr>
+        <w:t xml:space="preserve">Circle </w:t>
+      </w:r>
+      <w:r>
+        <w:rPr>
+          <w:lang w:val="en-US"/>
+        </w:rPr>
+        <w:t xml:space="preserve">Language Spec is </w:t>
+      </w:r>
+      <w:r>
+        <w:rPr>
+          <w:lang w:val="en-US"/>
+        </w:rPr>
+        <w:t xml:space="preserve">an unfinished programming language design. The same folder of docs contain texts about all sorts of software applications. But this project 'Circle </w:t>
+      </w:r>
+      <w:r>
+        <w:rPr>
+          <w:lang w:val="en-US"/>
+        </w:rPr>
+        <w:t xml:space="preserve">Language Spec </w:t>
+      </w:r>
+      <w:r>
+        <w:rPr>
+          <w:lang w:val="en-US"/>
+        </w:rPr>
+        <w:t xml:space="preserve">Revamp' is really about the programming language </w:t>
+      </w:r>
+      <w:r>
+        <w:rPr>
+          <w:lang w:val="en-US"/>
+        </w:rPr>
+        <w:t>specification</w:t>
+      </w:r>
+      <w:r>
+        <w:rPr>
+          <w:lang w:val="en-US"/>
+        </w:rPr>
+        <w:t>.</w:t>
       </w:r>
     </w:p>
     <w:p>
@@ -2650,6 +2716,13 @@
         </w:rPr>
         <w:t>2020-03-22 Notes</w:t>
       </w:r>
+      <w:r>
+        <w:rPr>
+          <w:color w:val="B4C6E7"/>
+          <w:lang w:val="en-US"/>
+        </w:rPr>
+        <w:t xml:space="preserve"> Organize Planning Docs</w:t>
+      </w:r>
     </w:p>
     <w:p>
       <w:pPr>
@@ -2855,7 +2928,23 @@
           <w:color w:val="BFBFBF"/>
           <w:lang w:val="en-US"/>
         </w:rPr>
-        <w:t>Circle Language Design is also an option. 'Specification' may raise expectations about finishedness.</w:t>
+        <w:t xml:space="preserve">Circle Language Design is also an option. 'Specification' may raise expectations about </w:t>
+      </w:r>
+      <w:proofErr w:type="spellStart"/>
+      <w:r>
+        <w:rPr>
+          <w:color w:val="BFBFBF"/>
+          <w:lang w:val="en-US"/>
+        </w:rPr>
+        <w:t>finishedness</w:t>
+      </w:r>
+      <w:proofErr w:type="spellEnd"/>
+      <w:r>
+        <w:rPr>
+          <w:color w:val="BFBFBF"/>
+          <w:lang w:val="en-US"/>
+        </w:rPr>
+        <w:t>.</w:t>
       </w:r>
     </w:p>
     <w:p>
@@ -2914,6 +3003,7 @@
         </w:rPr>
         <w:t>'</w:t>
       </w:r>
+      <w:proofErr w:type="spellStart"/>
       <w:r>
         <w:rPr>
           <w:color w:val="BFBFBF"/>
@@ -2921,6 +3011,7 @@
         </w:rPr>
         <w:t>Specificiation</w:t>
       </w:r>
+      <w:proofErr w:type="spellEnd"/>
       <w:r>
         <w:rPr>
           <w:color w:val="BFBFBF"/>
@@ -2933,7 +3024,23 @@
           <w:color w:val="BFBFBF"/>
           <w:lang w:val="en-US"/>
         </w:rPr>
-        <w:t>: suggests finishedness, but does it? CSS is all sorts unfinished modules.</w:t>
+        <w:t xml:space="preserve">: suggests </w:t>
+      </w:r>
+      <w:proofErr w:type="spellStart"/>
+      <w:r>
+        <w:rPr>
+          <w:color w:val="BFBFBF"/>
+          <w:lang w:val="en-US"/>
+        </w:rPr>
+        <w:t>finishedness</w:t>
+      </w:r>
+      <w:proofErr w:type="spellEnd"/>
+      <w:r>
+        <w:rPr>
+          <w:color w:val="BFBFBF"/>
+          <w:lang w:val="en-US"/>
+        </w:rPr>
+        <w:t>, but does it? CSS is all sorts unfinished modules.</w:t>
       </w:r>
     </w:p>
     <w:p>
@@ -3214,7 +3321,19 @@
         <w:rPr>
           <w:lang w:val="en-US"/>
         </w:rPr>
-        <w:t>To me seems odd now, that 'Errors' is put out of scope.</w:t>
+        <w:t xml:space="preserve">To me </w:t>
+      </w:r>
+      <w:r>
+        <w:rPr>
+          <w:lang w:val="en-US"/>
+        </w:rPr>
+        <w:t xml:space="preserve">it </w:t>
+      </w:r>
+      <w:r>
+        <w:rPr>
+          <w:lang w:val="en-US"/>
+        </w:rPr>
+        <w:t>seems odd now, that 'Errors' is put out of scope.</w:t>
       </w:r>
     </w:p>
     <w:p>
@@ -3224,11 +3343,13 @@
           <w:numId w:val="25"/>
         </w:numPr>
         <w:rPr>
-          <w:lang w:val="en-US"/>
-        </w:rPr>
-      </w:pPr>
-      <w:r>
-        <w:rPr>
+          <w:color w:val="B4C6E7"/>
+          <w:lang w:val="en-US"/>
+        </w:rPr>
+      </w:pPr>
+      <w:r>
+        <w:rPr>
+          <w:color w:val="B4C6E7"/>
           <w:lang w:val="en-US"/>
         </w:rPr>
         <w:t>The 'update … articles' sub-projects</w:t>
@@ -3241,20 +3362,304 @@
           <w:numId w:val="25"/>
         </w:numPr>
         <w:rPr>
-          <w:lang w:val="en-US"/>
-        </w:rPr>
-      </w:pPr>
-      <w:r>
-        <w:rPr>
+          <w:color w:val="BFBFBF"/>
+          <w:lang w:val="en-US"/>
+        </w:rPr>
+      </w:pPr>
+      <w:r>
+        <w:rPr>
+          <w:color w:val="BFBFBF"/>
           <w:lang w:val="en-US"/>
         </w:rPr>
         <w:t xml:space="preserve">Defined as empty project doc folders: I see some of it back in the Circle Language Spec's Strategy doc, Project Steps and Time Planning, but not in the Products doc. Some redo's are defined, be it not in Products doc. It seems the reason for redoing is not always stated. I think I should make the list complete in all the planning docs where appropriate. Then I can get rid of the </w:t>
       </w:r>
       <w:r>
         <w:rPr>
+          <w:color w:val="BFBFBF"/>
           <w:lang w:val="en-US"/>
         </w:rPr>
         <w:t xml:space="preserve">remaining </w:t>
+      </w:r>
+      <w:r>
+        <w:rPr>
+          <w:color w:val="BFBFBF"/>
+          <w:lang w:val="en-US"/>
+        </w:rPr>
+        <w:t>empty sub-project folders.</w:t>
+      </w:r>
+    </w:p>
+    <w:p>
+      <w:pPr>
+        <w:numPr>
+          <w:ilvl w:val="2"/>
+          <w:numId w:val="25"/>
+        </w:numPr>
+        <w:rPr>
+          <w:color w:val="BFBFBF"/>
+          <w:lang w:val="en-US"/>
+        </w:rPr>
+      </w:pPr>
+      <w:r>
+        <w:rPr>
+          <w:color w:val="BFBFBF"/>
+          <w:lang w:val="en-US"/>
+        </w:rPr>
+        <w:t>Mentioned them in the Products doc now.</w:t>
+      </w:r>
+    </w:p>
+    <w:p>
+      <w:pPr>
+        <w:numPr>
+          <w:ilvl w:val="2"/>
+          <w:numId w:val="25"/>
+        </w:numPr>
+        <w:rPr>
+          <w:color w:val="BFBFBF"/>
+          <w:lang w:val="en-US"/>
+        </w:rPr>
+      </w:pPr>
+      <w:r>
+        <w:rPr>
+          <w:color w:val="BFBFBF"/>
+          <w:lang w:val="en-US"/>
+        </w:rPr>
+        <w:t>Removed the empty project doc folders.</w:t>
+      </w:r>
+    </w:p>
+    <w:p>
+      <w:pPr>
+        <w:numPr>
+          <w:ilvl w:val="2"/>
+          <w:numId w:val="25"/>
+        </w:numPr>
+        <w:rPr>
+          <w:color w:val="BFBFBF"/>
+          <w:lang w:val="en-US"/>
+        </w:rPr>
+      </w:pPr>
+      <w:r>
+        <w:rPr>
+          <w:color w:val="BFBFBF"/>
+          <w:lang w:val="en-US"/>
+        </w:rPr>
+        <w:t>Look at Circle Language Spec Strategy for things to put in Circle Language Spec Products.</w:t>
+      </w:r>
+    </w:p>
+    <w:p>
+      <w:pPr>
+        <w:numPr>
+          <w:ilvl w:val="2"/>
+          <w:numId w:val="25"/>
+        </w:numPr>
+        <w:rPr>
+          <w:color w:val="BFBFBF"/>
+          <w:lang w:val="en-US"/>
+        </w:rPr>
+      </w:pPr>
+      <w:r>
+        <w:rPr>
+          <w:color w:val="BFBFBF"/>
+          <w:lang w:val="en-US"/>
+        </w:rPr>
+        <w:t xml:space="preserve">Look at Circle Language Spec </w:t>
+      </w:r>
+      <w:r>
+        <w:rPr>
+          <w:color w:val="BFBFBF"/>
+          <w:lang w:val="en-US"/>
+        </w:rPr>
+        <w:t>Project Steps &amp; Time Planning</w:t>
+      </w:r>
+      <w:r>
+        <w:rPr>
+          <w:color w:val="BFBFBF"/>
+          <w:lang w:val="en-US"/>
+        </w:rPr>
+        <w:t xml:space="preserve"> </w:t>
+      </w:r>
+      <w:r>
+        <w:rPr>
+          <w:color w:val="BFBFBF"/>
+          <w:lang w:val="en-US"/>
+        </w:rPr>
+        <w:t>for things to put in Circle Language Spec Products.</w:t>
+      </w:r>
+    </w:p>
+    <w:p>
+      <w:pPr>
+        <w:numPr>
+          <w:ilvl w:val="3"/>
+          <w:numId w:val="25"/>
+        </w:numPr>
+        <w:rPr>
+          <w:color w:val="BFBFBF"/>
+          <w:lang w:val="en-US"/>
+        </w:rPr>
+      </w:pPr>
+      <w:r>
+        <w:rPr>
+          <w:color w:val="BFBFBF"/>
+          <w:lang w:val="en-US"/>
+        </w:rPr>
+        <w:t>There is a lot there that specifies the reasons to change the articles.</w:t>
+      </w:r>
+    </w:p>
+    <w:p>
+      <w:pPr>
+        <w:numPr>
+          <w:ilvl w:val="2"/>
+          <w:numId w:val="25"/>
+        </w:numPr>
+        <w:rPr>
+          <w:lang w:val="en-US"/>
+        </w:rPr>
+      </w:pPr>
+      <w:r>
+        <w:rPr>
+          <w:lang w:val="en-US"/>
+        </w:rPr>
+        <w:t>Consider that some elaborations in the Circle Langu</w:t>
+      </w:r>
+      <w:r>
+        <w:rPr>
+          <w:lang w:val="en-US"/>
+        </w:rPr>
+        <w:t>a</w:t>
+      </w:r>
+      <w:r>
+        <w:rPr>
+          <w:lang w:val="en-US"/>
+        </w:rPr>
+        <w:t>ge Spec Product</w:t>
+      </w:r>
+      <w:r>
+        <w:rPr>
+          <w:lang w:val="en-US"/>
+        </w:rPr>
+        <w:t>s</w:t>
+      </w:r>
+      <w:r>
+        <w:rPr>
+          <w:lang w:val="en-US"/>
+        </w:rPr>
+        <w:t xml:space="preserve"> document might belong </w:t>
+      </w:r>
+      <w:r>
+        <w:rPr>
+          <w:lang w:val="en-US"/>
+        </w:rPr>
+        <w:t>elsewhere</w:t>
+      </w:r>
+    </w:p>
+    <w:p>
+      <w:pPr>
+        <w:numPr>
+          <w:ilvl w:val="3"/>
+          <w:numId w:val="25"/>
+        </w:numPr>
+        <w:rPr>
+          <w:lang w:val="en-US"/>
+        </w:rPr>
+      </w:pPr>
+      <w:r>
+        <w:rPr>
+          <w:lang w:val="en-US"/>
+        </w:rPr>
+        <w:t xml:space="preserve">Do they belong in </w:t>
+      </w:r>
+      <w:r>
+        <w:rPr>
+          <w:lang w:val="en-US"/>
+        </w:rPr>
+        <w:t>Circle Language Spec Strategy</w:t>
+      </w:r>
+      <w:r>
+        <w:rPr>
+          <w:lang w:val="en-US"/>
+        </w:rPr>
+        <w:t>?</w:t>
+      </w:r>
+    </w:p>
+    <w:p>
+      <w:pPr>
+        <w:numPr>
+          <w:ilvl w:val="3"/>
+          <w:numId w:val="25"/>
+        </w:numPr>
+        <w:rPr>
+          <w:lang w:val="en-US"/>
+        </w:rPr>
+      </w:pPr>
+      <w:r>
+        <w:rPr>
+          <w:lang w:val="en-US"/>
+        </w:rPr>
+        <w:t>Sort of collides with the Sub-Project folders idea. Maybe details belong in a sub-project folder and a general reference to it in the strategy doc.</w:t>
+      </w:r>
+    </w:p>
+    <w:p>
+      <w:pPr>
+        <w:numPr>
+          <w:ilvl w:val="3"/>
+          <w:numId w:val="25"/>
+        </w:numPr>
+        <w:rPr>
+          <w:lang w:val="en-US"/>
+        </w:rPr>
+      </w:pPr>
+      <w:r>
+        <w:rPr>
+          <w:lang w:val="en-US"/>
+        </w:rPr>
+        <w:t>Maybe go the other way: put sub-projects strategy in the main strategy doc and get rid of separate sub-projects. (My gut says: no, keep sub-project descriptions.</w:t>
+      </w:r>
+      <w:r>
+        <w:rPr>
+          <w:lang w:val="en-US"/>
+        </w:rPr>
+        <w:t xml:space="preserve"> That's what they are for: elaboration on a sub-project's scope.</w:t>
+      </w:r>
+      <w:r>
+        <w:rPr>
+          <w:lang w:val="en-US"/>
+        </w:rPr>
+        <w:t>)</w:t>
+      </w:r>
+    </w:p>
+    <w:p>
+      <w:pPr>
+        <w:numPr>
+          <w:ilvl w:val="3"/>
+          <w:numId w:val="25"/>
+        </w:numPr>
+        <w:rPr>
+          <w:color w:val="B4C6E7"/>
+          <w:lang w:val="en-US"/>
+        </w:rPr>
+      </w:pPr>
+      <w:r>
+        <w:rPr>
+          <w:color w:val="B4C6E7"/>
+          <w:lang w:val="en-US"/>
+        </w:rPr>
+        <w:t>Decision: Rule: Any elaboration now in the Products planning doc, belongs in a sub-project document.</w:t>
+      </w:r>
+    </w:p>
+    <w:p>
+      <w:pPr>
+        <w:numPr>
+          <w:ilvl w:val="0"/>
+          <w:numId w:val="25"/>
+        </w:numPr>
+        <w:rPr>
+          <w:lang w:val="en-US"/>
+        </w:rPr>
+      </w:pPr>
+      <w:r>
+        <w:rPr>
+          <w:lang w:val="en-US"/>
+        </w:rPr>
+        <w:t xml:space="preserve">The 'Done' section of the Circle Language </w:t>
       </w:r>
       <w:bookmarkStart w:id="10" w:name="_GoBack"/>
       <w:bookmarkEnd w:id="10"/>
@@ -3262,7 +3667,21 @@
         <w:rPr>
           <w:lang w:val="en-US"/>
         </w:rPr>
-        <w:t>empty sub-project folders.</w:t>
+        <w:t xml:space="preserve">Specs </w:t>
+      </w:r>
+      <w:proofErr w:type="spellStart"/>
+      <w:r>
+        <w:rPr>
+          <w:lang w:val="en-US"/>
+        </w:rPr>
+        <w:t>Producs</w:t>
+      </w:r>
+      <w:proofErr w:type="spellEnd"/>
+      <w:r>
+        <w:rPr>
+          <w:lang w:val="en-US"/>
+        </w:rPr>
+        <w:t xml:space="preserve"> doc actually contains postponed work items, which might be unhandy.</w:t>
       </w:r>
     </w:p>
     <w:p>
@@ -3279,7 +3698,21 @@
         <w:rPr>
           <w:lang w:val="en-US"/>
         </w:rPr>
-        <w:t>The idea of lower contents is described in project docs not in Circle Docs Planning, but in '1. Circle 3 Programming' planing.</w:t>
+        <w:t xml:space="preserve">The idea of lower contents is described in project docs not in Circle Docs Planning, but in '1. Circle 3 Programming' </w:t>
+      </w:r>
+      <w:proofErr w:type="spellStart"/>
+      <w:r>
+        <w:rPr>
+          <w:lang w:val="en-US"/>
+        </w:rPr>
+        <w:t>planing</w:t>
+      </w:r>
+      <w:proofErr w:type="spellEnd"/>
+      <w:r>
+        <w:rPr>
+          <w:lang w:val="en-US"/>
+        </w:rPr>
+        <w:t>.</w:t>
       </w:r>
     </w:p>
     <w:p>
@@ -3413,7 +3846,23 @@
           <w:color w:val="BFBFBF"/>
           <w:lang w:val="en-US"/>
         </w:rPr>
-        <w:t xml:space="preserve"> &gt; Some are more than that. I keep em this way.</w:t>
+        <w:t xml:space="preserve"> &gt; Some are more than that. I keep </w:t>
+      </w:r>
+      <w:proofErr w:type="spellStart"/>
+      <w:r>
+        <w:rPr>
+          <w:color w:val="BFBFBF"/>
+          <w:lang w:val="en-US"/>
+        </w:rPr>
+        <w:t>em</w:t>
+      </w:r>
+      <w:proofErr w:type="spellEnd"/>
+      <w:r>
+        <w:rPr>
+          <w:color w:val="BFBFBF"/>
+          <w:lang w:val="en-US"/>
+        </w:rPr>
+        <w:t xml:space="preserve"> this way.</w:t>
       </w:r>
     </w:p>
     <w:p>
@@ -3526,7 +3975,23 @@
           <w:color w:val="BFBFBF"/>
           <w:lang w:val="en-US"/>
         </w:rPr>
-        <w:t>The reason for calling it that, is to make it clearer what the project entains, separating it better from the super-project with the name 'Circle Docs', so that there is a clear distinction that one is about programming and the other is about documentation.</w:t>
+        <w:t xml:space="preserve">The reason for calling it that, is to make it clearer what the project </w:t>
+      </w:r>
+      <w:proofErr w:type="spellStart"/>
+      <w:r>
+        <w:rPr>
+          <w:color w:val="BFBFBF"/>
+          <w:lang w:val="en-US"/>
+        </w:rPr>
+        <w:t>entains</w:t>
+      </w:r>
+      <w:proofErr w:type="spellEnd"/>
+      <w:r>
+        <w:rPr>
+          <w:color w:val="BFBFBF"/>
+          <w:lang w:val="en-US"/>
+        </w:rPr>
+        <w:t>, separating it better from the super-project with the name 'Circle Docs', so that there is a clear distinction that one is about programming and the other is about documentation.</w:t>
       </w:r>
     </w:p>
     <w:p>
@@ -3745,7 +4210,21 @@
         <w:rPr>
           <w:lang w:val="en-US"/>
         </w:rPr>
-        <w:t xml:space="preserve">. There was preliniary tech design </w:t>
+        <w:t xml:space="preserve">. There was </w:t>
+      </w:r>
+      <w:proofErr w:type="spellStart"/>
+      <w:r>
+        <w:rPr>
+          <w:lang w:val="en-US"/>
+        </w:rPr>
+        <w:t>preliniary</w:t>
+      </w:r>
+      <w:proofErr w:type="spellEnd"/>
+      <w:r>
+        <w:rPr>
+          <w:lang w:val="en-US"/>
+        </w:rPr>
+        <w:t xml:space="preserve"> tech design </w:t>
       </w:r>
       <w:r>
         <w:rPr>
@@ -3998,7 +4477,21 @@
         <w:rPr>
           <w:lang w:val="en-US"/>
         </w:rPr>
-        <w:t>docs between language design one one end and programming at the other.</w:t>
+        <w:t xml:space="preserve">docs between language design one </w:t>
+      </w:r>
+      <w:proofErr w:type="spellStart"/>
+      <w:r>
+        <w:rPr>
+          <w:lang w:val="en-US"/>
+        </w:rPr>
+        <w:t>one</w:t>
+      </w:r>
+      <w:proofErr w:type="spellEnd"/>
+      <w:r>
+        <w:rPr>
+          <w:lang w:val="en-US"/>
+        </w:rPr>
+        <w:t xml:space="preserve"> end and programming at the other.</w:t>
       </w:r>
     </w:p>
     <w:p>
@@ -4357,7 +4850,21 @@
         <w:rPr>
           <w:lang w:val="en-US"/>
         </w:rPr>
-        <w:t>How do I take interesting parts from the general Software System documentation and drop em somewhere in the Computer Language documentation.</w:t>
+        <w:t xml:space="preserve">How do I take interesting parts from the general Software System documentation and drop </w:t>
+      </w:r>
+      <w:proofErr w:type="spellStart"/>
+      <w:r>
+        <w:rPr>
+          <w:lang w:val="en-US"/>
+        </w:rPr>
+        <w:t>em</w:t>
+      </w:r>
+      <w:proofErr w:type="spellEnd"/>
+      <w:r>
+        <w:rPr>
+          <w:lang w:val="en-US"/>
+        </w:rPr>
+        <w:t xml:space="preserve"> somewhere in the Computer Language documentation.</w:t>
       </w:r>
     </w:p>
     <w:p>
@@ -4550,7 +5057,21 @@
         <w:rPr>
           <w:lang w:val="en-US"/>
         </w:rPr>
-        <w:t xml:space="preserve">Maybe I should just make 2 project folders eventually in the Project Docs repository: one for the new computer language and one for the rest, that are much like eachother, but </w:t>
+        <w:t xml:space="preserve">Maybe I should just make 2 project folders eventually in the Project Docs repository: one for the new computer language and one for the rest, that are much like </w:t>
+      </w:r>
+      <w:proofErr w:type="spellStart"/>
+      <w:r>
+        <w:rPr>
+          <w:lang w:val="en-US"/>
+        </w:rPr>
+        <w:t>eachother</w:t>
+      </w:r>
+      <w:proofErr w:type="spellEnd"/>
+      <w:r>
+        <w:rPr>
+          <w:lang w:val="en-US"/>
+        </w:rPr>
+        <w:t xml:space="preserve">, but </w:t>
       </w:r>
       <w:r>
         <w:rPr>
@@ -4697,7 +5218,21 @@
         <w:rPr>
           <w:lang w:val="en-US"/>
         </w:rPr>
-        <w:t xml:space="preserve"> Someone else would never take over your programming life, just a scoped programming project and then maybe. So I want to scope it. The design of the programming language should lose some ambition and express that only as dreams. And lose the 'programming it out' part. And loose 'it is also a framework and an OS and any commonly used application'. It is actually quite hard for me to let go of that idea. I liked my playground back then. I wanted proof, that this could be used to realize software quicker, so one man can do what would have taken an army of programmers to do before. But I don't have that ambition anymore. Right now I just want to publically give away the programming language idea.</w:t>
+        <w:t xml:space="preserve"> Someone else would never take over your programming life, just a scoped programming project and then maybe. So I want to scope it. The design of the programming language should lose some ambition and express that only as dreams. And lose the 'programming it out' part. And loose 'it is also a framework and an OS and any commonly used application'. It is actually quite hard for me to let go of that idea. I liked my playground back then. I wanted proof, that this could be used to realize software quicker, so one man can do what would have taken an army of programmers to do before. But I don't have that ambition anymore. Right now I just want to </w:t>
+      </w:r>
+      <w:proofErr w:type="spellStart"/>
+      <w:r>
+        <w:rPr>
+          <w:lang w:val="en-US"/>
+        </w:rPr>
+        <w:t>publically</w:t>
+      </w:r>
+      <w:proofErr w:type="spellEnd"/>
+      <w:r>
+        <w:rPr>
+          <w:lang w:val="en-US"/>
+        </w:rPr>
+        <w:t xml:space="preserve"> give away the programming language idea.</w:t>
       </w:r>
       <w:r>
         <w:rPr>
@@ -5113,7 +5648,21 @@
         <w:rPr>
           <w:lang w:val="en-US"/>
         </w:rPr>
-        <w:t>The work might be modularized. I am not attacted to how CSS3 is modularized, each piece of specs with a different state of being finished up. It seems messy. But I can employ the same organization to accept certain concepts are just more crystalized out than others, making it easier to share, even in an unfinished state, and stimulating keeping things separated and separately usable even when other parts are just really still messy.</w:t>
+        <w:t xml:space="preserve">The work might be modularized. I am not </w:t>
+      </w:r>
+      <w:proofErr w:type="spellStart"/>
+      <w:r>
+        <w:rPr>
+          <w:lang w:val="en-US"/>
+        </w:rPr>
+        <w:t>attacted</w:t>
+      </w:r>
+      <w:proofErr w:type="spellEnd"/>
+      <w:r>
+        <w:rPr>
+          <w:lang w:val="en-US"/>
+        </w:rPr>
+        <w:t xml:space="preserve"> to how CSS3 is modularized, each piece of specs with a different state of being finished up. It seems messy. But I can employ the same organization to accept certain concepts are just more crystalized out than others, making it easier to share, even in an unfinished state, and stimulating keeping things separated and separately usable even when other parts are just really still messy.</w:t>
       </w:r>
     </w:p>
     <w:p>
@@ -5130,7 +5679,21 @@
         <w:rPr>
           <w:lang w:val="en-US"/>
         </w:rPr>
-        <w:t>I seem to have had several goals fighting over eachother, in projects done long ago about this documentation:</w:t>
+        <w:t xml:space="preserve">I seem to have had several goals fighting over </w:t>
+      </w:r>
+      <w:proofErr w:type="spellStart"/>
+      <w:r>
+        <w:rPr>
+          <w:lang w:val="en-US"/>
+        </w:rPr>
+        <w:t>eachother</w:t>
+      </w:r>
+      <w:proofErr w:type="spellEnd"/>
+      <w:r>
+        <w:rPr>
+          <w:lang w:val="en-US"/>
+        </w:rPr>
+        <w:t>, in projects done long ago about this documentation:</w:t>
       </w:r>
     </w:p>
     <w:p>
@@ -6153,7 +6716,23 @@
           <w:color w:val="BFBFBF"/>
           <w:lang w:val="en-US"/>
         </w:rPr>
-        <w:t xml:space="preserve"> the product. I have a canundrum. I cannot describe the product without making the product, because the description is the product.</w:t>
+        <w:t xml:space="preserve"> the product. I have a </w:t>
+      </w:r>
+      <w:proofErr w:type="spellStart"/>
+      <w:r>
+        <w:rPr>
+          <w:color w:val="BFBFBF"/>
+          <w:lang w:val="en-US"/>
+        </w:rPr>
+        <w:t>canundrum</w:t>
+      </w:r>
+      <w:proofErr w:type="spellEnd"/>
+      <w:r>
+        <w:rPr>
+          <w:color w:val="BFBFBF"/>
+          <w:lang w:val="en-US"/>
+        </w:rPr>
+        <w:t>. I cannot describe the product without making the product, because the description is the product.</w:t>
       </w:r>
     </w:p>
     <w:p>
@@ -6372,12 +6951,21 @@
           <w:lang w:val="en-US"/>
         </w:rPr>
       </w:pPr>
-      <w:r>
-        <w:rPr>
-          <w:color w:val="BFBFBF"/>
-          <w:lang w:val="en-US"/>
-        </w:rPr>
-        <w:t>Obs: 54 matches.</w:t>
+      <w:proofErr w:type="spellStart"/>
+      <w:r>
+        <w:rPr>
+          <w:color w:val="BFBFBF"/>
+          <w:lang w:val="en-US"/>
+        </w:rPr>
+        <w:t>Obs</w:t>
+      </w:r>
+      <w:proofErr w:type="spellEnd"/>
+      <w:r>
+        <w:rPr>
+          <w:color w:val="BFBFBF"/>
+          <w:lang w:val="en-US"/>
+        </w:rPr>
+        <w:t>: 54 matches.</w:t>
       </w:r>
     </w:p>
     <w:p>
@@ -6720,7 +7308,23 @@
           <w:color w:val="BFBFBF"/>
           <w:lang w:val="en-US"/>
         </w:rPr>
-        <w:t>* JMath 0.9 docs in Dutch</w:t>
+        <w:t xml:space="preserve">* </w:t>
+      </w:r>
+      <w:proofErr w:type="spellStart"/>
+      <w:r>
+        <w:rPr>
+          <w:color w:val="BFBFBF"/>
+          <w:lang w:val="en-US"/>
+        </w:rPr>
+        <w:t>JMath</w:t>
+      </w:r>
+      <w:proofErr w:type="spellEnd"/>
+      <w:r>
+        <w:rPr>
+          <w:color w:val="BFBFBF"/>
+          <w:lang w:val="en-US"/>
+        </w:rPr>
+        <w:t xml:space="preserve"> 0.9 docs in Dutch</w:t>
       </w:r>
     </w:p>
     <w:p>
@@ -6914,7 +7518,39 @@
           <w:color w:val="BFBFBF"/>
           <w:lang w:val="en-US"/>
         </w:rPr>
-        <w:t>The math as objects does have a link to how math can be made not intrinsic to the language, but an extension library, which can still be compiled to good old CPU instructions. That concept is interesting for the idea of the new computer langauge. But... none of this documentation is well worded to suppord that concept...</w:t>
+        <w:t xml:space="preserve">The math as objects does have a link to how math can be made not intrinsic to the language, but an extension library, which can still be compiled to good old CPU instructions. That concept is interesting for the idea of the new computer </w:t>
+      </w:r>
+      <w:proofErr w:type="spellStart"/>
+      <w:r>
+        <w:rPr>
+          <w:color w:val="BFBFBF"/>
+          <w:lang w:val="en-US"/>
+        </w:rPr>
+        <w:t>langauge</w:t>
+      </w:r>
+      <w:proofErr w:type="spellEnd"/>
+      <w:r>
+        <w:rPr>
+          <w:color w:val="BFBFBF"/>
+          <w:lang w:val="en-US"/>
+        </w:rPr>
+        <w:t xml:space="preserve">. But... none of this documentation is well worded to </w:t>
+      </w:r>
+      <w:proofErr w:type="spellStart"/>
+      <w:r>
+        <w:rPr>
+          <w:color w:val="BFBFBF"/>
+          <w:lang w:val="en-US"/>
+        </w:rPr>
+        <w:t>suppord</w:t>
+      </w:r>
+      <w:proofErr w:type="spellEnd"/>
+      <w:r>
+        <w:rPr>
+          <w:color w:val="BFBFBF"/>
+          <w:lang w:val="en-US"/>
+        </w:rPr>
+        <w:t xml:space="preserve"> that concept...</w:t>
       </w:r>
     </w:p>
     <w:p>
@@ -9056,7 +9692,7 @@
         <w:rFonts w:ascii="Wingdings" w:hAnsi="Wingdings" w:hint="default"/>
       </w:rPr>
     </w:lvl>
-    <w:lvl w:ilvl="3" w:tplc="04130001" w:tentative="1">
+    <w:lvl w:ilvl="3" w:tplc="04130001">
       <w:start w:val="1"/>
       <w:numFmt w:val="bullet"/>
       <w:lvlText w:val=""/>

</xml_diff>

<commit_message>
Circle Language Spec Plan * Move elaborations from Circle Language Spec Products to separate sub-projects documents. * Mark off some done things in the Circle Language Spect Revamp Notes.
</commit_message>
<xml_diff>
--- a/Circle Language Spec Plan/1. Current/2019-08 Circle Language Spec Revamp Plan/2019-08 Circle Language Spec Revamp Notes.docx
+++ b/Circle Language Spec Plan/1. Current/2019-08 Circle Language Spec Revamp Plan/2019-08 Circle Language Spec Revamp Notes.docx
@@ -2714,14 +2714,35 @@
           <w:color w:val="B4C6E7"/>
           <w:lang w:val="en-US"/>
         </w:rPr>
-        <w:t>2020-03-22 Notes</w:t>
+        <w:t>2020-0</w:t>
       </w:r>
       <w:r>
         <w:rPr>
           <w:color w:val="B4C6E7"/>
           <w:lang w:val="en-US"/>
         </w:rPr>
-        <w:t xml:space="preserve"> Organize Planning Docs</w:t>
+        <w:t>4</w:t>
+      </w:r>
+      <w:r>
+        <w:rPr>
+          <w:color w:val="B4C6E7"/>
+          <w:lang w:val="en-US"/>
+        </w:rPr>
+        <w:t>-</w:t>
+      </w:r>
+      <w:r>
+        <w:rPr>
+          <w:color w:val="B4C6E7"/>
+          <w:lang w:val="en-US"/>
+        </w:rPr>
+        <w:t>01</w:t>
+      </w:r>
+      <w:r>
+        <w:rPr>
+          <w:color w:val="B4C6E7"/>
+          <w:lang w:val="en-US"/>
+        </w:rPr>
+        <w:t xml:space="preserve"> Notes Organize Planning Docs</w:t>
       </w:r>
     </w:p>
     <w:p>
@@ -2731,30 +2752,14 @@
           <w:numId w:val="25"/>
         </w:numPr>
         <w:rPr>
-          <w:color w:val="BFBFBF"/>
-          <w:lang w:val="en-US"/>
-        </w:rPr>
-      </w:pPr>
-      <w:r>
-        <w:rPr>
-          <w:color w:val="BFBFBF"/>
-          <w:lang w:val="en-US"/>
-        </w:rPr>
-        <w:t xml:space="preserve">I moved around folders, for a preliminary split up between Circle Docs and Circle </w:t>
-      </w:r>
-      <w:r>
-        <w:rPr>
-          <w:color w:val="BFBFBF"/>
-          <w:lang w:val="en-US"/>
-        </w:rPr>
-        <w:t xml:space="preserve">3 </w:t>
-      </w:r>
-      <w:r>
-        <w:rPr>
-          <w:color w:val="BFBFBF"/>
-          <w:lang w:val="en-US"/>
-        </w:rPr>
-        <w:t>Programming projects.</w:t>
+          <w:lang w:val="en-US"/>
+        </w:rPr>
+      </w:pPr>
+      <w:r>
+        <w:rPr>
+          <w:lang w:val="en-US"/>
+        </w:rPr>
+        <w:t>The 'Done' section of the Circle Language Specs Producs doc actually contains postponed work items, which might be unhandy.</w:t>
       </w:r>
     </w:p>
     <w:p>
@@ -2771,6 +2776,74 @@
         <w:rPr>
           <w:lang w:val="en-US"/>
         </w:rPr>
+        <w:t>The idea of lower contents is described in project docs not in Circle Docs Planning, but in '1. Circle 3 Programming' planing.</w:t>
+      </w:r>
+    </w:p>
+    <w:p>
+      <w:pPr>
+        <w:numPr>
+          <w:ilvl w:val="0"/>
+          <w:numId w:val="25"/>
+        </w:numPr>
+        <w:rPr>
+          <w:lang w:val="en-US"/>
+        </w:rPr>
+      </w:pPr>
+      <w:r>
+        <w:rPr>
+          <w:lang w:val="en-US"/>
+        </w:rPr>
+        <w:t>Done projects:</w:t>
+      </w:r>
+    </w:p>
+    <w:p>
+      <w:pPr>
+        <w:numPr>
+          <w:ilvl w:val="1"/>
+          <w:numId w:val="25"/>
+        </w:numPr>
+        <w:rPr>
+          <w:lang w:val="en-US"/>
+        </w:rPr>
+      </w:pPr>
+      <w:r>
+        <w:rPr>
+          <w:lang w:val="en-US"/>
+        </w:rPr>
+        <w:t>It is a lot of content. It is not practical for me to go into detail about it now. It is only the past plans, not the future, so less important.</w:t>
+      </w:r>
+    </w:p>
+    <w:p>
+      <w:pPr>
+        <w:numPr>
+          <w:ilvl w:val="1"/>
+          <w:numId w:val="25"/>
+        </w:numPr>
+        <w:rPr>
+          <w:lang w:val="en-US"/>
+        </w:rPr>
+      </w:pPr>
+      <w:r>
+        <w:rPr>
+          <w:lang w:val="en-US"/>
+        </w:rPr>
+        <w:t>I would want to read over those Done projects content before publishing. I should know what I publish exactly and have evaluated it and made some adaptations possibly. Probably nothing in it is a secret, so you don't need to remove it from source control history, but slight changes might be good.</w:t>
+      </w:r>
+    </w:p>
+    <w:p>
+      <w:pPr>
+        <w:numPr>
+          <w:ilvl w:val="0"/>
+          <w:numId w:val="25"/>
+        </w:numPr>
+        <w:rPr>
+          <w:lang w:val="en-US"/>
+        </w:rPr>
+      </w:pPr>
+      <w:r>
+        <w:rPr>
+          <w:lang w:val="en-US"/>
+        </w:rPr>
         <w:t>I could change titles of projects inside the doc content too.</w:t>
       </w:r>
     </w:p>
@@ -2794,894 +2867,53 @@
     <w:p>
       <w:pPr>
         <w:numPr>
+          <w:ilvl w:val="0"/>
+          <w:numId w:val="25"/>
+        </w:numPr>
+        <w:rPr>
+          <w:lang w:val="en-US"/>
+        </w:rPr>
+      </w:pPr>
+      <w:r>
+        <w:rPr>
+          <w:lang w:val="en-US"/>
+        </w:rPr>
+        <w:t>I could evaluate whether those empty project docs folders are needed.</w:t>
+      </w:r>
+    </w:p>
+    <w:p>
+      <w:pPr>
+        <w:numPr>
           <w:ilvl w:val="1"/>
           <w:numId w:val="25"/>
         </w:numPr>
         <w:rPr>
-          <w:color w:val="BFBFBF"/>
-          <w:lang w:val="en-US"/>
-        </w:rPr>
-      </w:pPr>
-      <w:r>
-        <w:rPr>
-          <w:color w:val="BFBFBF"/>
-          <w:lang w:val="en-US"/>
-        </w:rPr>
-        <w:t>I am unsure whether I want to call the projects 'Circle Docs'. Maybe 'Circle Language Specification'.</w:t>
-      </w:r>
-    </w:p>
-    <w:p>
-      <w:pPr>
-        <w:numPr>
-          <w:ilvl w:val="1"/>
-          <w:numId w:val="25"/>
-        </w:numPr>
-        <w:rPr>
-          <w:color w:val="BFBFBF"/>
-          <w:lang w:val="en-US"/>
-        </w:rPr>
-      </w:pPr>
-      <w:r>
-        <w:rPr>
-          <w:color w:val="BFBFBF"/>
-          <w:lang w:val="en-US"/>
-        </w:rPr>
-        <w:t>I do want to go for the name 'Circle' as opposed to 'New Computer Language'.</w:t>
-      </w:r>
-    </w:p>
-    <w:p>
-      <w:pPr>
-        <w:numPr>
-          <w:ilvl w:val="2"/>
-          <w:numId w:val="25"/>
-        </w:numPr>
-        <w:rPr>
-          <w:color w:val="BFBFBF"/>
-          <w:lang w:val="en-US"/>
-        </w:rPr>
-      </w:pPr>
-      <w:r>
-        <w:rPr>
-          <w:color w:val="BFBFBF"/>
-          <w:lang w:val="en-US"/>
-        </w:rPr>
-        <w:t>I don't mind that this makes my documentation stick to a name that in theory might later change. It probably will not change at all.</w:t>
-      </w:r>
-    </w:p>
-    <w:p>
-      <w:pPr>
-        <w:numPr>
-          <w:ilvl w:val="1"/>
-          <w:numId w:val="25"/>
-        </w:numPr>
-        <w:rPr>
-          <w:color w:val="BFBFBF"/>
-          <w:lang w:val="en-US"/>
-        </w:rPr>
-      </w:pPr>
-      <w:r>
-        <w:rPr>
-          <w:color w:val="BFBFBF"/>
-          <w:lang w:val="en-US"/>
-        </w:rPr>
-        <w:t>But Circle Docs is too general, I think. It should be Circle Language Specification.</w:t>
-      </w:r>
-    </w:p>
-    <w:p>
-      <w:pPr>
-        <w:numPr>
-          <w:ilvl w:val="1"/>
-          <w:numId w:val="25"/>
-        </w:numPr>
-        <w:rPr>
-          <w:color w:val="BFBFBF"/>
-          <w:lang w:val="en-US"/>
-        </w:rPr>
-      </w:pPr>
-      <w:r>
-        <w:rPr>
-          <w:color w:val="BFBFBF"/>
-          <w:lang w:val="en-US"/>
-        </w:rPr>
-        <w:t xml:space="preserve">I don't care for the abbreviation 'Spec'. I am not a fan of abbreviation and I don’t think it makes </w:t>
-      </w:r>
-      <w:r>
-        <w:rPr>
-          <w:color w:val="BFBFBF"/>
-          <w:lang w:val="en-US"/>
-        </w:rPr>
-        <w:t>it much more concise or clear.</w:t>
-      </w:r>
-    </w:p>
-    <w:p>
-      <w:pPr>
-        <w:numPr>
-          <w:ilvl w:val="1"/>
-          <w:numId w:val="25"/>
-        </w:numPr>
-        <w:rPr>
-          <w:color w:val="BFBFBF"/>
-          <w:lang w:val="en-US"/>
-        </w:rPr>
-      </w:pPr>
-      <w:r>
-        <w:rPr>
-          <w:color w:val="BFBFBF"/>
-          <w:lang w:val="en-US"/>
-        </w:rPr>
-        <w:t>Also: I am hitting my limit here. I'm tired and getting all sorts of symptoms.</w:t>
-      </w:r>
-    </w:p>
-    <w:p>
-      <w:pPr>
-        <w:numPr>
-          <w:ilvl w:val="1"/>
-          <w:numId w:val="25"/>
-        </w:numPr>
-        <w:rPr>
-          <w:color w:val="BFBFBF"/>
-          <w:lang w:val="en-US"/>
-        </w:rPr>
-      </w:pPr>
-      <w:r>
-        <w:rPr>
-          <w:color w:val="BFBFBF"/>
-          <w:lang w:val="en-US"/>
-        </w:rPr>
-        <w:t xml:space="preserve">Circle Language Design is also an option. 'Specification' may raise expectations about </w:t>
-      </w:r>
-      <w:proofErr w:type="spellStart"/>
-      <w:r>
-        <w:rPr>
-          <w:color w:val="BFBFBF"/>
-          <w:lang w:val="en-US"/>
-        </w:rPr>
-        <w:t>finishedness</w:t>
-      </w:r>
-      <w:proofErr w:type="spellEnd"/>
-      <w:r>
-        <w:rPr>
-          <w:color w:val="BFBFBF"/>
-          <w:lang w:val="en-US"/>
-        </w:rPr>
-        <w:t>.</w:t>
-      </w:r>
-    </w:p>
-    <w:p>
-      <w:pPr>
-        <w:numPr>
-          <w:ilvl w:val="1"/>
-          <w:numId w:val="25"/>
-        </w:numPr>
-        <w:rPr>
-          <w:color w:val="BFBFBF"/>
-          <w:lang w:val="en-US"/>
-        </w:rPr>
-      </w:pPr>
-      <w:r>
-        <w:rPr>
-          <w:color w:val="BFBFBF"/>
-          <w:lang w:val="en-US"/>
-        </w:rPr>
-        <w:t>Circle Language Design Planning</w:t>
-      </w:r>
-    </w:p>
-    <w:p>
-      <w:pPr>
-        <w:numPr>
-          <w:ilvl w:val="1"/>
-          <w:numId w:val="25"/>
-        </w:numPr>
-        <w:rPr>
-          <w:color w:val="BFBFBF"/>
-          <w:lang w:val="en-US"/>
-        </w:rPr>
-      </w:pPr>
-      <w:r>
-        <w:rPr>
-          <w:color w:val="BFBFBF"/>
-          <w:lang w:val="en-US"/>
-        </w:rPr>
-        <w:t>Circle Language Specification</w:t>
-      </w:r>
-    </w:p>
-    <w:p>
-      <w:pPr>
-        <w:numPr>
-          <w:ilvl w:val="1"/>
-          <w:numId w:val="25"/>
-        </w:numPr>
-        <w:rPr>
-          <w:color w:val="BFBFBF"/>
-          <w:lang w:val="en-US"/>
-        </w:rPr>
-      </w:pPr>
-      <w:r>
-        <w:rPr>
-          <w:color w:val="BFBFBF"/>
-          <w:lang w:val="en-US"/>
-        </w:rPr>
-        <w:t>'</w:t>
-      </w:r>
-      <w:proofErr w:type="spellStart"/>
-      <w:r>
-        <w:rPr>
-          <w:color w:val="BFBFBF"/>
-          <w:lang w:val="en-US"/>
-        </w:rPr>
-        <w:t>Specificiation</w:t>
-      </w:r>
-      <w:proofErr w:type="spellEnd"/>
-      <w:r>
-        <w:rPr>
-          <w:color w:val="BFBFBF"/>
-          <w:lang w:val="en-US"/>
-        </w:rPr>
-        <w:t>'</w:t>
-      </w:r>
-      <w:r>
-        <w:rPr>
-          <w:color w:val="BFBFBF"/>
-          <w:lang w:val="en-US"/>
-        </w:rPr>
-        <w:t xml:space="preserve">: suggests </w:t>
-      </w:r>
-      <w:proofErr w:type="spellStart"/>
-      <w:r>
-        <w:rPr>
-          <w:color w:val="BFBFBF"/>
-          <w:lang w:val="en-US"/>
-        </w:rPr>
-        <w:t>finishedness</w:t>
-      </w:r>
-      <w:proofErr w:type="spellEnd"/>
-      <w:r>
-        <w:rPr>
-          <w:color w:val="BFBFBF"/>
-          <w:lang w:val="en-US"/>
-        </w:rPr>
-        <w:t>, but does it? CSS is all sorts unfinished modules.</w:t>
-      </w:r>
-    </w:p>
-    <w:p>
-      <w:pPr>
-        <w:numPr>
-          <w:ilvl w:val="1"/>
-          <w:numId w:val="25"/>
-        </w:numPr>
-        <w:rPr>
-          <w:color w:val="BFBFBF"/>
-          <w:lang w:val="en-US"/>
-        </w:rPr>
-      </w:pPr>
-      <w:r>
-        <w:rPr>
-          <w:color w:val="BFBFBF"/>
-          <w:lang w:val="en-US"/>
-        </w:rPr>
-        <w:t xml:space="preserve">Leaving out </w:t>
-      </w:r>
-      <w:r>
-        <w:rPr>
-          <w:color w:val="BFBFBF"/>
-          <w:lang w:val="en-US"/>
-        </w:rPr>
-        <w:t>'</w:t>
-      </w:r>
-      <w:r>
-        <w:rPr>
-          <w:color w:val="BFBFBF"/>
-          <w:lang w:val="en-US"/>
-        </w:rPr>
-        <w:t>Specification</w:t>
-      </w:r>
-      <w:r>
-        <w:rPr>
-          <w:color w:val="BFBFBF"/>
-          <w:lang w:val="en-US"/>
-        </w:rPr>
-        <w:t>'</w:t>
-      </w:r>
-      <w:r>
-        <w:rPr>
-          <w:color w:val="BFBFBF"/>
-          <w:lang w:val="en-US"/>
-        </w:rPr>
-        <w:t xml:space="preserve"> or </w:t>
-      </w:r>
-      <w:r>
-        <w:rPr>
-          <w:color w:val="BFBFBF"/>
-          <w:lang w:val="en-US"/>
-        </w:rPr>
-        <w:t>'</w:t>
-      </w:r>
-      <w:r>
-        <w:rPr>
-          <w:color w:val="BFBFBF"/>
-          <w:lang w:val="en-US"/>
-        </w:rPr>
-        <w:t>Design</w:t>
-      </w:r>
-      <w:r>
-        <w:rPr>
-          <w:color w:val="BFBFBF"/>
-          <w:lang w:val="en-US"/>
-        </w:rPr>
-        <w:t>'</w:t>
-      </w:r>
-      <w:r>
-        <w:rPr>
-          <w:color w:val="BFBFBF"/>
-          <w:lang w:val="en-US"/>
-        </w:rPr>
-        <w:t>: Makes distinction with Circle 3 Programming hard to see.</w:t>
-      </w:r>
-    </w:p>
-    <w:p>
-      <w:pPr>
-        <w:numPr>
-          <w:ilvl w:val="1"/>
-          <w:numId w:val="25"/>
-        </w:numPr>
-        <w:rPr>
-          <w:color w:val="BFBFBF"/>
-          <w:lang w:val="en-US"/>
-        </w:rPr>
-      </w:pPr>
-      <w:r>
-        <w:rPr>
-          <w:color w:val="BFBFBF"/>
-          <w:lang w:val="en-US"/>
-        </w:rPr>
-        <w:t xml:space="preserve">The word </w:t>
-      </w:r>
-      <w:r>
-        <w:rPr>
-          <w:color w:val="BFBFBF"/>
-          <w:lang w:val="en-US"/>
-        </w:rPr>
-        <w:t>'</w:t>
-      </w:r>
-      <w:r>
-        <w:rPr>
-          <w:color w:val="BFBFBF"/>
-          <w:lang w:val="en-US"/>
-        </w:rPr>
-        <w:t>Circle</w:t>
-      </w:r>
-      <w:r>
-        <w:rPr>
-          <w:color w:val="BFBFBF"/>
-          <w:lang w:val="en-US"/>
-        </w:rPr>
-        <w:t>'</w:t>
-      </w:r>
-      <w:r>
-        <w:rPr>
-          <w:color w:val="BFBFBF"/>
-          <w:lang w:val="en-US"/>
-        </w:rPr>
-        <w:t xml:space="preserve"> should be in it.</w:t>
-      </w:r>
-    </w:p>
-    <w:p>
-      <w:pPr>
-        <w:numPr>
-          <w:ilvl w:val="1"/>
-          <w:numId w:val="25"/>
-        </w:numPr>
-        <w:rPr>
-          <w:color w:val="BFBFBF"/>
-          <w:lang w:val="en-US"/>
-        </w:rPr>
-      </w:pPr>
-      <w:r>
-        <w:rPr>
-          <w:color w:val="BFBFBF"/>
-          <w:lang w:val="en-US"/>
-        </w:rPr>
-        <w:t xml:space="preserve">The word </w:t>
-      </w:r>
-      <w:r>
-        <w:rPr>
-          <w:color w:val="BFBFBF"/>
-          <w:lang w:val="en-US"/>
-        </w:rPr>
-        <w:t>'</w:t>
-      </w:r>
-      <w:r>
-        <w:rPr>
-          <w:color w:val="BFBFBF"/>
-          <w:lang w:val="en-US"/>
-        </w:rPr>
-        <w:t>Language</w:t>
-      </w:r>
-      <w:r>
-        <w:rPr>
-          <w:color w:val="BFBFBF"/>
-          <w:lang w:val="en-US"/>
-        </w:rPr>
-        <w:t>'</w:t>
-      </w:r>
-      <w:r>
-        <w:rPr>
-          <w:color w:val="BFBFBF"/>
-          <w:lang w:val="en-US"/>
-        </w:rPr>
-        <w:t xml:space="preserve"> at least sheds light a bit on what it actually is.</w:t>
-      </w:r>
-    </w:p>
-    <w:p>
-      <w:pPr>
-        <w:numPr>
-          <w:ilvl w:val="1"/>
-          <w:numId w:val="25"/>
-        </w:numPr>
-        <w:rPr>
-          <w:color w:val="BFBFBF"/>
-          <w:lang w:val="en-US"/>
-        </w:rPr>
-      </w:pPr>
-      <w:r>
-        <w:rPr>
-          <w:color w:val="BFBFBF"/>
-          <w:lang w:val="en-US"/>
-        </w:rPr>
-        <w:t xml:space="preserve">But Circle Language Specification </w:t>
-      </w:r>
-      <w:r>
-        <w:rPr>
-          <w:color w:val="BFBFBF"/>
-          <w:lang w:val="en-US"/>
-        </w:rPr>
-        <w:t xml:space="preserve">Plan </w:t>
-      </w:r>
-      <w:r>
-        <w:rPr>
-          <w:color w:val="BFBFBF"/>
-          <w:lang w:val="en-US"/>
-        </w:rPr>
-        <w:t>is just a long name.</w:t>
-      </w:r>
-    </w:p>
-    <w:p>
-      <w:pPr>
-        <w:numPr>
-          <w:ilvl w:val="1"/>
-          <w:numId w:val="25"/>
-        </w:numPr>
-        <w:rPr>
-          <w:color w:val="BFBFBF"/>
-          <w:lang w:val="en-US"/>
-        </w:rPr>
-      </w:pPr>
-      <w:r>
-        <w:rPr>
-          <w:color w:val="BFBFBF"/>
-          <w:lang w:val="en-US"/>
-        </w:rPr>
-        <w:t>But 'New Computer Language Functional Design' was too, so that is not an argument</w:t>
-      </w:r>
-      <w:r>
-        <w:rPr>
-          <w:color w:val="BFBFBF"/>
-          <w:lang w:val="en-US"/>
-        </w:rPr>
-        <w:t>?</w:t>
-      </w:r>
-    </w:p>
-    <w:p>
-      <w:pPr>
-        <w:numPr>
-          <w:ilvl w:val="1"/>
-          <w:numId w:val="25"/>
-        </w:numPr>
-        <w:rPr>
-          <w:color w:val="BFBFBF"/>
-          <w:lang w:val="en-US"/>
-        </w:rPr>
-      </w:pPr>
-      <w:r>
-        <w:rPr>
-          <w:color w:val="BFBFBF"/>
-          <w:lang w:val="en-US"/>
-        </w:rPr>
-        <w:t>'Spec': Is an abbreviation. I generally dislike those, but I think in this case it is appropriate. It is adopted as a word by the community.</w:t>
-      </w:r>
-    </w:p>
-    <w:p>
-      <w:pPr>
-        <w:numPr>
-          <w:ilvl w:val="0"/>
-          <w:numId w:val="25"/>
-        </w:numPr>
-        <w:rPr>
-          <w:lang w:val="en-US"/>
-        </w:rPr>
-      </w:pPr>
-      <w:r>
-        <w:rPr>
-          <w:lang w:val="en-US"/>
-        </w:rPr>
-        <w:t>I could evaluate whether those empty project docs folders are needed.</w:t>
-      </w:r>
-    </w:p>
-    <w:p>
-      <w:pPr>
-        <w:numPr>
-          <w:ilvl w:val="1"/>
-          <w:numId w:val="25"/>
-        </w:numPr>
-        <w:rPr>
-          <w:lang w:val="en-US"/>
-        </w:rPr>
-      </w:pPr>
-      <w:r>
-        <w:rPr>
-          <w:lang w:val="en-US"/>
-        </w:rPr>
-        <w:t xml:space="preserve">To me </w:t>
-      </w:r>
-      <w:r>
-        <w:rPr>
-          <w:lang w:val="en-US"/>
-        </w:rPr>
-        <w:t xml:space="preserve">it </w:t>
-      </w:r>
-      <w:r>
-        <w:rPr>
-          <w:lang w:val="en-US"/>
-        </w:rPr>
-        <w:t>seems odd now, that 'Errors' is put out of scope.</w:t>
-      </w:r>
-    </w:p>
-    <w:p>
-      <w:pPr>
-        <w:numPr>
-          <w:ilvl w:val="1"/>
-          <w:numId w:val="25"/>
-        </w:numPr>
+          <w:lang w:val="en-US"/>
+        </w:rPr>
+      </w:pPr>
+      <w:r>
+        <w:rPr>
+          <w:lang w:val="en-US"/>
+        </w:rPr>
+        <w:t>To me it seems odd now, that 'Errors' is put out of scope.</w:t>
+      </w:r>
+    </w:p>
+    <w:p>
+      <w:pPr>
+        <w:pStyle w:val="Heading3"/>
         <w:rPr>
           <w:color w:val="B4C6E7"/>
           <w:lang w:val="en-US"/>
         </w:rPr>
       </w:pPr>
-      <w:r>
-        <w:rPr>
-          <w:color w:val="B4C6E7"/>
-          <w:lang w:val="en-US"/>
-        </w:rPr>
-        <w:t>The 'update … articles' sub-projects</w:t>
-      </w:r>
-    </w:p>
-    <w:p>
-      <w:pPr>
-        <w:numPr>
-          <w:ilvl w:val="2"/>
-          <w:numId w:val="25"/>
-        </w:numPr>
-        <w:rPr>
-          <w:color w:val="BFBFBF"/>
-          <w:lang w:val="en-US"/>
-        </w:rPr>
-      </w:pPr>
-      <w:r>
-        <w:rPr>
-          <w:color w:val="BFBFBF"/>
-          <w:lang w:val="en-US"/>
-        </w:rPr>
-        <w:t xml:space="preserve">Defined as empty project doc folders: I see some of it back in the Circle Language Spec's Strategy doc, Project Steps and Time Planning, but not in the Products doc. Some redo's are defined, be it not in Products doc. It seems the reason for redoing is not always stated. I think I should make the list complete in all the planning docs where appropriate. Then I can get rid of the </w:t>
-      </w:r>
-      <w:r>
-        <w:rPr>
-          <w:color w:val="BFBFBF"/>
-          <w:lang w:val="en-US"/>
-        </w:rPr>
-        <w:t xml:space="preserve">remaining </w:t>
-      </w:r>
-      <w:r>
-        <w:rPr>
-          <w:color w:val="BFBFBF"/>
-          <w:lang w:val="en-US"/>
-        </w:rPr>
-        <w:t>empty sub-project folders.</w:t>
-      </w:r>
-    </w:p>
-    <w:p>
-      <w:pPr>
-        <w:numPr>
-          <w:ilvl w:val="2"/>
-          <w:numId w:val="25"/>
-        </w:numPr>
-        <w:rPr>
-          <w:color w:val="BFBFBF"/>
-          <w:lang w:val="en-US"/>
-        </w:rPr>
-      </w:pPr>
-      <w:r>
-        <w:rPr>
-          <w:color w:val="BFBFBF"/>
-          <w:lang w:val="en-US"/>
-        </w:rPr>
-        <w:t>Mentioned them in the Products doc now.</w:t>
-      </w:r>
-    </w:p>
-    <w:p>
-      <w:pPr>
-        <w:numPr>
-          <w:ilvl w:val="2"/>
-          <w:numId w:val="25"/>
-        </w:numPr>
-        <w:rPr>
-          <w:color w:val="BFBFBF"/>
-          <w:lang w:val="en-US"/>
-        </w:rPr>
-      </w:pPr>
-      <w:r>
-        <w:rPr>
-          <w:color w:val="BFBFBF"/>
-          <w:lang w:val="en-US"/>
-        </w:rPr>
-        <w:t>Removed the empty project doc folders.</w:t>
-      </w:r>
-    </w:p>
-    <w:p>
-      <w:pPr>
-        <w:numPr>
-          <w:ilvl w:val="2"/>
-          <w:numId w:val="25"/>
-        </w:numPr>
-        <w:rPr>
-          <w:color w:val="BFBFBF"/>
-          <w:lang w:val="en-US"/>
-        </w:rPr>
-      </w:pPr>
-      <w:r>
-        <w:rPr>
-          <w:color w:val="BFBFBF"/>
-          <w:lang w:val="en-US"/>
-        </w:rPr>
-        <w:t>Look at Circle Language Spec Strategy for things to put in Circle Language Spec Products.</w:t>
-      </w:r>
-    </w:p>
-    <w:p>
-      <w:pPr>
-        <w:numPr>
-          <w:ilvl w:val="2"/>
-          <w:numId w:val="25"/>
-        </w:numPr>
-        <w:rPr>
-          <w:color w:val="BFBFBF"/>
-          <w:lang w:val="en-US"/>
-        </w:rPr>
-      </w:pPr>
-      <w:r>
-        <w:rPr>
-          <w:color w:val="BFBFBF"/>
-          <w:lang w:val="en-US"/>
-        </w:rPr>
-        <w:t xml:space="preserve">Look at Circle Language Spec </w:t>
-      </w:r>
-      <w:r>
-        <w:rPr>
-          <w:color w:val="BFBFBF"/>
-          <w:lang w:val="en-US"/>
-        </w:rPr>
-        <w:t>Project Steps &amp; Time Planning</w:t>
-      </w:r>
-      <w:r>
-        <w:rPr>
-          <w:color w:val="BFBFBF"/>
-          <w:lang w:val="en-US"/>
-        </w:rPr>
-        <w:t xml:space="preserve"> </w:t>
-      </w:r>
-      <w:r>
-        <w:rPr>
-          <w:color w:val="BFBFBF"/>
-          <w:lang w:val="en-US"/>
-        </w:rPr>
-        <w:t>for things to put in Circle Language Spec Products.</w:t>
-      </w:r>
-    </w:p>
-    <w:p>
-      <w:pPr>
-        <w:numPr>
-          <w:ilvl w:val="3"/>
-          <w:numId w:val="25"/>
-        </w:numPr>
-        <w:rPr>
-          <w:color w:val="BFBFBF"/>
-          <w:lang w:val="en-US"/>
-        </w:rPr>
-      </w:pPr>
-      <w:r>
-        <w:rPr>
-          <w:color w:val="BFBFBF"/>
-          <w:lang w:val="en-US"/>
-        </w:rPr>
-        <w:t>There is a lot there that specifies the reasons to change the articles.</w:t>
-      </w:r>
-    </w:p>
-    <w:p>
-      <w:pPr>
-        <w:numPr>
-          <w:ilvl w:val="2"/>
-          <w:numId w:val="25"/>
-        </w:numPr>
-        <w:rPr>
-          <w:lang w:val="en-US"/>
-        </w:rPr>
-      </w:pPr>
-      <w:r>
-        <w:rPr>
-          <w:lang w:val="en-US"/>
-        </w:rPr>
-        <w:t>Consider that some elaborations in the Circle Langu</w:t>
-      </w:r>
-      <w:r>
-        <w:rPr>
-          <w:lang w:val="en-US"/>
-        </w:rPr>
-        <w:t>a</w:t>
-      </w:r>
-      <w:r>
-        <w:rPr>
-          <w:lang w:val="en-US"/>
-        </w:rPr>
-        <w:t>ge Spec Product</w:t>
-      </w:r>
-      <w:r>
-        <w:rPr>
-          <w:lang w:val="en-US"/>
-        </w:rPr>
-        <w:t>s</w:t>
-      </w:r>
-      <w:r>
-        <w:rPr>
-          <w:lang w:val="en-US"/>
-        </w:rPr>
-        <w:t xml:space="preserve"> document might belong </w:t>
-      </w:r>
-      <w:r>
-        <w:rPr>
-          <w:lang w:val="en-US"/>
-        </w:rPr>
-        <w:t>elsewhere</w:t>
-      </w:r>
-    </w:p>
-    <w:p>
-      <w:pPr>
-        <w:numPr>
-          <w:ilvl w:val="3"/>
-          <w:numId w:val="25"/>
-        </w:numPr>
-        <w:rPr>
-          <w:lang w:val="en-US"/>
-        </w:rPr>
-      </w:pPr>
-      <w:r>
-        <w:rPr>
-          <w:lang w:val="en-US"/>
-        </w:rPr>
-        <w:t xml:space="preserve">Do they belong in </w:t>
-      </w:r>
-      <w:r>
-        <w:rPr>
-          <w:lang w:val="en-US"/>
-        </w:rPr>
-        <w:t>Circle Language Spec Strategy</w:t>
-      </w:r>
-      <w:r>
-        <w:rPr>
-          <w:lang w:val="en-US"/>
-        </w:rPr>
-        <w:t>?</w:t>
-      </w:r>
-    </w:p>
-    <w:p>
-      <w:pPr>
-        <w:numPr>
-          <w:ilvl w:val="3"/>
-          <w:numId w:val="25"/>
-        </w:numPr>
-        <w:rPr>
-          <w:lang w:val="en-US"/>
-        </w:rPr>
-      </w:pPr>
-      <w:r>
-        <w:rPr>
-          <w:lang w:val="en-US"/>
-        </w:rPr>
-        <w:t>Sort of collides with the Sub-Project folders idea. Maybe details belong in a sub-project folder and a general reference to it in the strategy doc.</w:t>
-      </w:r>
-    </w:p>
-    <w:p>
-      <w:pPr>
-        <w:numPr>
-          <w:ilvl w:val="3"/>
-          <w:numId w:val="25"/>
-        </w:numPr>
-        <w:rPr>
-          <w:lang w:val="en-US"/>
-        </w:rPr>
-      </w:pPr>
-      <w:r>
-        <w:rPr>
-          <w:lang w:val="en-US"/>
-        </w:rPr>
-        <w:t>Maybe go the other way: put sub-projects strategy in the main strategy doc and get rid of separate sub-projects. (My gut says: no, keep sub-project descriptions.</w:t>
-      </w:r>
-      <w:r>
-        <w:rPr>
-          <w:lang w:val="en-US"/>
-        </w:rPr>
-        <w:t xml:space="preserve"> That's what they are for: elaboration on a sub-project's scope.</w:t>
-      </w:r>
-      <w:r>
-        <w:rPr>
-          <w:lang w:val="en-US"/>
-        </w:rPr>
-        <w:t>)</w:t>
-      </w:r>
-    </w:p>
-    <w:p>
-      <w:pPr>
-        <w:numPr>
-          <w:ilvl w:val="3"/>
-          <w:numId w:val="25"/>
-        </w:numPr>
-        <w:rPr>
-          <w:color w:val="B4C6E7"/>
-          <w:lang w:val="en-US"/>
-        </w:rPr>
-      </w:pPr>
-      <w:r>
-        <w:rPr>
-          <w:color w:val="B4C6E7"/>
-          <w:lang w:val="en-US"/>
-        </w:rPr>
-        <w:t>Decision: Rule: Any elaboration now in the Products planning doc, belongs in a sub-project document.</w:t>
-      </w:r>
-    </w:p>
-    <w:p>
-      <w:pPr>
-        <w:numPr>
-          <w:ilvl w:val="0"/>
-          <w:numId w:val="25"/>
-        </w:numPr>
-        <w:rPr>
-          <w:lang w:val="en-US"/>
-        </w:rPr>
-      </w:pPr>
-      <w:r>
-        <w:rPr>
-          <w:lang w:val="en-US"/>
-        </w:rPr>
-        <w:t xml:space="preserve">The 'Done' section of the Circle Language </w:t>
-      </w:r>
       <w:bookmarkStart w:id="10" w:name="_GoBack"/>
       <w:bookmarkEnd w:id="10"/>
       <w:r>
         <w:rPr>
-          <w:lang w:val="en-US"/>
-        </w:rPr>
-        <w:t xml:space="preserve">Specs </w:t>
-      </w:r>
-      <w:proofErr w:type="spellStart"/>
-      <w:r>
-        <w:rPr>
-          <w:lang w:val="en-US"/>
-        </w:rPr>
-        <w:t>Producs</w:t>
-      </w:r>
-      <w:proofErr w:type="spellEnd"/>
-      <w:r>
-        <w:rPr>
-          <w:lang w:val="en-US"/>
-        </w:rPr>
-        <w:t xml:space="preserve"> doc actually contains postponed work items, which might be unhandy.</w:t>
+          <w:color w:val="B4C6E7"/>
+          <w:lang w:val="en-US"/>
+        </w:rPr>
+        <w:t>2020-03-22 Brainstorm Project Names</w:t>
       </w:r>
     </w:p>
     <w:p>
@@ -3698,16 +2930,235 @@
         <w:rPr>
           <w:lang w:val="en-US"/>
         </w:rPr>
-        <w:t xml:space="preserve">The idea of lower contents is described in project docs not in Circle Docs Planning, but in '1. Circle 3 Programming' </w:t>
-      </w:r>
-      <w:proofErr w:type="spellStart"/>
-      <w:r>
-        <w:rPr>
-          <w:lang w:val="en-US"/>
-        </w:rPr>
-        <w:t>planing</w:t>
-      </w:r>
-      <w:proofErr w:type="spellEnd"/>
+        <w:t>Could I just go with it, call it 'Circle 3 Programming'? And if I want to mention in the planning docs that to documentation was of little concern, just do it with a more open formulation, like 'documentation was of little concern' or 'very little documentation turned out to be written in these projects. The focus turned out to be on programming the code.'?</w:t>
+      </w:r>
+    </w:p>
+    <w:p>
+      <w:pPr>
+        <w:pStyle w:val="Heading3"/>
+        <w:rPr>
+          <w:color w:val="B4C6E7"/>
+          <w:lang w:val="en-US"/>
+        </w:rPr>
+      </w:pPr>
+      <w:r>
+        <w:rPr>
+          <w:color w:val="B4C6E7"/>
+          <w:lang w:val="en-US"/>
+        </w:rPr>
+        <w:t>2020-03-16 TODO Circle 3 Requirements Docs</w:t>
+      </w:r>
+    </w:p>
+    <w:p>
+      <w:pPr>
+        <w:numPr>
+          <w:ilvl w:val="0"/>
+          <w:numId w:val="25"/>
+        </w:numPr>
+        <w:rPr>
+          <w:lang w:val="en-US"/>
+        </w:rPr>
+      </w:pPr>
+      <w:r>
+        <w:rPr>
+          <w:lang w:val="en-US"/>
+        </w:rPr>
+        <w:t>I could put a remark or something in the Circle 3 Programming docs that I did not do any documentation, even though it was the initial plan to do that.</w:t>
+      </w:r>
+    </w:p>
+    <w:p>
+      <w:pPr>
+        <w:rPr>
+          <w:lang w:val="en-US"/>
+        </w:rPr>
+      </w:pPr>
+    </w:p>
+    <w:p>
+      <w:pPr>
+        <w:rPr>
+          <w:lang w:val="en-US"/>
+        </w:rPr>
+      </w:pPr>
+      <w:r>
+        <w:rPr>
+          <w:lang w:val="en-US"/>
+        </w:rPr>
+        <w:t xml:space="preserve">I was going over some sub-project docs to check if any documentation was written during those projects. There was preliniary tech design in one of the first projects. Other sub-projects I scanned were not clearly any doc issues in them. </w:t>
+      </w:r>
+    </w:p>
+    <w:p>
+      <w:pPr>
+        <w:pStyle w:val="Heading3"/>
+        <w:rPr>
+          <w:color w:val="B4C6E7"/>
+          <w:lang w:val="en-US"/>
+        </w:rPr>
+      </w:pPr>
+      <w:r>
+        <w:rPr>
+          <w:color w:val="B4C6E7"/>
+          <w:lang w:val="en-US"/>
+        </w:rPr>
+        <w:t>2020-03-07 Notes</w:t>
+      </w:r>
+      <w:r>
+        <w:rPr>
+          <w:color w:val="B4C6E7"/>
+          <w:lang w:val="en-US"/>
+        </w:rPr>
+        <w:t xml:space="preserve"> No Planning or Docs Back Then</w:t>
+      </w:r>
+    </w:p>
+    <w:p>
+      <w:pPr>
+        <w:rPr>
+          <w:lang w:val="en-US"/>
+        </w:rPr>
+      </w:pPr>
+      <w:r>
+        <w:rPr>
+          <w:lang w:val="en-US"/>
+        </w:rPr>
+        <w:t>(Circle 3 projects are software development projects, unlike Circle Docs projects, which are language design projects.)</w:t>
+      </w:r>
+    </w:p>
+    <w:p>
+      <w:pPr>
+        <w:rPr>
+          <w:lang w:val="en-US"/>
+        </w:rPr>
+      </w:pPr>
+    </w:p>
+    <w:p>
+      <w:pPr>
+        <w:rPr>
+          <w:color w:val="BFBFBF"/>
+          <w:lang w:val="en-US"/>
+        </w:rPr>
+      </w:pPr>
+      <w:r>
+        <w:rPr>
+          <w:color w:val="BFBFBF"/>
+          <w:lang w:val="en-US"/>
+        </w:rPr>
+        <w:t xml:space="preserve">Circle 3 Strategy is </w:t>
+      </w:r>
+      <w:r>
+        <w:rPr>
+          <w:color w:val="BFBFBF"/>
+          <w:lang w:val="en-US"/>
+        </w:rPr>
+        <w:t xml:space="preserve">pretty much </w:t>
+      </w:r>
+      <w:r>
+        <w:rPr>
+          <w:color w:val="BFBFBF"/>
+          <w:lang w:val="en-US"/>
+        </w:rPr>
+        <w:t>done.</w:t>
+      </w:r>
+    </w:p>
+    <w:p>
+      <w:pPr>
+        <w:rPr>
+          <w:lang w:val="en-US"/>
+        </w:rPr>
+      </w:pPr>
+      <w:r>
+        <w:rPr>
+          <w:color w:val="BFBFBF"/>
+          <w:lang w:val="en-US"/>
+        </w:rPr>
+        <w:t>Circle 3 Requirements: change coloring and formatting.</w:t>
+      </w:r>
+      <w:r>
+        <w:rPr>
+          <w:lang w:val="en-US"/>
+        </w:rPr>
+        <w:t xml:space="preserve"> The document "</w:t>
+      </w:r>
+      <w:r>
+        <w:rPr>
+          <w:lang w:val="en-US"/>
+        </w:rPr>
+        <w:t>Circle 3 Excluded Requirements</w:t>
+      </w:r>
+      <w:r>
+        <w:rPr>
+          <w:lang w:val="en-US"/>
+        </w:rPr>
+        <w:t>" might contain topics that are interesting for the Circle Docs project.</w:t>
+      </w:r>
+    </w:p>
+    <w:p>
+      <w:pPr>
+        <w:rPr>
+          <w:lang w:val="en-US"/>
+        </w:rPr>
+      </w:pPr>
+    </w:p>
+    <w:p>
+      <w:pPr>
+        <w:rPr>
+          <w:lang w:val="en-US"/>
+        </w:rPr>
+      </w:pPr>
+      <w:r>
+        <w:rPr>
+          <w:lang w:val="en-US"/>
+        </w:rPr>
+        <w:t xml:space="preserve">It appears around 2010 I started off with programming Circle 3 with the intention of rigorous planning methodology and high quality technical documentation. Around the same time I switched employers. The new employer did not value my doing planning or documentation, just coding. In projects at home it seems I adopted that way of working. So planning docs and tech docs were no concern anymore. I focused on coding. I think I also </w:t>
+      </w:r>
+      <w:r>
+        <w:rPr>
+          <w:lang w:val="en-US"/>
+        </w:rPr>
+        <w:t xml:space="preserve">stopped </w:t>
+      </w:r>
+      <w:r>
+        <w:rPr>
+          <w:lang w:val="en-US"/>
+        </w:rPr>
+        <w:t>keeping an hour sheet at home. It was freeing. It felt too much like work logging the hours I spent at hobby projects. But the real motivation for the shift in way of working</w:t>
+      </w:r>
+      <w:r>
+        <w:rPr>
+          <w:lang w:val="en-US"/>
+        </w:rPr>
+        <w:t>,</w:t>
+      </w:r>
+      <w:r>
+        <w:rPr>
+          <w:lang w:val="en-US"/>
+        </w:rPr>
+        <w:t xml:space="preserve"> seems to be that I cannot have 2 methodologies at the same time: one at home and another one at the office. That seems intrinsic to how my mind works.</w:t>
+      </w:r>
+    </w:p>
+    <w:p>
+      <w:pPr>
+        <w:rPr>
+          <w:lang w:val="en-US"/>
+        </w:rPr>
+      </w:pPr>
+    </w:p>
+    <w:p>
+      <w:pPr>
+        <w:rPr>
+          <w:lang w:val="en-US"/>
+        </w:rPr>
+      </w:pPr>
+      <w:r>
+        <w:rPr>
+          <w:lang w:val="en-US"/>
+        </w:rPr>
+        <w:t>So I have these near-perfect planning docs for Circle 3, while the execution of the projects was almost only coding</w:t>
+      </w:r>
+      <w:r>
+        <w:rPr>
+          <w:lang w:val="en-US"/>
+        </w:rPr>
+        <w:t>, no planning, no documentation</w:t>
+      </w:r>
       <w:r>
         <w:rPr>
           <w:lang w:val="en-US"/>
@@ -3717,6 +3168,208 @@
     </w:p>
     <w:p>
       <w:pPr>
+        <w:rPr>
+          <w:lang w:val="en-US"/>
+        </w:rPr>
+      </w:pPr>
+    </w:p>
+    <w:p>
+      <w:pPr>
+        <w:rPr>
+          <w:color w:val="BFBFBF"/>
+          <w:lang w:val="en-US"/>
+        </w:rPr>
+      </w:pPr>
+      <w:r>
+        <w:rPr>
+          <w:color w:val="BFBFBF"/>
+          <w:lang w:val="en-US"/>
+        </w:rPr>
+        <w:t xml:space="preserve">That does not take away I want to split topics in these </w:t>
+      </w:r>
+      <w:r>
+        <w:rPr>
+          <w:color w:val="BFBFBF"/>
+          <w:lang w:val="en-US"/>
+        </w:rPr>
+        <w:t xml:space="preserve">planning </w:t>
+      </w:r>
+      <w:r>
+        <w:rPr>
+          <w:color w:val="BFBFBF"/>
+          <w:lang w:val="en-US"/>
+        </w:rPr>
+        <w:t>docs between language design one one end and programming at the other.</w:t>
+      </w:r>
+    </w:p>
+    <w:p>
+      <w:pPr>
+        <w:rPr>
+          <w:lang w:val="en-US"/>
+        </w:rPr>
+      </w:pPr>
+    </w:p>
+    <w:p>
+      <w:pPr>
+        <w:rPr>
+          <w:lang w:val="en-US"/>
+        </w:rPr>
+      </w:pPr>
+      <w:r>
+        <w:rPr>
+          <w:lang w:val="en-US"/>
+        </w:rPr>
+        <w:t>"Circle 3 Requirements" does list technical design requirements. I could look at them, take them out, compare them to the Circle Docs requirements, to see if they are in there or have a place in there.</w:t>
+      </w:r>
+    </w:p>
+    <w:p>
+      <w:pPr>
+        <w:rPr>
+          <w:lang w:val="en-US"/>
+        </w:rPr>
+      </w:pPr>
+    </w:p>
+    <w:p>
+      <w:pPr>
+        <w:rPr>
+          <w:lang w:val="en-US"/>
+        </w:rPr>
+      </w:pPr>
+      <w:r>
+        <w:rPr>
+          <w:lang w:val="en-US"/>
+        </w:rPr>
+        <w:t>I don't think I want to refor</w:t>
+      </w:r>
+      <w:r>
+        <w:rPr>
+          <w:lang w:val="en-US"/>
+        </w:rPr>
+        <w:t>m</w:t>
+      </w:r>
+      <w:r>
+        <w:rPr>
+          <w:lang w:val="en-US"/>
+        </w:rPr>
+        <w:t>u</w:t>
+      </w:r>
+      <w:r>
+        <w:rPr>
+          <w:lang w:val="en-US"/>
+        </w:rPr>
+        <w:t>l</w:t>
+      </w:r>
+      <w:r>
+        <w:rPr>
+          <w:lang w:val="en-US"/>
+        </w:rPr>
+        <w:t>ate the goals of Circle 3 programming projects, to exclude software design. It is not about making those planning docs good.</w:t>
+      </w:r>
+    </w:p>
+    <w:p>
+      <w:pPr>
+        <w:pStyle w:val="Heading3"/>
+        <w:rPr>
+          <w:color w:val="B4C6E7"/>
+          <w:lang w:val="en-US"/>
+        </w:rPr>
+      </w:pPr>
+      <w:r>
+        <w:rPr>
+          <w:color w:val="B4C6E7"/>
+          <w:lang w:val="en-US"/>
+        </w:rPr>
+        <w:t xml:space="preserve">2020-01-13 </w:t>
+      </w:r>
+      <w:r>
+        <w:rPr>
+          <w:color w:val="B4C6E7"/>
+          <w:lang w:val="en-US"/>
+        </w:rPr>
+        <w:t>Brainstorm Aspects</w:t>
+      </w:r>
+    </w:p>
+    <w:p>
+      <w:pPr>
+        <w:rPr>
+          <w:lang w:val="en-US"/>
+        </w:rPr>
+      </w:pPr>
+      <w:r>
+        <w:rPr>
+          <w:lang w:val="en-US"/>
+        </w:rPr>
+        <w:t>'Concepts' are almost exactly like 'aspects' from 'aspect oriented programming', except maybe the idea of whether just about everything can be elevated to become an 'aspect' even things that aren't the aspect oriented programming construct. Even hand-written, coded out aspects, such as those System Aspects in the New Computer Language. Cross-cutting concerns that you couldn't isolate out of the system using an aspect, but are still clearly</w:t>
+      </w:r>
+      <w:r>
+        <w:rPr>
+          <w:lang w:val="en-US"/>
+        </w:rPr>
+        <w:t xml:space="preserve"> an aspect from a conceptual point of view</w:t>
+      </w:r>
+      <w:r>
+        <w:rPr>
+          <w:lang w:val="en-US"/>
+        </w:rPr>
+        <w:t>. Can new programming constructs be found</w:t>
+      </w:r>
+      <w:r>
+        <w:rPr>
+          <w:lang w:val="en-US"/>
+        </w:rPr>
+        <w:t>,</w:t>
+      </w:r>
+      <w:r>
+        <w:rPr>
+          <w:lang w:val="en-US"/>
+        </w:rPr>
+        <w:t xml:space="preserve"> that </w:t>
+      </w:r>
+      <w:r>
+        <w:rPr>
+          <w:lang w:val="en-US"/>
+        </w:rPr>
+        <w:t>can do that, isolate concerns like that? It is hard to express my ideas about it and explain them well. I don't even have it all clearly in my mind myself yet.</w:t>
+      </w:r>
+      <w:r>
+        <w:rPr>
+          <w:lang w:val="en-US"/>
+        </w:rPr>
+        <w:t xml:space="preserve"> Also the comparison requires I know all the details about aspect oriented programming, which I don't.</w:t>
+      </w:r>
+    </w:p>
+    <w:p>
+      <w:pPr>
+        <w:pStyle w:val="Heading3"/>
+        <w:rPr>
+          <w:color w:val="B4C6E7"/>
+          <w:lang w:val="en-US"/>
+        </w:rPr>
+      </w:pPr>
+      <w:r>
+        <w:rPr>
+          <w:color w:val="B4C6E7"/>
+          <w:lang w:val="en-US"/>
+        </w:rPr>
+        <w:t xml:space="preserve">2019-12-29 </w:t>
+      </w:r>
+      <w:r>
+        <w:rPr>
+          <w:color w:val="B4C6E7"/>
+          <w:lang w:val="en-US"/>
+        </w:rPr>
+        <w:t>Brainstorm</w:t>
+      </w:r>
+      <w:r>
+        <w:rPr>
+          <w:color w:val="B4C6E7"/>
+          <w:lang w:val="en-US"/>
+        </w:rPr>
+        <w:t xml:space="preserve"> Scoping</w:t>
+      </w:r>
+    </w:p>
+    <w:p>
+      <w:pPr>
         <w:numPr>
           <w:ilvl w:val="0"/>
           <w:numId w:val="25"/>
@@ -3729,7 +3382,50 @@
         <w:rPr>
           <w:lang w:val="en-US"/>
         </w:rPr>
-        <w:t>Done projects:</w:t>
+        <w:t>Basically I want to scope the project.</w:t>
+      </w:r>
+    </w:p>
+    <w:p>
+      <w:pPr>
+        <w:numPr>
+          <w:ilvl w:val="0"/>
+          <w:numId w:val="25"/>
+        </w:numPr>
+        <w:rPr>
+          <w:color w:val="BFBFBF"/>
+          <w:lang w:val="en-US"/>
+        </w:rPr>
+      </w:pPr>
+      <w:r>
+        <w:rPr>
+          <w:color w:val="BFBFBF"/>
+          <w:lang w:val="en-US"/>
+        </w:rPr>
+        <w:t>What do I do with things, that are out-of-scope? Do I just bluntly remove them from the documentation, or do I go through the trouble of p</w:t>
+      </w:r>
+      <w:r>
+        <w:rPr>
+          <w:color w:val="BFBFBF"/>
+          <w:lang w:val="en-US"/>
+        </w:rPr>
+        <w:t>arking the texts elsewhere?</w:t>
+      </w:r>
+    </w:p>
+    <w:p>
+      <w:pPr>
+        <w:numPr>
+          <w:ilvl w:val="0"/>
+          <w:numId w:val="25"/>
+        </w:numPr>
+        <w:rPr>
+          <w:lang w:val="en-US"/>
+        </w:rPr>
+      </w:pPr>
+      <w:r>
+        <w:rPr>
+          <w:lang w:val="en-US"/>
+        </w:rPr>
+        <w:t>Out of scope:</w:t>
       </w:r>
     </w:p>
     <w:p>
@@ -3746,7 +3442,7 @@
         <w:rPr>
           <w:lang w:val="en-US"/>
         </w:rPr>
-        <w:t>It is a lot of content. It is not practical for me to go into detail about it now. It is only the past plans, not the future, so less important.</w:t>
+        <w:t>Operating system components</w:t>
       </w:r>
     </w:p>
     <w:p>
@@ -3763,19 +3459,228 @@
         <w:rPr>
           <w:lang w:val="en-US"/>
         </w:rPr>
-        <w:t xml:space="preserve">I would want to read over those Done projects content before publishing. I should know what I publish exactly and have evaluated it and made some adaptations possibly. Probably nothing in it is a secret, so you don't need to remove it from source control history, but slight changes might be </w:t>
-      </w:r>
-      <w:r>
-        <w:rPr>
-          <w:lang w:val="en-US"/>
-        </w:rPr>
-        <w:t>good</w:t>
-      </w:r>
-      <w:r>
-        <w:rPr>
-          <w:lang w:val="en-US"/>
-        </w:rPr>
-        <w:t>.</w:t>
+        <w:t>Studying</w:t>
+      </w:r>
+    </w:p>
+    <w:p>
+      <w:pPr>
+        <w:numPr>
+          <w:ilvl w:val="1"/>
+          <w:numId w:val="25"/>
+        </w:numPr>
+        <w:rPr>
+          <w:lang w:val="en-US"/>
+        </w:rPr>
+      </w:pPr>
+      <w:r>
+        <w:rPr>
+          <w:lang w:val="en-US"/>
+        </w:rPr>
+        <w:t>Fundamental principles?</w:t>
+      </w:r>
+    </w:p>
+    <w:p>
+      <w:pPr>
+        <w:numPr>
+          <w:ilvl w:val="2"/>
+          <w:numId w:val="25"/>
+        </w:numPr>
+        <w:rPr>
+          <w:lang w:val="en-US"/>
+        </w:rPr>
+      </w:pPr>
+      <w:r>
+        <w:rPr>
+          <w:lang w:val="en-US"/>
+        </w:rPr>
+        <w:t>Are some of them out-of-scope?</w:t>
+      </w:r>
+    </w:p>
+    <w:p>
+      <w:pPr>
+        <w:numPr>
+          <w:ilvl w:val="2"/>
+          <w:numId w:val="25"/>
+        </w:numPr>
+        <w:rPr>
+          <w:lang w:val="en-US"/>
+        </w:rPr>
+      </w:pPr>
+      <w:r>
+        <w:rPr>
+          <w:lang w:val="en-US"/>
+        </w:rPr>
+        <w:t>Do I limit the ambitions with the project?</w:t>
+      </w:r>
+    </w:p>
+    <w:p>
+      <w:pPr>
+        <w:numPr>
+          <w:ilvl w:val="2"/>
+          <w:numId w:val="25"/>
+        </w:numPr>
+        <w:rPr>
+          <w:lang w:val="en-US"/>
+        </w:rPr>
+      </w:pPr>
+      <w:r>
+        <w:rPr>
+          <w:lang w:val="en-US"/>
+        </w:rPr>
+        <w:t>Do I remove fundamental principles that are questionable or irrelevant, like that the code base is written in C++, or things that may speed up development, things others could figure out, making how I feel about it not add much? Maybe ease up on things, talk less strict about things?</w:t>
+      </w:r>
+    </w:p>
+    <w:p>
+      <w:pPr>
+        <w:numPr>
+          <w:ilvl w:val="1"/>
+          <w:numId w:val="25"/>
+        </w:numPr>
+        <w:rPr>
+          <w:lang w:val="en-US"/>
+        </w:rPr>
+      </w:pPr>
+      <w:r>
+        <w:rPr>
+          <w:lang w:val="en-US"/>
+        </w:rPr>
+        <w:t>'Software System': an abstraction layer above the new computer language.</w:t>
+      </w:r>
+    </w:p>
+    <w:p>
+      <w:pPr>
+        <w:numPr>
+          <w:ilvl w:val="2"/>
+          <w:numId w:val="25"/>
+        </w:numPr>
+        <w:rPr>
+          <w:lang w:val="en-US"/>
+        </w:rPr>
+      </w:pPr>
+      <w:r>
+        <w:rPr>
+          <w:lang w:val="en-US"/>
+        </w:rPr>
+        <w:t>How do I take interesting parts from the general Software System documentation and drop em somewhere in the Computer Language documentation.</w:t>
+      </w:r>
+    </w:p>
+    <w:p>
+      <w:pPr>
+        <w:numPr>
+          <w:ilvl w:val="1"/>
+          <w:numId w:val="25"/>
+        </w:numPr>
+        <w:rPr>
+          <w:lang w:val="en-US"/>
+        </w:rPr>
+      </w:pPr>
+      <w:r>
+        <w:rPr>
+          <w:lang w:val="en-US"/>
+        </w:rPr>
+        <w:t>Computer language topics out-of-scope:</w:t>
+      </w:r>
+    </w:p>
+    <w:p>
+      <w:pPr>
+        <w:numPr>
+          <w:ilvl w:val="2"/>
+          <w:numId w:val="25"/>
+        </w:numPr>
+        <w:rPr>
+          <w:lang w:val="en-US"/>
+        </w:rPr>
+      </w:pPr>
+      <w:r>
+        <w:rPr>
+          <w:lang w:val="en-US"/>
+        </w:rPr>
+        <w:t>Concepts / aspect oriented programming</w:t>
+      </w:r>
+    </w:p>
+    <w:p>
+      <w:pPr>
+        <w:numPr>
+          <w:ilvl w:val="2"/>
+          <w:numId w:val="25"/>
+        </w:numPr>
+        <w:rPr>
+          <w:lang w:val="en-US"/>
+        </w:rPr>
+      </w:pPr>
+      <w:r>
+        <w:rPr>
+          <w:lang w:val="en-US"/>
+        </w:rPr>
+        <w:t>Database principles</w:t>
+      </w:r>
+    </w:p>
+    <w:p>
+      <w:pPr>
+        <w:numPr>
+          <w:ilvl w:val="2"/>
+          <w:numId w:val="25"/>
+        </w:numPr>
+        <w:rPr>
+          <w:lang w:val="en-US"/>
+        </w:rPr>
+      </w:pPr>
+      <w:r>
+        <w:rPr>
+          <w:lang w:val="en-US"/>
+        </w:rPr>
+        <w:t>Concept libraries</w:t>
+      </w:r>
+    </w:p>
+    <w:p>
+      <w:pPr>
+        <w:numPr>
+          <w:ilvl w:val="2"/>
+          <w:numId w:val="25"/>
+        </w:numPr>
+        <w:rPr>
+          <w:lang w:val="en-US"/>
+        </w:rPr>
+      </w:pPr>
+      <w:r>
+        <w:rPr>
+          <w:lang w:val="en-US"/>
+        </w:rPr>
+        <w:t>Machine language</w:t>
+      </w:r>
+    </w:p>
+    <w:p>
+      <w:pPr>
+        <w:numPr>
+          <w:ilvl w:val="2"/>
+          <w:numId w:val="25"/>
+        </w:numPr>
+        <w:rPr>
+          <w:lang w:val="en-US"/>
+        </w:rPr>
+      </w:pPr>
+      <w:r>
+        <w:rPr>
+          <w:lang w:val="en-US"/>
+        </w:rPr>
+        <w:t>Internet as a single computer</w:t>
+      </w:r>
+    </w:p>
+    <w:p>
+      <w:pPr>
+        <w:numPr>
+          <w:ilvl w:val="2"/>
+          <w:numId w:val="25"/>
+        </w:numPr>
+        <w:rPr>
+          <w:lang w:val="en-US"/>
+        </w:rPr>
+      </w:pPr>
+      <w:r>
+        <w:rPr>
+          <w:lang w:val="en-US"/>
+        </w:rPr>
+        <w:t>So many things, but I want to leave them out.</w:t>
       </w:r>
     </w:p>
     <w:p>
@@ -3785,84 +3690,14 @@
           <w:numId w:val="25"/>
         </w:numPr>
         <w:rPr>
-          <w:color w:val="BFBFBF"/>
-          <w:lang w:val="en-US"/>
-        </w:rPr>
-      </w:pPr>
-      <w:r>
-        <w:rPr>
-          <w:color w:val="BFBFBF"/>
-          <w:lang w:val="en-US"/>
-        </w:rPr>
-        <w:t>Sub-Projects:</w:t>
-      </w:r>
-    </w:p>
-    <w:p>
-      <w:pPr>
-        <w:numPr>
-          <w:ilvl w:val="1"/>
-          <w:numId w:val="25"/>
-        </w:numPr>
-        <w:rPr>
-          <w:color w:val="BFBFBF"/>
-          <w:lang w:val="en-US"/>
-        </w:rPr>
-      </w:pPr>
-      <w:r>
-        <w:rPr>
-          <w:color w:val="BFBFBF"/>
-          <w:lang w:val="en-US"/>
-        </w:rPr>
-        <w:t>The documents could probably be shorter. Lots of those Project Summaries are not so useful template texts, not filled in. The notes at the bottom would do.</w:t>
-      </w:r>
-    </w:p>
-    <w:p>
-      <w:pPr>
-        <w:numPr>
-          <w:ilvl w:val="1"/>
-          <w:numId w:val="25"/>
-        </w:numPr>
-        <w:rPr>
-          <w:color w:val="BFBFBF"/>
-          <w:lang w:val="en-US"/>
-        </w:rPr>
-      </w:pPr>
-      <w:r>
-        <w:rPr>
-          <w:color w:val="BFBFBF"/>
-          <w:lang w:val="en-US"/>
-        </w:rPr>
-        <w:t>Then it is basically just loose ideas, that might have been given a too prominent place.</w:t>
-      </w:r>
-      <w:r>
-        <w:rPr>
-          <w:color w:val="BFBFBF"/>
-          <w:lang w:val="en-US"/>
-        </w:rPr>
-        <w:t xml:space="preserve"> Maybe put it elsewhere, if it is just unhelpful for visual overview, perhaps.</w:t>
-      </w:r>
-      <w:r>
-        <w:rPr>
-          <w:color w:val="BFBFBF"/>
-          <w:lang w:val="en-US"/>
-        </w:rPr>
-        <w:t xml:space="preserve"> &gt; Some are more than that. I keep </w:t>
-      </w:r>
-      <w:proofErr w:type="spellStart"/>
-      <w:r>
-        <w:rPr>
-          <w:color w:val="BFBFBF"/>
-          <w:lang w:val="en-US"/>
-        </w:rPr>
-        <w:t>em</w:t>
-      </w:r>
-      <w:proofErr w:type="spellEnd"/>
-      <w:r>
-        <w:rPr>
-          <w:color w:val="BFBFBF"/>
-          <w:lang w:val="en-US"/>
-        </w:rPr>
-        <w:t xml:space="preserve"> this way.</w:t>
+          <w:lang w:val="en-US"/>
+        </w:rPr>
+      </w:pPr>
+      <w:r>
+        <w:rPr>
+          <w:lang w:val="en-US"/>
+        </w:rPr>
+        <w:t>Would I rename 'Computer Language' to something else, admitting it is a programming language, and only expressing the hope that it would become a language to a user to, where constructs are simpler. Do I simply admit that these were my ambitions with the project, and if people claim arrogance, then let them?</w:t>
       </w:r>
     </w:p>
     <w:p>
@@ -3872,53 +3707,20 @@
           <w:numId w:val="25"/>
         </w:numPr>
         <w:rPr>
-          <w:color w:val="BFBFBF"/>
-          <w:lang w:val="en-US"/>
-        </w:rPr>
-      </w:pPr>
-      <w:r>
-        <w:rPr>
-          <w:color w:val="BFBFBF"/>
-          <w:lang w:val="en-US"/>
-        </w:rPr>
-        <w:t>I like that I seem to build tolerance (back) for not exactly knowing where I am going with it, gradually shaping it, and just taking my time to make things more overviewable, regardless of whether someone might think it is time well spent or not.</w:t>
-      </w:r>
-      <w:r>
-        <w:rPr>
-          <w:color w:val="BFBFBF"/>
-          <w:lang w:val="en-US"/>
-        </w:rPr>
-        <w:t xml:space="preserve"> I myself just create more overview and understanding of the material that way.</w:t>
-      </w:r>
-    </w:p>
-    <w:p>
-      <w:pPr>
-        <w:pStyle w:val="Heading3"/>
-        <w:rPr>
-          <w:color w:val="B4C6E7"/>
-          <w:lang w:val="en-US"/>
-        </w:rPr>
-      </w:pPr>
-      <w:r>
-        <w:rPr>
-          <w:color w:val="B4C6E7"/>
-          <w:lang w:val="en-US"/>
-        </w:rPr>
-        <w:t xml:space="preserve">2020-03-22 </w:t>
-      </w:r>
-      <w:r>
-        <w:rPr>
-          <w:color w:val="B4C6E7"/>
-          <w:lang w:val="en-US"/>
-        </w:rPr>
-        <w:t xml:space="preserve">Brainstorm </w:t>
-      </w:r>
-      <w:r>
-        <w:rPr>
-          <w:color w:val="B4C6E7"/>
-          <w:lang w:val="en-US"/>
-        </w:rPr>
-        <w:t>Project Names</w:t>
+          <w:lang w:val="en-US"/>
+        </w:rPr>
+      </w:pPr>
+      <w:r>
+        <w:rPr>
+          <w:lang w:val="en-US"/>
+        </w:rPr>
+        <w:t>I think that somewhere along the way, the language lost its purity. Hypothetically, I may have gotten carried away a few times. For instance, using the dashed line as a conceptual expression of the idea of 'classes' or 'types': I think I tend to introduce ideas about notations that might simplify</w:t>
+      </w:r>
+      <w:r>
+        <w:rPr>
+          <w:lang w:val="en-US"/>
+        </w:rPr>
+        <w:t xml:space="preserve"> things visually, but possibly introducing ambiguity. At first, the language, was to be the purest form that I could find, in which you could draw out an object oriented system in a diagram. What happened to that as I started to make drawing something with dashed lines something ambiguous. I am not sure: this might be a non-issue. But maybe I want to be wary of where I got carried away and not think in definites about the final form of the language.</w:t>
       </w:r>
     </w:p>
     <w:p>
@@ -3937,7 +3739,7 @@
           <w:color w:val="BFBFBF"/>
           <w:lang w:val="en-US"/>
         </w:rPr>
-        <w:t>Inspecting the sub-projects just to find whether documentation was of any concern in those projects, might be too intense for me right now.</w:t>
+        <w:t>I am hoping at some point, the project docs get smaller… because these documents are huge and intimidating.</w:t>
       </w:r>
     </w:p>
     <w:p>
@@ -3956,7 +3758,14 @@
           <w:color w:val="BFBFBF"/>
           <w:lang w:val="en-US"/>
         </w:rPr>
-        <w:t>The question I was trying to answer with that was: Is it accurate to call the super-project 'Circle 3 Programming'?</w:t>
+        <w:t xml:space="preserve">Maybe I should just make 2 project folders eventually in the Project Docs repository: one for the new computer language and one for the rest, that are much like eachother, but </w:t>
+      </w:r>
+      <w:r>
+        <w:rPr>
+          <w:color w:val="BFBFBF"/>
+          <w:lang w:val="en-US"/>
+        </w:rPr>
+        <w:t>one stripped down to computer language functional design topics, and the other in which to dump the rest: anything deemed out-of-scope of the entire new computer language topic. Those are different than topics out-of-scope because postponed, but still much to do with the new computer language. Maybe at first, even 'worse', I make 2 documents in each folder: One with topics that belong to the new computer language, and another document much like it, in which the rest is put, that I would want to leave out of it.</w:t>
       </w:r>
     </w:p>
     <w:p>
@@ -3966,1174 +3775,61 @@
           <w:numId w:val="25"/>
         </w:numPr>
         <w:rPr>
-          <w:color w:val="BFBFBF"/>
-          <w:lang w:val="en-US"/>
-        </w:rPr>
-      </w:pPr>
-      <w:r>
-        <w:rPr>
-          <w:color w:val="BFBFBF"/>
-          <w:lang w:val="en-US"/>
-        </w:rPr>
-        <w:t xml:space="preserve">The reason for calling it that, is to make it clearer what the project </w:t>
-      </w:r>
-      <w:proofErr w:type="spellStart"/>
-      <w:r>
-        <w:rPr>
-          <w:color w:val="BFBFBF"/>
-          <w:lang w:val="en-US"/>
-        </w:rPr>
-        <w:t>entains</w:t>
-      </w:r>
-      <w:proofErr w:type="spellEnd"/>
-      <w:r>
-        <w:rPr>
-          <w:color w:val="BFBFBF"/>
-          <w:lang w:val="en-US"/>
-        </w:rPr>
-        <w:t>, separating it better from the super-project with the name 'Circle Docs', so that there is a clear distinction that one is about programming and the other is about documentation.</w:t>
-      </w:r>
-    </w:p>
-    <w:p>
-      <w:pPr>
-        <w:numPr>
-          <w:ilvl w:val="0"/>
-          <w:numId w:val="25"/>
-        </w:numPr>
-        <w:rPr>
-          <w:color w:val="BFBFBF"/>
-          <w:lang w:val="en-US"/>
-        </w:rPr>
-      </w:pPr>
-      <w:r>
-        <w:rPr>
-          <w:color w:val="BFBFBF"/>
-          <w:lang w:val="en-US"/>
-        </w:rPr>
-        <w:t>But from the top of my head I kind of already know that the focus of those Circle 3 projects was programming, not documentation.</w:t>
-      </w:r>
-    </w:p>
-    <w:p>
-      <w:pPr>
-        <w:numPr>
-          <w:ilvl w:val="0"/>
-          <w:numId w:val="25"/>
-        </w:numPr>
-        <w:rPr>
-          <w:lang w:val="en-US"/>
-        </w:rPr>
-      </w:pPr>
-      <w:r>
-        <w:rPr>
-          <w:lang w:val="en-US"/>
-        </w:rPr>
-        <w:t>Could I just go with it, call it 'Circle 3 Programming' for that reason? And if I want to mention in the planning docs that to documentation was of little concern, just do it with a more open formulation, like 'documentation was of little concern' or 'very little documentation turned out to be written in these projects. The focus turned out to be on programming the code.'?</w:t>
-      </w:r>
-    </w:p>
-    <w:p>
-      <w:pPr>
-        <w:numPr>
-          <w:ilvl w:val="0"/>
-          <w:numId w:val="25"/>
-        </w:numPr>
-        <w:rPr>
-          <w:color w:val="BFBFBF"/>
-          <w:lang w:val="en-US"/>
-        </w:rPr>
-      </w:pPr>
-      <w:r>
-        <w:rPr>
-          <w:color w:val="BFBFBF"/>
-          <w:lang w:val="en-US"/>
-        </w:rPr>
-        <w:t>I just want clarity on the distinction between projects Circle Docs and Circle 3 Programming, but giving it a clearly distinctive name.</w:t>
-      </w:r>
-    </w:p>
-    <w:p>
-      <w:pPr>
-        <w:pStyle w:val="Heading3"/>
-        <w:rPr>
-          <w:color w:val="B4C6E7"/>
-          <w:lang w:val="en-US"/>
-        </w:rPr>
-      </w:pPr>
-      <w:r>
-        <w:rPr>
-          <w:color w:val="B4C6E7"/>
-          <w:lang w:val="en-US"/>
-        </w:rPr>
-        <w:t>2020-03-16 TODO Circle 3 Requirements Docs</w:t>
-      </w:r>
-    </w:p>
-    <w:p>
-      <w:pPr>
-        <w:numPr>
-          <w:ilvl w:val="0"/>
-          <w:numId w:val="25"/>
-        </w:numPr>
-        <w:rPr>
-          <w:color w:val="BFBFBF"/>
-          <w:lang w:val="en-US"/>
-        </w:rPr>
-      </w:pPr>
-      <w:r>
-        <w:rPr>
-          <w:color w:val="BFBFBF"/>
-          <w:lang w:val="en-US"/>
-        </w:rPr>
-        <w:t xml:space="preserve">I moved content from Circle 3 Requirements to </w:t>
-      </w:r>
-      <w:r>
-        <w:rPr>
-          <w:color w:val="BFBFBF"/>
-          <w:lang w:val="en-US"/>
-        </w:rPr>
-        <w:t>New Computer Language Products doc.</w:t>
-      </w:r>
-    </w:p>
-    <w:p>
-      <w:pPr>
-        <w:numPr>
-          <w:ilvl w:val="0"/>
-          <w:numId w:val="25"/>
-        </w:numPr>
-        <w:rPr>
-          <w:color w:val="BFBFBF"/>
-          <w:lang w:val="en-US"/>
-        </w:rPr>
-      </w:pPr>
-      <w:r>
-        <w:rPr>
-          <w:color w:val="BFBFBF"/>
-          <w:lang w:val="en-US"/>
-        </w:rPr>
-        <w:t>I could rename it to Circle 3 programming, rather than Circle 3 software development, because programming was all I did, not full blown software development cycles. Right?</w:t>
-      </w:r>
-      <w:r>
-        <w:rPr>
-          <w:color w:val="BFBFBF"/>
-          <w:lang w:val="en-US"/>
-        </w:rPr>
-        <w:t xml:space="preserve"> ('Programming' is a bit ambiguous </w:t>
-      </w:r>
-      <w:r>
-        <w:rPr>
-          <w:color w:val="BFBFBF"/>
-          <w:lang w:val="en-US"/>
-        </w:rPr>
-        <w:t>too</w:t>
-      </w:r>
-      <w:r>
-        <w:rPr>
-          <w:color w:val="BFBFBF"/>
-          <w:lang w:val="en-US"/>
-        </w:rPr>
-        <w:t>. It could mean program the dev environment or program using the new language.</w:t>
-      </w:r>
-      <w:r>
-        <w:rPr>
-          <w:color w:val="BFBFBF"/>
-          <w:lang w:val="en-US"/>
-        </w:rPr>
-        <w:t xml:space="preserve"> But I am OK with it.</w:t>
-      </w:r>
-      <w:r>
-        <w:rPr>
-          <w:color w:val="BFBFBF"/>
-          <w:lang w:val="en-US"/>
-        </w:rPr>
-        <w:t>)</w:t>
-      </w:r>
-    </w:p>
-    <w:p>
-      <w:pPr>
-        <w:numPr>
-          <w:ilvl w:val="0"/>
-          <w:numId w:val="25"/>
-        </w:numPr>
-        <w:rPr>
-          <w:color w:val="BFBFBF"/>
-          <w:lang w:val="en-US"/>
-        </w:rPr>
-      </w:pPr>
-      <w:r>
-        <w:rPr>
-          <w:color w:val="BFBFBF"/>
-          <w:lang w:val="en-US"/>
-        </w:rPr>
-        <w:t>Maybe check sub-project docs later to verify that I didn't do any documentation.</w:t>
-      </w:r>
-    </w:p>
-    <w:p>
-      <w:pPr>
-        <w:numPr>
-          <w:ilvl w:val="0"/>
-          <w:numId w:val="25"/>
-        </w:numPr>
-        <w:rPr>
-          <w:lang w:val="en-US"/>
-        </w:rPr>
-      </w:pPr>
-      <w:r>
-        <w:rPr>
-          <w:lang w:val="en-US"/>
-        </w:rPr>
-        <w:t>I could put a remark or something in the Circle 3 Programming docs that I did not do any documentation, even though it was the initial plan to do that.</w:t>
-      </w:r>
-    </w:p>
-    <w:p>
-      <w:pPr>
-        <w:rPr>
-          <w:lang w:val="en-US"/>
-        </w:rPr>
-      </w:pPr>
-    </w:p>
-    <w:p>
-      <w:pPr>
-        <w:rPr>
-          <w:lang w:val="en-US"/>
-        </w:rPr>
-      </w:pPr>
-      <w:r>
-        <w:rPr>
-          <w:lang w:val="en-US"/>
-        </w:rPr>
-        <w:t>I was going over some sub-project docs to check if any documentation was written</w:t>
-      </w:r>
-      <w:r>
-        <w:rPr>
-          <w:lang w:val="en-US"/>
-        </w:rPr>
-        <w:t xml:space="preserve"> during those projects</w:t>
-      </w:r>
-      <w:r>
-        <w:rPr>
-          <w:lang w:val="en-US"/>
-        </w:rPr>
-        <w:t xml:space="preserve">. There was </w:t>
-      </w:r>
-      <w:proofErr w:type="spellStart"/>
-      <w:r>
-        <w:rPr>
-          <w:lang w:val="en-US"/>
-        </w:rPr>
-        <w:t>preliniary</w:t>
-      </w:r>
-      <w:proofErr w:type="spellEnd"/>
-      <w:r>
-        <w:rPr>
-          <w:lang w:val="en-US"/>
-        </w:rPr>
-        <w:t xml:space="preserve"> tech design </w:t>
-      </w:r>
-      <w:r>
-        <w:rPr>
-          <w:lang w:val="en-US"/>
-        </w:rPr>
-        <w:t xml:space="preserve">in </w:t>
-      </w:r>
-      <w:r>
-        <w:rPr>
-          <w:lang w:val="en-US"/>
-        </w:rPr>
-        <w:t xml:space="preserve">one of the first projects. Other sub-projects I scanned were not clearly any doc issues in them. </w:t>
-      </w:r>
-      <w:r>
-        <w:rPr>
-          <w:color w:val="BFBFBF"/>
-          <w:lang w:val="en-US"/>
-        </w:rPr>
-        <w:t>This is spreading my attention over too many different things. Is there a more practical approach?</w:t>
-      </w:r>
-    </w:p>
-    <w:p>
-      <w:pPr>
-        <w:rPr>
-          <w:lang w:val="en-US"/>
-        </w:rPr>
-      </w:pPr>
-    </w:p>
-    <w:p>
-      <w:pPr>
-        <w:rPr>
-          <w:color w:val="BFBFBF"/>
-          <w:lang w:val="en-US"/>
-        </w:rPr>
-      </w:pPr>
-      <w:r>
-        <w:rPr>
-          <w:color w:val="BFBFBF"/>
-          <w:lang w:val="en-US"/>
-        </w:rPr>
-        <w:t>This is too intense. I have to stop again.</w:t>
-      </w:r>
-    </w:p>
-    <w:p>
-      <w:pPr>
-        <w:pStyle w:val="Heading3"/>
-        <w:rPr>
-          <w:color w:val="B4C6E7"/>
-          <w:lang w:val="en-US"/>
-        </w:rPr>
-      </w:pPr>
-      <w:r>
-        <w:rPr>
-          <w:color w:val="B4C6E7"/>
-          <w:lang w:val="en-US"/>
-        </w:rPr>
-        <w:t>2020-03-07 Notes</w:t>
-      </w:r>
-      <w:r>
-        <w:rPr>
-          <w:color w:val="B4C6E7"/>
-          <w:lang w:val="en-US"/>
-        </w:rPr>
-        <w:t xml:space="preserve"> No Planning or Docs Back Then</w:t>
-      </w:r>
-    </w:p>
-    <w:p>
-      <w:pPr>
-        <w:rPr>
-          <w:lang w:val="en-US"/>
-        </w:rPr>
-      </w:pPr>
-      <w:r>
-        <w:rPr>
-          <w:lang w:val="en-US"/>
-        </w:rPr>
-        <w:t>(Circle 3 projects are software development projects, unlike Circle Docs projects, which are language design projects.)</w:t>
-      </w:r>
-    </w:p>
-    <w:p>
-      <w:pPr>
-        <w:rPr>
-          <w:lang w:val="en-US"/>
-        </w:rPr>
-      </w:pPr>
-    </w:p>
-    <w:p>
-      <w:pPr>
-        <w:rPr>
-          <w:color w:val="BFBFBF"/>
-          <w:lang w:val="en-US"/>
-        </w:rPr>
-      </w:pPr>
-      <w:r>
-        <w:rPr>
-          <w:color w:val="BFBFBF"/>
-          <w:lang w:val="en-US"/>
-        </w:rPr>
-        <w:t xml:space="preserve">Circle 3 Strategy is </w:t>
-      </w:r>
-      <w:r>
-        <w:rPr>
-          <w:color w:val="BFBFBF"/>
-          <w:lang w:val="en-US"/>
-        </w:rPr>
-        <w:t xml:space="preserve">pretty much </w:t>
-      </w:r>
-      <w:r>
-        <w:rPr>
-          <w:color w:val="BFBFBF"/>
-          <w:lang w:val="en-US"/>
-        </w:rPr>
-        <w:t>done.</w:t>
-      </w:r>
-    </w:p>
-    <w:p>
-      <w:pPr>
-        <w:rPr>
-          <w:lang w:val="en-US"/>
-        </w:rPr>
-      </w:pPr>
-      <w:r>
-        <w:rPr>
-          <w:color w:val="BFBFBF"/>
-          <w:lang w:val="en-US"/>
-        </w:rPr>
-        <w:t>Circle 3 Requirements: change coloring and formatting.</w:t>
-      </w:r>
-      <w:r>
-        <w:rPr>
-          <w:lang w:val="en-US"/>
-        </w:rPr>
-        <w:t xml:space="preserve"> The document "</w:t>
-      </w:r>
-      <w:r>
-        <w:rPr>
-          <w:lang w:val="en-US"/>
-        </w:rPr>
-        <w:t>Circle 3 Excluded Requirements</w:t>
-      </w:r>
-      <w:r>
-        <w:rPr>
-          <w:lang w:val="en-US"/>
-        </w:rPr>
-        <w:t>" might contain topics that are interesting for the Circle Docs project.</w:t>
-      </w:r>
-    </w:p>
-    <w:p>
-      <w:pPr>
-        <w:rPr>
-          <w:lang w:val="en-US"/>
-        </w:rPr>
-      </w:pPr>
-    </w:p>
-    <w:p>
-      <w:pPr>
-        <w:rPr>
-          <w:lang w:val="en-US"/>
-        </w:rPr>
-      </w:pPr>
-      <w:r>
-        <w:rPr>
-          <w:lang w:val="en-US"/>
-        </w:rPr>
-        <w:t xml:space="preserve">It appears around 2010 I started off with programming Circle 3 with the intention of rigorous planning methodology and high quality technical documentation. Around the same time I switched employers. The new employer did not value my doing planning or documentation, just coding. In projects at home it seems I adopted that way of working. So planning docs and tech docs were no concern anymore. I focused on coding. I think I also </w:t>
-      </w:r>
-      <w:r>
-        <w:rPr>
-          <w:lang w:val="en-US"/>
-        </w:rPr>
-        <w:t xml:space="preserve">stopped </w:t>
-      </w:r>
-      <w:r>
-        <w:rPr>
-          <w:lang w:val="en-US"/>
-        </w:rPr>
-        <w:t>keeping an hour sheet at home. It was freeing. It felt too much like work logging the hours I spent at hobby projects. But the real motivation for the shift in way of working</w:t>
-      </w:r>
-      <w:r>
-        <w:rPr>
-          <w:lang w:val="en-US"/>
-        </w:rPr>
-        <w:t>,</w:t>
-      </w:r>
-      <w:r>
-        <w:rPr>
-          <w:lang w:val="en-US"/>
-        </w:rPr>
-        <w:t xml:space="preserve"> seems to be that I cannot have 2 methodologies at the same time: one at home and another one at the office. That seems intrinsic to how my mind works.</w:t>
-      </w:r>
-    </w:p>
-    <w:p>
-      <w:pPr>
-        <w:rPr>
-          <w:lang w:val="en-US"/>
-        </w:rPr>
-      </w:pPr>
-    </w:p>
-    <w:p>
-      <w:pPr>
-        <w:rPr>
-          <w:lang w:val="en-US"/>
-        </w:rPr>
-      </w:pPr>
-      <w:r>
-        <w:rPr>
-          <w:lang w:val="en-US"/>
-        </w:rPr>
-        <w:t>So I have these near-perfect planning docs for Circle 3, while the execution of the projects was almost only coding</w:t>
-      </w:r>
-      <w:r>
-        <w:rPr>
-          <w:lang w:val="en-US"/>
-        </w:rPr>
-        <w:t>, no planning, no documentation</w:t>
-      </w:r>
-      <w:r>
-        <w:rPr>
-          <w:lang w:val="en-US"/>
-        </w:rPr>
-        <w:t>.</w:t>
-      </w:r>
-    </w:p>
-    <w:p>
-      <w:pPr>
-        <w:rPr>
-          <w:lang w:val="en-US"/>
-        </w:rPr>
-      </w:pPr>
-    </w:p>
-    <w:p>
-      <w:pPr>
-        <w:rPr>
-          <w:lang w:val="en-US"/>
-        </w:rPr>
-      </w:pPr>
-      <w:r>
-        <w:rPr>
-          <w:lang w:val="en-US"/>
-        </w:rPr>
-        <w:t xml:space="preserve">That does not take away I want to split topics in these </w:t>
-      </w:r>
-      <w:r>
-        <w:rPr>
-          <w:lang w:val="en-US"/>
-        </w:rPr>
-        <w:t xml:space="preserve">planning </w:t>
-      </w:r>
-      <w:r>
-        <w:rPr>
-          <w:lang w:val="en-US"/>
-        </w:rPr>
-        <w:t xml:space="preserve">docs between language design one </w:t>
-      </w:r>
-      <w:proofErr w:type="spellStart"/>
-      <w:r>
-        <w:rPr>
-          <w:lang w:val="en-US"/>
-        </w:rPr>
-        <w:t>one</w:t>
-      </w:r>
-      <w:proofErr w:type="spellEnd"/>
-      <w:r>
-        <w:rPr>
-          <w:lang w:val="en-US"/>
-        </w:rPr>
-        <w:t xml:space="preserve"> end and programming at the other.</w:t>
-      </w:r>
-    </w:p>
-    <w:p>
-      <w:pPr>
-        <w:rPr>
-          <w:lang w:val="en-US"/>
-        </w:rPr>
-      </w:pPr>
-    </w:p>
-    <w:p>
-      <w:pPr>
-        <w:rPr>
-          <w:lang w:val="en-US"/>
-        </w:rPr>
-      </w:pPr>
-      <w:r>
-        <w:rPr>
-          <w:lang w:val="en-US"/>
-        </w:rPr>
-        <w:t>"Circle 3 Requirements" does list technical design requirements. I could look at them, take them out, compare them to the Circle Docs requirements, to see if they are in there or have a place in there.</w:t>
-      </w:r>
-    </w:p>
-    <w:p>
-      <w:pPr>
-        <w:rPr>
-          <w:lang w:val="en-US"/>
-        </w:rPr>
-      </w:pPr>
-    </w:p>
-    <w:p>
-      <w:pPr>
-        <w:rPr>
-          <w:lang w:val="en-US"/>
-        </w:rPr>
-      </w:pPr>
-      <w:r>
-        <w:rPr>
-          <w:lang w:val="en-US"/>
-        </w:rPr>
-        <w:t>I don't think I want to refor</w:t>
-      </w:r>
-      <w:r>
-        <w:rPr>
-          <w:lang w:val="en-US"/>
-        </w:rPr>
-        <w:t>m</w:t>
-      </w:r>
-      <w:r>
-        <w:rPr>
-          <w:lang w:val="en-US"/>
-        </w:rPr>
-        <w:t>u</w:t>
-      </w:r>
-      <w:r>
-        <w:rPr>
-          <w:lang w:val="en-US"/>
-        </w:rPr>
-        <w:t>l</w:t>
-      </w:r>
-      <w:r>
-        <w:rPr>
-          <w:lang w:val="en-US"/>
-        </w:rPr>
-        <w:t>ate the goals of Circle 3 programming projects, to exclude software design. It is not about making those planning docs good.</w:t>
-      </w:r>
-    </w:p>
-    <w:p>
-      <w:pPr>
-        <w:pStyle w:val="Heading3"/>
-        <w:rPr>
-          <w:color w:val="B4C6E7"/>
-          <w:lang w:val="en-US"/>
-        </w:rPr>
-      </w:pPr>
-      <w:r>
-        <w:rPr>
-          <w:color w:val="B4C6E7"/>
-          <w:lang w:val="en-US"/>
-        </w:rPr>
-        <w:t xml:space="preserve">2020-01-13 </w:t>
-      </w:r>
-      <w:r>
-        <w:rPr>
-          <w:color w:val="B4C6E7"/>
-          <w:lang w:val="en-US"/>
-        </w:rPr>
-        <w:t>Brainstorm Aspects</w:t>
-      </w:r>
-    </w:p>
-    <w:p>
-      <w:pPr>
-        <w:rPr>
-          <w:lang w:val="en-US"/>
-        </w:rPr>
-      </w:pPr>
-      <w:r>
-        <w:rPr>
-          <w:lang w:val="en-US"/>
-        </w:rPr>
-        <w:t>'Concepts' are almost exactly like 'aspects' from 'aspect oriented programming', except maybe the idea of whether just about everything can be elevated to become an 'aspect' even things that aren't the aspect oriented programming construct. Even hand-written, coded out aspects, such as those System Aspects in the New Computer Language. Cross-cutting concerns that you couldn't isolate out of the system using an aspect, but are still clearly</w:t>
-      </w:r>
-      <w:r>
-        <w:rPr>
-          <w:lang w:val="en-US"/>
-        </w:rPr>
-        <w:t xml:space="preserve"> an aspect from a conceptual point of view</w:t>
-      </w:r>
-      <w:r>
-        <w:rPr>
-          <w:lang w:val="en-US"/>
-        </w:rPr>
-        <w:t>. Can new programming constructs be found</w:t>
-      </w:r>
-      <w:r>
-        <w:rPr>
-          <w:lang w:val="en-US"/>
-        </w:rPr>
-        <w:t>,</w:t>
-      </w:r>
-      <w:r>
-        <w:rPr>
-          <w:lang w:val="en-US"/>
-        </w:rPr>
-        <w:t xml:space="preserve"> that </w:t>
-      </w:r>
-      <w:r>
-        <w:rPr>
-          <w:lang w:val="en-US"/>
-        </w:rPr>
-        <w:t>can do that, isolate concerns like that? It is hard to express my ideas about it and explain them well. I don't even have it all clearly in my mind myself yet.</w:t>
-      </w:r>
-      <w:r>
-        <w:rPr>
-          <w:lang w:val="en-US"/>
-        </w:rPr>
-        <w:t xml:space="preserve"> Also the comparison requires I know all the details about aspect oriented programming, which I don't.</w:t>
-      </w:r>
-    </w:p>
-    <w:p>
-      <w:pPr>
-        <w:pStyle w:val="Heading3"/>
-        <w:rPr>
-          <w:color w:val="B4C6E7"/>
-          <w:lang w:val="en-US"/>
-        </w:rPr>
-      </w:pPr>
-      <w:r>
-        <w:rPr>
-          <w:color w:val="B4C6E7"/>
-          <w:lang w:val="en-US"/>
-        </w:rPr>
-        <w:t xml:space="preserve">2019-12-29 </w:t>
-      </w:r>
-      <w:r>
-        <w:rPr>
-          <w:color w:val="B4C6E7"/>
-          <w:lang w:val="en-US"/>
-        </w:rPr>
-        <w:t>Brainstorm</w:t>
-      </w:r>
-      <w:r>
-        <w:rPr>
-          <w:color w:val="B4C6E7"/>
-          <w:lang w:val="en-US"/>
-        </w:rPr>
-        <w:t xml:space="preserve"> Scoping</w:t>
-      </w:r>
-    </w:p>
-    <w:p>
-      <w:pPr>
-        <w:numPr>
-          <w:ilvl w:val="0"/>
-          <w:numId w:val="25"/>
-        </w:numPr>
-        <w:rPr>
-          <w:lang w:val="en-US"/>
-        </w:rPr>
-      </w:pPr>
-      <w:r>
-        <w:rPr>
-          <w:lang w:val="en-US"/>
-        </w:rPr>
-        <w:t>Basically I want to scope the project.</w:t>
-      </w:r>
-    </w:p>
-    <w:p>
-      <w:pPr>
-        <w:numPr>
-          <w:ilvl w:val="0"/>
-          <w:numId w:val="25"/>
-        </w:numPr>
-        <w:rPr>
-          <w:lang w:val="en-US"/>
-        </w:rPr>
-      </w:pPr>
-      <w:r>
-        <w:rPr>
-          <w:lang w:val="en-US"/>
-        </w:rPr>
-        <w:t>What do I do with things, that are out-of-scope? Do I just bluntly remove them from the documentation, or do I go through the trouble of p</w:t>
-      </w:r>
-      <w:r>
-        <w:rPr>
-          <w:lang w:val="en-US"/>
-        </w:rPr>
-        <w:t>arking the texts elsewhere?</w:t>
-      </w:r>
-    </w:p>
-    <w:p>
-      <w:pPr>
-        <w:numPr>
-          <w:ilvl w:val="0"/>
-          <w:numId w:val="25"/>
-        </w:numPr>
-        <w:rPr>
-          <w:lang w:val="en-US"/>
-        </w:rPr>
-      </w:pPr>
-      <w:r>
-        <w:rPr>
-          <w:lang w:val="en-US"/>
-        </w:rPr>
-        <w:t>Out of scope:</w:t>
-      </w:r>
-    </w:p>
-    <w:p>
-      <w:pPr>
-        <w:numPr>
-          <w:ilvl w:val="1"/>
-          <w:numId w:val="25"/>
-        </w:numPr>
-        <w:rPr>
-          <w:lang w:val="en-US"/>
-        </w:rPr>
-      </w:pPr>
-      <w:r>
-        <w:rPr>
-          <w:lang w:val="en-US"/>
-        </w:rPr>
-        <w:t>Operating system components</w:t>
-      </w:r>
-    </w:p>
-    <w:p>
-      <w:pPr>
-        <w:numPr>
-          <w:ilvl w:val="1"/>
-          <w:numId w:val="25"/>
-        </w:numPr>
-        <w:rPr>
-          <w:lang w:val="en-US"/>
-        </w:rPr>
-      </w:pPr>
-      <w:r>
-        <w:rPr>
-          <w:lang w:val="en-US"/>
-        </w:rPr>
-        <w:t>Studying</w:t>
-      </w:r>
-    </w:p>
-    <w:p>
-      <w:pPr>
-        <w:numPr>
-          <w:ilvl w:val="1"/>
-          <w:numId w:val="25"/>
-        </w:numPr>
-        <w:rPr>
-          <w:lang w:val="en-US"/>
-        </w:rPr>
-      </w:pPr>
-      <w:r>
-        <w:rPr>
-          <w:lang w:val="en-US"/>
-        </w:rPr>
-        <w:t>Fundamental principles?</w:t>
-      </w:r>
-    </w:p>
-    <w:p>
-      <w:pPr>
-        <w:numPr>
-          <w:ilvl w:val="2"/>
-          <w:numId w:val="25"/>
-        </w:numPr>
-        <w:rPr>
-          <w:lang w:val="en-US"/>
-        </w:rPr>
-      </w:pPr>
-      <w:r>
-        <w:rPr>
-          <w:lang w:val="en-US"/>
-        </w:rPr>
-        <w:t>Are some of them out-of-scope?</w:t>
-      </w:r>
-    </w:p>
-    <w:p>
-      <w:pPr>
-        <w:numPr>
-          <w:ilvl w:val="2"/>
-          <w:numId w:val="25"/>
-        </w:numPr>
-        <w:rPr>
-          <w:lang w:val="en-US"/>
-        </w:rPr>
-      </w:pPr>
-      <w:r>
-        <w:rPr>
-          <w:lang w:val="en-US"/>
-        </w:rPr>
-        <w:t>Do I limit the ambitions with the project?</w:t>
-      </w:r>
-    </w:p>
-    <w:p>
-      <w:pPr>
-        <w:numPr>
-          <w:ilvl w:val="2"/>
-          <w:numId w:val="25"/>
-        </w:numPr>
-        <w:rPr>
-          <w:lang w:val="en-US"/>
-        </w:rPr>
-      </w:pPr>
-      <w:r>
-        <w:rPr>
-          <w:lang w:val="en-US"/>
-        </w:rPr>
-        <w:t>Do I remove fundamental principles that are questionable or irrelevant, like that the code base is written in C++, or things that may speed up development, things others could figure out, making how I feel about it not add much? Maybe ease up on things, talk less strict about things?</w:t>
-      </w:r>
-    </w:p>
-    <w:p>
-      <w:pPr>
-        <w:numPr>
-          <w:ilvl w:val="1"/>
-          <w:numId w:val="25"/>
-        </w:numPr>
-        <w:rPr>
-          <w:lang w:val="en-US"/>
-        </w:rPr>
-      </w:pPr>
-      <w:r>
-        <w:rPr>
-          <w:lang w:val="en-US"/>
-        </w:rPr>
-        <w:t>'Software System': an abstraction layer above the new computer language.</w:t>
-      </w:r>
-    </w:p>
-    <w:p>
-      <w:pPr>
-        <w:numPr>
-          <w:ilvl w:val="2"/>
-          <w:numId w:val="25"/>
-        </w:numPr>
-        <w:rPr>
-          <w:lang w:val="en-US"/>
-        </w:rPr>
-      </w:pPr>
-      <w:r>
-        <w:rPr>
-          <w:lang w:val="en-US"/>
-        </w:rPr>
-        <w:t xml:space="preserve">How do I take interesting parts from the general Software System documentation and drop </w:t>
-      </w:r>
-      <w:proofErr w:type="spellStart"/>
-      <w:r>
-        <w:rPr>
-          <w:lang w:val="en-US"/>
-        </w:rPr>
-        <w:t>em</w:t>
-      </w:r>
-      <w:proofErr w:type="spellEnd"/>
-      <w:r>
-        <w:rPr>
-          <w:lang w:val="en-US"/>
-        </w:rPr>
-        <w:t xml:space="preserve"> somewhere in the Computer Language documentation.</w:t>
-      </w:r>
-    </w:p>
-    <w:p>
-      <w:pPr>
-        <w:numPr>
-          <w:ilvl w:val="1"/>
-          <w:numId w:val="25"/>
-        </w:numPr>
-        <w:rPr>
-          <w:lang w:val="en-US"/>
-        </w:rPr>
-      </w:pPr>
-      <w:r>
-        <w:rPr>
-          <w:lang w:val="en-US"/>
-        </w:rPr>
-        <w:t>Computer language topics out-of-scope:</w:t>
-      </w:r>
-    </w:p>
-    <w:p>
-      <w:pPr>
-        <w:numPr>
-          <w:ilvl w:val="2"/>
-          <w:numId w:val="25"/>
-        </w:numPr>
-        <w:rPr>
-          <w:lang w:val="en-US"/>
-        </w:rPr>
-      </w:pPr>
-      <w:r>
-        <w:rPr>
-          <w:lang w:val="en-US"/>
-        </w:rPr>
-        <w:t>Concepts / aspect oriented programming</w:t>
-      </w:r>
-    </w:p>
-    <w:p>
-      <w:pPr>
-        <w:numPr>
-          <w:ilvl w:val="2"/>
-          <w:numId w:val="25"/>
-        </w:numPr>
-        <w:rPr>
-          <w:lang w:val="en-US"/>
-        </w:rPr>
-      </w:pPr>
-      <w:r>
-        <w:rPr>
-          <w:lang w:val="en-US"/>
-        </w:rPr>
-        <w:t>Database principles</w:t>
-      </w:r>
-    </w:p>
-    <w:p>
-      <w:pPr>
-        <w:numPr>
-          <w:ilvl w:val="2"/>
-          <w:numId w:val="25"/>
-        </w:numPr>
-        <w:rPr>
-          <w:lang w:val="en-US"/>
-        </w:rPr>
-      </w:pPr>
-      <w:r>
-        <w:rPr>
-          <w:lang w:val="en-US"/>
-        </w:rPr>
-        <w:t>Concept libraries</w:t>
-      </w:r>
-    </w:p>
-    <w:p>
-      <w:pPr>
-        <w:numPr>
-          <w:ilvl w:val="2"/>
-          <w:numId w:val="25"/>
-        </w:numPr>
-        <w:rPr>
-          <w:lang w:val="en-US"/>
-        </w:rPr>
-      </w:pPr>
-      <w:r>
-        <w:rPr>
-          <w:lang w:val="en-US"/>
-        </w:rPr>
-        <w:t>Machine language</w:t>
-      </w:r>
-    </w:p>
-    <w:p>
-      <w:pPr>
-        <w:numPr>
-          <w:ilvl w:val="2"/>
-          <w:numId w:val="25"/>
-        </w:numPr>
-        <w:rPr>
-          <w:lang w:val="en-US"/>
-        </w:rPr>
-      </w:pPr>
-      <w:r>
-        <w:rPr>
-          <w:lang w:val="en-US"/>
-        </w:rPr>
-        <w:t>Internet as a single computer</w:t>
-      </w:r>
-    </w:p>
-    <w:p>
-      <w:pPr>
-        <w:numPr>
-          <w:ilvl w:val="2"/>
-          <w:numId w:val="25"/>
-        </w:numPr>
-        <w:rPr>
-          <w:lang w:val="en-US"/>
-        </w:rPr>
-      </w:pPr>
-      <w:r>
-        <w:rPr>
-          <w:lang w:val="en-US"/>
-        </w:rPr>
-        <w:t>So many things, but I want to leave them out.</w:t>
-      </w:r>
-    </w:p>
-    <w:p>
-      <w:pPr>
-        <w:numPr>
-          <w:ilvl w:val="0"/>
-          <w:numId w:val="25"/>
-        </w:numPr>
-        <w:rPr>
-          <w:lang w:val="en-US"/>
-        </w:rPr>
-      </w:pPr>
-      <w:r>
-        <w:rPr>
-          <w:lang w:val="en-US"/>
-        </w:rPr>
-        <w:t>Would I rename 'Computer Language' to something else, admitting it is a programming language, and only expressing the hope that it would become a language to a user to, where constructs are simpler. Do I simply admit that these were my ambitions with the project, and if people claim arrogance, then let them?</w:t>
-      </w:r>
-    </w:p>
-    <w:p>
-      <w:pPr>
-        <w:numPr>
-          <w:ilvl w:val="0"/>
-          <w:numId w:val="25"/>
-        </w:numPr>
-        <w:rPr>
-          <w:lang w:val="en-US"/>
-        </w:rPr>
-      </w:pPr>
-      <w:r>
-        <w:rPr>
-          <w:lang w:val="en-US"/>
-        </w:rPr>
-        <w:t>I think that somewhere along the way, the language lost its purity. Hypothetically, I may have gotten carried away a few times. For instance, using the dashed line as a conceptual expression of the idea of 'classes' or 'types': I think I tend to introduce ideas about notations that might simplify</w:t>
-      </w:r>
-      <w:r>
-        <w:rPr>
-          <w:lang w:val="en-US"/>
-        </w:rPr>
-        <w:t xml:space="preserve"> things visually, but possibly introducing ambiguity. At first, the language, was to be the purest form that I could find, in which you could draw out an object oriented system in a diagram. What happened to that as I started to make drawing something with dashed lines something ambiguous. I am not sure: this might be a non-issue. But maybe I want to be wary of where I got carried away and not think in definites about the final form of the language.</w:t>
-      </w:r>
-    </w:p>
-    <w:p>
-      <w:pPr>
-        <w:numPr>
-          <w:ilvl w:val="0"/>
-          <w:numId w:val="25"/>
-        </w:numPr>
-        <w:rPr>
-          <w:lang w:val="en-US"/>
-        </w:rPr>
-      </w:pPr>
-      <w:r>
-        <w:rPr>
-          <w:lang w:val="en-US"/>
-        </w:rPr>
-        <w:t>I am hoping at some point, the project docs get smaller… because these documents are huge and intimidating.</w:t>
-      </w:r>
-    </w:p>
-    <w:p>
-      <w:pPr>
-        <w:numPr>
-          <w:ilvl w:val="0"/>
-          <w:numId w:val="25"/>
-        </w:numPr>
-        <w:rPr>
-          <w:lang w:val="en-US"/>
-        </w:rPr>
-      </w:pPr>
-      <w:r>
-        <w:rPr>
-          <w:lang w:val="en-US"/>
-        </w:rPr>
-        <w:t xml:space="preserve">Maybe I should just make 2 project folders eventually in the Project Docs repository: one for the new computer language and one for the rest, that are much like </w:t>
-      </w:r>
-      <w:proofErr w:type="spellStart"/>
-      <w:r>
-        <w:rPr>
-          <w:lang w:val="en-US"/>
-        </w:rPr>
-        <w:t>eachother</w:t>
-      </w:r>
-      <w:proofErr w:type="spellEnd"/>
-      <w:r>
-        <w:rPr>
-          <w:lang w:val="en-US"/>
-        </w:rPr>
-        <w:t xml:space="preserve">, but </w:t>
-      </w:r>
-      <w:r>
-        <w:rPr>
-          <w:lang w:val="en-US"/>
-        </w:rPr>
-        <w:t>one stripped down to computer language functional design topics, and the other in which to dump the rest: anything deemed out-of-scope of the entire new computer language topic. Those are different than topics out-of-scope because postponed, but still much to do with the new computer language. Maybe at first, even 'worse', I make 2 documents in each folder: One with topics that belong to the new computer language, and another document much like it, in which the rest is put, that I would want to leave out of it.</w:t>
-      </w:r>
-    </w:p>
-    <w:p>
-      <w:pPr>
-        <w:numPr>
-          <w:ilvl w:val="0"/>
-          <w:numId w:val="25"/>
-        </w:numPr>
-        <w:rPr>
-          <w:lang w:val="en-US"/>
-        </w:rPr>
-      </w:pPr>
-      <w:r>
-        <w:rPr>
+          <w:lang w:val="en-US"/>
+        </w:rPr>
+      </w:pPr>
+      <w:r>
+        <w:rPr>
+          <w:color w:val="BFBFBF"/>
           <w:lang w:val="en-US"/>
         </w:rPr>
         <w:t xml:space="preserve">I think a new concept to me, introduced in this </w:t>
       </w:r>
       <w:r>
         <w:rPr>
+          <w:color w:val="BFBFBF"/>
           <w:lang w:val="en-US"/>
         </w:rPr>
         <w:t xml:space="preserve">new </w:t>
       </w:r>
       <w:r>
         <w:rPr>
+          <w:color w:val="BFBFBF"/>
           <w:lang w:val="en-US"/>
         </w:rPr>
         <w:t>project is that: I do not need to do everything.</w:t>
       </w:r>
       <w:r>
         <w:rPr>
+          <w:color w:val="BFBFBF"/>
           <w:lang w:val="en-US"/>
         </w:rPr>
         <w:t xml:space="preserve"> Like this from "New Computer Language, Products.doc: "You have to be able to introduce new basic data structures and give them the nonagon symbol, and have different kinds of possible indexers, etcetera." </w:t>
       </w:r>
       <w:r>
         <w:rPr>
+          <w:color w:val="BFBFBF"/>
           <w:lang w:val="en-US"/>
         </w:rPr>
         <w:t xml:space="preserve">I </w:t>
       </w:r>
       <w:r>
         <w:rPr>
+          <w:color w:val="BFBFBF"/>
           <w:lang w:val="en-US"/>
         </w:rPr>
         <w:t xml:space="preserve">don't have to. </w:t>
       </w:r>
       <w:r>
         <w:rPr>
+          <w:color w:val="BFBFBF"/>
           <w:lang w:val="en-US"/>
         </w:rPr>
         <w:t xml:space="preserve">I </w:t>
       </w:r>
       <w:r>
         <w:rPr>
+          <w:color w:val="BFBFBF"/>
           <w:lang w:val="en-US"/>
         </w:rPr>
         <w:t xml:space="preserve">could do without. Ideas might be viable and interesting without all details being covered, without all proofs being given. I wanted to work out </w:t>
@@ -5142,54 +3838,63 @@
         <w:rPr>
           <w:i/>
           <w:iCs/>
+          <w:color w:val="BFBFBF"/>
           <w:lang w:val="en-US"/>
         </w:rPr>
         <w:t>everything</w:t>
       </w:r>
       <w:r>
         <w:rPr>
+          <w:color w:val="BFBFBF"/>
           <w:lang w:val="en-US"/>
         </w:rPr>
         <w:t xml:space="preserve"> at some point. I also was a afraid, that if I didn't, people would not believe in the idea.</w:t>
       </w:r>
       <w:r>
         <w:rPr>
+          <w:color w:val="BFBFBF"/>
           <w:lang w:val="en-US"/>
         </w:rPr>
         <w:t xml:space="preserve"> Maybe I got over</w:t>
       </w:r>
       <w:r>
         <w:rPr>
+          <w:color w:val="BFBFBF"/>
           <w:lang w:val="en-US"/>
         </w:rPr>
         <w:t>-</w:t>
       </w:r>
       <w:r>
         <w:rPr>
+          <w:color w:val="BFBFBF"/>
           <w:lang w:val="en-US"/>
         </w:rPr>
         <w:t>ambitious, because I sa</w:t>
       </w:r>
       <w:r>
         <w:rPr>
+          <w:color w:val="BFBFBF"/>
           <w:lang w:val="en-US"/>
         </w:rPr>
         <w:t>w</w:t>
       </w:r>
       <w:r>
         <w:rPr>
+          <w:color w:val="BFBFBF"/>
           <w:lang w:val="en-US"/>
         </w:rPr>
         <w:t xml:space="preserve"> so much potential.</w:t>
       </w:r>
       <w:r>
         <w:rPr>
+          <w:color w:val="BFBFBF"/>
           <w:lang w:val="en-US"/>
         </w:rPr>
         <w:t xml:space="preserve"> I think I was able to work out a lot, but then I would get distracted by another project and then it turned out, I never got back to it. Scoping is a trick for that, when managing projects. Setting the boundaries and limitations of what the project would cover. I never wanted to do that back then. I wanted a framework in which everything would fit and then choose seemingly randomly what I would cover next. In one way I like the freedom of that. But on the other hand, it becomes a never ending story. </w:t>
       </w:r>
       <w:r>
         <w:rPr>
+          <w:color w:val="BFBFBF"/>
           <w:lang w:val="en-US"/>
         </w:rPr>
         <w:t xml:space="preserve">I sometimes had the ambition of actually making </w:t>
@@ -5198,47 +3903,65 @@
         <w:rPr>
           <w:i/>
           <w:iCs/>
+          <w:color w:val="BFBFBF"/>
           <w:lang w:val="en-US"/>
         </w:rPr>
         <w:t>all</w:t>
       </w:r>
       <w:r>
         <w:rPr>
+          <w:color w:val="BFBFBF"/>
           <w:lang w:val="en-US"/>
         </w:rPr>
         <w:t xml:space="preserve"> of it. </w:t>
       </w:r>
       <w:r>
         <w:rPr>
+          <w:color w:val="BFBFBF"/>
           <w:lang w:val="en-US"/>
         </w:rPr>
         <w:t>I might have been able to create a playground in which I can go wild, but someone else would never want to cover all of that.</w:t>
       </w:r>
       <w:r>
         <w:rPr>
-          <w:lang w:val="en-US"/>
-        </w:rPr>
-        <w:t xml:space="preserve"> Someone else would never take over your programming life, just a scoped programming project and then maybe. So I want to scope it. The design of the programming language should lose some ambition and express that only as dreams. And lose the 'programming it out' part. And loose 'it is also a framework and an OS and any commonly used application'. It is actually quite hard for me to let go of that idea. I liked my playground back then. I wanted proof, that this could be used to realize software quicker, so one man can do what would have taken an army of programmers to do before. But I don't have that ambition anymore. Right now I just want to </w:t>
-      </w:r>
-      <w:proofErr w:type="spellStart"/>
-      <w:r>
-        <w:rPr>
-          <w:lang w:val="en-US"/>
-        </w:rPr>
-        <w:t>publically</w:t>
-      </w:r>
-      <w:proofErr w:type="spellEnd"/>
-      <w:r>
-        <w:rPr>
-          <w:lang w:val="en-US"/>
-        </w:rPr>
-        <w:t xml:space="preserve"> give away the programming language idea.</w:t>
-      </w:r>
-      <w:r>
-        <w:rPr>
-          <w:lang w:val="en-US"/>
-        </w:rPr>
-        <w:t xml:space="preserve"> I think I notice a lot of insecurities about people thinking it is a good idea or not. Maybe because I was trying to sell the idea, rather than just give it away? I get that I wanted a framework into which all of my ideas fit. I like some of the modularization of the concepts. But I do want to just cut away a few things. I think I am still trying to sell an idea, but then in a different way. I do not have the intention to sell it for cash, but I do want to mot make it too ambitious, cover too much, so large in scope, that no one would pick it up anymore.</w:t>
+          <w:color w:val="BFBFBF"/>
+          <w:lang w:val="en-US"/>
+        </w:rPr>
+        <w:t xml:space="preserve"> Someone else would never take over your programming life, just a scoped programming project and then maybe. So I want to scope it.</w:t>
+      </w:r>
+      <w:r>
+        <w:rPr>
+          <w:lang w:val="en-US"/>
+        </w:rPr>
+        <w:t xml:space="preserve"> The design of the programming language should lose some ambition and express that only as dreams. </w:t>
+      </w:r>
+      <w:r>
+        <w:rPr>
+          <w:color w:val="BFBFBF"/>
+          <w:lang w:val="en-US"/>
+        </w:rPr>
+        <w:t>And lose the 'programming it out' part. And loose 'it is also a framework and an OS and any commonly used application'. It is actually quite hard for me to let go of that idea. I liked my playground back then. I wanted proof, that this could be used to realize software quicker, so one man can do what would have taken an army of programmers to do before. But I don't have that ambition anymore. Right now I just want to publically give away the programming language idea.</w:t>
+      </w:r>
+      <w:r>
+        <w:rPr>
+          <w:color w:val="BFBFBF"/>
+          <w:lang w:val="en-US"/>
+        </w:rPr>
+        <w:t xml:space="preserve"> I think I notice a lot of insecurities about people thinking it is a good idea or not. Maybe because I was trying to sell the idea, rather than just give it away? I get that I wanted a framework into which all of my ideas fit. I like some of the modularization of the concepts. But I do want to just cut away a few things. I think I am still trying to sell an idea, but then in a different way. I do not have the intention to sell it for cash, but I do want to </w:t>
+      </w:r>
+      <w:r>
+        <w:rPr>
+          <w:color w:val="BFBFBF"/>
+          <w:lang w:val="en-US"/>
+        </w:rPr>
+        <w:t>n</w:t>
+      </w:r>
+      <w:r>
+        <w:rPr>
+          <w:color w:val="BFBFBF"/>
+          <w:lang w:val="en-US"/>
+        </w:rPr>
+        <w:t>ot make it too ambitious, cover too much, so large in scope, that no one would pick it up anymore.</w:t>
       </w:r>
       <w:r>
         <w:rPr>
@@ -5387,7 +4110,7 @@
           <w:color w:val="B4C6E7"/>
           <w:lang w:val="en-US"/>
         </w:rPr>
-        <w:t>Restructuring Project Docs</w:t>
+        <w:t>Restructuring Docs</w:t>
       </w:r>
       <w:bookmarkEnd w:id="9"/>
     </w:p>
@@ -5648,21 +4371,7 @@
         <w:rPr>
           <w:lang w:val="en-US"/>
         </w:rPr>
-        <w:t xml:space="preserve">The work might be modularized. I am not </w:t>
-      </w:r>
-      <w:proofErr w:type="spellStart"/>
-      <w:r>
-        <w:rPr>
-          <w:lang w:val="en-US"/>
-        </w:rPr>
-        <w:t>attacted</w:t>
-      </w:r>
-      <w:proofErr w:type="spellEnd"/>
-      <w:r>
-        <w:rPr>
-          <w:lang w:val="en-US"/>
-        </w:rPr>
-        <w:t xml:space="preserve"> to how CSS3 is modularized, each piece of specs with a different state of being finished up. It seems messy. But I can employ the same organization to accept certain concepts are just more crystalized out than others, making it easier to share, even in an unfinished state, and stimulating keeping things separated and separately usable even when other parts are just really still messy.</w:t>
+        <w:t>The work might be modularized. I am not attacted to how CSS3 is modularized, each piece of specs with a different state of being finished up. It seems messy. But I can employ the same organization to accept certain concepts are just more crystalized out than others, making it easier to share, even in an unfinished state, and stimulating keeping things separated and separately usable even when other parts are just really still messy.</w:t>
       </w:r>
     </w:p>
     <w:p>
@@ -5679,21 +4388,7 @@
         <w:rPr>
           <w:lang w:val="en-US"/>
         </w:rPr>
-        <w:t xml:space="preserve">I seem to have had several goals fighting over </w:t>
-      </w:r>
-      <w:proofErr w:type="spellStart"/>
-      <w:r>
-        <w:rPr>
-          <w:lang w:val="en-US"/>
-        </w:rPr>
-        <w:t>eachother</w:t>
-      </w:r>
-      <w:proofErr w:type="spellEnd"/>
-      <w:r>
-        <w:rPr>
-          <w:lang w:val="en-US"/>
-        </w:rPr>
-        <w:t>, in projects done long ago about this documentation:</w:t>
+        <w:t>I seem to have had several goals fighting over eachother, in projects done long ago about this documentation:</w:t>
       </w:r>
     </w:p>
     <w:p>
@@ -5785,9 +4480,16 @@
           <w:color w:val="B4C6E7"/>
           <w:lang w:val="en-US"/>
         </w:rPr>
-        <w:t xml:space="preserve"> Brainstorm Circle Language Design</w:t>
+        <w:t xml:space="preserve"> Brainstorm Circle Language </w:t>
       </w:r>
       <w:bookmarkEnd w:id="12"/>
+      <w:r>
+        <w:rPr>
+          <w:color w:val="B4C6E7"/>
+          <w:lang w:val="en-US"/>
+        </w:rPr>
+        <w:t>Spec: Large Lists Problem</w:t>
+      </w:r>
     </w:p>
     <w:p>
       <w:pPr>
@@ -5860,7 +4562,19 @@
         <w:rPr>
           <w:lang w:val="en-US"/>
         </w:rPr>
-        <w:t>Also that UI's are often optimized to show the most relevant options and then I just say: no none of that, everything only.</w:t>
+        <w:t xml:space="preserve">Also that UI's are often optimized to show the most relevant options and then I </w:t>
+      </w:r>
+      <w:r>
+        <w:rPr>
+          <w:lang w:val="en-US"/>
+        </w:rPr>
+        <w:t xml:space="preserve">(with poor judgement?) </w:t>
+      </w:r>
+      <w:r>
+        <w:rPr>
+          <w:lang w:val="en-US"/>
+        </w:rPr>
+        <w:t>just say: no none of that, everything only.</w:t>
       </w:r>
     </w:p>
     <w:p>
@@ -6069,6 +4783,907 @@
         </w:rPr>
       </w:pPr>
       <w:bookmarkStart w:id="15" w:name="_Toc27316849"/>
+      <w:r>
+        <w:rPr>
+          <w:color w:val="BFBFBF"/>
+          <w:lang w:val="en-US"/>
+        </w:rPr>
+        <w:t>2020-03-22 Done Project Names</w:t>
+      </w:r>
+    </w:p>
+    <w:p>
+      <w:pPr>
+        <w:numPr>
+          <w:ilvl w:val="0"/>
+          <w:numId w:val="25"/>
+        </w:numPr>
+        <w:rPr>
+          <w:color w:val="BFBFBF"/>
+          <w:lang w:val="en-US"/>
+        </w:rPr>
+      </w:pPr>
+      <w:r>
+        <w:rPr>
+          <w:color w:val="BFBFBF"/>
+          <w:lang w:val="en-US"/>
+        </w:rPr>
+        <w:t>Inspecting the sub-projects just to find whether documentation was of any concern in those projects, might be too intense for me right now.</w:t>
+      </w:r>
+    </w:p>
+    <w:p>
+      <w:pPr>
+        <w:numPr>
+          <w:ilvl w:val="0"/>
+          <w:numId w:val="25"/>
+        </w:numPr>
+        <w:rPr>
+          <w:color w:val="BFBFBF"/>
+          <w:lang w:val="en-US"/>
+        </w:rPr>
+      </w:pPr>
+      <w:r>
+        <w:rPr>
+          <w:color w:val="BFBFBF"/>
+          <w:lang w:val="en-US"/>
+        </w:rPr>
+        <w:t>The question I was trying to answer with that was: Is it accurate to call the super-project 'Circle 3 Programming'?</w:t>
+      </w:r>
+    </w:p>
+    <w:p>
+      <w:pPr>
+        <w:numPr>
+          <w:ilvl w:val="0"/>
+          <w:numId w:val="25"/>
+        </w:numPr>
+        <w:rPr>
+          <w:color w:val="BFBFBF"/>
+          <w:lang w:val="en-US"/>
+        </w:rPr>
+      </w:pPr>
+      <w:r>
+        <w:rPr>
+          <w:color w:val="BFBFBF"/>
+          <w:lang w:val="en-US"/>
+        </w:rPr>
+        <w:t>The reason for calling it that, is to make it clearer what the project entains, separating it better from the super-project with the name 'Circle Docs', so that there is a clear distinction that one is about programming and the other is about documentation.</w:t>
+      </w:r>
+    </w:p>
+    <w:p>
+      <w:pPr>
+        <w:numPr>
+          <w:ilvl w:val="0"/>
+          <w:numId w:val="25"/>
+        </w:numPr>
+        <w:rPr>
+          <w:color w:val="BFBFBF"/>
+          <w:lang w:val="en-US"/>
+        </w:rPr>
+      </w:pPr>
+      <w:r>
+        <w:rPr>
+          <w:color w:val="BFBFBF"/>
+          <w:lang w:val="en-US"/>
+        </w:rPr>
+        <w:t>But from the top of my head I kind of already know that the focus of those Circle 3 projects was programming, not documentation.</w:t>
+      </w:r>
+    </w:p>
+    <w:p>
+      <w:pPr>
+        <w:numPr>
+          <w:ilvl w:val="0"/>
+          <w:numId w:val="25"/>
+        </w:numPr>
+        <w:rPr>
+          <w:color w:val="BFBFBF"/>
+          <w:lang w:val="en-US"/>
+        </w:rPr>
+      </w:pPr>
+      <w:r>
+        <w:rPr>
+          <w:color w:val="BFBFBF"/>
+          <w:lang w:val="en-US"/>
+        </w:rPr>
+        <w:t>I just want clarity on the distinction between projects Circle Docs and Circle 3 Programming, but giving it a clearly distinctive name.</w:t>
+      </w:r>
+    </w:p>
+    <w:p>
+      <w:pPr>
+        <w:pStyle w:val="Heading3"/>
+        <w:rPr>
+          <w:color w:val="BFBFBF"/>
+          <w:lang w:val="en-US"/>
+        </w:rPr>
+      </w:pPr>
+      <w:r>
+        <w:rPr>
+          <w:color w:val="BFBFBF"/>
+          <w:lang w:val="en-US"/>
+        </w:rPr>
+        <w:t>2020-03-22 Done Organize Planning Docs</w:t>
+      </w:r>
+    </w:p>
+    <w:p>
+      <w:pPr>
+        <w:numPr>
+          <w:ilvl w:val="0"/>
+          <w:numId w:val="25"/>
+        </w:numPr>
+        <w:rPr>
+          <w:color w:val="BFBFBF"/>
+          <w:lang w:val="en-US"/>
+        </w:rPr>
+      </w:pPr>
+      <w:r>
+        <w:rPr>
+          <w:color w:val="BFBFBF"/>
+          <w:lang w:val="en-US"/>
+        </w:rPr>
+        <w:t>I moved around folders, for a preliminary split up between Circle Docs and Circle 3 Programming projects.</w:t>
+      </w:r>
+    </w:p>
+    <w:p>
+      <w:pPr>
+        <w:numPr>
+          <w:ilvl w:val="0"/>
+          <w:numId w:val="25"/>
+        </w:numPr>
+        <w:rPr>
+          <w:color w:val="BFBFBF"/>
+          <w:lang w:val="en-US"/>
+        </w:rPr>
+      </w:pPr>
+      <w:r>
+        <w:rPr>
+          <w:color w:val="BFBFBF"/>
+          <w:lang w:val="en-US"/>
+        </w:rPr>
+        <w:t>I could change titles of projects inside the doc content too.</w:t>
+      </w:r>
+    </w:p>
+    <w:p>
+      <w:pPr>
+        <w:numPr>
+          <w:ilvl w:val="1"/>
+          <w:numId w:val="25"/>
+        </w:numPr>
+        <w:rPr>
+          <w:color w:val="BFBFBF"/>
+          <w:lang w:val="en-US"/>
+        </w:rPr>
+      </w:pPr>
+      <w:r>
+        <w:rPr>
+          <w:color w:val="BFBFBF"/>
+          <w:lang w:val="en-US"/>
+        </w:rPr>
+        <w:t>I am unsure whether I want to call the projects 'Circle Docs'. Maybe 'Circle Language Specification'.</w:t>
+      </w:r>
+    </w:p>
+    <w:p>
+      <w:pPr>
+        <w:numPr>
+          <w:ilvl w:val="1"/>
+          <w:numId w:val="25"/>
+        </w:numPr>
+        <w:rPr>
+          <w:color w:val="BFBFBF"/>
+          <w:lang w:val="en-US"/>
+        </w:rPr>
+      </w:pPr>
+      <w:r>
+        <w:rPr>
+          <w:color w:val="BFBFBF"/>
+          <w:lang w:val="en-US"/>
+        </w:rPr>
+        <w:t>I do want to go for the name 'Circle' as opposed to 'New Computer Language'.</w:t>
+      </w:r>
+    </w:p>
+    <w:p>
+      <w:pPr>
+        <w:numPr>
+          <w:ilvl w:val="2"/>
+          <w:numId w:val="25"/>
+        </w:numPr>
+        <w:rPr>
+          <w:color w:val="BFBFBF"/>
+          <w:lang w:val="en-US"/>
+        </w:rPr>
+      </w:pPr>
+      <w:r>
+        <w:rPr>
+          <w:color w:val="BFBFBF"/>
+          <w:lang w:val="en-US"/>
+        </w:rPr>
+        <w:t>I don't mind that this makes my documentation stick to a name that in theory might later change. It probably will not change at all.</w:t>
+      </w:r>
+    </w:p>
+    <w:p>
+      <w:pPr>
+        <w:numPr>
+          <w:ilvl w:val="1"/>
+          <w:numId w:val="25"/>
+        </w:numPr>
+        <w:rPr>
+          <w:color w:val="BFBFBF"/>
+          <w:lang w:val="en-US"/>
+        </w:rPr>
+      </w:pPr>
+      <w:r>
+        <w:rPr>
+          <w:color w:val="BFBFBF"/>
+          <w:lang w:val="en-US"/>
+        </w:rPr>
+        <w:t>But Circle Docs is too general, I think. It should be Circle Language Specification.</w:t>
+      </w:r>
+    </w:p>
+    <w:p>
+      <w:pPr>
+        <w:numPr>
+          <w:ilvl w:val="1"/>
+          <w:numId w:val="25"/>
+        </w:numPr>
+        <w:rPr>
+          <w:color w:val="BFBFBF"/>
+          <w:lang w:val="en-US"/>
+        </w:rPr>
+      </w:pPr>
+      <w:r>
+        <w:rPr>
+          <w:color w:val="BFBFBF"/>
+          <w:lang w:val="en-US"/>
+        </w:rPr>
+        <w:t>I don't care for the abbreviation 'Spec'. I am not a fan of abbreviation and I don’t think it makes it much more concise or clear.</w:t>
+      </w:r>
+    </w:p>
+    <w:p>
+      <w:pPr>
+        <w:numPr>
+          <w:ilvl w:val="1"/>
+          <w:numId w:val="25"/>
+        </w:numPr>
+        <w:rPr>
+          <w:color w:val="BFBFBF"/>
+          <w:lang w:val="en-US"/>
+        </w:rPr>
+      </w:pPr>
+      <w:r>
+        <w:rPr>
+          <w:color w:val="BFBFBF"/>
+          <w:lang w:val="en-US"/>
+        </w:rPr>
+        <w:t>Also: I am hitting my limit here. I'm tired and getting all sorts of symptoms.</w:t>
+      </w:r>
+    </w:p>
+    <w:p>
+      <w:pPr>
+        <w:numPr>
+          <w:ilvl w:val="1"/>
+          <w:numId w:val="25"/>
+        </w:numPr>
+        <w:rPr>
+          <w:color w:val="BFBFBF"/>
+          <w:lang w:val="en-US"/>
+        </w:rPr>
+      </w:pPr>
+      <w:r>
+        <w:rPr>
+          <w:color w:val="BFBFBF"/>
+          <w:lang w:val="en-US"/>
+        </w:rPr>
+        <w:t>Circle Language Design is also an option. 'Specification' may raise expectations about finishedness.</w:t>
+      </w:r>
+    </w:p>
+    <w:p>
+      <w:pPr>
+        <w:numPr>
+          <w:ilvl w:val="1"/>
+          <w:numId w:val="25"/>
+        </w:numPr>
+        <w:rPr>
+          <w:color w:val="BFBFBF"/>
+          <w:lang w:val="en-US"/>
+        </w:rPr>
+      </w:pPr>
+      <w:r>
+        <w:rPr>
+          <w:color w:val="BFBFBF"/>
+          <w:lang w:val="en-US"/>
+        </w:rPr>
+        <w:t>Circle Language Design Planning</w:t>
+      </w:r>
+    </w:p>
+    <w:p>
+      <w:pPr>
+        <w:numPr>
+          <w:ilvl w:val="1"/>
+          <w:numId w:val="25"/>
+        </w:numPr>
+        <w:rPr>
+          <w:color w:val="BFBFBF"/>
+          <w:lang w:val="en-US"/>
+        </w:rPr>
+      </w:pPr>
+      <w:r>
+        <w:rPr>
+          <w:color w:val="BFBFBF"/>
+          <w:lang w:val="en-US"/>
+        </w:rPr>
+        <w:t>Circle Language Specification</w:t>
+      </w:r>
+    </w:p>
+    <w:p>
+      <w:pPr>
+        <w:numPr>
+          <w:ilvl w:val="1"/>
+          <w:numId w:val="25"/>
+        </w:numPr>
+        <w:rPr>
+          <w:color w:val="BFBFBF"/>
+          <w:lang w:val="en-US"/>
+        </w:rPr>
+      </w:pPr>
+      <w:r>
+        <w:rPr>
+          <w:color w:val="BFBFBF"/>
+          <w:lang w:val="en-US"/>
+        </w:rPr>
+        <w:t>'Specification': suggests finishedness, but does it? CSS is all sorts unfinished modules.</w:t>
+      </w:r>
+    </w:p>
+    <w:p>
+      <w:pPr>
+        <w:numPr>
+          <w:ilvl w:val="1"/>
+          <w:numId w:val="25"/>
+        </w:numPr>
+        <w:rPr>
+          <w:color w:val="BFBFBF"/>
+          <w:lang w:val="en-US"/>
+        </w:rPr>
+      </w:pPr>
+      <w:r>
+        <w:rPr>
+          <w:color w:val="BFBFBF"/>
+          <w:lang w:val="en-US"/>
+        </w:rPr>
+        <w:t>Leaving out 'Specification' or 'Design': Makes distinction with Circle 3 Programming hard to see.</w:t>
+      </w:r>
+    </w:p>
+    <w:p>
+      <w:pPr>
+        <w:numPr>
+          <w:ilvl w:val="1"/>
+          <w:numId w:val="25"/>
+        </w:numPr>
+        <w:rPr>
+          <w:color w:val="BFBFBF"/>
+          <w:lang w:val="en-US"/>
+        </w:rPr>
+      </w:pPr>
+      <w:r>
+        <w:rPr>
+          <w:color w:val="BFBFBF"/>
+          <w:lang w:val="en-US"/>
+        </w:rPr>
+        <w:t>The word 'Circle' should be in it.</w:t>
+      </w:r>
+    </w:p>
+    <w:p>
+      <w:pPr>
+        <w:numPr>
+          <w:ilvl w:val="1"/>
+          <w:numId w:val="25"/>
+        </w:numPr>
+        <w:rPr>
+          <w:color w:val="BFBFBF"/>
+          <w:lang w:val="en-US"/>
+        </w:rPr>
+      </w:pPr>
+      <w:r>
+        <w:rPr>
+          <w:color w:val="BFBFBF"/>
+          <w:lang w:val="en-US"/>
+        </w:rPr>
+        <w:t>The word 'Language' at least sheds light a bit on what it actually is.</w:t>
+      </w:r>
+    </w:p>
+    <w:p>
+      <w:pPr>
+        <w:numPr>
+          <w:ilvl w:val="1"/>
+          <w:numId w:val="25"/>
+        </w:numPr>
+        <w:rPr>
+          <w:color w:val="BFBFBF"/>
+          <w:lang w:val="en-US"/>
+        </w:rPr>
+      </w:pPr>
+      <w:r>
+        <w:rPr>
+          <w:color w:val="BFBFBF"/>
+          <w:lang w:val="en-US"/>
+        </w:rPr>
+        <w:t>But Circle Language Specification Plan is just a long name.</w:t>
+      </w:r>
+    </w:p>
+    <w:p>
+      <w:pPr>
+        <w:numPr>
+          <w:ilvl w:val="1"/>
+          <w:numId w:val="25"/>
+        </w:numPr>
+        <w:rPr>
+          <w:color w:val="BFBFBF"/>
+          <w:lang w:val="en-US"/>
+        </w:rPr>
+      </w:pPr>
+      <w:r>
+        <w:rPr>
+          <w:color w:val="BFBFBF"/>
+          <w:lang w:val="en-US"/>
+        </w:rPr>
+        <w:t>But 'New Computer Language Functional Design' was too, so that is not an argument?</w:t>
+      </w:r>
+    </w:p>
+    <w:p>
+      <w:pPr>
+        <w:numPr>
+          <w:ilvl w:val="1"/>
+          <w:numId w:val="25"/>
+        </w:numPr>
+        <w:rPr>
+          <w:color w:val="BFBFBF"/>
+          <w:lang w:val="en-US"/>
+        </w:rPr>
+      </w:pPr>
+      <w:r>
+        <w:rPr>
+          <w:color w:val="BFBFBF"/>
+          <w:lang w:val="en-US"/>
+        </w:rPr>
+        <w:t>'Spec': Is an abbreviation. I generally dislike those, but I think in this case it is appropriate. It is adopted as a word by the community.</w:t>
+      </w:r>
+    </w:p>
+    <w:p>
+      <w:pPr>
+        <w:numPr>
+          <w:ilvl w:val="0"/>
+          <w:numId w:val="25"/>
+        </w:numPr>
+        <w:rPr>
+          <w:color w:val="BFBFBF"/>
+          <w:lang w:val="en-US"/>
+        </w:rPr>
+      </w:pPr>
+      <w:r>
+        <w:rPr>
+          <w:color w:val="BFBFBF"/>
+          <w:lang w:val="en-US"/>
+        </w:rPr>
+        <w:t>I could evaluate whether those empty project docs folders are needed.</w:t>
+      </w:r>
+    </w:p>
+    <w:p>
+      <w:pPr>
+        <w:numPr>
+          <w:ilvl w:val="1"/>
+          <w:numId w:val="25"/>
+        </w:numPr>
+        <w:rPr>
+          <w:color w:val="BFBFBF"/>
+          <w:lang w:val="en-US"/>
+        </w:rPr>
+      </w:pPr>
+      <w:r>
+        <w:rPr>
+          <w:color w:val="BFBFBF"/>
+          <w:lang w:val="en-US"/>
+        </w:rPr>
+        <w:t>The 'update … articles' sub-projects</w:t>
+      </w:r>
+    </w:p>
+    <w:p>
+      <w:pPr>
+        <w:numPr>
+          <w:ilvl w:val="2"/>
+          <w:numId w:val="25"/>
+        </w:numPr>
+        <w:rPr>
+          <w:color w:val="BFBFBF"/>
+          <w:lang w:val="en-US"/>
+        </w:rPr>
+      </w:pPr>
+      <w:r>
+        <w:rPr>
+          <w:color w:val="BFBFBF"/>
+          <w:lang w:val="en-US"/>
+        </w:rPr>
+        <w:t>Defined as empty project doc folders: I see some of it back in the Circle Language Spec's Strategy doc, Project Steps and Time Planning, but not in the Products doc. Some redo's are defined, be it not in Products doc. It seems the reason for redoing is not always stated. I think I should make the list complete in all the planning docs where appropriate. Then I can get rid of the remaining empty sub-project folders.</w:t>
+      </w:r>
+    </w:p>
+    <w:p>
+      <w:pPr>
+        <w:numPr>
+          <w:ilvl w:val="2"/>
+          <w:numId w:val="25"/>
+        </w:numPr>
+        <w:rPr>
+          <w:color w:val="BFBFBF"/>
+          <w:lang w:val="en-US"/>
+        </w:rPr>
+      </w:pPr>
+      <w:r>
+        <w:rPr>
+          <w:color w:val="BFBFBF"/>
+          <w:lang w:val="en-US"/>
+        </w:rPr>
+        <w:t>Mentioned them in the Products doc now.</w:t>
+      </w:r>
+    </w:p>
+    <w:p>
+      <w:pPr>
+        <w:numPr>
+          <w:ilvl w:val="2"/>
+          <w:numId w:val="25"/>
+        </w:numPr>
+        <w:rPr>
+          <w:color w:val="BFBFBF"/>
+          <w:lang w:val="en-US"/>
+        </w:rPr>
+      </w:pPr>
+      <w:r>
+        <w:rPr>
+          <w:color w:val="BFBFBF"/>
+          <w:lang w:val="en-US"/>
+        </w:rPr>
+        <w:t>Removed the empty project doc folders.</w:t>
+      </w:r>
+    </w:p>
+    <w:p>
+      <w:pPr>
+        <w:numPr>
+          <w:ilvl w:val="2"/>
+          <w:numId w:val="25"/>
+        </w:numPr>
+        <w:rPr>
+          <w:color w:val="BFBFBF"/>
+          <w:lang w:val="en-US"/>
+        </w:rPr>
+      </w:pPr>
+      <w:r>
+        <w:rPr>
+          <w:color w:val="BFBFBF"/>
+          <w:lang w:val="en-US"/>
+        </w:rPr>
+        <w:t>Look at Circle Language Spec Strategy for things to put in Circle Language Spec Products.</w:t>
+      </w:r>
+    </w:p>
+    <w:p>
+      <w:pPr>
+        <w:numPr>
+          <w:ilvl w:val="2"/>
+          <w:numId w:val="25"/>
+        </w:numPr>
+        <w:rPr>
+          <w:color w:val="BFBFBF"/>
+          <w:lang w:val="en-US"/>
+        </w:rPr>
+      </w:pPr>
+      <w:r>
+        <w:rPr>
+          <w:color w:val="BFBFBF"/>
+          <w:lang w:val="en-US"/>
+        </w:rPr>
+        <w:t>Look at Circle Language Spec Project Steps &amp; Time Planning for things to put in Circle Language Spec Products.</w:t>
+      </w:r>
+    </w:p>
+    <w:p>
+      <w:pPr>
+        <w:numPr>
+          <w:ilvl w:val="3"/>
+          <w:numId w:val="25"/>
+        </w:numPr>
+        <w:rPr>
+          <w:color w:val="BFBFBF"/>
+          <w:lang w:val="en-US"/>
+        </w:rPr>
+      </w:pPr>
+      <w:r>
+        <w:rPr>
+          <w:color w:val="BFBFBF"/>
+          <w:lang w:val="en-US"/>
+        </w:rPr>
+        <w:t>There is a lot there that specifies the reasons to change the articles.</w:t>
+      </w:r>
+    </w:p>
+    <w:p>
+      <w:pPr>
+        <w:numPr>
+          <w:ilvl w:val="2"/>
+          <w:numId w:val="25"/>
+        </w:numPr>
+        <w:rPr>
+          <w:color w:val="BFBFBF"/>
+          <w:lang w:val="en-US"/>
+        </w:rPr>
+      </w:pPr>
+      <w:r>
+        <w:rPr>
+          <w:color w:val="BFBFBF"/>
+          <w:lang w:val="en-US"/>
+        </w:rPr>
+        <w:t>Consider that some elaborations in the Circle Language Spec Products document might belong elsewhere.</w:t>
+      </w:r>
+    </w:p>
+    <w:p>
+      <w:pPr>
+        <w:numPr>
+          <w:ilvl w:val="3"/>
+          <w:numId w:val="25"/>
+        </w:numPr>
+        <w:rPr>
+          <w:color w:val="BFBFBF"/>
+          <w:lang w:val="en-US"/>
+        </w:rPr>
+      </w:pPr>
+      <w:r>
+        <w:rPr>
+          <w:color w:val="BFBFBF"/>
+          <w:lang w:val="en-US"/>
+        </w:rPr>
+        <w:t>Do they belong in Circle Language Spec Strategy?</w:t>
+      </w:r>
+    </w:p>
+    <w:p>
+      <w:pPr>
+        <w:numPr>
+          <w:ilvl w:val="3"/>
+          <w:numId w:val="25"/>
+        </w:numPr>
+        <w:rPr>
+          <w:color w:val="BFBFBF"/>
+          <w:lang w:val="en-US"/>
+        </w:rPr>
+      </w:pPr>
+      <w:r>
+        <w:rPr>
+          <w:color w:val="BFBFBF"/>
+          <w:lang w:val="en-US"/>
+        </w:rPr>
+        <w:t>Sort of collides with the Sub-Project folders idea. Maybe details belong in a sub-project folder and a general reference to it in the strategy doc.</w:t>
+      </w:r>
+    </w:p>
+    <w:p>
+      <w:pPr>
+        <w:numPr>
+          <w:ilvl w:val="3"/>
+          <w:numId w:val="25"/>
+        </w:numPr>
+        <w:rPr>
+          <w:color w:val="BFBFBF"/>
+          <w:lang w:val="en-US"/>
+        </w:rPr>
+      </w:pPr>
+      <w:r>
+        <w:rPr>
+          <w:color w:val="BFBFBF"/>
+          <w:lang w:val="en-US"/>
+        </w:rPr>
+        <w:t>Maybe go the other way: put sub-projects strategy in the main strategy doc and get rid of separate sub-projects. (My gut says: no, keep sub-project descriptions. That's what they are for: elaboration on a sub-project's scope.)</w:t>
+      </w:r>
+    </w:p>
+    <w:p>
+      <w:pPr>
+        <w:numPr>
+          <w:ilvl w:val="3"/>
+          <w:numId w:val="25"/>
+        </w:numPr>
+        <w:rPr>
+          <w:color w:val="BFBFBF"/>
+          <w:lang w:val="en-US"/>
+        </w:rPr>
+      </w:pPr>
+      <w:r>
+        <w:rPr>
+          <w:color w:val="BFBFBF"/>
+          <w:lang w:val="en-US"/>
+        </w:rPr>
+        <w:t>Decision: Rule: Any elaboration now in the Products planning doc, belongs in a sub-project document.</w:t>
+      </w:r>
+    </w:p>
+    <w:p>
+      <w:pPr>
+        <w:numPr>
+          <w:ilvl w:val="0"/>
+          <w:numId w:val="25"/>
+        </w:numPr>
+        <w:rPr>
+          <w:color w:val="BFBFBF"/>
+          <w:lang w:val="en-US"/>
+        </w:rPr>
+      </w:pPr>
+      <w:r>
+        <w:rPr>
+          <w:color w:val="BFBFBF"/>
+          <w:lang w:val="en-US"/>
+        </w:rPr>
+        <w:t>Sub-Projects:</w:t>
+      </w:r>
+    </w:p>
+    <w:p>
+      <w:pPr>
+        <w:numPr>
+          <w:ilvl w:val="1"/>
+          <w:numId w:val="25"/>
+        </w:numPr>
+        <w:rPr>
+          <w:color w:val="BFBFBF"/>
+          <w:lang w:val="en-US"/>
+        </w:rPr>
+      </w:pPr>
+      <w:r>
+        <w:rPr>
+          <w:color w:val="BFBFBF"/>
+          <w:lang w:val="en-US"/>
+        </w:rPr>
+        <w:t>The documents could probably be shorter. Lots of those Project Summaries are not so useful template texts, not filled in. The notes at the bottom would do.</w:t>
+      </w:r>
+    </w:p>
+    <w:p>
+      <w:pPr>
+        <w:numPr>
+          <w:ilvl w:val="1"/>
+          <w:numId w:val="25"/>
+        </w:numPr>
+        <w:rPr>
+          <w:color w:val="BFBFBF"/>
+          <w:lang w:val="en-US"/>
+        </w:rPr>
+      </w:pPr>
+      <w:r>
+        <w:rPr>
+          <w:color w:val="BFBFBF"/>
+          <w:lang w:val="en-US"/>
+        </w:rPr>
+        <w:t>Then it is basically just loose ideas, that might have been given a too prominent place. Maybe put it elsewhere, if it is just unhelpful for visual overview, perhaps. &gt; Some are more than that. I keep em this way.</w:t>
+      </w:r>
+    </w:p>
+    <w:p>
+      <w:pPr>
+        <w:numPr>
+          <w:ilvl w:val="0"/>
+          <w:numId w:val="25"/>
+        </w:numPr>
+        <w:rPr>
+          <w:color w:val="BFBFBF"/>
+          <w:lang w:val="en-US"/>
+        </w:rPr>
+      </w:pPr>
+      <w:r>
+        <w:rPr>
+          <w:color w:val="BFBFBF"/>
+          <w:lang w:val="en-US"/>
+        </w:rPr>
+        <w:t>I like that I seem to build tolerance (back) for not exactly knowing where I am going with it, gradually shaping it, and just taking my time to make things more overviewable, regardless of whether someone might think it is time well spent or not. I myself just create more overview and understanding of the material that way.</w:t>
+      </w:r>
+    </w:p>
+    <w:p>
+      <w:pPr>
+        <w:pStyle w:val="Heading3"/>
+        <w:rPr>
+          <w:color w:val="BFBFBF"/>
+          <w:lang w:val="en-US"/>
+        </w:rPr>
+      </w:pPr>
+      <w:r>
+        <w:rPr>
+          <w:color w:val="BFBFBF"/>
+          <w:lang w:val="en-US"/>
+        </w:rPr>
+        <w:t>2020-03-16 Done Circle 3 Requirements Docs</w:t>
+      </w:r>
+    </w:p>
+    <w:p>
+      <w:pPr>
+        <w:numPr>
+          <w:ilvl w:val="0"/>
+          <w:numId w:val="25"/>
+        </w:numPr>
+        <w:rPr>
+          <w:color w:val="BFBFBF"/>
+          <w:lang w:val="en-US"/>
+        </w:rPr>
+      </w:pPr>
+      <w:r>
+        <w:rPr>
+          <w:color w:val="BFBFBF"/>
+          <w:lang w:val="en-US"/>
+        </w:rPr>
+        <w:t>I moved content from Circle 3 Requirements to New Computer Language Products doc.</w:t>
+      </w:r>
+    </w:p>
+    <w:p>
+      <w:pPr>
+        <w:numPr>
+          <w:ilvl w:val="0"/>
+          <w:numId w:val="25"/>
+        </w:numPr>
+        <w:rPr>
+          <w:color w:val="BFBFBF"/>
+          <w:lang w:val="en-US"/>
+        </w:rPr>
+      </w:pPr>
+      <w:r>
+        <w:rPr>
+          <w:color w:val="BFBFBF"/>
+          <w:lang w:val="en-US"/>
+        </w:rPr>
+        <w:t>I could rename it to Circle 3 programming, rather than Circle 3 software development, because programming was all I did, not full blown software development cycles. Right? ('Programming' is a bit ambiguous too. It could mean program the dev environment or program using the new language. But I am OK with it.)</w:t>
+      </w:r>
+    </w:p>
+    <w:p>
+      <w:pPr>
+        <w:numPr>
+          <w:ilvl w:val="0"/>
+          <w:numId w:val="25"/>
+        </w:numPr>
+        <w:rPr>
+          <w:color w:val="BFBFBF"/>
+          <w:lang w:val="en-US"/>
+        </w:rPr>
+      </w:pPr>
+      <w:r>
+        <w:rPr>
+          <w:color w:val="BFBFBF"/>
+          <w:lang w:val="en-US"/>
+        </w:rPr>
+        <w:t>Maybe check sub-project docs later to verify that I didn't do any documentation.</w:t>
+      </w:r>
+    </w:p>
+    <w:p>
+      <w:pPr>
+        <w:rPr>
+          <w:lang w:val="en-US"/>
+        </w:rPr>
+      </w:pPr>
+      <w:r>
+        <w:rPr>
+          <w:color w:val="BFBFBF"/>
+          <w:lang w:val="en-US"/>
+        </w:rPr>
+        <w:t>This is spreading my attention over too many different things. Is there a more practical approach?</w:t>
+      </w:r>
+    </w:p>
+    <w:p>
+      <w:pPr>
+        <w:rPr>
+          <w:lang w:val="en-US"/>
+        </w:rPr>
+      </w:pPr>
+    </w:p>
+    <w:p>
+      <w:pPr>
+        <w:rPr>
+          <w:color w:val="BFBFBF"/>
+          <w:lang w:val="en-US"/>
+        </w:rPr>
+      </w:pPr>
+      <w:r>
+        <w:rPr>
+          <w:color w:val="BFBFBF"/>
+          <w:lang w:val="en-US"/>
+        </w:rPr>
+        <w:t>This is too intense. I have to stop again.</w:t>
+      </w:r>
+    </w:p>
+    <w:p>
+      <w:pPr>
+        <w:pStyle w:val="Heading3"/>
+        <w:rPr>
+          <w:color w:val="BFBFBF"/>
+          <w:lang w:val="en-US"/>
+        </w:rPr>
+      </w:pPr>
       <w:r>
         <w:rPr>
           <w:color w:val="BFBFBF"/>
@@ -6716,23 +6331,7 @@
           <w:color w:val="BFBFBF"/>
           <w:lang w:val="en-US"/>
         </w:rPr>
-        <w:t xml:space="preserve"> the product. I have a </w:t>
-      </w:r>
-      <w:proofErr w:type="spellStart"/>
-      <w:r>
-        <w:rPr>
-          <w:color w:val="BFBFBF"/>
-          <w:lang w:val="en-US"/>
-        </w:rPr>
-        <w:t>canundrum</w:t>
-      </w:r>
-      <w:proofErr w:type="spellEnd"/>
-      <w:r>
-        <w:rPr>
-          <w:color w:val="BFBFBF"/>
-          <w:lang w:val="en-US"/>
-        </w:rPr>
-        <w:t>. I cannot describe the product without making the product, because the description is the product.</w:t>
+        <w:t xml:space="preserve"> the product. I have a canundrum. I cannot describe the product without making the product, because the description is the product.</w:t>
       </w:r>
     </w:p>
     <w:p>
@@ -6951,21 +6550,12 @@
           <w:lang w:val="en-US"/>
         </w:rPr>
       </w:pPr>
-      <w:proofErr w:type="spellStart"/>
-      <w:r>
-        <w:rPr>
-          <w:color w:val="BFBFBF"/>
-          <w:lang w:val="en-US"/>
-        </w:rPr>
-        <w:t>Obs</w:t>
-      </w:r>
-      <w:proofErr w:type="spellEnd"/>
-      <w:r>
-        <w:rPr>
-          <w:color w:val="BFBFBF"/>
-          <w:lang w:val="en-US"/>
-        </w:rPr>
-        <w:t>: 54 matches.</w:t>
+      <w:r>
+        <w:rPr>
+          <w:color w:val="BFBFBF"/>
+          <w:lang w:val="en-US"/>
+        </w:rPr>
+        <w:t>Obs: 54 matches.</w:t>
       </w:r>
     </w:p>
     <w:p>
@@ -7308,23 +6898,7 @@
           <w:color w:val="BFBFBF"/>
           <w:lang w:val="en-US"/>
         </w:rPr>
-        <w:t xml:space="preserve">* </w:t>
-      </w:r>
-      <w:proofErr w:type="spellStart"/>
-      <w:r>
-        <w:rPr>
-          <w:color w:val="BFBFBF"/>
-          <w:lang w:val="en-US"/>
-        </w:rPr>
-        <w:t>JMath</w:t>
-      </w:r>
-      <w:proofErr w:type="spellEnd"/>
-      <w:r>
-        <w:rPr>
-          <w:color w:val="BFBFBF"/>
-          <w:lang w:val="en-US"/>
-        </w:rPr>
-        <w:t xml:space="preserve"> 0.9 docs in Dutch</w:t>
+        <w:t>* JMath 0.9 docs in Dutch</w:t>
       </w:r>
     </w:p>
     <w:p>
@@ -7518,39 +7092,7 @@
           <w:color w:val="BFBFBF"/>
           <w:lang w:val="en-US"/>
         </w:rPr>
-        <w:t xml:space="preserve">The math as objects does have a link to how math can be made not intrinsic to the language, but an extension library, which can still be compiled to good old CPU instructions. That concept is interesting for the idea of the new computer </w:t>
-      </w:r>
-      <w:proofErr w:type="spellStart"/>
-      <w:r>
-        <w:rPr>
-          <w:color w:val="BFBFBF"/>
-          <w:lang w:val="en-US"/>
-        </w:rPr>
-        <w:t>langauge</w:t>
-      </w:r>
-      <w:proofErr w:type="spellEnd"/>
-      <w:r>
-        <w:rPr>
-          <w:color w:val="BFBFBF"/>
-          <w:lang w:val="en-US"/>
-        </w:rPr>
-        <w:t xml:space="preserve">. But... none of this documentation is well worded to </w:t>
-      </w:r>
-      <w:proofErr w:type="spellStart"/>
-      <w:r>
-        <w:rPr>
-          <w:color w:val="BFBFBF"/>
-          <w:lang w:val="en-US"/>
-        </w:rPr>
-        <w:t>suppord</w:t>
-      </w:r>
-      <w:proofErr w:type="spellEnd"/>
-      <w:r>
-        <w:rPr>
-          <w:color w:val="BFBFBF"/>
-          <w:lang w:val="en-US"/>
-        </w:rPr>
-        <w:t xml:space="preserve"> that concept...</w:t>
+        <w:t>The math as objects does have a link to how math can be made not intrinsic to the language, but an extension library, which can still be compiled to good old CPU instructions. That concept is interesting for the idea of the new computer langauge. But... none of this documentation is well worded to suppord that concept...</w:t>
       </w:r>
     </w:p>
     <w:p>

</xml_diff>

<commit_message>
Circle Language Spec Products doc: Move postponed work from Done section to the Postponed section. Add Sub-Project docs that were not created yet.
</commit_message>
<xml_diff>
--- a/Circle Language Spec Plan/1. Current/2019-08 Circle Language Spec Revamp Plan/2019-08 Circle Language Spec Revamp Notes.docx
+++ b/Circle Language Spec Plan/1. Current/2019-08 Circle Language Spec Revamp Plan/2019-08 Circle Language Spec Revamp Notes.docx
@@ -2714,35 +2714,7 @@
           <w:color w:val="B4C6E7"/>
           <w:lang w:val="en-US"/>
         </w:rPr>
-        <w:t>2020-0</w:t>
-      </w:r>
-      <w:r>
-        <w:rPr>
-          <w:color w:val="B4C6E7"/>
-          <w:lang w:val="en-US"/>
-        </w:rPr>
-        <w:t>4</w:t>
-      </w:r>
-      <w:r>
-        <w:rPr>
-          <w:color w:val="B4C6E7"/>
-          <w:lang w:val="en-US"/>
-        </w:rPr>
-        <w:t>-</w:t>
-      </w:r>
-      <w:r>
-        <w:rPr>
-          <w:color w:val="B4C6E7"/>
-          <w:lang w:val="en-US"/>
-        </w:rPr>
-        <w:t>01</w:t>
-      </w:r>
-      <w:r>
-        <w:rPr>
-          <w:color w:val="B4C6E7"/>
-          <w:lang w:val="en-US"/>
-        </w:rPr>
-        <w:t xml:space="preserve"> Notes Organize Planning Docs</w:t>
+        <w:t>2020-04-01 Notes Organize Planning Docs</w:t>
       </w:r>
     </w:p>
     <w:p>
@@ -2759,7 +2731,21 @@
         <w:rPr>
           <w:lang w:val="en-US"/>
         </w:rPr>
-        <w:t>The 'Done' section of the Circle Language Specs Producs doc actually contains postponed work items, which might be unhandy.</w:t>
+        <w:t xml:space="preserve">The 'Done' section of the Circle Language Specs </w:t>
+      </w:r>
+      <w:proofErr w:type="spellStart"/>
+      <w:r>
+        <w:rPr>
+          <w:lang w:val="en-US"/>
+        </w:rPr>
+        <w:t>Producs</w:t>
+      </w:r>
+      <w:proofErr w:type="spellEnd"/>
+      <w:r>
+        <w:rPr>
+          <w:lang w:val="en-US"/>
+        </w:rPr>
+        <w:t xml:space="preserve"> doc actually contains postponed work items, which might be unhandy.</w:t>
       </w:r>
     </w:p>
     <w:p>
@@ -2776,143 +2762,241 @@
         <w:rPr>
           <w:lang w:val="en-US"/>
         </w:rPr>
-        <w:t>The idea of lower contents is described in project docs not in Circle Docs Planning, but in '1. Circle 3 Programming' planing.</w:t>
-      </w:r>
-    </w:p>
-    <w:p>
-      <w:pPr>
-        <w:numPr>
-          <w:ilvl w:val="0"/>
-          <w:numId w:val="25"/>
-        </w:numPr>
-        <w:rPr>
-          <w:lang w:val="en-US"/>
-        </w:rPr>
-      </w:pPr>
-      <w:r>
-        <w:rPr>
-          <w:lang w:val="en-US"/>
-        </w:rPr>
-        <w:t>Done projects:</w:t>
-      </w:r>
-    </w:p>
-    <w:p>
-      <w:pPr>
-        <w:numPr>
-          <w:ilvl w:val="1"/>
-          <w:numId w:val="25"/>
-        </w:numPr>
-        <w:rPr>
-          <w:lang w:val="en-US"/>
-        </w:rPr>
-      </w:pPr>
-      <w:r>
-        <w:rPr>
-          <w:lang w:val="en-US"/>
-        </w:rPr>
-        <w:t>It is a lot of content. It is not practical for me to go into detail about it now. It is only the past plans, not the future, so less important.</w:t>
-      </w:r>
-    </w:p>
-    <w:p>
-      <w:pPr>
-        <w:numPr>
-          <w:ilvl w:val="1"/>
-          <w:numId w:val="25"/>
-        </w:numPr>
-        <w:rPr>
-          <w:lang w:val="en-US"/>
-        </w:rPr>
-      </w:pPr>
-      <w:r>
-        <w:rPr>
-          <w:lang w:val="en-US"/>
-        </w:rPr>
-        <w:t>I would want to read over those Done projects content before publishing. I should know what I publish exactly and have evaluated it and made some adaptations possibly. Probably nothing in it is a secret, so you don't need to remove it from source control history, but slight changes might be good.</w:t>
-      </w:r>
-    </w:p>
-    <w:p>
-      <w:pPr>
-        <w:numPr>
-          <w:ilvl w:val="0"/>
-          <w:numId w:val="25"/>
-        </w:numPr>
-        <w:rPr>
-          <w:lang w:val="en-US"/>
-        </w:rPr>
-      </w:pPr>
-      <w:r>
-        <w:rPr>
-          <w:lang w:val="en-US"/>
-        </w:rPr>
-        <w:t>I could change titles of projects inside the doc content too.</w:t>
-      </w:r>
-    </w:p>
-    <w:p>
-      <w:pPr>
-        <w:numPr>
-          <w:ilvl w:val="1"/>
-          <w:numId w:val="25"/>
-        </w:numPr>
-        <w:rPr>
-          <w:lang w:val="en-US"/>
-        </w:rPr>
-      </w:pPr>
-      <w:r>
-        <w:rPr>
-          <w:lang w:val="en-US"/>
-        </w:rPr>
-        <w:t>Also for Circle 3 Programming, though less importantly.</w:t>
-      </w:r>
-    </w:p>
-    <w:p>
-      <w:pPr>
-        <w:numPr>
-          <w:ilvl w:val="0"/>
-          <w:numId w:val="25"/>
-        </w:numPr>
-        <w:rPr>
-          <w:lang w:val="en-US"/>
-        </w:rPr>
-      </w:pPr>
-      <w:r>
-        <w:rPr>
-          <w:lang w:val="en-US"/>
-        </w:rPr>
-        <w:t>I could evaluate whether those empty project docs folders are needed.</w:t>
-      </w:r>
-    </w:p>
-    <w:p>
-      <w:pPr>
-        <w:numPr>
-          <w:ilvl w:val="1"/>
-          <w:numId w:val="25"/>
-        </w:numPr>
-        <w:rPr>
-          <w:lang w:val="en-US"/>
-        </w:rPr>
-      </w:pPr>
-      <w:r>
-        <w:rPr>
-          <w:lang w:val="en-US"/>
-        </w:rPr>
-        <w:t>To me it seems odd now, that 'Errors' is put out of scope.</w:t>
-      </w:r>
-    </w:p>
-    <w:p>
-      <w:pPr>
-        <w:pStyle w:val="Heading3"/>
-        <w:rPr>
-          <w:color w:val="B4C6E7"/>
-          <w:lang w:val="en-US"/>
-        </w:rPr>
-      </w:pPr>
+        <w:t>Circle Language Spec Products doc: Move postponed work from Done section to the Po</w:t>
+      </w:r>
       <w:bookmarkStart w:id="10" w:name="_GoBack"/>
       <w:bookmarkEnd w:id="10"/>
       <w:r>
         <w:rPr>
+          <w:lang w:val="en-US"/>
+        </w:rPr>
+        <w:t>stponed section.</w:t>
+      </w:r>
+    </w:p>
+    <w:p>
+      <w:pPr>
+        <w:numPr>
+          <w:ilvl w:val="0"/>
+          <w:numId w:val="25"/>
+        </w:numPr>
+        <w:rPr>
+          <w:lang w:val="en-US"/>
+        </w:rPr>
+      </w:pPr>
+      <w:r>
+        <w:rPr>
+          <w:lang w:val="en-US"/>
+        </w:rPr>
+        <w:t xml:space="preserve">I took a look at some of the postponed work. I worry about the messiness of the content. And if the loose ends will make the idea fall apart. And whether this makes it even fit for publishing. I just don't know at all. But I think I should come </w:t>
+      </w:r>
+      <w:r>
+        <w:rPr>
+          <w:lang w:val="en-US"/>
+        </w:rPr>
+        <w:t xml:space="preserve">back </w:t>
+      </w:r>
+      <w:r>
+        <w:rPr>
+          <w:lang w:val="en-US"/>
+        </w:rPr>
+        <w:t>to it</w:t>
+      </w:r>
+      <w:r>
+        <w:rPr>
+          <w:lang w:val="en-US"/>
+        </w:rPr>
+        <w:t xml:space="preserve"> later</w:t>
+      </w:r>
+      <w:r>
+        <w:rPr>
+          <w:lang w:val="en-US"/>
+        </w:rPr>
+        <w:t>. Because I had strategies for this. And I might be too hard on myself.</w:t>
+      </w:r>
+    </w:p>
+    <w:p>
+      <w:pPr>
+        <w:numPr>
+          <w:ilvl w:val="0"/>
+          <w:numId w:val="25"/>
+        </w:numPr>
+        <w:rPr>
+          <w:lang w:val="en-US"/>
+        </w:rPr>
+      </w:pPr>
+      <w:r>
+        <w:rPr>
+          <w:lang w:val="en-US"/>
+        </w:rPr>
+        <w:t xml:space="preserve">The idea of lower contents is described in project docs not in Circle Docs Planning, but in '1. Circle 3 Programming' </w:t>
+      </w:r>
+      <w:proofErr w:type="spellStart"/>
+      <w:r>
+        <w:rPr>
+          <w:lang w:val="en-US"/>
+        </w:rPr>
+        <w:t>planing</w:t>
+      </w:r>
+      <w:proofErr w:type="spellEnd"/>
+      <w:r>
+        <w:rPr>
+          <w:lang w:val="en-US"/>
+        </w:rPr>
+        <w:t>.</w:t>
+      </w:r>
+    </w:p>
+    <w:p>
+      <w:pPr>
+        <w:numPr>
+          <w:ilvl w:val="0"/>
+          <w:numId w:val="25"/>
+        </w:numPr>
+        <w:rPr>
+          <w:lang w:val="en-US"/>
+        </w:rPr>
+      </w:pPr>
+      <w:r>
+        <w:rPr>
+          <w:lang w:val="en-US"/>
+        </w:rPr>
+        <w:t xml:space="preserve">Done </w:t>
+      </w:r>
+      <w:proofErr w:type="spellStart"/>
+      <w:r>
+        <w:rPr>
+          <w:lang w:val="en-US"/>
+        </w:rPr>
+        <w:t>Cirlce</w:t>
+      </w:r>
+      <w:proofErr w:type="spellEnd"/>
+      <w:r>
+        <w:rPr>
+          <w:lang w:val="en-US"/>
+        </w:rPr>
+        <w:t xml:space="preserve"> Language Specs </w:t>
+      </w:r>
+      <w:r>
+        <w:rPr>
+          <w:lang w:val="en-US"/>
+        </w:rPr>
+        <w:t>projects:</w:t>
+      </w:r>
+    </w:p>
+    <w:p>
+      <w:pPr>
+        <w:numPr>
+          <w:ilvl w:val="1"/>
+          <w:numId w:val="25"/>
+        </w:numPr>
+        <w:rPr>
+          <w:lang w:val="en-US"/>
+        </w:rPr>
+      </w:pPr>
+      <w:r>
+        <w:rPr>
+          <w:lang w:val="en-US"/>
+        </w:rPr>
+        <w:t>It is a lot of content. It is not practical for me to go into detail about it now. It is only the past plans, not the future, so less important.</w:t>
+      </w:r>
+    </w:p>
+    <w:p>
+      <w:pPr>
+        <w:numPr>
+          <w:ilvl w:val="1"/>
+          <w:numId w:val="25"/>
+        </w:numPr>
+        <w:rPr>
+          <w:lang w:val="en-US"/>
+        </w:rPr>
+      </w:pPr>
+      <w:r>
+        <w:rPr>
+          <w:lang w:val="en-US"/>
+        </w:rPr>
+        <w:t>I would want to read over those Done projects content before publishing. I should know what I publish exactly and have evaluated it and made some adaptations possibly. Probably nothing in it is a secret, so you don't need to remove it from source control history, but slight changes might be good.</w:t>
+      </w:r>
+    </w:p>
+    <w:p>
+      <w:pPr>
+        <w:numPr>
+          <w:ilvl w:val="0"/>
+          <w:numId w:val="25"/>
+        </w:numPr>
+        <w:rPr>
+          <w:lang w:val="en-US"/>
+        </w:rPr>
+      </w:pPr>
+      <w:r>
+        <w:rPr>
+          <w:lang w:val="en-US"/>
+        </w:rPr>
+        <w:t>I could change titles of projects inside the doc content too.</w:t>
+      </w:r>
+    </w:p>
+    <w:p>
+      <w:pPr>
+        <w:numPr>
+          <w:ilvl w:val="1"/>
+          <w:numId w:val="25"/>
+        </w:numPr>
+        <w:rPr>
+          <w:lang w:val="en-US"/>
+        </w:rPr>
+      </w:pPr>
+      <w:r>
+        <w:rPr>
+          <w:lang w:val="en-US"/>
+        </w:rPr>
+        <w:t>Also for Circle 3 Programming, though less importantly.</w:t>
+      </w:r>
+    </w:p>
+    <w:p>
+      <w:pPr>
+        <w:numPr>
+          <w:ilvl w:val="0"/>
+          <w:numId w:val="25"/>
+        </w:numPr>
+        <w:rPr>
+          <w:lang w:val="en-US"/>
+        </w:rPr>
+      </w:pPr>
+      <w:r>
+        <w:rPr>
+          <w:lang w:val="en-US"/>
+        </w:rPr>
+        <w:t>I could evaluate whether those empty project docs folders are needed.</w:t>
+      </w:r>
+    </w:p>
+    <w:p>
+      <w:pPr>
+        <w:numPr>
+          <w:ilvl w:val="1"/>
+          <w:numId w:val="25"/>
+        </w:numPr>
+        <w:rPr>
+          <w:lang w:val="en-US"/>
+        </w:rPr>
+      </w:pPr>
+      <w:r>
+        <w:rPr>
+          <w:lang w:val="en-US"/>
+        </w:rPr>
+        <w:t>To me it seems odd now, that 'Errors' is put out of scope.</w:t>
+      </w:r>
+    </w:p>
+    <w:p>
+      <w:pPr>
+        <w:pStyle w:val="Heading3"/>
+        <w:rPr>
           <w:color w:val="B4C6E7"/>
           <w:lang w:val="en-US"/>
         </w:rPr>
+      </w:pPr>
+      <w:r>
+        <w:rPr>
+          <w:color w:val="B4C6E7"/>
+          <w:lang w:val="en-US"/>
+        </w:rPr>
         <w:t>2020-03-22 Brainstorm Project Names</w:t>
       </w:r>
     </w:p>
@@ -2983,7 +3067,21 @@
         <w:rPr>
           <w:lang w:val="en-US"/>
         </w:rPr>
-        <w:t xml:space="preserve">I was going over some sub-project docs to check if any documentation was written during those projects. There was preliniary tech design in one of the first projects. Other sub-projects I scanned were not clearly any doc issues in them. </w:t>
+        <w:t xml:space="preserve">I was going over some sub-project docs to check if any documentation was written during those projects. There was </w:t>
+      </w:r>
+      <w:proofErr w:type="spellStart"/>
+      <w:r>
+        <w:rPr>
+          <w:lang w:val="en-US"/>
+        </w:rPr>
+        <w:t>preliniary</w:t>
+      </w:r>
+      <w:proofErr w:type="spellEnd"/>
+      <w:r>
+        <w:rPr>
+          <w:lang w:val="en-US"/>
+        </w:rPr>
+        <w:t xml:space="preserve"> tech design in one of the first projects. Other sub-projects I scanned were not clearly any doc issues in them. </w:t>
       </w:r>
     </w:p>
     <w:p>
@@ -3199,7 +3297,23 @@
           <w:color w:val="BFBFBF"/>
           <w:lang w:val="en-US"/>
         </w:rPr>
-        <w:t>docs between language design one one end and programming at the other.</w:t>
+        <w:t xml:space="preserve">docs between language design one </w:t>
+      </w:r>
+      <w:proofErr w:type="spellStart"/>
+      <w:r>
+        <w:rPr>
+          <w:color w:val="BFBFBF"/>
+          <w:lang w:val="en-US"/>
+        </w:rPr>
+        <w:t>one</w:t>
+      </w:r>
+      <w:proofErr w:type="spellEnd"/>
+      <w:r>
+        <w:rPr>
+          <w:color w:val="BFBFBF"/>
+          <w:lang w:val="en-US"/>
+        </w:rPr>
+        <w:t xml:space="preserve"> end and programming at the other.</w:t>
       </w:r>
     </w:p>
     <w:p>
@@ -3561,7 +3675,21 @@
         <w:rPr>
           <w:lang w:val="en-US"/>
         </w:rPr>
-        <w:t>How do I take interesting parts from the general Software System documentation and drop em somewhere in the Computer Language documentation.</w:t>
+        <w:t xml:space="preserve">How do I take interesting parts from the general Software System documentation and drop </w:t>
+      </w:r>
+      <w:proofErr w:type="spellStart"/>
+      <w:r>
+        <w:rPr>
+          <w:lang w:val="en-US"/>
+        </w:rPr>
+        <w:t>em</w:t>
+      </w:r>
+      <w:proofErr w:type="spellEnd"/>
+      <w:r>
+        <w:rPr>
+          <w:lang w:val="en-US"/>
+        </w:rPr>
+        <w:t xml:space="preserve"> somewhere in the Computer Language documentation.</w:t>
       </w:r>
     </w:p>
     <w:p>
@@ -3758,7 +3886,23 @@
           <w:color w:val="BFBFBF"/>
           <w:lang w:val="en-US"/>
         </w:rPr>
-        <w:t xml:space="preserve">Maybe I should just make 2 project folders eventually in the Project Docs repository: one for the new computer language and one for the rest, that are much like eachother, but </w:t>
+        <w:t xml:space="preserve">Maybe I should just make 2 project folders eventually in the Project Docs repository: one for the new computer language and one for the rest, that are much like </w:t>
+      </w:r>
+      <w:proofErr w:type="spellStart"/>
+      <w:r>
+        <w:rPr>
+          <w:color w:val="BFBFBF"/>
+          <w:lang w:val="en-US"/>
+        </w:rPr>
+        <w:t>eachother</w:t>
+      </w:r>
+      <w:proofErr w:type="spellEnd"/>
+      <w:r>
+        <w:rPr>
+          <w:color w:val="BFBFBF"/>
+          <w:lang w:val="en-US"/>
+        </w:rPr>
+        <w:t xml:space="preserve">, but </w:t>
       </w:r>
       <w:r>
         <w:rPr>
@@ -3940,7 +4084,23 @@
           <w:color w:val="BFBFBF"/>
           <w:lang w:val="en-US"/>
         </w:rPr>
-        <w:t>And lose the 'programming it out' part. And loose 'it is also a framework and an OS and any commonly used application'. It is actually quite hard for me to let go of that idea. I liked my playground back then. I wanted proof, that this could be used to realize software quicker, so one man can do what would have taken an army of programmers to do before. But I don't have that ambition anymore. Right now I just want to publically give away the programming language idea.</w:t>
+        <w:t xml:space="preserve">And lose the 'programming it out' part. And loose 'it is also a framework and an OS and any commonly used application'. It is actually quite hard for me to let go of that idea. I liked my playground back then. I wanted proof, that this could be used to realize software quicker, so one man can do what would have taken an army of programmers to do before. But I don't have that ambition anymore. Right now I just want to </w:t>
+      </w:r>
+      <w:proofErr w:type="spellStart"/>
+      <w:r>
+        <w:rPr>
+          <w:color w:val="BFBFBF"/>
+          <w:lang w:val="en-US"/>
+        </w:rPr>
+        <w:t>publically</w:t>
+      </w:r>
+      <w:proofErr w:type="spellEnd"/>
+      <w:r>
+        <w:rPr>
+          <w:color w:val="BFBFBF"/>
+          <w:lang w:val="en-US"/>
+        </w:rPr>
+        <w:t xml:space="preserve"> give away the programming language idea.</w:t>
       </w:r>
       <w:r>
         <w:rPr>
@@ -4371,7 +4531,21 @@
         <w:rPr>
           <w:lang w:val="en-US"/>
         </w:rPr>
-        <w:t>The work might be modularized. I am not attacted to how CSS3 is modularized, each piece of specs with a different state of being finished up. It seems messy. But I can employ the same organization to accept certain concepts are just more crystalized out than others, making it easier to share, even in an unfinished state, and stimulating keeping things separated and separately usable even when other parts are just really still messy.</w:t>
+        <w:t xml:space="preserve">The work might be modularized. I am not </w:t>
+      </w:r>
+      <w:proofErr w:type="spellStart"/>
+      <w:r>
+        <w:rPr>
+          <w:lang w:val="en-US"/>
+        </w:rPr>
+        <w:t>attacted</w:t>
+      </w:r>
+      <w:proofErr w:type="spellEnd"/>
+      <w:r>
+        <w:rPr>
+          <w:lang w:val="en-US"/>
+        </w:rPr>
+        <w:t xml:space="preserve"> to how CSS3 is modularized, each piece of specs with a different state of being finished up. It seems messy. But I can employ the same organization to accept certain concepts are just more crystalized out than others, making it easier to share, even in an unfinished state, and stimulating keeping things separated and separately usable even when other parts are just really still messy.</w:t>
       </w:r>
     </w:p>
     <w:p>
@@ -4388,7 +4562,21 @@
         <w:rPr>
           <w:lang w:val="en-US"/>
         </w:rPr>
-        <w:t>I seem to have had several goals fighting over eachother, in projects done long ago about this documentation:</w:t>
+        <w:t xml:space="preserve">I seem to have had several goals fighting over </w:t>
+      </w:r>
+      <w:proofErr w:type="spellStart"/>
+      <w:r>
+        <w:rPr>
+          <w:lang w:val="en-US"/>
+        </w:rPr>
+        <w:t>eachother</w:t>
+      </w:r>
+      <w:proofErr w:type="spellEnd"/>
+      <w:r>
+        <w:rPr>
+          <w:lang w:val="en-US"/>
+        </w:rPr>
+        <w:t>, in projects done long ago about this documentation:</w:t>
       </w:r>
     </w:p>
     <w:p>
@@ -4845,7 +5033,23 @@
           <w:color w:val="BFBFBF"/>
           <w:lang w:val="en-US"/>
         </w:rPr>
-        <w:t>The reason for calling it that, is to make it clearer what the project entains, separating it better from the super-project with the name 'Circle Docs', so that there is a clear distinction that one is about programming and the other is about documentation.</w:t>
+        <w:t xml:space="preserve">The reason for calling it that, is to make it clearer what the project </w:t>
+      </w:r>
+      <w:proofErr w:type="spellStart"/>
+      <w:r>
+        <w:rPr>
+          <w:color w:val="BFBFBF"/>
+          <w:lang w:val="en-US"/>
+        </w:rPr>
+        <w:t>entains</w:t>
+      </w:r>
+      <w:proofErr w:type="spellEnd"/>
+      <w:r>
+        <w:rPr>
+          <w:color w:val="BFBFBF"/>
+          <w:lang w:val="en-US"/>
+        </w:rPr>
+        <w:t>, separating it better from the super-project with the name 'Circle Docs', so that there is a clear distinction that one is about programming and the other is about documentation.</w:t>
       </w:r>
     </w:p>
     <w:p>
@@ -5070,7 +5274,23 @@
           <w:color w:val="BFBFBF"/>
           <w:lang w:val="en-US"/>
         </w:rPr>
-        <w:t>Circle Language Design is also an option. 'Specification' may raise expectations about finishedness.</w:t>
+        <w:t xml:space="preserve">Circle Language Design is also an option. 'Specification' may raise expectations about </w:t>
+      </w:r>
+      <w:proofErr w:type="spellStart"/>
+      <w:r>
+        <w:rPr>
+          <w:color w:val="BFBFBF"/>
+          <w:lang w:val="en-US"/>
+        </w:rPr>
+        <w:t>finishedness</w:t>
+      </w:r>
+      <w:proofErr w:type="spellEnd"/>
+      <w:r>
+        <w:rPr>
+          <w:color w:val="BFBFBF"/>
+          <w:lang w:val="en-US"/>
+        </w:rPr>
+        <w:t>.</w:t>
       </w:r>
     </w:p>
     <w:p>
@@ -5127,7 +5347,23 @@
           <w:color w:val="BFBFBF"/>
           <w:lang w:val="en-US"/>
         </w:rPr>
-        <w:t>'Specification': suggests finishedness, but does it? CSS is all sorts unfinished modules.</w:t>
+        <w:t xml:space="preserve">'Specification': suggests </w:t>
+      </w:r>
+      <w:proofErr w:type="spellStart"/>
+      <w:r>
+        <w:rPr>
+          <w:color w:val="BFBFBF"/>
+          <w:lang w:val="en-US"/>
+        </w:rPr>
+        <w:t>finishedness</w:t>
+      </w:r>
+      <w:proofErr w:type="spellEnd"/>
+      <w:r>
+        <w:rPr>
+          <w:color w:val="BFBFBF"/>
+          <w:lang w:val="en-US"/>
+        </w:rPr>
+        <w:t>, but does it? CSS is all sorts unfinished modules.</w:t>
       </w:r>
     </w:p>
     <w:p>
@@ -5545,7 +5781,23 @@
           <w:color w:val="BFBFBF"/>
           <w:lang w:val="en-US"/>
         </w:rPr>
-        <w:t>Then it is basically just loose ideas, that might have been given a too prominent place. Maybe put it elsewhere, if it is just unhelpful for visual overview, perhaps. &gt; Some are more than that. I keep em this way.</w:t>
+        <w:t xml:space="preserve">Then it is basically just loose ideas, that might have been given a too prominent place. Maybe put it elsewhere, if it is just unhelpful for visual overview, perhaps. &gt; Some are more than that. I keep </w:t>
+      </w:r>
+      <w:proofErr w:type="spellStart"/>
+      <w:r>
+        <w:rPr>
+          <w:color w:val="BFBFBF"/>
+          <w:lang w:val="en-US"/>
+        </w:rPr>
+        <w:t>em</w:t>
+      </w:r>
+      <w:proofErr w:type="spellEnd"/>
+      <w:r>
+        <w:rPr>
+          <w:color w:val="BFBFBF"/>
+          <w:lang w:val="en-US"/>
+        </w:rPr>
+        <w:t xml:space="preserve"> this way.</w:t>
       </w:r>
     </w:p>
     <w:p>
@@ -6331,7 +6583,23 @@
           <w:color w:val="BFBFBF"/>
           <w:lang w:val="en-US"/>
         </w:rPr>
-        <w:t xml:space="preserve"> the product. I have a canundrum. I cannot describe the product without making the product, because the description is the product.</w:t>
+        <w:t xml:space="preserve"> the product. I have a </w:t>
+      </w:r>
+      <w:proofErr w:type="spellStart"/>
+      <w:r>
+        <w:rPr>
+          <w:color w:val="BFBFBF"/>
+          <w:lang w:val="en-US"/>
+        </w:rPr>
+        <w:t>canundrum</w:t>
+      </w:r>
+      <w:proofErr w:type="spellEnd"/>
+      <w:r>
+        <w:rPr>
+          <w:color w:val="BFBFBF"/>
+          <w:lang w:val="en-US"/>
+        </w:rPr>
+        <w:t>. I cannot describe the product without making the product, because the description is the product.</w:t>
       </w:r>
     </w:p>
     <w:p>
@@ -6550,12 +6818,21 @@
           <w:lang w:val="en-US"/>
         </w:rPr>
       </w:pPr>
-      <w:r>
-        <w:rPr>
-          <w:color w:val="BFBFBF"/>
-          <w:lang w:val="en-US"/>
-        </w:rPr>
-        <w:t>Obs: 54 matches.</w:t>
+      <w:proofErr w:type="spellStart"/>
+      <w:r>
+        <w:rPr>
+          <w:color w:val="BFBFBF"/>
+          <w:lang w:val="en-US"/>
+        </w:rPr>
+        <w:t>Obs</w:t>
+      </w:r>
+      <w:proofErr w:type="spellEnd"/>
+      <w:r>
+        <w:rPr>
+          <w:color w:val="BFBFBF"/>
+          <w:lang w:val="en-US"/>
+        </w:rPr>
+        <w:t>: 54 matches.</w:t>
       </w:r>
     </w:p>
     <w:p>
@@ -6898,7 +7175,23 @@
           <w:color w:val="BFBFBF"/>
           <w:lang w:val="en-US"/>
         </w:rPr>
-        <w:t>* JMath 0.9 docs in Dutch</w:t>
+        <w:t xml:space="preserve">* </w:t>
+      </w:r>
+      <w:proofErr w:type="spellStart"/>
+      <w:r>
+        <w:rPr>
+          <w:color w:val="BFBFBF"/>
+          <w:lang w:val="en-US"/>
+        </w:rPr>
+        <w:t>JMath</w:t>
+      </w:r>
+      <w:proofErr w:type="spellEnd"/>
+      <w:r>
+        <w:rPr>
+          <w:color w:val="BFBFBF"/>
+          <w:lang w:val="en-US"/>
+        </w:rPr>
+        <w:t xml:space="preserve"> 0.9 docs in Dutch</w:t>
       </w:r>
     </w:p>
     <w:p>
@@ -7092,7 +7385,39 @@
           <w:color w:val="BFBFBF"/>
           <w:lang w:val="en-US"/>
         </w:rPr>
-        <w:t>The math as objects does have a link to how math can be made not intrinsic to the language, but an extension library, which can still be compiled to good old CPU instructions. That concept is interesting for the idea of the new computer langauge. But... none of this documentation is well worded to suppord that concept...</w:t>
+        <w:t xml:space="preserve">The math as objects does have a link to how math can be made not intrinsic to the language, but an extension library, which can still be compiled to good old CPU instructions. That concept is interesting for the idea of the new computer </w:t>
+      </w:r>
+      <w:proofErr w:type="spellStart"/>
+      <w:r>
+        <w:rPr>
+          <w:color w:val="BFBFBF"/>
+          <w:lang w:val="en-US"/>
+        </w:rPr>
+        <w:t>langauge</w:t>
+      </w:r>
+      <w:proofErr w:type="spellEnd"/>
+      <w:r>
+        <w:rPr>
+          <w:color w:val="BFBFBF"/>
+          <w:lang w:val="en-US"/>
+        </w:rPr>
+        <w:t xml:space="preserve">. But... none of this documentation is well worded to </w:t>
+      </w:r>
+      <w:proofErr w:type="spellStart"/>
+      <w:r>
+        <w:rPr>
+          <w:color w:val="BFBFBF"/>
+          <w:lang w:val="en-US"/>
+        </w:rPr>
+        <w:t>suppord</w:t>
+      </w:r>
+      <w:proofErr w:type="spellEnd"/>
+      <w:r>
+        <w:rPr>
+          <w:color w:val="BFBFBF"/>
+          <w:lang w:val="en-US"/>
+        </w:rPr>
+        <w:t xml:space="preserve"> that concept...</w:t>
       </w:r>
     </w:p>
     <w:p>

</xml_diff>

<commit_message>
Go through Circle 3 Excluded Requirements in search of Circle Language Spec requirements.
</commit_message>
<xml_diff>
--- a/Circle Language Spec Plan/1. Current/2019-08 Circle Language Spec Revamp Plan/2019-08 Circle Language Spec Revamp Notes.docx
+++ b/Circle Language Spec Plan/1. Current/2019-08 Circle Language Spec Revamp Plan/2019-08 Circle Language Spec Revamp Notes.docx
@@ -2709,14 +2709,502 @@
         </w:rPr>
       </w:pPr>
       <w:bookmarkStart w:id="9" w:name="_Toc27316844"/>
+      <w:r>
+        <w:rPr>
+          <w:color w:val="B4C6E7"/>
+          <w:lang w:val="en-US"/>
+        </w:rPr>
+        <w:t xml:space="preserve">2020-04-01 Notes </w:t>
+      </w:r>
+      <w:r>
+        <w:rPr>
+          <w:color w:val="B4C6E7"/>
+          <w:lang w:val="en-US"/>
+        </w:rPr>
+        <w:t xml:space="preserve">Circle Language Spec </w:t>
+      </w:r>
+      <w:r>
+        <w:rPr>
+          <w:color w:val="B4C6E7"/>
+          <w:lang w:val="en-US"/>
+        </w:rPr>
+        <w:t>Planning Docs</w:t>
+      </w:r>
+    </w:p>
+    <w:p>
+      <w:pPr>
+        <w:numPr>
+          <w:ilvl w:val="0"/>
+          <w:numId w:val="25"/>
+        </w:numPr>
+        <w:rPr>
+          <w:color w:val="BFBFBF"/>
+          <w:lang w:val="en-US"/>
+        </w:rPr>
+      </w:pPr>
+      <w:r>
+        <w:rPr>
+          <w:color w:val="BFBFBF"/>
+          <w:lang w:val="en-US"/>
+        </w:rPr>
+        <w:t>Circle Language Spec Products doc: Move postponed work from Done section to the Postponed section.</w:t>
+      </w:r>
+    </w:p>
+    <w:p>
+      <w:pPr>
+        <w:numPr>
+          <w:ilvl w:val="0"/>
+          <w:numId w:val="25"/>
+        </w:numPr>
+        <w:rPr>
+          <w:color w:val="BFBFBF"/>
+          <w:lang w:val="en-US"/>
+        </w:rPr>
+      </w:pPr>
+      <w:r>
+        <w:rPr>
+          <w:color w:val="BFBFBF"/>
+          <w:lang w:val="en-US"/>
+        </w:rPr>
+        <w:t xml:space="preserve">The document "Circle 3 Excluded Requirements" has topics that might be interesting for the Circle </w:t>
+      </w:r>
+      <w:r>
+        <w:rPr>
+          <w:color w:val="BFBFBF"/>
+          <w:lang w:val="en-US"/>
+        </w:rPr>
+        <w:t xml:space="preserve">Language Spec </w:t>
+      </w:r>
+      <w:r>
+        <w:rPr>
+          <w:color w:val="BFBFBF"/>
+          <w:lang w:val="en-US"/>
+        </w:rPr>
+        <w:t>project.</w:t>
+      </w:r>
+    </w:p>
+    <w:p>
+      <w:pPr>
+        <w:numPr>
+          <w:ilvl w:val="1"/>
+          <w:numId w:val="25"/>
+        </w:numPr>
+        <w:rPr>
+          <w:color w:val="BFBFBF"/>
+          <w:lang w:val="en-US"/>
+        </w:rPr>
+      </w:pPr>
+      <w:r>
+        <w:rPr>
+          <w:color w:val="BFBFBF"/>
+          <w:lang w:val="en-US"/>
+        </w:rPr>
+        <w:t>Was at: Round Up looking for things to add/move from Circle 3 Programming to Circle Language Spec.</w:t>
+      </w:r>
+    </w:p>
+    <w:p>
+      <w:pPr>
+        <w:numPr>
+          <w:ilvl w:val="0"/>
+          <w:numId w:val="25"/>
+        </w:numPr>
+        <w:rPr>
+          <w:lang w:val="en-US"/>
+        </w:rPr>
+      </w:pPr>
+      <w:r>
+        <w:rPr>
+          <w:lang w:val="en-US"/>
+        </w:rPr>
+        <w:t>Circle 3 Programming, Preliminary Designs</w:t>
+      </w:r>
+      <w:r>
+        <w:rPr>
+          <w:lang w:val="en-US"/>
+        </w:rPr>
+        <w:t>:</w:t>
+      </w:r>
+    </w:p>
+    <w:p>
+      <w:pPr>
+        <w:numPr>
+          <w:ilvl w:val="1"/>
+          <w:numId w:val="25"/>
+        </w:numPr>
+        <w:rPr>
+          <w:lang w:val="en-US"/>
+        </w:rPr>
+      </w:pPr>
+      <w:r>
+        <w:rPr>
+          <w:lang w:val="en-US"/>
+        </w:rPr>
+        <w:t xml:space="preserve">Yes, definitely quite some useful texts in </w:t>
+      </w:r>
+      <w:r>
+        <w:rPr>
+          <w:lang w:val="en-US"/>
+        </w:rPr>
+        <w:t xml:space="preserve">that </w:t>
+      </w:r>
+      <w:r>
+        <w:rPr>
+          <w:lang w:val="en-US"/>
+        </w:rPr>
+        <w:t>document</w:t>
+      </w:r>
+      <w:r>
+        <w:rPr>
+          <w:lang w:val="en-US"/>
+        </w:rPr>
+        <w:t>, that belong in the Circle Language Spec project.</w:t>
+      </w:r>
+    </w:p>
+    <w:p>
+      <w:pPr>
+        <w:numPr>
+          <w:ilvl w:val="0"/>
+          <w:numId w:val="25"/>
+        </w:numPr>
+        <w:rPr>
+          <w:lang w:val="en-US"/>
+        </w:rPr>
+      </w:pPr>
+      <w:r>
+        <w:rPr>
+          <w:lang w:val="en-US"/>
+        </w:rPr>
+        <w:t>Circle 3 Programming, Requirements:</w:t>
+      </w:r>
+    </w:p>
+    <w:p>
+      <w:pPr>
+        <w:numPr>
+          <w:ilvl w:val="1"/>
+          <w:numId w:val="25"/>
+        </w:numPr>
+        <w:rPr>
+          <w:lang w:val="en-US"/>
+        </w:rPr>
+      </w:pPr>
+      <w:r>
+        <w:rPr>
+          <w:lang w:val="en-US"/>
+        </w:rPr>
+        <w:t>Has technical design requirements.</w:t>
+      </w:r>
+    </w:p>
+    <w:p>
+      <w:pPr>
+        <w:numPr>
+          <w:ilvl w:val="1"/>
+          <w:numId w:val="25"/>
+        </w:numPr>
+        <w:rPr>
+          <w:lang w:val="en-US"/>
+        </w:rPr>
+      </w:pPr>
+      <w:r>
+        <w:rPr>
+          <w:lang w:val="en-US"/>
+        </w:rPr>
+        <w:t>I could look at them, take them out, compare them to the Circle Docs requirements, to see if they are in there or have a place in there.</w:t>
+      </w:r>
+    </w:p>
+    <w:p>
+      <w:pPr>
+        <w:numPr>
+          <w:ilvl w:val="0"/>
+          <w:numId w:val="25"/>
+        </w:numPr>
+        <w:rPr>
+          <w:lang w:val="en-US"/>
+        </w:rPr>
+      </w:pPr>
+      <w:r>
+        <w:rPr>
+          <w:lang w:val="en-US"/>
+        </w:rPr>
+        <w:t>Concepts construct:</w:t>
+      </w:r>
+    </w:p>
+    <w:p>
+      <w:pPr>
+        <w:numPr>
+          <w:ilvl w:val="1"/>
+          <w:numId w:val="25"/>
+        </w:numPr>
+        <w:rPr>
+          <w:lang w:val="en-US"/>
+        </w:rPr>
+      </w:pPr>
+      <w:r>
+        <w:rPr>
+          <w:lang w:val="en-US"/>
+        </w:rPr>
+        <w:t>I am missing writing the Concepts construct</w:t>
+      </w:r>
+      <w:r>
+        <w:rPr>
+          <w:lang w:val="en-US"/>
+        </w:rPr>
+        <w:t xml:space="preserve"> </w:t>
+      </w:r>
+      <w:r>
+        <w:rPr>
+          <w:lang w:val="en-US"/>
+        </w:rPr>
+        <w:t>documentation from the planning docs. I only see it in the Circle 3 Excluded Requirements.</w:t>
+      </w:r>
+    </w:p>
+    <w:p>
+      <w:pPr>
+        <w:numPr>
+          <w:ilvl w:val="0"/>
+          <w:numId w:val="25"/>
+        </w:numPr>
+        <w:rPr>
+          <w:lang w:val="en-US"/>
+        </w:rPr>
+      </w:pPr>
+      <w:r>
+        <w:rPr>
+          <w:lang w:val="en-US"/>
+        </w:rPr>
+        <w:t>Lower contents:</w:t>
+      </w:r>
+    </w:p>
+    <w:p>
+      <w:pPr>
+        <w:numPr>
+          <w:ilvl w:val="1"/>
+          <w:numId w:val="25"/>
+        </w:numPr>
+        <w:rPr>
+          <w:lang w:val="en-US"/>
+        </w:rPr>
+      </w:pPr>
+      <w:r>
+        <w:rPr>
+          <w:lang w:val="en-US"/>
+        </w:rPr>
+        <w:t>The idea of lower contents is described in project docs not in Circle Docs Planning, but in '1. Circle 3 Programming' pla</w:t>
+      </w:r>
+      <w:r>
+        <w:rPr>
+          <w:lang w:val="en-US"/>
+        </w:rPr>
+        <w:t>n</w:t>
+      </w:r>
+      <w:r>
+        <w:rPr>
+          <w:lang w:val="en-US"/>
+        </w:rPr>
+        <w:t>ning.</w:t>
+      </w:r>
+    </w:p>
+    <w:p>
+      <w:pPr>
+        <w:numPr>
+          <w:ilvl w:val="1"/>
+          <w:numId w:val="25"/>
+        </w:numPr>
+        <w:rPr>
+          <w:lang w:val="en-US"/>
+        </w:rPr>
+      </w:pPr>
+      <w:r>
+        <w:rPr>
+          <w:lang w:val="en-US"/>
+        </w:rPr>
+        <w:t>You can also find some texts about it here:</w:t>
+      </w:r>
+      <w:r>
+        <w:rPr>
+          <w:lang w:val="en-US"/>
+        </w:rPr>
+        <w:t xml:space="preserve"> </w:t>
+      </w:r>
+      <w:r>
+        <w:rPr>
+          <w:lang w:val="en-US"/>
+        </w:rPr>
+        <w:t>Circle 3, Lower Contents, TODO.doc</w:t>
+      </w:r>
+    </w:p>
+    <w:p>
+      <w:pPr>
+        <w:numPr>
+          <w:ilvl w:val="0"/>
+          <w:numId w:val="25"/>
+        </w:numPr>
+        <w:rPr>
+          <w:lang w:val="en-US"/>
+        </w:rPr>
+      </w:pPr>
+      <w:r>
+        <w:rPr>
+          <w:lang w:val="en-US"/>
+        </w:rPr>
+        <w:t>Empty project folders:</w:t>
+      </w:r>
+    </w:p>
+    <w:p>
+      <w:pPr>
+        <w:numPr>
+          <w:ilvl w:val="1"/>
+          <w:numId w:val="25"/>
+        </w:numPr>
+        <w:rPr>
+          <w:lang w:val="en-US"/>
+        </w:rPr>
+      </w:pPr>
+      <w:r>
+        <w:rPr>
+          <w:lang w:val="en-US"/>
+        </w:rPr>
+        <w:t>I could evaluate whether those empty project docs folders are needed.</w:t>
+      </w:r>
+    </w:p>
+    <w:p>
+      <w:pPr>
+        <w:numPr>
+          <w:ilvl w:val="1"/>
+          <w:numId w:val="25"/>
+        </w:numPr>
+        <w:rPr>
+          <w:lang w:val="en-US"/>
+        </w:rPr>
+      </w:pPr>
+      <w:r>
+        <w:rPr>
+          <w:lang w:val="en-US"/>
+        </w:rPr>
+        <w:t>To me it seems odd now, that 'Errors' is put out of scope.</w:t>
+      </w:r>
+    </w:p>
+    <w:p>
+      <w:pPr>
+        <w:numPr>
+          <w:ilvl w:val="0"/>
+          <w:numId w:val="25"/>
+        </w:numPr>
+        <w:rPr>
+          <w:lang w:val="en-US"/>
+        </w:rPr>
+      </w:pPr>
       <w:bookmarkStart w:id="10" w:name="_GoBack"/>
       <w:bookmarkEnd w:id="10"/>
       <w:r>
         <w:rPr>
+          <w:lang w:val="en-US"/>
+        </w:rPr>
+        <w:t xml:space="preserve">Done </w:t>
+      </w:r>
+      <w:r>
+        <w:rPr>
+          <w:lang w:val="en-US"/>
+        </w:rPr>
+        <w:t>Circ</w:t>
+      </w:r>
+      <w:r>
+        <w:rPr>
+          <w:lang w:val="en-US"/>
+        </w:rPr>
+        <w:t>l</w:t>
+      </w:r>
+      <w:r>
+        <w:rPr>
+          <w:lang w:val="en-US"/>
+        </w:rPr>
+        <w:t xml:space="preserve">e Language Specs </w:t>
+      </w:r>
+      <w:r>
+        <w:rPr>
+          <w:lang w:val="en-US"/>
+        </w:rPr>
+        <w:t>projects:</w:t>
+      </w:r>
+    </w:p>
+    <w:p>
+      <w:pPr>
+        <w:numPr>
+          <w:ilvl w:val="1"/>
+          <w:numId w:val="25"/>
+        </w:numPr>
+        <w:rPr>
+          <w:lang w:val="en-US"/>
+        </w:rPr>
+      </w:pPr>
+      <w:r>
+        <w:rPr>
+          <w:lang w:val="en-US"/>
+        </w:rPr>
+        <w:t>It is a lot of content. It is not practical for me to go into detail about it now. It is only the past plans, not the future, so less important.</w:t>
+      </w:r>
+    </w:p>
+    <w:p>
+      <w:pPr>
+        <w:numPr>
+          <w:ilvl w:val="1"/>
+          <w:numId w:val="25"/>
+        </w:numPr>
+        <w:rPr>
+          <w:lang w:val="en-US"/>
+        </w:rPr>
+      </w:pPr>
+      <w:r>
+        <w:rPr>
+          <w:lang w:val="en-US"/>
+        </w:rPr>
+        <w:t>I would want to read over those Done projects content before publishing. I should know what I publish exactly and have evaluated it and made some adaptations possibly. Probably nothing in it is a secret, so you don't need to remove it from source control history, but slight changes might be good.</w:t>
+      </w:r>
+    </w:p>
+    <w:p>
+      <w:pPr>
+        <w:numPr>
+          <w:ilvl w:val="0"/>
+          <w:numId w:val="25"/>
+        </w:numPr>
+        <w:rPr>
+          <w:lang w:val="en-US"/>
+        </w:rPr>
+      </w:pPr>
+      <w:r>
+        <w:rPr>
+          <w:lang w:val="en-US"/>
+        </w:rPr>
+        <w:t>I took a look at some of the postponed work. I worry about the messiness of the content. And if the loose ends will make the idea fall apart. And whether this makes it even fit for publishing. I just don't know at all. But I think I should come back to it later. Because I had strategies for this. And I might be too hard on myself. A clear 'flag' [Preliminary documentation] in red somewhere at the top usually does the trick. Might tells people clearly not to not too much from the text that follows. Just being clear about that might be enough.</w:t>
+      </w:r>
+    </w:p>
+    <w:p>
+      <w:pPr>
+        <w:pStyle w:val="Heading3"/>
+        <w:rPr>
           <w:color w:val="B4C6E7"/>
           <w:lang w:val="en-US"/>
         </w:rPr>
-        <w:t>2020-04-01 Notes Organize Planning Docs</w:t>
+      </w:pPr>
+      <w:r>
+        <w:rPr>
+          <w:color w:val="B4C6E7"/>
+          <w:lang w:val="en-US"/>
+        </w:rPr>
+        <w:t xml:space="preserve">2020-03-22 </w:t>
+      </w:r>
+      <w:r>
+        <w:rPr>
+          <w:color w:val="B4C6E7"/>
+          <w:lang w:val="en-US"/>
+        </w:rPr>
+        <w:t xml:space="preserve">Notes </w:t>
+      </w:r>
+      <w:r>
+        <w:rPr>
+          <w:color w:val="B4C6E7"/>
+          <w:lang w:val="en-US"/>
+        </w:rPr>
+        <w:t>Circle 3 Programming Planning Docs</w:t>
       </w:r>
     </w:p>
     <w:p>
@@ -2726,16 +3214,31 @@
           <w:numId w:val="25"/>
         </w:numPr>
         <w:rPr>
-          <w:color w:val="BFBFBF"/>
-          <w:lang w:val="en-US"/>
-        </w:rPr>
-      </w:pPr>
-      <w:r>
-        <w:rPr>
-          <w:color w:val="BFBFBF"/>
-          <w:lang w:val="en-US"/>
-        </w:rPr>
-        <w:t>Circle Language Spec Products doc: Move postponed work from Done section to the Postponed section.</w:t>
+          <w:lang w:val="en-US"/>
+        </w:rPr>
+      </w:pPr>
+      <w:r>
+        <w:rPr>
+          <w:lang w:val="en-US"/>
+        </w:rPr>
+        <w:t>I could change titles of projects inside the doc content too.</w:t>
+      </w:r>
+    </w:p>
+    <w:p>
+      <w:pPr>
+        <w:numPr>
+          <w:ilvl w:val="1"/>
+          <w:numId w:val="25"/>
+        </w:numPr>
+        <w:rPr>
+          <w:lang w:val="en-US"/>
+        </w:rPr>
+      </w:pPr>
+      <w:r>
+        <w:rPr>
+          <w:lang w:val="en-US"/>
+        </w:rPr>
+        <w:t>Also for Circle 3 Programming, though less importantly.</w:t>
       </w:r>
     </w:p>
     <w:p>
@@ -2752,19 +3255,7 @@
         <w:rPr>
           <w:lang w:val="en-US"/>
         </w:rPr>
-        <w:t>The document "</w:t>
-      </w:r>
-      <w:r>
-        <w:rPr>
-          <w:lang w:val="en-US"/>
-        </w:rPr>
-        <w:t>Circle 3 Excluded Requirements</w:t>
-      </w:r>
-      <w:r>
-        <w:rPr>
-          <w:lang w:val="en-US"/>
-        </w:rPr>
-        <w:t>" has topics that might be interesting for the Circle Docs project.</w:t>
+        <w:t>Could I just go with it, call it 'Circle 3 Programming'? And if I want to mention in the planning docs that to documentation was of little concern, just do it with a more open formulation, like 'documentation was of little concern' or 'very little documentation turned out to be written in these projects. The focus turned out to be on programming the code.'?</w:t>
       </w:r>
     </w:p>
     <w:p>
@@ -2781,7 +3272,7 @@
         <w:rPr>
           <w:lang w:val="en-US"/>
         </w:rPr>
-        <w:t>"Circle 3 Requirements" does list technical design requirements. I could look at them, take them out, compare them to the Circle Docs requirements, to see if they are in there or have a place in there.</w:t>
+        <w:t>I could put a remark or something in the Circle 3 Programming docs that I did not do any documentation, even though it was the initial plan to do that.</w:t>
       </w:r>
     </w:p>
     <w:p>
@@ -2798,31 +3289,7 @@
         <w:rPr>
           <w:lang w:val="en-US"/>
         </w:rPr>
-        <w:t xml:space="preserve">I took a look at some of the postponed work. I worry about the messiness of the content. And if the loose ends will make the idea fall apart. And whether this makes it even fit for publishing. I just don't know at all. But I think I should come </w:t>
-      </w:r>
-      <w:r>
-        <w:rPr>
-          <w:lang w:val="en-US"/>
-        </w:rPr>
-        <w:t xml:space="preserve">back </w:t>
-      </w:r>
-      <w:r>
-        <w:rPr>
-          <w:lang w:val="en-US"/>
-        </w:rPr>
-        <w:t>to it</w:t>
-      </w:r>
-      <w:r>
-        <w:rPr>
-          <w:lang w:val="en-US"/>
-        </w:rPr>
-        <w:t xml:space="preserve"> later</w:t>
-      </w:r>
-      <w:r>
-        <w:rPr>
-          <w:lang w:val="en-US"/>
-        </w:rPr>
-        <w:t>. Because I had strategies for this. And I might be too hard on myself.</w:t>
+        <w:t>I was going over some sub-project docs to check if any documentation was written during those projects.</w:t>
       </w:r>
     </w:p>
     <w:p>
@@ -2839,269 +3306,7 @@
         <w:rPr>
           <w:lang w:val="en-US"/>
         </w:rPr>
-        <w:t xml:space="preserve">The idea of lower contents is described in project docs not in Circle Docs Planning, but in '1. Circle 3 Programming' </w:t>
-      </w:r>
-      <w:proofErr w:type="spellStart"/>
-      <w:r>
-        <w:rPr>
-          <w:lang w:val="en-US"/>
-        </w:rPr>
-        <w:t>planing</w:t>
-      </w:r>
-      <w:proofErr w:type="spellEnd"/>
-      <w:r>
-        <w:rPr>
-          <w:lang w:val="en-US"/>
-        </w:rPr>
-        <w:t>.</w:t>
-      </w:r>
-    </w:p>
-    <w:p>
-      <w:pPr>
-        <w:numPr>
-          <w:ilvl w:val="0"/>
-          <w:numId w:val="25"/>
-        </w:numPr>
-        <w:rPr>
-          <w:lang w:val="en-US"/>
-        </w:rPr>
-      </w:pPr>
-      <w:r>
-        <w:rPr>
-          <w:lang w:val="en-US"/>
-        </w:rPr>
-        <w:t xml:space="preserve">Done </w:t>
-      </w:r>
-      <w:r>
-        <w:rPr>
-          <w:lang w:val="en-US"/>
-        </w:rPr>
-        <w:t>Circ</w:t>
-      </w:r>
-      <w:r>
-        <w:rPr>
-          <w:lang w:val="en-US"/>
-        </w:rPr>
-        <w:t>l</w:t>
-      </w:r>
-      <w:r>
-        <w:rPr>
-          <w:lang w:val="en-US"/>
-        </w:rPr>
-        <w:t xml:space="preserve">e Language Specs </w:t>
-      </w:r>
-      <w:r>
-        <w:rPr>
-          <w:lang w:val="en-US"/>
-        </w:rPr>
-        <w:t>projects:</w:t>
-      </w:r>
-    </w:p>
-    <w:p>
-      <w:pPr>
-        <w:numPr>
-          <w:ilvl w:val="1"/>
-          <w:numId w:val="25"/>
-        </w:numPr>
-        <w:rPr>
-          <w:lang w:val="en-US"/>
-        </w:rPr>
-      </w:pPr>
-      <w:r>
-        <w:rPr>
-          <w:lang w:val="en-US"/>
-        </w:rPr>
-        <w:t>It is a lot of content. It is not practical for me to go into detail about it now. It is only the past plans, not the future, so less important.</w:t>
-      </w:r>
-    </w:p>
-    <w:p>
-      <w:pPr>
-        <w:numPr>
-          <w:ilvl w:val="1"/>
-          <w:numId w:val="25"/>
-        </w:numPr>
-        <w:rPr>
-          <w:lang w:val="en-US"/>
-        </w:rPr>
-      </w:pPr>
-      <w:r>
-        <w:rPr>
-          <w:lang w:val="en-US"/>
-        </w:rPr>
-        <w:t>I would want to read over those Done projects content before publishing. I should know what I publish exactly and have evaluated it and made some adaptations possibly. Probably nothing in it is a secret, so you don't need to remove it from source control history, but slight changes might be good.</w:t>
-      </w:r>
-    </w:p>
-    <w:p>
-      <w:pPr>
-        <w:numPr>
-          <w:ilvl w:val="0"/>
-          <w:numId w:val="25"/>
-        </w:numPr>
-        <w:rPr>
-          <w:lang w:val="en-US"/>
-        </w:rPr>
-      </w:pPr>
-      <w:r>
-        <w:rPr>
-          <w:lang w:val="en-US"/>
-        </w:rPr>
-        <w:t>I could evaluate whether those empty project docs folders are needed.</w:t>
-      </w:r>
-    </w:p>
-    <w:p>
-      <w:pPr>
-        <w:numPr>
-          <w:ilvl w:val="1"/>
-          <w:numId w:val="25"/>
-        </w:numPr>
-        <w:rPr>
-          <w:lang w:val="en-US"/>
-        </w:rPr>
-      </w:pPr>
-      <w:r>
-        <w:rPr>
-          <w:lang w:val="en-US"/>
-        </w:rPr>
-        <w:t>To me it seems odd now, that 'Errors' is put out of scope.</w:t>
-      </w:r>
-    </w:p>
-    <w:p>
-      <w:pPr>
-        <w:pStyle w:val="Heading3"/>
-        <w:rPr>
-          <w:color w:val="B4C6E7"/>
-          <w:lang w:val="en-US"/>
-        </w:rPr>
-      </w:pPr>
-      <w:r>
-        <w:rPr>
-          <w:color w:val="B4C6E7"/>
-          <w:lang w:val="en-US"/>
-        </w:rPr>
-        <w:t xml:space="preserve">2020-03-22 </w:t>
-      </w:r>
-      <w:r>
-        <w:rPr>
-          <w:color w:val="B4C6E7"/>
-          <w:lang w:val="en-US"/>
-        </w:rPr>
-        <w:t>TODO Circle 3 Programming Planning Docs</w:t>
-      </w:r>
-    </w:p>
-    <w:p>
-      <w:pPr>
-        <w:numPr>
-          <w:ilvl w:val="0"/>
-          <w:numId w:val="25"/>
-        </w:numPr>
-        <w:rPr>
-          <w:lang w:val="en-US"/>
-        </w:rPr>
-      </w:pPr>
-      <w:r>
-        <w:rPr>
-          <w:lang w:val="en-US"/>
-        </w:rPr>
-        <w:t>I could change titles of projects inside the doc content too.</w:t>
-      </w:r>
-    </w:p>
-    <w:p>
-      <w:pPr>
-        <w:numPr>
-          <w:ilvl w:val="1"/>
-          <w:numId w:val="25"/>
-        </w:numPr>
-        <w:rPr>
-          <w:lang w:val="en-US"/>
-        </w:rPr>
-      </w:pPr>
-      <w:r>
-        <w:rPr>
-          <w:lang w:val="en-US"/>
-        </w:rPr>
-        <w:t>Also for Circle 3 Programming, though less importantly.</w:t>
-      </w:r>
-    </w:p>
-    <w:p>
-      <w:pPr>
-        <w:numPr>
-          <w:ilvl w:val="0"/>
-          <w:numId w:val="25"/>
-        </w:numPr>
-        <w:rPr>
-          <w:lang w:val="en-US"/>
-        </w:rPr>
-      </w:pPr>
-      <w:r>
-        <w:rPr>
-          <w:lang w:val="en-US"/>
-        </w:rPr>
-        <w:t>Could I just go with it, call it 'Circle 3 Programming'? And if I want to mention in the planning docs that to documentation was of little concern, just do it with a more open formulation, like 'documentation was of little concern' or 'very little documentation turned out to be written in these projects. The focus turned out to be on programming the code.'?</w:t>
-      </w:r>
-    </w:p>
-    <w:p>
-      <w:pPr>
-        <w:numPr>
-          <w:ilvl w:val="0"/>
-          <w:numId w:val="25"/>
-        </w:numPr>
-        <w:rPr>
-          <w:lang w:val="en-US"/>
-        </w:rPr>
-      </w:pPr>
-      <w:r>
-        <w:rPr>
-          <w:lang w:val="en-US"/>
-        </w:rPr>
-        <w:t>I could put a remark or something in the Circle 3 Programming docs that I did not do any documentation, even though it was the initial plan to do that.</w:t>
-      </w:r>
-    </w:p>
-    <w:p>
-      <w:pPr>
-        <w:numPr>
-          <w:ilvl w:val="0"/>
-          <w:numId w:val="25"/>
-        </w:numPr>
-        <w:rPr>
-          <w:lang w:val="en-US"/>
-        </w:rPr>
-      </w:pPr>
-      <w:r>
-        <w:rPr>
-          <w:lang w:val="en-US"/>
-        </w:rPr>
-        <w:t>I was going over some sub-project docs to check if any documentation was written during those projects.</w:t>
-      </w:r>
-    </w:p>
-    <w:p>
-      <w:pPr>
-        <w:numPr>
-          <w:ilvl w:val="0"/>
-          <w:numId w:val="25"/>
-        </w:numPr>
-        <w:rPr>
-          <w:lang w:val="en-US"/>
-        </w:rPr>
-      </w:pPr>
-      <w:r>
-        <w:rPr>
-          <w:lang w:val="en-US"/>
-        </w:rPr>
-        <w:t xml:space="preserve">There was </w:t>
-      </w:r>
-      <w:proofErr w:type="spellStart"/>
-      <w:r>
-        <w:rPr>
-          <w:lang w:val="en-US"/>
-        </w:rPr>
-        <w:t>preliniary</w:t>
-      </w:r>
-      <w:proofErr w:type="spellEnd"/>
-      <w:r>
-        <w:rPr>
-          <w:lang w:val="en-US"/>
-        </w:rPr>
-        <w:t xml:space="preserve"> tech design in one of the first projects. Other sub-projects I scanned were not clearly any doc issues in them. </w:t>
+        <w:t xml:space="preserve">Other sub-projects I scanned were not clearly any doc issues in them. </w:t>
       </w:r>
     </w:p>
     <w:p>
@@ -4164,7 +4369,63 @@
           <w:color w:val="B4C6E7"/>
           <w:lang w:val="en-US"/>
         </w:rPr>
-        <w:t>2019-08-05 Brainstorm version control and open source</w:t>
+        <w:t xml:space="preserve">2019-08-05 Brainstorm </w:t>
+      </w:r>
+      <w:r>
+        <w:rPr>
+          <w:color w:val="B4C6E7"/>
+          <w:lang w:val="en-US"/>
+        </w:rPr>
+        <w:t>V</w:t>
+      </w:r>
+      <w:r>
+        <w:rPr>
+          <w:color w:val="B4C6E7"/>
+          <w:lang w:val="en-US"/>
+        </w:rPr>
+        <w:t xml:space="preserve">ersion </w:t>
+      </w:r>
+      <w:r>
+        <w:rPr>
+          <w:color w:val="B4C6E7"/>
+          <w:lang w:val="en-US"/>
+        </w:rPr>
+        <w:t>C</w:t>
+      </w:r>
+      <w:r>
+        <w:rPr>
+          <w:color w:val="B4C6E7"/>
+          <w:lang w:val="en-US"/>
+        </w:rPr>
+        <w:t xml:space="preserve">ontrol and </w:t>
+      </w:r>
+      <w:r>
+        <w:rPr>
+          <w:color w:val="B4C6E7"/>
+          <w:lang w:val="en-US"/>
+        </w:rPr>
+        <w:t>O</w:t>
+      </w:r>
+      <w:r>
+        <w:rPr>
+          <w:color w:val="B4C6E7"/>
+          <w:lang w:val="en-US"/>
+        </w:rPr>
+        <w:t xml:space="preserve">pen </w:t>
+      </w:r>
+      <w:r>
+        <w:rPr>
+          <w:color w:val="B4C6E7"/>
+          <w:lang w:val="en-US"/>
+        </w:rPr>
+        <w:t>S</w:t>
+      </w:r>
+      <w:r>
+        <w:rPr>
+          <w:color w:val="B4C6E7"/>
+          <w:lang w:val="en-US"/>
+        </w:rPr>
+        <w:t>ource</w:t>
       </w:r>
       <w:bookmarkEnd w:id="13"/>
     </w:p>
@@ -7306,6 +7567,7 @@
           <w:rFonts w:ascii="Times New Roman" w:hAnsi="Times New Roman"/>
           <w:sz w:val="20"/>
           <w:szCs w:val="20"/>
+          <w:lang w:val="en-US"/>
         </w:rPr>
       </w:pPr>
     </w:p>

</xml_diff>

<commit_message>
Circle Language Spec Plan: Moving content from Circle 3 Programming Preliminary Designs to the actual Circle Language Spec (not in this repository).
</commit_message>
<xml_diff>
--- a/Circle Language Spec Plan/1. Current/2019-08 Circle Language Spec Revamp Plan/2019-08 Circle Language Spec Revamp Notes.docx
+++ b/Circle Language Spec Plan/1. Current/2019-08 Circle Language Spec Revamp Plan/2019-08 Circle Language Spec Revamp Notes.docx
@@ -2863,23 +2863,6 @@
     <w:p>
       <w:pPr>
         <w:numPr>
-          <w:ilvl w:val="0"/>
-          <w:numId w:val="25"/>
-        </w:numPr>
-        <w:rPr>
-          <w:lang w:val="en-US"/>
-        </w:rPr>
-      </w:pPr>
-      <w:r>
-        <w:rPr>
-          <w:lang w:val="en-US"/>
-        </w:rPr>
-        <w:t>Circle 3 Programming, Requirements:</w:t>
-      </w:r>
-    </w:p>
-    <w:p>
-      <w:pPr>
-        <w:numPr>
           <w:ilvl w:val="1"/>
           <w:numId w:val="25"/>
         </w:numPr>
@@ -2891,7 +2874,7 @@
         <w:rPr>
           <w:lang w:val="en-US"/>
         </w:rPr>
-        <w:t>Has technical design requirements.</w:t>
+        <w:t>The texts seem to belong in the actual Circle Language Spec docs, not its planning docs.</w:t>
       </w:r>
     </w:p>
     <w:p>
@@ -2908,24 +2891,7 @@
         <w:rPr>
           <w:lang w:val="en-US"/>
         </w:rPr>
-        <w:t>I could look at them, take them out, compare them to the Circle Docs requirements, to see if they are in there or have a place in there.</w:t>
-      </w:r>
-    </w:p>
-    <w:p>
-      <w:pPr>
-        <w:numPr>
-          <w:ilvl w:val="0"/>
-          <w:numId w:val="25"/>
-        </w:numPr>
-        <w:rPr>
-          <w:lang w:val="en-US"/>
-        </w:rPr>
-      </w:pPr>
-      <w:r>
-        <w:rPr>
-          <w:lang w:val="en-US"/>
-        </w:rPr>
-        <w:t>Concepts construct:</w:t>
+        <w:t>In the past I made effort to dump even unfinished ideas right inside the docs.</w:t>
       </w:r>
     </w:p>
     <w:p>
@@ -2942,36 +2908,7 @@
         <w:rPr>
           <w:lang w:val="en-US"/>
         </w:rPr>
-        <w:t>I am missing writing the Concepts construct</w:t>
-      </w:r>
-      <w:r>
-        <w:rPr>
-          <w:lang w:val="en-US"/>
-        </w:rPr>
-        <w:t xml:space="preserve"> </w:t>
-      </w:r>
-      <w:r>
-        <w:rPr>
-          <w:lang w:val="en-US"/>
-        </w:rPr>
-        <w:t>documentation from the planning docs. I only see it in the Circle 3 Excluded Requirements.</w:t>
-      </w:r>
-    </w:p>
-    <w:p>
-      <w:pPr>
-        <w:numPr>
-          <w:ilvl w:val="0"/>
-          <w:numId w:val="25"/>
-        </w:numPr>
-        <w:rPr>
-          <w:lang w:val="en-US"/>
-        </w:rPr>
-      </w:pPr>
-      <w:r>
-        <w:rPr>
-          <w:lang w:val="en-US"/>
-        </w:rPr>
-        <w:t>Lower contents:</w:t>
+        <w:t>I had doubts about it, since it would litter the docs with unfinished, lower quality material.</w:t>
       </w:r>
     </w:p>
     <w:p>
@@ -2988,19 +2925,13 @@
         <w:rPr>
           <w:lang w:val="en-US"/>
         </w:rPr>
-        <w:t>The idea of lower contents is described in project docs not in Circle Docs Planning, but in '1. Circle 3 Programming' pla</w:t>
-      </w:r>
-      <w:r>
-        <w:rPr>
-          <w:lang w:val="en-US"/>
-        </w:rPr>
-        <w:t>n</w:t>
-      </w:r>
-      <w:r>
-        <w:rPr>
-          <w:lang w:val="en-US"/>
-        </w:rPr>
-        <w:t>ning.</w:t>
+        <w:t xml:space="preserve">But I remember doing it, because otherwise loose ideas would be spread over numerous sub-project documentation </w:t>
+      </w:r>
+      <w:r>
+        <w:rPr>
+          <w:lang w:val="en-US"/>
+        </w:rPr>
+        <w:t>and would get out of view.</w:t>
       </w:r>
     </w:p>
     <w:p>
@@ -3017,36 +2948,7 @@
         <w:rPr>
           <w:lang w:val="en-US"/>
         </w:rPr>
-        <w:t>You can also find some texts about it here:</w:t>
-      </w:r>
-      <w:r>
-        <w:rPr>
-          <w:lang w:val="en-US"/>
-        </w:rPr>
-        <w:t xml:space="preserve"> </w:t>
-      </w:r>
-      <w:r>
-        <w:rPr>
-          <w:lang w:val="en-US"/>
-        </w:rPr>
-        <w:t>Circle 3, Lower Contents, TODO.doc</w:t>
-      </w:r>
-    </w:p>
-    <w:p>
-      <w:pPr>
-        <w:numPr>
-          <w:ilvl w:val="0"/>
-          <w:numId w:val="25"/>
-        </w:numPr>
-        <w:rPr>
-          <w:lang w:val="en-US"/>
-        </w:rPr>
-      </w:pPr>
-      <w:r>
-        <w:rPr>
-          <w:lang w:val="en-US"/>
-        </w:rPr>
-        <w:t>Empty project folders:</w:t>
+        <w:t>Do I move these texts to the appropriate spot in the Circle Docs now?</w:t>
       </w:r>
     </w:p>
     <w:p>
@@ -3063,7 +2965,13 @@
         <w:rPr>
           <w:lang w:val="en-US"/>
         </w:rPr>
-        <w:t>I could evaluate whether those empty project docs folders are needed.</w:t>
+        <w:t>Do I also move ideas from Sub-Projects there? Maybe those are too short to matter. And not really loose texts, but goals.</w:t>
+      </w:r>
+      <w:r>
+        <w:rPr>
+          <w:lang w:val="en-US"/>
+        </w:rPr>
+        <w:t xml:space="preserve"> Somewhere in the middle. So maybe I should copy/move some texts to the loose idea boxes of Circle Language Spec.</w:t>
       </w:r>
     </w:p>
     <w:p>
@@ -3073,28 +2981,270 @@
           <w:numId w:val="25"/>
         </w:numPr>
         <w:rPr>
-          <w:lang w:val="en-US"/>
-        </w:rPr>
-      </w:pPr>
-      <w:r>
-        <w:rPr>
-          <w:lang w:val="en-US"/>
-        </w:rPr>
-        <w:t>To me it seems odd now, that 'Errors' is put out of scope.</w:t>
-      </w:r>
-    </w:p>
-    <w:p>
-      <w:pPr>
-        <w:numPr>
-          <w:ilvl w:val="0"/>
-          <w:numId w:val="25"/>
-        </w:numPr>
-        <w:rPr>
-          <w:lang w:val="en-US"/>
-        </w:rPr>
-      </w:pPr>
+          <w:color w:val="BFBFBF"/>
+          <w:lang w:val="en-US"/>
+        </w:rPr>
+      </w:pPr>
+      <w:r>
+        <w:rPr>
+          <w:color w:val="BFBFBF"/>
+          <w:lang w:val="en-US"/>
+        </w:rPr>
+        <w:t>I'm staring at 'Concepts' now. But Concepts is out-of-scope. Very out-of-scope. Does it matter? Any content about it is to be dumped into the appropriate spot in the documentation.</w:t>
+      </w:r>
+    </w:p>
+    <w:p>
+      <w:pPr>
+        <w:numPr>
+          <w:ilvl w:val="1"/>
+          <w:numId w:val="25"/>
+        </w:numPr>
+        <w:rPr>
+          <w:lang w:val="en-US"/>
+        </w:rPr>
+      </w:pPr>
+      <w:r>
+        <w:rPr>
+          <w:lang w:val="en-US"/>
+        </w:rPr>
+        <w:t>Object Order: Some of it is in Data Concepts. But I fundamentally need it in the Circle language. It's not just list order. It's more fundamental. It can be command execution order, that is dependent on it.</w:t>
+      </w:r>
       <w:bookmarkStart w:id="10" w:name="_GoBack"/>
       <w:bookmarkEnd w:id="10"/>
+    </w:p>
+    <w:p>
+      <w:pPr>
+        <w:numPr>
+          <w:ilvl w:val="0"/>
+          <w:numId w:val="25"/>
+        </w:numPr>
+        <w:rPr>
+          <w:lang w:val="en-US"/>
+        </w:rPr>
+      </w:pPr>
+      <w:r>
+        <w:rPr>
+          <w:lang w:val="en-US"/>
+        </w:rPr>
+        <w:t>Circle 3 Programming, Requirements:</w:t>
+      </w:r>
+    </w:p>
+    <w:p>
+      <w:pPr>
+        <w:numPr>
+          <w:ilvl w:val="1"/>
+          <w:numId w:val="25"/>
+        </w:numPr>
+        <w:rPr>
+          <w:lang w:val="en-US"/>
+        </w:rPr>
+      </w:pPr>
+      <w:r>
+        <w:rPr>
+          <w:lang w:val="en-US"/>
+        </w:rPr>
+        <w:t>Has technical design requirements.</w:t>
+      </w:r>
+    </w:p>
+    <w:p>
+      <w:pPr>
+        <w:numPr>
+          <w:ilvl w:val="1"/>
+          <w:numId w:val="25"/>
+        </w:numPr>
+        <w:rPr>
+          <w:lang w:val="en-US"/>
+        </w:rPr>
+      </w:pPr>
+      <w:r>
+        <w:rPr>
+          <w:lang w:val="en-US"/>
+        </w:rPr>
+        <w:t>I could look at them, take them out, compare them to the Circle Docs requirements, to see if they are in there or have a place in there.</w:t>
+      </w:r>
+    </w:p>
+    <w:p>
+      <w:pPr>
+        <w:numPr>
+          <w:ilvl w:val="0"/>
+          <w:numId w:val="25"/>
+        </w:numPr>
+        <w:rPr>
+          <w:lang w:val="en-US"/>
+        </w:rPr>
+      </w:pPr>
+      <w:r>
+        <w:rPr>
+          <w:lang w:val="en-US"/>
+        </w:rPr>
+        <w:t>Concepts construct:</w:t>
+      </w:r>
+    </w:p>
+    <w:p>
+      <w:pPr>
+        <w:numPr>
+          <w:ilvl w:val="1"/>
+          <w:numId w:val="25"/>
+        </w:numPr>
+        <w:rPr>
+          <w:lang w:val="en-US"/>
+        </w:rPr>
+      </w:pPr>
+      <w:r>
+        <w:rPr>
+          <w:lang w:val="en-US"/>
+        </w:rPr>
+        <w:t>I am missing writing the Concepts construct</w:t>
+      </w:r>
+      <w:r>
+        <w:rPr>
+          <w:lang w:val="en-US"/>
+        </w:rPr>
+        <w:t xml:space="preserve"> </w:t>
+      </w:r>
+      <w:r>
+        <w:rPr>
+          <w:lang w:val="en-US"/>
+        </w:rPr>
+        <w:t>documentation from the planning docs. I only see it in the Circle 3 Excluded Requirements.</w:t>
+      </w:r>
+    </w:p>
+    <w:p>
+      <w:pPr>
+        <w:numPr>
+          <w:ilvl w:val="0"/>
+          <w:numId w:val="25"/>
+        </w:numPr>
+        <w:rPr>
+          <w:lang w:val="en-US"/>
+        </w:rPr>
+      </w:pPr>
+      <w:r>
+        <w:rPr>
+          <w:lang w:val="en-US"/>
+        </w:rPr>
+        <w:t>Lower contents:</w:t>
+      </w:r>
+    </w:p>
+    <w:p>
+      <w:pPr>
+        <w:numPr>
+          <w:ilvl w:val="1"/>
+          <w:numId w:val="25"/>
+        </w:numPr>
+        <w:rPr>
+          <w:lang w:val="en-US"/>
+        </w:rPr>
+      </w:pPr>
+      <w:r>
+        <w:rPr>
+          <w:lang w:val="en-US"/>
+        </w:rPr>
+        <w:t>The idea of lower contents is described in project docs not in Circle Docs Planning, but in '1. Circle 3 Programming' pla</w:t>
+      </w:r>
+      <w:r>
+        <w:rPr>
+          <w:lang w:val="en-US"/>
+        </w:rPr>
+        <w:t>n</w:t>
+      </w:r>
+      <w:r>
+        <w:rPr>
+          <w:lang w:val="en-US"/>
+        </w:rPr>
+        <w:t>ning.</w:t>
+      </w:r>
+    </w:p>
+    <w:p>
+      <w:pPr>
+        <w:numPr>
+          <w:ilvl w:val="1"/>
+          <w:numId w:val="25"/>
+        </w:numPr>
+        <w:rPr>
+          <w:lang w:val="en-US"/>
+        </w:rPr>
+      </w:pPr>
+      <w:r>
+        <w:rPr>
+          <w:lang w:val="en-US"/>
+        </w:rPr>
+        <w:t>You can also find some texts about it here:</w:t>
+      </w:r>
+      <w:r>
+        <w:rPr>
+          <w:lang w:val="en-US"/>
+        </w:rPr>
+        <w:t xml:space="preserve"> </w:t>
+      </w:r>
+      <w:r>
+        <w:rPr>
+          <w:lang w:val="en-US"/>
+        </w:rPr>
+        <w:t>Circle 3, Lower Contents, TODO.doc</w:t>
+      </w:r>
+    </w:p>
+    <w:p>
+      <w:pPr>
+        <w:numPr>
+          <w:ilvl w:val="0"/>
+          <w:numId w:val="25"/>
+        </w:numPr>
+        <w:rPr>
+          <w:lang w:val="en-US"/>
+        </w:rPr>
+      </w:pPr>
+      <w:r>
+        <w:rPr>
+          <w:lang w:val="en-US"/>
+        </w:rPr>
+        <w:t>Empty project folders:</w:t>
+      </w:r>
+    </w:p>
+    <w:p>
+      <w:pPr>
+        <w:numPr>
+          <w:ilvl w:val="1"/>
+          <w:numId w:val="25"/>
+        </w:numPr>
+        <w:rPr>
+          <w:lang w:val="en-US"/>
+        </w:rPr>
+      </w:pPr>
+      <w:r>
+        <w:rPr>
+          <w:lang w:val="en-US"/>
+        </w:rPr>
+        <w:t>I could evaluate whether those empty project docs folders are needed.</w:t>
+      </w:r>
+    </w:p>
+    <w:p>
+      <w:pPr>
+        <w:numPr>
+          <w:ilvl w:val="1"/>
+          <w:numId w:val="25"/>
+        </w:numPr>
+        <w:rPr>
+          <w:lang w:val="en-US"/>
+        </w:rPr>
+      </w:pPr>
+      <w:r>
+        <w:rPr>
+          <w:lang w:val="en-US"/>
+        </w:rPr>
+        <w:t>To me it seems odd now, that 'Errors' is put out of scope.</w:t>
+      </w:r>
+    </w:p>
+    <w:p>
+      <w:pPr>
+        <w:numPr>
+          <w:ilvl w:val="0"/>
+          <w:numId w:val="25"/>
+        </w:numPr>
+        <w:rPr>
+          <w:lang w:val="en-US"/>
+        </w:rPr>
+      </w:pPr>
       <w:r>
         <w:rPr>
           <w:lang w:val="en-US"/>
@@ -3748,21 +3898,7 @@
         <w:rPr>
           <w:lang w:val="en-US"/>
         </w:rPr>
-        <w:t xml:space="preserve">How do I take interesting parts from the general Software System documentation and drop </w:t>
-      </w:r>
-      <w:proofErr w:type="spellStart"/>
-      <w:r>
-        <w:rPr>
-          <w:lang w:val="en-US"/>
-        </w:rPr>
-        <w:t>em</w:t>
-      </w:r>
-      <w:proofErr w:type="spellEnd"/>
-      <w:r>
-        <w:rPr>
-          <w:lang w:val="en-US"/>
-        </w:rPr>
-        <w:t xml:space="preserve"> somewhere in the Computer Language documentation.</w:t>
+        <w:t>How do I take interesting parts from the general Software System documentation and drop em somewhere in the Computer Language documentation.</w:t>
       </w:r>
     </w:p>
     <w:p>
@@ -4052,21 +4188,7 @@
         <w:rPr>
           <w:lang w:val="en-US"/>
         </w:rPr>
-        <w:t xml:space="preserve">The work might be modularized. I am not </w:t>
-      </w:r>
-      <w:proofErr w:type="spellStart"/>
-      <w:r>
-        <w:rPr>
-          <w:lang w:val="en-US"/>
-        </w:rPr>
-        <w:t>attacted</w:t>
-      </w:r>
-      <w:proofErr w:type="spellEnd"/>
-      <w:r>
-        <w:rPr>
-          <w:lang w:val="en-US"/>
-        </w:rPr>
-        <w:t xml:space="preserve"> to how CSS3 is modularized, each piece of specs with a different state of being finished up. It seems messy. But I can employ the same organization to accept certain concepts are just more crystalized out than others, making it easier to share, even in an unfinished state, and stimulating keeping things separated and separately usable even when other parts are just really still messy.</w:t>
+        <w:t>The work might be modularized. I am not attacted to how CSS3 is modularized, each piece of specs with a different state of being finished up. It seems messy. But I can employ the same organization to accept certain concepts are just more crystalized out than others, making it easier to share, even in an unfinished state, and stimulating keeping things separated and separately usable even when other parts are just really still messy.</w:t>
       </w:r>
     </w:p>
     <w:p>
@@ -4083,21 +4205,7 @@
         <w:rPr>
           <w:lang w:val="en-US"/>
         </w:rPr>
-        <w:t xml:space="preserve">I seem to have had several goals fighting over </w:t>
-      </w:r>
-      <w:proofErr w:type="spellStart"/>
-      <w:r>
-        <w:rPr>
-          <w:lang w:val="en-US"/>
-        </w:rPr>
-        <w:t>eachother</w:t>
-      </w:r>
-      <w:proofErr w:type="spellEnd"/>
-      <w:r>
-        <w:rPr>
-          <w:lang w:val="en-US"/>
-        </w:rPr>
-        <w:t>, in projects done long ago about this documentation:</w:t>
+        <w:t>I seem to have had several goals fighting over eachother, in projects done long ago about this documentation:</w:t>
       </w:r>
     </w:p>
     <w:p>
@@ -4627,23 +4735,7 @@
           <w:color w:val="BFBFBF"/>
           <w:lang w:val="en-US"/>
         </w:rPr>
-        <w:t xml:space="preserve">The reason for calling it that, is to make it clearer what the project </w:t>
-      </w:r>
-      <w:proofErr w:type="spellStart"/>
-      <w:r>
-        <w:rPr>
-          <w:color w:val="BFBFBF"/>
-          <w:lang w:val="en-US"/>
-        </w:rPr>
-        <w:t>entains</w:t>
-      </w:r>
-      <w:proofErr w:type="spellEnd"/>
-      <w:r>
-        <w:rPr>
-          <w:color w:val="BFBFBF"/>
-          <w:lang w:val="en-US"/>
-        </w:rPr>
-        <w:t>, separating it better from the super-project with the name 'Circle Docs', so that there is a clear distinction that one is about programming and the other is about documentation.</w:t>
+        <w:t>The reason for calling it that, is to make it clearer what the project entains, separating it better from the super-project with the name 'Circle Docs', so that there is a clear distinction that one is about programming and the other is about documentation.</w:t>
       </w:r>
     </w:p>
     <w:p>
@@ -4868,23 +4960,7 @@
           <w:color w:val="BFBFBF"/>
           <w:lang w:val="en-US"/>
         </w:rPr>
-        <w:t xml:space="preserve">Circle Language Design is also an option. 'Specification' may raise expectations about </w:t>
-      </w:r>
-      <w:proofErr w:type="spellStart"/>
-      <w:r>
-        <w:rPr>
-          <w:color w:val="BFBFBF"/>
-          <w:lang w:val="en-US"/>
-        </w:rPr>
-        <w:t>finishedness</w:t>
-      </w:r>
-      <w:proofErr w:type="spellEnd"/>
-      <w:r>
-        <w:rPr>
-          <w:color w:val="BFBFBF"/>
-          <w:lang w:val="en-US"/>
-        </w:rPr>
-        <w:t>.</w:t>
+        <w:t>Circle Language Design is also an option. 'Specification' may raise expectations about finishedness.</w:t>
       </w:r>
     </w:p>
     <w:p>
@@ -4941,23 +5017,7 @@
           <w:color w:val="BFBFBF"/>
           <w:lang w:val="en-US"/>
         </w:rPr>
-        <w:t xml:space="preserve">'Specification': suggests </w:t>
-      </w:r>
-      <w:proofErr w:type="spellStart"/>
-      <w:r>
-        <w:rPr>
-          <w:color w:val="BFBFBF"/>
-          <w:lang w:val="en-US"/>
-        </w:rPr>
-        <w:t>finishedness</w:t>
-      </w:r>
-      <w:proofErr w:type="spellEnd"/>
-      <w:r>
-        <w:rPr>
-          <w:color w:val="BFBFBF"/>
-          <w:lang w:val="en-US"/>
-        </w:rPr>
-        <w:t>, but does it? CSS is all sorts unfinished modules.</w:t>
+        <w:t>'Specification': suggests finishedness, but does it? CSS is all sorts unfinished modules.</w:t>
       </w:r>
     </w:p>
     <w:p>
@@ -5375,23 +5435,7 @@
           <w:color w:val="BFBFBF"/>
           <w:lang w:val="en-US"/>
         </w:rPr>
-        <w:t xml:space="preserve">Then it is basically just loose ideas, that might have been given a too prominent place. Maybe put it elsewhere, if it is just unhelpful for visual overview, perhaps. &gt; Some are more than that. I keep </w:t>
-      </w:r>
-      <w:proofErr w:type="spellStart"/>
-      <w:r>
-        <w:rPr>
-          <w:color w:val="BFBFBF"/>
-          <w:lang w:val="en-US"/>
-        </w:rPr>
-        <w:t>em</w:t>
-      </w:r>
-      <w:proofErr w:type="spellEnd"/>
-      <w:r>
-        <w:rPr>
-          <w:color w:val="BFBFBF"/>
-          <w:lang w:val="en-US"/>
-        </w:rPr>
-        <w:t xml:space="preserve"> this way.</w:t>
+        <w:t>Then it is basically just loose ideas, that might have been given a too prominent place. Maybe put it elsewhere, if it is just unhelpful for visual overview, perhaps. &gt; Some are more than that. I keep em this way.</w:t>
       </w:r>
     </w:p>
     <w:p>
@@ -5802,23 +5846,7 @@
           <w:color w:val="BFBFBF"/>
           <w:lang w:val="en-US"/>
         </w:rPr>
-        <w:t xml:space="preserve">That does not take away I want to split topics in these planning docs between language design one </w:t>
-      </w:r>
-      <w:proofErr w:type="spellStart"/>
-      <w:r>
-        <w:rPr>
-          <w:color w:val="BFBFBF"/>
-          <w:lang w:val="en-US"/>
-        </w:rPr>
-        <w:t>one</w:t>
-      </w:r>
-      <w:proofErr w:type="spellEnd"/>
-      <w:r>
-        <w:rPr>
-          <w:color w:val="BFBFBF"/>
-          <w:lang w:val="en-US"/>
-        </w:rPr>
-        <w:t xml:space="preserve"> end and programming at the other.</w:t>
+        <w:t>That does not take away I want to split topics in these planning docs between language design one one end and programming at the other.</w:t>
       </w:r>
     </w:p>
     <w:p>
@@ -5910,23 +5938,7 @@
           <w:color w:val="BFBFBF"/>
           <w:lang w:val="en-US"/>
         </w:rPr>
-        <w:t xml:space="preserve">Maybe I should just make 2 project folders eventually in the Project Docs repository: one for the new computer language and one for the rest, that are much like </w:t>
-      </w:r>
-      <w:proofErr w:type="spellStart"/>
-      <w:r>
-        <w:rPr>
-          <w:color w:val="BFBFBF"/>
-          <w:lang w:val="en-US"/>
-        </w:rPr>
-        <w:t>eachother</w:t>
-      </w:r>
-      <w:proofErr w:type="spellEnd"/>
-      <w:r>
-        <w:rPr>
-          <w:color w:val="BFBFBF"/>
-          <w:lang w:val="en-US"/>
-        </w:rPr>
-        <w:t>, but one stripped down to computer language functional design topics, and the other in which to dump the rest: anything deemed out-of-scope of the entire new computer language topic. Those are different than topics out-of-scope because postponed, but still much to do with the new computer language. Maybe at first, even 'worse', I make 2 documents in each folder: One with topics that belong to the new computer language, and another document much like it, in which the rest is put, that I would want to leave out of it.</w:t>
+        <w:t>Maybe I should just make 2 project folders eventually in the Project Docs repository: one for the new computer language and one for the rest, that are much like eachother, but one stripped down to computer language functional design topics, and the other in which to dump the rest: anything deemed out-of-scope of the entire new computer language topic. Those are different than topics out-of-scope because postponed, but still much to do with the new computer language. Maybe at first, even 'worse', I make 2 documents in each folder: One with topics that belong to the new computer language, and another document much like it, in which the rest is put, that I would want to leave out of it.</w:t>
       </w:r>
     </w:p>
     <w:p>
@@ -5989,23 +6001,7 @@
           <w:color w:val="BFBFBF"/>
           <w:lang w:val="en-US"/>
         </w:rPr>
-        <w:t xml:space="preserve">And lose the 'programming it out' part. And loose 'it is also a framework and an OS and any commonly used application'. It is actually quite hard for me to let go of that idea. I liked my playground back then. I wanted proof, that this could be used to realize software quicker, so one man can do what would have taken an army of programmers to do before. But I don't have that ambition anymore. Right now I just want to </w:t>
-      </w:r>
-      <w:proofErr w:type="spellStart"/>
-      <w:r>
-        <w:rPr>
-          <w:color w:val="BFBFBF"/>
-          <w:lang w:val="en-US"/>
-        </w:rPr>
-        <w:t>publically</w:t>
-      </w:r>
-      <w:proofErr w:type="spellEnd"/>
-      <w:r>
-        <w:rPr>
-          <w:color w:val="BFBFBF"/>
-          <w:lang w:val="en-US"/>
-        </w:rPr>
-        <w:t xml:space="preserve"> give away the programming language idea. I think I notice a lot of insecurities about people thinking it is a good idea or not. Maybe because I was trying to sell the idea, rather than just give it away? I get that I wanted a framework into which all of my ideas fit. I like some of the modularization of the concepts. But I do want to just cut away a few things. I think I am still trying to sell an idea, but then in a different way. I do not have the intention to sell it for cash, but I do want to not make it too ambitious, cover too much, so large in scope, that no one would pick it up anymore.</w:t>
+        <w:t>And lose the 'programming it out' part. And loose 'it is also a framework and an OS and any commonly used application'. It is actually quite hard for me to let go of that idea. I liked my playground back then. I wanted proof, that this could be used to realize software quicker, so one man can do what would have taken an army of programmers to do before. But I don't have that ambition anymore. Right now I just want to publically give away the programming language idea. I think I notice a lot of insecurities about people thinking it is a good idea or not. Maybe because I was trying to sell the idea, rather than just give it away? I get that I wanted a framework into which all of my ideas fit. I like some of the modularization of the concepts. But I do want to just cut away a few things. I think I am still trying to sell an idea, but then in a different way. I do not have the intention to sell it for cash, but I do want to not make it too ambitious, cover too much, so large in scope, that no one would pick it up anymore.</w:t>
       </w:r>
       <w:r>
         <w:rPr>
@@ -6493,23 +6489,7 @@
           <w:color w:val="BFBFBF"/>
           <w:lang w:val="en-US"/>
         </w:rPr>
-        <w:t xml:space="preserve"> the product. I have a </w:t>
-      </w:r>
-      <w:proofErr w:type="spellStart"/>
-      <w:r>
-        <w:rPr>
-          <w:color w:val="BFBFBF"/>
-          <w:lang w:val="en-US"/>
-        </w:rPr>
-        <w:t>canundrum</w:t>
-      </w:r>
-      <w:proofErr w:type="spellEnd"/>
-      <w:r>
-        <w:rPr>
-          <w:color w:val="BFBFBF"/>
-          <w:lang w:val="en-US"/>
-        </w:rPr>
-        <w:t>. I cannot describe the product without making the product, because the description is the product.</w:t>
+        <w:t xml:space="preserve"> the product. I have a canundrum. I cannot describe the product without making the product, because the description is the product.</w:t>
       </w:r>
     </w:p>
     <w:p>
@@ -6950,23 +6930,7 @@
           <w:color w:val="BFBFBF"/>
           <w:lang w:val="en-US"/>
         </w:rPr>
-        <w:t xml:space="preserve">* </w:t>
-      </w:r>
-      <w:proofErr w:type="spellStart"/>
-      <w:r>
-        <w:rPr>
-          <w:color w:val="BFBFBF"/>
-          <w:lang w:val="en-US"/>
-        </w:rPr>
-        <w:t>JMath</w:t>
-      </w:r>
-      <w:proofErr w:type="spellEnd"/>
-      <w:r>
-        <w:rPr>
-          <w:color w:val="BFBFBF"/>
-          <w:lang w:val="en-US"/>
-        </w:rPr>
-        <w:t xml:space="preserve"> 0.9 docs in Dutch</w:t>
+        <w:t>* JMath 0.9 docs in Dutch</w:t>
       </w:r>
     </w:p>
     <w:p>
@@ -7160,39 +7124,7 @@
           <w:color w:val="BFBFBF"/>
           <w:lang w:val="en-US"/>
         </w:rPr>
-        <w:t xml:space="preserve">The math as objects does have a link to how math can be made not intrinsic to the language, but an extension library, which can still be compiled to good old CPU instructions. That concept is interesting for the idea of the new computer </w:t>
-      </w:r>
-      <w:proofErr w:type="spellStart"/>
-      <w:r>
-        <w:rPr>
-          <w:color w:val="BFBFBF"/>
-          <w:lang w:val="en-US"/>
-        </w:rPr>
-        <w:t>langauge</w:t>
-      </w:r>
-      <w:proofErr w:type="spellEnd"/>
-      <w:r>
-        <w:rPr>
-          <w:color w:val="BFBFBF"/>
-          <w:lang w:val="en-US"/>
-        </w:rPr>
-        <w:t xml:space="preserve">. But... none of this documentation is well worded to </w:t>
-      </w:r>
-      <w:proofErr w:type="spellStart"/>
-      <w:r>
-        <w:rPr>
-          <w:color w:val="BFBFBF"/>
-          <w:lang w:val="en-US"/>
-        </w:rPr>
-        <w:t>suppord</w:t>
-      </w:r>
-      <w:proofErr w:type="spellEnd"/>
-      <w:r>
-        <w:rPr>
-          <w:color w:val="BFBFBF"/>
-          <w:lang w:val="en-US"/>
-        </w:rPr>
-        <w:t xml:space="preserve"> that concept...</w:t>
+        <w:t>The math as objects does have a link to how math can be made not intrinsic to the language, but an extension library, which can still be compiled to good old CPU instructions. That concept is interesting for the idea of the new computer langauge. But... none of this documentation is well worded to suppord that concept...</w:t>
       </w:r>
     </w:p>
     <w:p>
@@ -7486,21 +7418,12 @@
           <w:lang w:val="en-US"/>
         </w:rPr>
       </w:pPr>
-      <w:proofErr w:type="spellStart"/>
-      <w:r>
-        <w:rPr>
-          <w:color w:val="BFBFBF"/>
-          <w:lang w:val="en-US"/>
-        </w:rPr>
-        <w:t>Obs</w:t>
-      </w:r>
-      <w:proofErr w:type="spellEnd"/>
-      <w:r>
-        <w:rPr>
-          <w:color w:val="BFBFBF"/>
-          <w:lang w:val="en-US"/>
-        </w:rPr>
-        <w:t>: 54 matches.</w:t>
+      <w:r>
+        <w:rPr>
+          <w:color w:val="BFBFBF"/>
+          <w:lang w:val="en-US"/>
+        </w:rPr>
+        <w:t>Obs: 54 matches.</w:t>
       </w:r>
     </w:p>
     <w:p>

</xml_diff>

<commit_message>
Circle Language Spec Plan: Move Concepts and Errors from Out of Scope to in scope but postponed. I cannot think these topics away from the scope of Circle Language Spec, even though do not have as high a priority.
</commit_message>
<xml_diff>
--- a/Circle Language Spec Plan/1. Current/2019-08 Circle Language Spec Revamp Plan/2019-08 Circle Language Spec Revamp Notes.docx
+++ b/Circle Language Spec Plan/1. Current/2019-08 Circle Language Spec Revamp Plan/2019-08 Circle Language Spec Revamp Notes.docx
@@ -2714,21 +2714,7 @@
           <w:color w:val="B4C6E7"/>
           <w:lang w:val="en-US"/>
         </w:rPr>
-        <w:t xml:space="preserve">2020-04-01 Notes </w:t>
-      </w:r>
-      <w:r>
-        <w:rPr>
-          <w:color w:val="B4C6E7"/>
-          <w:lang w:val="en-US"/>
-        </w:rPr>
-        <w:t xml:space="preserve">Circle Language Spec </w:t>
-      </w:r>
-      <w:r>
-        <w:rPr>
-          <w:color w:val="B4C6E7"/>
-          <w:lang w:val="en-US"/>
-        </w:rPr>
-        <w:t>Planning Docs</w:t>
+        <w:t>2020-04-01 Notes Circle Language Spec Planning Docs</w:t>
       </w:r>
     </w:p>
     <w:p>
@@ -2738,49 +2724,14 @@
           <w:numId w:val="25"/>
         </w:numPr>
         <w:rPr>
-          <w:color w:val="BFBFBF"/>
-          <w:lang w:val="en-US"/>
-        </w:rPr>
-      </w:pPr>
-      <w:r>
-        <w:rPr>
-          <w:color w:val="BFBFBF"/>
-          <w:lang w:val="en-US"/>
-        </w:rPr>
-        <w:t>Circle Language Spec Products doc: Move postponed work from Done section to the Postponed section.</w:t>
-      </w:r>
-    </w:p>
-    <w:p>
-      <w:pPr>
-        <w:numPr>
-          <w:ilvl w:val="0"/>
-          <w:numId w:val="25"/>
-        </w:numPr>
-        <w:rPr>
-          <w:color w:val="BFBFBF"/>
-          <w:lang w:val="en-US"/>
-        </w:rPr>
-      </w:pPr>
-      <w:r>
-        <w:rPr>
-          <w:color w:val="BFBFBF"/>
-          <w:lang w:val="en-US"/>
-        </w:rPr>
-        <w:t xml:space="preserve">The document "Circle 3 Excluded Requirements" has topics that might be interesting for the Circle </w:t>
-      </w:r>
-      <w:r>
-        <w:rPr>
-          <w:color w:val="BFBFBF"/>
-          <w:lang w:val="en-US"/>
-        </w:rPr>
-        <w:t xml:space="preserve">Language Spec </w:t>
-      </w:r>
-      <w:r>
-        <w:rPr>
-          <w:color w:val="BFBFBF"/>
-          <w:lang w:val="en-US"/>
-        </w:rPr>
-        <w:t>project.</w:t>
+          <w:lang w:val="en-US"/>
+        </w:rPr>
+      </w:pPr>
+      <w:r>
+        <w:rPr>
+          <w:lang w:val="en-US"/>
+        </w:rPr>
+        <w:t>Empty project folders:</w:t>
       </w:r>
     </w:p>
     <w:p>
@@ -2790,35 +2741,14 @@
           <w:numId w:val="25"/>
         </w:numPr>
         <w:rPr>
-          <w:color w:val="BFBFBF"/>
-          <w:lang w:val="en-US"/>
-        </w:rPr>
-      </w:pPr>
-      <w:r>
-        <w:rPr>
-          <w:color w:val="BFBFBF"/>
-          <w:lang w:val="en-US"/>
-        </w:rPr>
-        <w:t>Was at: Round Up looking for things to add/move from Circle 3 Programming to Circle Language Spec.</w:t>
-      </w:r>
-    </w:p>
-    <w:p>
-      <w:pPr>
-        <w:numPr>
-          <w:ilvl w:val="0"/>
-          <w:numId w:val="25"/>
-        </w:numPr>
-        <w:rPr>
-          <w:color w:val="BFBFBF"/>
-          <w:lang w:val="en-US"/>
-        </w:rPr>
-      </w:pPr>
-      <w:r>
-        <w:rPr>
-          <w:color w:val="BFBFBF"/>
-          <w:lang w:val="en-US"/>
-        </w:rPr>
-        <w:t>Circle 3 Programming, Preliminary Designs:</w:t>
+          <w:lang w:val="en-US"/>
+        </w:rPr>
+      </w:pPr>
+      <w:r>
+        <w:rPr>
+          <w:lang w:val="en-US"/>
+        </w:rPr>
+        <w:t>I could evaluate whether those empty project docs folders are needed.</w:t>
       </w:r>
     </w:p>
     <w:p>
@@ -2828,37 +2758,14 @@
           <w:numId w:val="25"/>
         </w:numPr>
         <w:rPr>
-          <w:color w:val="BFBFBF"/>
-          <w:lang w:val="en-US"/>
-        </w:rPr>
-      </w:pPr>
-      <w:r>
-        <w:rPr>
-          <w:color w:val="BFBFBF"/>
-          <w:lang w:val="en-US"/>
-        </w:rPr>
-        <w:t xml:space="preserve">Yes, definitely quite some useful texts in </w:t>
-      </w:r>
-      <w:r>
-        <w:rPr>
-          <w:color w:val="BFBFBF"/>
-          <w:lang w:val="en-US"/>
-        </w:rPr>
-        <w:t xml:space="preserve">that </w:t>
-      </w:r>
-      <w:r>
-        <w:rPr>
-          <w:color w:val="BFBFBF"/>
-          <w:lang w:val="en-US"/>
-        </w:rPr>
-        <w:t>document</w:t>
-      </w:r>
-      <w:r>
-        <w:rPr>
-          <w:color w:val="BFBFBF"/>
-          <w:lang w:val="en-US"/>
-        </w:rPr>
-        <w:t>, that belong in the Circle Language Spec project.</w:t>
+          <w:lang w:val="en-US"/>
+        </w:rPr>
+      </w:pPr>
+      <w:r>
+        <w:rPr>
+          <w:lang w:val="en-US"/>
+        </w:rPr>
+        <w:t>To me it seems odd now, that 'Errors' is put out of scope.</w:t>
       </w:r>
     </w:p>
     <w:p>
@@ -2868,421 +2775,14 @@
           <w:numId w:val="25"/>
         </w:numPr>
         <w:rPr>
-          <w:color w:val="BFBFBF"/>
-          <w:lang w:val="en-US"/>
-        </w:rPr>
-      </w:pPr>
-      <w:r>
-        <w:rPr>
-          <w:color w:val="BFBFBF"/>
-          <w:lang w:val="en-US"/>
-        </w:rPr>
-        <w:t>The texts seem to belong in the actual Circle Language Spec docs, not its planning docs.</w:t>
-      </w:r>
-    </w:p>
-    <w:p>
-      <w:pPr>
-        <w:numPr>
-          <w:ilvl w:val="1"/>
-          <w:numId w:val="25"/>
-        </w:numPr>
-        <w:rPr>
-          <w:color w:val="BFBFBF"/>
-          <w:lang w:val="en-US"/>
-        </w:rPr>
-      </w:pPr>
-      <w:r>
-        <w:rPr>
-          <w:color w:val="BFBFBF"/>
-          <w:lang w:val="en-US"/>
-        </w:rPr>
-        <w:t>In the past I made effort to dump even unfinished ideas right inside the docs.</w:t>
-      </w:r>
-    </w:p>
-    <w:p>
-      <w:pPr>
-        <w:numPr>
-          <w:ilvl w:val="1"/>
-          <w:numId w:val="25"/>
-        </w:numPr>
-        <w:rPr>
-          <w:color w:val="BFBFBF"/>
-          <w:lang w:val="en-US"/>
-        </w:rPr>
-      </w:pPr>
-      <w:r>
-        <w:rPr>
-          <w:color w:val="BFBFBF"/>
-          <w:lang w:val="en-US"/>
-        </w:rPr>
-        <w:t>I had doubts about it, since it would litter the docs with unfinished, lower quality material.</w:t>
-      </w:r>
-    </w:p>
-    <w:p>
-      <w:pPr>
-        <w:numPr>
-          <w:ilvl w:val="1"/>
-          <w:numId w:val="25"/>
-        </w:numPr>
-        <w:rPr>
-          <w:color w:val="BFBFBF"/>
-          <w:lang w:val="en-US"/>
-        </w:rPr>
-      </w:pPr>
-      <w:r>
-        <w:rPr>
-          <w:color w:val="BFBFBF"/>
-          <w:lang w:val="en-US"/>
-        </w:rPr>
-        <w:t>But I remember doing it, because otherwise loose ideas would be spread over numerous sub-project documentation and would get out of view.</w:t>
-      </w:r>
-    </w:p>
-    <w:p>
-      <w:pPr>
-        <w:numPr>
-          <w:ilvl w:val="1"/>
-          <w:numId w:val="25"/>
-        </w:numPr>
-        <w:rPr>
-          <w:color w:val="BFBFBF"/>
-          <w:lang w:val="en-US"/>
-        </w:rPr>
-      </w:pPr>
-      <w:r>
-        <w:rPr>
-          <w:color w:val="BFBFBF"/>
-          <w:lang w:val="en-US"/>
-        </w:rPr>
-        <w:t>Do I move these texts to the appropriate spot in the Circle Docs now?</w:t>
-      </w:r>
-    </w:p>
-    <w:p>
-      <w:pPr>
-        <w:numPr>
-          <w:ilvl w:val="1"/>
-          <w:numId w:val="25"/>
-        </w:numPr>
-        <w:rPr>
-          <w:color w:val="BFBFBF"/>
-          <w:lang w:val="en-US"/>
-        </w:rPr>
-      </w:pPr>
-      <w:r>
-        <w:rPr>
-          <w:color w:val="BFBFBF"/>
-          <w:lang w:val="en-US"/>
-        </w:rPr>
-        <w:t>Do I also move ideas from Sub-Projects there? Maybe those are too short to matter. And not really loose texts, but goals.</w:t>
-      </w:r>
-      <w:r>
-        <w:rPr>
-          <w:color w:val="BFBFBF"/>
-          <w:lang w:val="en-US"/>
-        </w:rPr>
-        <w:t xml:space="preserve"> Somewhere in the middle. So maybe I should copy/move some texts to the loose idea boxes of Circle Language Spec.</w:t>
-      </w:r>
-    </w:p>
-    <w:p>
-      <w:pPr>
-        <w:numPr>
-          <w:ilvl w:val="1"/>
-          <w:numId w:val="25"/>
-        </w:numPr>
-        <w:rPr>
-          <w:color w:val="BFBFBF"/>
-          <w:lang w:val="en-US"/>
-        </w:rPr>
-      </w:pPr>
-      <w:r>
-        <w:rPr>
-          <w:color w:val="BFBFBF"/>
-          <w:lang w:val="en-US"/>
-        </w:rPr>
-        <w:t>I'm staring at 'Concepts' now. But Concepts is out-of-scope. Very out-of-scope. Does it matter? Any content about it is to be dumped into the appropriate spot in the documentation.</w:t>
-      </w:r>
-    </w:p>
-    <w:p>
-      <w:pPr>
-        <w:numPr>
-          <w:ilvl w:val="1"/>
-          <w:numId w:val="25"/>
-        </w:numPr>
-        <w:rPr>
-          <w:color w:val="BFBFBF"/>
-          <w:lang w:val="en-US"/>
-        </w:rPr>
-      </w:pPr>
-      <w:r>
-        <w:rPr>
-          <w:color w:val="BFBFBF"/>
-          <w:lang w:val="en-US"/>
-        </w:rPr>
-        <w:t>Object Order: Some of it is in Data Concepts. But I fundamentally need it in the Circle language. It's not just list order. It's more fundamental. It can be command execution order, that is dependent on it.</w:t>
-      </w:r>
-      <w:r>
-        <w:rPr>
-          <w:color w:val="BFBFBF"/>
-          <w:lang w:val="en-US"/>
-        </w:rPr>
-        <w:t xml:space="preserve"> I just don't know where it belongs in the chapters. Maybe just its own chapter I was making a separation between coding concepts and data concepts once. Now most coding concepts are just part of the programming language and most data concepts are not. Just the separation is not as precisely clear as that.</w:t>
-      </w:r>
-    </w:p>
-    <w:p>
-      <w:pPr>
-        <w:numPr>
-          <w:ilvl w:val="0"/>
-          <w:numId w:val="25"/>
-        </w:numPr>
-        <w:rPr>
-          <w:color w:val="BFBFBF"/>
-          <w:lang w:val="en-US"/>
-        </w:rPr>
-      </w:pPr>
-      <w:r>
-        <w:rPr>
-          <w:color w:val="BFBFBF"/>
-          <w:lang w:val="en-US"/>
-        </w:rPr>
-        <w:t>Circle 3 Programming, Requirements:</w:t>
-      </w:r>
-    </w:p>
-    <w:p>
-      <w:pPr>
-        <w:numPr>
-          <w:ilvl w:val="1"/>
-          <w:numId w:val="25"/>
-        </w:numPr>
-        <w:rPr>
-          <w:color w:val="BFBFBF"/>
-          <w:lang w:val="en-US"/>
-        </w:rPr>
-      </w:pPr>
-      <w:r>
-        <w:rPr>
-          <w:color w:val="BFBFBF"/>
-          <w:lang w:val="en-US"/>
-        </w:rPr>
-        <w:t>Has technical design requirements.</w:t>
-      </w:r>
-    </w:p>
-    <w:p>
-      <w:pPr>
-        <w:numPr>
-          <w:ilvl w:val="1"/>
-          <w:numId w:val="25"/>
-        </w:numPr>
-        <w:rPr>
-          <w:color w:val="BFBFBF"/>
-          <w:lang w:val="en-US"/>
-        </w:rPr>
-      </w:pPr>
-      <w:r>
-        <w:rPr>
-          <w:color w:val="BFBFBF"/>
-          <w:lang w:val="en-US"/>
-        </w:rPr>
-        <w:t>I could look at them, take them out, compare them to the Circle Docs requirements, to see if they are in there or have a place in there.</w:t>
-      </w:r>
-    </w:p>
-    <w:p>
-      <w:pPr>
-        <w:numPr>
-          <w:ilvl w:val="1"/>
-          <w:numId w:val="25"/>
-        </w:numPr>
-        <w:rPr>
-          <w:color w:val="BFBFBF"/>
-          <w:lang w:val="en-US"/>
-        </w:rPr>
-      </w:pPr>
-      <w:r>
-        <w:rPr>
-          <w:color w:val="BFBFBF"/>
-          <w:lang w:val="en-US"/>
-        </w:rPr>
-        <w:t>Nah.</w:t>
-      </w:r>
-    </w:p>
-    <w:p>
-      <w:pPr>
-        <w:numPr>
-          <w:ilvl w:val="0"/>
-          <w:numId w:val="25"/>
-        </w:numPr>
-        <w:rPr>
-          <w:color w:val="BFBFBF"/>
-          <w:lang w:val="en-US"/>
-        </w:rPr>
-      </w:pPr>
-      <w:r>
-        <w:rPr>
-          <w:color w:val="BFBFBF"/>
-          <w:lang w:val="en-US"/>
-        </w:rPr>
-        <w:t>Concepts construct:</w:t>
-      </w:r>
-    </w:p>
-    <w:p>
-      <w:pPr>
-        <w:numPr>
-          <w:ilvl w:val="1"/>
-          <w:numId w:val="25"/>
-        </w:numPr>
-        <w:rPr>
-          <w:color w:val="BFBFBF"/>
-          <w:lang w:val="en-US"/>
-        </w:rPr>
-      </w:pPr>
-      <w:r>
-        <w:rPr>
-          <w:color w:val="BFBFBF"/>
-          <w:lang w:val="en-US"/>
-        </w:rPr>
-        <w:t>I am missing writing the Concepts construct</w:t>
-      </w:r>
-      <w:r>
-        <w:rPr>
-          <w:color w:val="BFBFBF"/>
-          <w:lang w:val="en-US"/>
-        </w:rPr>
-        <w:t xml:space="preserve"> </w:t>
-      </w:r>
-      <w:r>
-        <w:rPr>
-          <w:color w:val="BFBFBF"/>
-          <w:lang w:val="en-US"/>
-        </w:rPr>
-        <w:t>documentation from the planning doc</w:t>
-      </w:r>
-      <w:r>
-        <w:rPr>
-          <w:color w:val="BFBFBF"/>
-          <w:lang w:val="en-US"/>
-        </w:rPr>
-        <w:t>s</w:t>
-      </w:r>
-      <w:r>
-        <w:rPr>
-          <w:color w:val="BFBFBF"/>
-          <w:lang w:val="en-US"/>
-        </w:rPr>
-        <w:t xml:space="preserve">. I only see it in the Circle 3 </w:t>
-      </w:r>
-      <w:r>
-        <w:rPr>
-          <w:color w:val="BFBFBF"/>
-          <w:lang w:val="en-US"/>
-        </w:rPr>
-        <w:t xml:space="preserve">Programming, </w:t>
-      </w:r>
-      <w:r>
-        <w:rPr>
-          <w:color w:val="BFBFBF"/>
-          <w:lang w:val="en-US"/>
-        </w:rPr>
-        <w:t>Excluded Requirements.</w:t>
-      </w:r>
-    </w:p>
-    <w:p>
-      <w:pPr>
-        <w:numPr>
-          <w:ilvl w:val="0"/>
-          <w:numId w:val="25"/>
-        </w:numPr>
-        <w:rPr>
-          <w:color w:val="BFBFBF"/>
-          <w:lang w:val="en-US"/>
-        </w:rPr>
-      </w:pPr>
-      <w:r>
-        <w:rPr>
-          <w:color w:val="BFBFBF"/>
-          <w:lang w:val="en-US"/>
-        </w:rPr>
-        <w:t>Lower contents:</w:t>
-      </w:r>
-    </w:p>
-    <w:p>
-      <w:pPr>
-        <w:numPr>
-          <w:ilvl w:val="1"/>
-          <w:numId w:val="25"/>
-        </w:numPr>
-        <w:rPr>
-          <w:color w:val="BFBFBF"/>
-          <w:lang w:val="en-US"/>
-        </w:rPr>
-      </w:pPr>
-      <w:r>
-        <w:rPr>
-          <w:color w:val="BFBFBF"/>
-          <w:lang w:val="en-US"/>
-        </w:rPr>
-        <w:t>The idea of lower contents is described in project docs not in Circle Docs Planning, but in '1. Circle 3 Programming' pla</w:t>
-      </w:r>
-      <w:r>
-        <w:rPr>
-          <w:color w:val="BFBFBF"/>
-          <w:lang w:val="en-US"/>
-        </w:rPr>
-        <w:t>n</w:t>
-      </w:r>
-      <w:r>
-        <w:rPr>
-          <w:color w:val="BFBFBF"/>
-          <w:lang w:val="en-US"/>
-        </w:rPr>
-        <w:t>ning.</w:t>
-      </w:r>
-    </w:p>
-    <w:p>
-      <w:pPr>
-        <w:numPr>
-          <w:ilvl w:val="1"/>
-          <w:numId w:val="25"/>
-        </w:numPr>
-        <w:rPr>
-          <w:color w:val="BFBFBF"/>
-          <w:lang w:val="en-US"/>
-        </w:rPr>
-      </w:pPr>
-      <w:r>
-        <w:rPr>
-          <w:color w:val="BFBFBF"/>
-          <w:lang w:val="en-US"/>
-        </w:rPr>
-        <w:t>You can also find some texts about it here:</w:t>
-      </w:r>
-      <w:r>
-        <w:rPr>
-          <w:color w:val="BFBFBF"/>
-          <w:lang w:val="en-US"/>
-        </w:rPr>
-        <w:t xml:space="preserve"> </w:t>
-      </w:r>
-      <w:r>
-        <w:rPr>
-          <w:color w:val="BFBFBF"/>
-          <w:lang w:val="en-US"/>
-        </w:rPr>
-        <w:t>Circle 3, Lower Contents, TODO.doc</w:t>
-      </w:r>
-    </w:p>
-    <w:p>
-      <w:pPr>
-        <w:numPr>
-          <w:ilvl w:val="0"/>
-          <w:numId w:val="25"/>
-        </w:numPr>
-        <w:rPr>
-          <w:lang w:val="en-US"/>
-        </w:rPr>
-      </w:pPr>
-      <w:r>
-        <w:rPr>
-          <w:lang w:val="en-US"/>
-        </w:rPr>
-        <w:t>Empty project fol</w:t>
+          <w:lang w:val="en-US"/>
+        </w:rPr>
+      </w:pPr>
+      <w:r>
+        <w:rPr>
+          <w:lang w:val="en-US"/>
+        </w:rPr>
+        <w:t>I think I want to move the topics 'Errors' and 'Concept Construct' from the O</w:t>
       </w:r>
       <w:bookmarkStart w:id="10" w:name="_GoBack"/>
       <w:bookmarkEnd w:id="10"/>
@@ -3290,7 +2790,7 @@
         <w:rPr>
           <w:lang w:val="en-US"/>
         </w:rPr>
-        <w:t>ders:</w:t>
+        <w:t>ut-of-Scope document to the Circle Language Spec Planning docs.</w:t>
       </w:r>
     </w:p>
     <w:p>
@@ -3300,14 +2800,48 @@
           <w:numId w:val="25"/>
         </w:numPr>
         <w:rPr>
-          <w:lang w:val="en-US"/>
-        </w:rPr>
-      </w:pPr>
-      <w:r>
-        <w:rPr>
-          <w:lang w:val="en-US"/>
-        </w:rPr>
-        <w:t>I could evaluate whether those empty project docs folders are needed.</w:t>
+          <w:color w:val="BFBFBF"/>
+          <w:lang w:val="en-US"/>
+        </w:rPr>
+      </w:pPr>
+      <w:r>
+        <w:rPr>
+          <w:color w:val="BFBFBF"/>
+          <w:lang w:val="en-US"/>
+        </w:rPr>
+        <w:t xml:space="preserve">The 'Out-of-Scope' document </w:t>
+      </w:r>
+      <w:proofErr w:type="spellStart"/>
+      <w:r>
+        <w:rPr>
+          <w:color w:val="BFBFBF"/>
+          <w:lang w:val="en-US"/>
+        </w:rPr>
+        <w:t>os</w:t>
+      </w:r>
+      <w:proofErr w:type="spellEnd"/>
+      <w:r>
+        <w:rPr>
+          <w:color w:val="BFBFBF"/>
+          <w:lang w:val="en-US"/>
+        </w:rPr>
+        <w:t xml:space="preserve"> currently not just postponed items of the Circle Language Spec, but more than that: not even considered part of the Circle Language Spec </w:t>
+      </w:r>
+      <w:proofErr w:type="spellStart"/>
+      <w:r>
+        <w:rPr>
+          <w:color w:val="BFBFBF"/>
+          <w:lang w:val="en-US"/>
+        </w:rPr>
+        <w:t>proect</w:t>
+      </w:r>
+      <w:proofErr w:type="spellEnd"/>
+      <w:r>
+        <w:rPr>
+          <w:color w:val="BFBFBF"/>
+          <w:lang w:val="en-US"/>
+        </w:rPr>
+        <w:t xml:space="preserve"> at all anymore.</w:t>
       </w:r>
     </w:p>
     <w:p>
@@ -3317,14 +2851,16 @@
           <w:numId w:val="25"/>
         </w:numPr>
         <w:rPr>
-          <w:lang w:val="en-US"/>
-        </w:rPr>
-      </w:pPr>
-      <w:r>
-        <w:rPr>
-          <w:lang w:val="en-US"/>
-        </w:rPr>
-        <w:t>To me it seems odd now, that 'Errors' is put out of scope.</w:t>
+          <w:color w:val="BFBFBF"/>
+          <w:lang w:val="en-US"/>
+        </w:rPr>
+      </w:pPr>
+      <w:r>
+        <w:rPr>
+          <w:color w:val="BFBFBF"/>
+          <w:lang w:val="en-US"/>
+        </w:rPr>
+        <w:t>It is still not a hard rule to be set. But putting Errors and Concepts out of view, makes it sort of not the same project for the sake of Concepts and putting my head into the sand when it is about Errors. If I have ideas about these things, they do belong in the project I think. I have a hard time thinking them away.</w:t>
       </w:r>
     </w:p>
     <w:p>
@@ -3416,7 +2952,13 @@
         <w:rPr>
           <w:lang w:val="en-US"/>
         </w:rPr>
-        <w:t>I took a look at some of the postponed work. I worry about the messiness of the content. And if the loose ends will make the idea fall apart. And whether this makes it even fit for publishing. I just don't know at all. But I think I should come back to it later. Because I had strategies for this. And I might be too hard on myself. A clear 'flag' [Preliminary documentation] in red somewhere at the top usually does the trick. Might tells people clearly not to not too much from the text that follows. Just being clear about that might be enough.</w:t>
+        <w:t>I somehow don't trust this is all there's to it about Circle Language Spec planning docs.</w:t>
+      </w:r>
+      <w:r>
+        <w:rPr>
+          <w:lang w:val="en-US"/>
+        </w:rPr>
+        <w:t xml:space="preserve"> Look over the state of those docs.</w:t>
       </w:r>
     </w:p>
     <w:p>
@@ -4235,13 +3777,27 @@
           <w:color w:val="B4C6E7"/>
           <w:lang w:val="en-US"/>
         </w:rPr>
-        <w:t xml:space="preserve">Language Spec </w:t>
+        <w:t>Language Spec</w:t>
       </w:r>
       <w:r>
         <w:rPr>
           <w:color w:val="B4C6E7"/>
           <w:lang w:val="en-US"/>
         </w:rPr>
+        <w:t>:</w:t>
+      </w:r>
+      <w:r>
+        <w:rPr>
+          <w:color w:val="B4C6E7"/>
+          <w:lang w:val="en-US"/>
+        </w:rPr>
+        <w:t xml:space="preserve"> </w:t>
+      </w:r>
+      <w:r>
+        <w:rPr>
+          <w:color w:val="B4C6E7"/>
+          <w:lang w:val="en-US"/>
+        </w:rPr>
         <w:t>Writing Style</w:t>
       </w:r>
       <w:bookmarkEnd w:id="11"/>
@@ -4429,6 +3985,23 @@
     </w:p>
     <w:p>
       <w:pPr>
+        <w:numPr>
+          <w:ilvl w:val="0"/>
+          <w:numId w:val="25"/>
+        </w:numPr>
+        <w:rPr>
+          <w:lang w:val="en-US"/>
+        </w:rPr>
+      </w:pPr>
+      <w:r>
+        <w:rPr>
+          <w:lang w:val="en-US"/>
+        </w:rPr>
+        <w:t>I took a look at some of the postponed work. I worry about the messiness of the content. And if the loose ends will make the idea fall apart. And whether this makes it even fit for publishing. I just don't know at all. But I think I should come back to it later. Because I had strategies for this. And I might be too hard on myself. A clear 'flag' [Preliminary documentation] in red somewhere at the top usually does the trick. Might tells people clearly not to not too much from the text that follows. Just being clear about that might be enough.</w:t>
+      </w:r>
+    </w:p>
+    <w:p>
+      <w:pPr>
         <w:pStyle w:val="Heading3"/>
         <w:rPr>
           <w:color w:val="B4C6E7"/>
@@ -4807,6 +4380,440 @@
         </w:rPr>
       </w:pPr>
       <w:bookmarkStart w:id="15" w:name="_Toc27316849"/>
+      <w:r>
+        <w:rPr>
+          <w:color w:val="BFBFBF"/>
+          <w:lang w:val="en-US"/>
+        </w:rPr>
+        <w:t>2020-04-01 Done Circle Language Spec Planning Docs</w:t>
+      </w:r>
+    </w:p>
+    <w:p>
+      <w:pPr>
+        <w:numPr>
+          <w:ilvl w:val="0"/>
+          <w:numId w:val="25"/>
+        </w:numPr>
+        <w:rPr>
+          <w:color w:val="BFBFBF"/>
+          <w:lang w:val="en-US"/>
+        </w:rPr>
+      </w:pPr>
+      <w:r>
+        <w:rPr>
+          <w:color w:val="BFBFBF"/>
+          <w:lang w:val="en-US"/>
+        </w:rPr>
+        <w:t>Circle Language Spec Products doc: Move postponed work from Done section to the Postponed section.</w:t>
+      </w:r>
+    </w:p>
+    <w:p>
+      <w:pPr>
+        <w:numPr>
+          <w:ilvl w:val="0"/>
+          <w:numId w:val="25"/>
+        </w:numPr>
+        <w:rPr>
+          <w:color w:val="BFBFBF"/>
+          <w:lang w:val="en-US"/>
+        </w:rPr>
+      </w:pPr>
+      <w:r>
+        <w:rPr>
+          <w:color w:val="BFBFBF"/>
+          <w:lang w:val="en-US"/>
+        </w:rPr>
+        <w:t>The document "Circle 3 Excluded Requirements" has topics that might be interesting for the Circle Language Spec project.</w:t>
+      </w:r>
+    </w:p>
+    <w:p>
+      <w:pPr>
+        <w:numPr>
+          <w:ilvl w:val="1"/>
+          <w:numId w:val="25"/>
+        </w:numPr>
+        <w:rPr>
+          <w:color w:val="BFBFBF"/>
+          <w:lang w:val="en-US"/>
+        </w:rPr>
+      </w:pPr>
+      <w:r>
+        <w:rPr>
+          <w:color w:val="BFBFBF"/>
+          <w:lang w:val="en-US"/>
+        </w:rPr>
+        <w:t>Was at: Round Up looking for things to add/move from Circle 3 Programming to Circle Language Spec.</w:t>
+      </w:r>
+    </w:p>
+    <w:p>
+      <w:pPr>
+        <w:numPr>
+          <w:ilvl w:val="0"/>
+          <w:numId w:val="25"/>
+        </w:numPr>
+        <w:rPr>
+          <w:color w:val="BFBFBF"/>
+          <w:lang w:val="en-US"/>
+        </w:rPr>
+      </w:pPr>
+      <w:r>
+        <w:rPr>
+          <w:color w:val="BFBFBF"/>
+          <w:lang w:val="en-US"/>
+        </w:rPr>
+        <w:t>Circle 3 Programming, Preliminary Designs:</w:t>
+      </w:r>
+    </w:p>
+    <w:p>
+      <w:pPr>
+        <w:numPr>
+          <w:ilvl w:val="1"/>
+          <w:numId w:val="25"/>
+        </w:numPr>
+        <w:rPr>
+          <w:color w:val="BFBFBF"/>
+          <w:lang w:val="en-US"/>
+        </w:rPr>
+      </w:pPr>
+      <w:r>
+        <w:rPr>
+          <w:color w:val="BFBFBF"/>
+          <w:lang w:val="en-US"/>
+        </w:rPr>
+        <w:t>Yes, definitely quite some useful texts in that document, that belong in the Circle Language Spec project.</w:t>
+      </w:r>
+    </w:p>
+    <w:p>
+      <w:pPr>
+        <w:numPr>
+          <w:ilvl w:val="1"/>
+          <w:numId w:val="25"/>
+        </w:numPr>
+        <w:rPr>
+          <w:color w:val="BFBFBF"/>
+          <w:lang w:val="en-US"/>
+        </w:rPr>
+      </w:pPr>
+      <w:r>
+        <w:rPr>
+          <w:color w:val="BFBFBF"/>
+          <w:lang w:val="en-US"/>
+        </w:rPr>
+        <w:t>The texts seem to belong in the actual Circle Language Spec docs, not its planning docs.</w:t>
+      </w:r>
+    </w:p>
+    <w:p>
+      <w:pPr>
+        <w:numPr>
+          <w:ilvl w:val="1"/>
+          <w:numId w:val="25"/>
+        </w:numPr>
+        <w:rPr>
+          <w:color w:val="BFBFBF"/>
+          <w:lang w:val="en-US"/>
+        </w:rPr>
+      </w:pPr>
+      <w:r>
+        <w:rPr>
+          <w:color w:val="BFBFBF"/>
+          <w:lang w:val="en-US"/>
+        </w:rPr>
+        <w:t>In the past I made effort to dump even unfinished ideas right inside the docs.</w:t>
+      </w:r>
+    </w:p>
+    <w:p>
+      <w:pPr>
+        <w:numPr>
+          <w:ilvl w:val="1"/>
+          <w:numId w:val="25"/>
+        </w:numPr>
+        <w:rPr>
+          <w:color w:val="BFBFBF"/>
+          <w:lang w:val="en-US"/>
+        </w:rPr>
+      </w:pPr>
+      <w:r>
+        <w:rPr>
+          <w:color w:val="BFBFBF"/>
+          <w:lang w:val="en-US"/>
+        </w:rPr>
+        <w:t>I had doubts about it, since it would litter the docs with unfinished, lower quality material.</w:t>
+      </w:r>
+    </w:p>
+    <w:p>
+      <w:pPr>
+        <w:numPr>
+          <w:ilvl w:val="1"/>
+          <w:numId w:val="25"/>
+        </w:numPr>
+        <w:rPr>
+          <w:color w:val="BFBFBF"/>
+          <w:lang w:val="en-US"/>
+        </w:rPr>
+      </w:pPr>
+      <w:r>
+        <w:rPr>
+          <w:color w:val="BFBFBF"/>
+          <w:lang w:val="en-US"/>
+        </w:rPr>
+        <w:t>But I remember doing it, because otherwise loose ideas would be spread over numerous sub-project documentation and would get out of view.</w:t>
+      </w:r>
+    </w:p>
+    <w:p>
+      <w:pPr>
+        <w:numPr>
+          <w:ilvl w:val="1"/>
+          <w:numId w:val="25"/>
+        </w:numPr>
+        <w:rPr>
+          <w:color w:val="BFBFBF"/>
+          <w:lang w:val="en-US"/>
+        </w:rPr>
+      </w:pPr>
+      <w:r>
+        <w:rPr>
+          <w:color w:val="BFBFBF"/>
+          <w:lang w:val="en-US"/>
+        </w:rPr>
+        <w:t>Do I move these texts to the appropriate spot in the Circle Docs now?</w:t>
+      </w:r>
+    </w:p>
+    <w:p>
+      <w:pPr>
+        <w:numPr>
+          <w:ilvl w:val="1"/>
+          <w:numId w:val="25"/>
+        </w:numPr>
+        <w:rPr>
+          <w:color w:val="BFBFBF"/>
+          <w:lang w:val="en-US"/>
+        </w:rPr>
+      </w:pPr>
+      <w:r>
+        <w:rPr>
+          <w:color w:val="BFBFBF"/>
+          <w:lang w:val="en-US"/>
+        </w:rPr>
+        <w:t>Do I also move ideas from Sub-Projects there? Maybe those are too short to matter. And not really loose texts, but goals. Somewhere in the middle. So maybe I should copy/move some texts to the loose idea boxes of Circle Language Spec.</w:t>
+      </w:r>
+    </w:p>
+    <w:p>
+      <w:pPr>
+        <w:numPr>
+          <w:ilvl w:val="1"/>
+          <w:numId w:val="25"/>
+        </w:numPr>
+        <w:rPr>
+          <w:color w:val="BFBFBF"/>
+          <w:lang w:val="en-US"/>
+        </w:rPr>
+      </w:pPr>
+      <w:r>
+        <w:rPr>
+          <w:color w:val="BFBFBF"/>
+          <w:lang w:val="en-US"/>
+        </w:rPr>
+        <w:t>I'm staring at 'Concepts' now. But Concepts is out-of-scope. Very out-of-scope. Does it matter? Any content about it is to be dumped into the appropriate spot in the documentation.</w:t>
+      </w:r>
+    </w:p>
+    <w:p>
+      <w:pPr>
+        <w:numPr>
+          <w:ilvl w:val="1"/>
+          <w:numId w:val="25"/>
+        </w:numPr>
+        <w:rPr>
+          <w:color w:val="BFBFBF"/>
+          <w:lang w:val="en-US"/>
+        </w:rPr>
+      </w:pPr>
+      <w:r>
+        <w:rPr>
+          <w:color w:val="BFBFBF"/>
+          <w:lang w:val="en-US"/>
+        </w:rPr>
+        <w:t>Object Order: Some of it is in Data Concepts. But I fundamentally need it in the Circle language. It's not just list order. It's more fundamental. It can be command execution order, that is dependent on it. I just don't know where it belongs in the chapters. Maybe just its own chapter I was making a separation between coding concepts and data concepts once. Now most coding concepts are just part of the programming language and most data concepts are not. Just the separation is not as precisely clear as that.</w:t>
+      </w:r>
+    </w:p>
+    <w:p>
+      <w:pPr>
+        <w:numPr>
+          <w:ilvl w:val="0"/>
+          <w:numId w:val="25"/>
+        </w:numPr>
+        <w:rPr>
+          <w:color w:val="BFBFBF"/>
+          <w:lang w:val="en-US"/>
+        </w:rPr>
+      </w:pPr>
+      <w:r>
+        <w:rPr>
+          <w:color w:val="BFBFBF"/>
+          <w:lang w:val="en-US"/>
+        </w:rPr>
+        <w:t>Circle 3 Programming, Requirements:</w:t>
+      </w:r>
+    </w:p>
+    <w:p>
+      <w:pPr>
+        <w:numPr>
+          <w:ilvl w:val="1"/>
+          <w:numId w:val="25"/>
+        </w:numPr>
+        <w:rPr>
+          <w:color w:val="BFBFBF"/>
+          <w:lang w:val="en-US"/>
+        </w:rPr>
+      </w:pPr>
+      <w:r>
+        <w:rPr>
+          <w:color w:val="BFBFBF"/>
+          <w:lang w:val="en-US"/>
+        </w:rPr>
+        <w:t>Has technical design requirements.</w:t>
+      </w:r>
+    </w:p>
+    <w:p>
+      <w:pPr>
+        <w:numPr>
+          <w:ilvl w:val="1"/>
+          <w:numId w:val="25"/>
+        </w:numPr>
+        <w:rPr>
+          <w:color w:val="BFBFBF"/>
+          <w:lang w:val="en-US"/>
+        </w:rPr>
+      </w:pPr>
+      <w:r>
+        <w:rPr>
+          <w:color w:val="BFBFBF"/>
+          <w:lang w:val="en-US"/>
+        </w:rPr>
+        <w:t>I could look at them, take them out, compare them to the Circle Docs requirements, to see if they are in there or have a place in there.</w:t>
+      </w:r>
+    </w:p>
+    <w:p>
+      <w:pPr>
+        <w:numPr>
+          <w:ilvl w:val="1"/>
+          <w:numId w:val="25"/>
+        </w:numPr>
+        <w:rPr>
+          <w:color w:val="BFBFBF"/>
+          <w:lang w:val="en-US"/>
+        </w:rPr>
+      </w:pPr>
+      <w:r>
+        <w:rPr>
+          <w:color w:val="BFBFBF"/>
+          <w:lang w:val="en-US"/>
+        </w:rPr>
+        <w:t>Nah.</w:t>
+      </w:r>
+    </w:p>
+    <w:p>
+      <w:pPr>
+        <w:numPr>
+          <w:ilvl w:val="0"/>
+          <w:numId w:val="25"/>
+        </w:numPr>
+        <w:rPr>
+          <w:color w:val="BFBFBF"/>
+          <w:lang w:val="en-US"/>
+        </w:rPr>
+      </w:pPr>
+      <w:r>
+        <w:rPr>
+          <w:color w:val="BFBFBF"/>
+          <w:lang w:val="en-US"/>
+        </w:rPr>
+        <w:t>Concepts construct:</w:t>
+      </w:r>
+    </w:p>
+    <w:p>
+      <w:pPr>
+        <w:numPr>
+          <w:ilvl w:val="1"/>
+          <w:numId w:val="25"/>
+        </w:numPr>
+        <w:rPr>
+          <w:color w:val="BFBFBF"/>
+          <w:lang w:val="en-US"/>
+        </w:rPr>
+      </w:pPr>
+      <w:r>
+        <w:rPr>
+          <w:color w:val="BFBFBF"/>
+          <w:lang w:val="en-US"/>
+        </w:rPr>
+        <w:t>I am missing writing the Concepts construct documentation from the planning docs. I only see it in the Circle 3 Programming, Excluded Requirements.</w:t>
+      </w:r>
+    </w:p>
+    <w:p>
+      <w:pPr>
+        <w:numPr>
+          <w:ilvl w:val="0"/>
+          <w:numId w:val="25"/>
+        </w:numPr>
+        <w:rPr>
+          <w:color w:val="BFBFBF"/>
+          <w:lang w:val="en-US"/>
+        </w:rPr>
+      </w:pPr>
+      <w:r>
+        <w:rPr>
+          <w:color w:val="BFBFBF"/>
+          <w:lang w:val="en-US"/>
+        </w:rPr>
+        <w:t>Lower contents:</w:t>
+      </w:r>
+    </w:p>
+    <w:p>
+      <w:pPr>
+        <w:numPr>
+          <w:ilvl w:val="1"/>
+          <w:numId w:val="25"/>
+        </w:numPr>
+        <w:rPr>
+          <w:color w:val="BFBFBF"/>
+          <w:lang w:val="en-US"/>
+        </w:rPr>
+      </w:pPr>
+      <w:r>
+        <w:rPr>
+          <w:color w:val="BFBFBF"/>
+          <w:lang w:val="en-US"/>
+        </w:rPr>
+        <w:t>The idea of lower contents is described in project docs not in Circle Docs Planning, but in '1. Circle 3 Programming' planning.</w:t>
+      </w:r>
+    </w:p>
+    <w:p>
+      <w:pPr>
+        <w:numPr>
+          <w:ilvl w:val="1"/>
+          <w:numId w:val="25"/>
+        </w:numPr>
+        <w:rPr>
+          <w:color w:val="BFBFBF"/>
+          <w:lang w:val="en-US"/>
+        </w:rPr>
+      </w:pPr>
+      <w:r>
+        <w:rPr>
+          <w:color w:val="BFBFBF"/>
+          <w:lang w:val="en-US"/>
+        </w:rPr>
+        <w:t>You can also find some texts about it here: Circle 3, Lower Contents, TODO.doc</w:t>
+      </w:r>
+    </w:p>
+    <w:p>
+      <w:pPr>
+        <w:pStyle w:val="Heading3"/>
+        <w:rPr>
+          <w:color w:val="BFBFBF"/>
+          <w:lang w:val="en-US"/>
+        </w:rPr>
+      </w:pPr>
       <w:r>
         <w:rPr>
           <w:color w:val="BFBFBF"/>

</xml_diff>

<commit_message>
Circle Language Spec Plan: Restructuring done project contents.
</commit_message>
<xml_diff>
--- a/Circle Language Spec Plan/1. Current/2019-08 Circle Language Spec Revamp Plan/2019-08 Circle Language Spec Revamp Notes.docx
+++ b/Circle Language Spec Plan/1. Current/2019-08 Circle Language Spec Revamp Plan/2019-08 Circle Language Spec Revamp Notes.docx
@@ -2428,6 +2428,23 @@
     <w:p>
       <w:pPr>
         <w:numPr>
+          <w:ilvl w:val="1"/>
+          <w:numId w:val="25"/>
+        </w:numPr>
+        <w:rPr>
+          <w:lang w:val="en-US"/>
+        </w:rPr>
+      </w:pPr>
+      <w:r>
+        <w:rPr>
+          <w:lang w:val="en-US"/>
+        </w:rPr>
+        <w:t>Include hour sheet?</w:t>
+      </w:r>
+    </w:p>
+    <w:p>
+      <w:pPr>
+        <w:numPr>
           <w:ilvl w:val="0"/>
           <w:numId w:val="25"/>
         </w:numPr>
@@ -2724,11 +2741,13 @@
           <w:numId w:val="25"/>
         </w:numPr>
         <w:rPr>
-          <w:lang w:val="en-US"/>
-        </w:rPr>
-      </w:pPr>
-      <w:r>
-        <w:rPr>
+          <w:color w:val="BFBFBF"/>
+          <w:lang w:val="en-US"/>
+        </w:rPr>
+      </w:pPr>
+      <w:r>
+        <w:rPr>
+          <w:color w:val="BFBFBF"/>
           <w:lang w:val="en-US"/>
         </w:rPr>
         <w:t>Empty project folders:</w:t>
@@ -2741,11 +2760,13 @@
           <w:numId w:val="25"/>
         </w:numPr>
         <w:rPr>
-          <w:lang w:val="en-US"/>
-        </w:rPr>
-      </w:pPr>
-      <w:r>
-        <w:rPr>
+          <w:color w:val="BFBFBF"/>
+          <w:lang w:val="en-US"/>
+        </w:rPr>
+      </w:pPr>
+      <w:r>
+        <w:rPr>
+          <w:color w:val="BFBFBF"/>
           <w:lang w:val="en-US"/>
         </w:rPr>
         <w:t>I could evaluate whether those empty project docs folders are needed.</w:t>
@@ -2758,11 +2779,13 @@
           <w:numId w:val="25"/>
         </w:numPr>
         <w:rPr>
-          <w:lang w:val="en-US"/>
-        </w:rPr>
-      </w:pPr>
-      <w:r>
-        <w:rPr>
+          <w:color w:val="BFBFBF"/>
+          <w:lang w:val="en-US"/>
+        </w:rPr>
+      </w:pPr>
+      <w:r>
+        <w:rPr>
+          <w:color w:val="BFBFBF"/>
           <w:lang w:val="en-US"/>
         </w:rPr>
         <w:t>To me it seems odd now, that 'Errors' is put out of scope.</w:t>
@@ -2775,23 +2798,310 @@
           <w:numId w:val="25"/>
         </w:numPr>
         <w:rPr>
-          <w:lang w:val="en-US"/>
-        </w:rPr>
-      </w:pPr>
-      <w:r>
-        <w:rPr>
-          <w:lang w:val="en-US"/>
-        </w:rPr>
-        <w:t>I think I want to move the topics 'Errors' and 'Concept Construct' from the O</w:t>
+          <w:color w:val="BFBFBF"/>
+          <w:lang w:val="en-US"/>
+        </w:rPr>
+      </w:pPr>
+      <w:r>
+        <w:rPr>
+          <w:color w:val="BFBFBF"/>
+          <w:lang w:val="en-US"/>
+        </w:rPr>
+        <w:t>I think I want to move the topics 'Errors' and 'Concept Construct' from the Out-of-Scope document to the Circle Language Spec Planning docs.</w:t>
+      </w:r>
+    </w:p>
+    <w:p>
+      <w:pPr>
+        <w:numPr>
+          <w:ilvl w:val="1"/>
+          <w:numId w:val="25"/>
+        </w:numPr>
+        <w:rPr>
+          <w:color w:val="BFBFBF"/>
+          <w:lang w:val="en-US"/>
+        </w:rPr>
+      </w:pPr>
+      <w:r>
+        <w:rPr>
+          <w:color w:val="BFBFBF"/>
+          <w:lang w:val="en-US"/>
+        </w:rPr>
+        <w:t xml:space="preserve">The 'Out-of-Scope' document </w:t>
+      </w:r>
+      <w:proofErr w:type="spellStart"/>
+      <w:r>
+        <w:rPr>
+          <w:color w:val="BFBFBF"/>
+          <w:lang w:val="en-US"/>
+        </w:rPr>
+        <w:t>os</w:t>
+      </w:r>
+      <w:proofErr w:type="spellEnd"/>
+      <w:r>
+        <w:rPr>
+          <w:color w:val="BFBFBF"/>
+          <w:lang w:val="en-US"/>
+        </w:rPr>
+        <w:t xml:space="preserve"> currently not just postponed items of the Circle Language Spec, but more than that: not even considered part of the Circle Language Spec </w:t>
+      </w:r>
+      <w:proofErr w:type="spellStart"/>
+      <w:r>
+        <w:rPr>
+          <w:color w:val="BFBFBF"/>
+          <w:lang w:val="en-US"/>
+        </w:rPr>
+        <w:t>proect</w:t>
+      </w:r>
+      <w:proofErr w:type="spellEnd"/>
+      <w:r>
+        <w:rPr>
+          <w:color w:val="BFBFBF"/>
+          <w:lang w:val="en-US"/>
+        </w:rPr>
+        <w:t xml:space="preserve"> at all anymore.</w:t>
+      </w:r>
+    </w:p>
+    <w:p>
+      <w:pPr>
+        <w:numPr>
+          <w:ilvl w:val="1"/>
+          <w:numId w:val="25"/>
+        </w:numPr>
+        <w:rPr>
+          <w:color w:val="BFBFBF"/>
+          <w:lang w:val="en-US"/>
+        </w:rPr>
+      </w:pPr>
+      <w:r>
+        <w:rPr>
+          <w:color w:val="BFBFBF"/>
+          <w:lang w:val="en-US"/>
+        </w:rPr>
+        <w:t>It is still not a hard rule to be set. But putting Errors and Concepts out of view, makes it sort of not the same project for the sake of Concepts and putting my head into the sand when it is about Errors. If I have ideas about these things, they do belong in the project I think. I have a hard time thinking them away.</w:t>
+      </w:r>
+    </w:p>
+    <w:p>
+      <w:pPr>
+        <w:numPr>
+          <w:ilvl w:val="0"/>
+          <w:numId w:val="25"/>
+        </w:numPr>
+        <w:rPr>
+          <w:lang w:val="en-US"/>
+        </w:rPr>
+      </w:pPr>
+      <w:r>
+        <w:rPr>
+          <w:lang w:val="en-US"/>
+        </w:rPr>
+        <w:t>Circ</w:t>
+      </w:r>
+      <w:r>
+        <w:rPr>
+          <w:lang w:val="en-US"/>
+        </w:rPr>
+        <w:t>l</w:t>
+      </w:r>
+      <w:r>
+        <w:rPr>
+          <w:lang w:val="en-US"/>
+        </w:rPr>
+        <w:t xml:space="preserve">e Language Specs </w:t>
+      </w:r>
+      <w:r>
+        <w:rPr>
+          <w:lang w:val="en-US"/>
+        </w:rPr>
+        <w:t xml:space="preserve">Done </w:t>
+      </w:r>
+      <w:r>
+        <w:rPr>
+          <w:lang w:val="en-US"/>
+        </w:rPr>
+        <w:t>projects:</w:t>
+      </w:r>
+    </w:p>
+    <w:p>
+      <w:pPr>
+        <w:numPr>
+          <w:ilvl w:val="1"/>
+          <w:numId w:val="25"/>
+        </w:numPr>
+        <w:rPr>
+          <w:color w:val="BFBFBF"/>
+          <w:lang w:val="en-US"/>
+        </w:rPr>
+      </w:pPr>
+      <w:r>
+        <w:rPr>
+          <w:color w:val="BFBFBF"/>
+          <w:lang w:val="en-US"/>
+        </w:rPr>
+        <w:t>It is a lot of content. It is not practical for me to go into detail about it now. It is only the past plans, not the future, so less important.</w:t>
+      </w:r>
+    </w:p>
+    <w:p>
+      <w:pPr>
+        <w:numPr>
+          <w:ilvl w:val="1"/>
+          <w:numId w:val="25"/>
+        </w:numPr>
+        <w:rPr>
+          <w:lang w:val="en-US"/>
+        </w:rPr>
+      </w:pPr>
+      <w:r>
+        <w:rPr>
+          <w:lang w:val="en-US"/>
+        </w:rPr>
+        <w:t>P</w:t>
+      </w:r>
+      <w:r>
+        <w:rPr>
+          <w:lang w:val="en-US"/>
+        </w:rPr>
+        <w:t>hase-by-phase.</w:t>
+      </w:r>
+    </w:p>
+    <w:p>
+      <w:pPr>
+        <w:numPr>
+          <w:ilvl w:val="2"/>
+          <w:numId w:val="25"/>
+        </w:numPr>
+        <w:rPr>
+          <w:color w:val="BFBFBF"/>
+          <w:lang w:val="en-US"/>
+        </w:rPr>
+      </w:pPr>
+      <w:r>
+        <w:rPr>
+          <w:color w:val="BFBFBF"/>
+          <w:lang w:val="en-US"/>
+        </w:rPr>
+        <w:t>Background black</w:t>
+      </w:r>
+      <w:r>
+        <w:rPr>
+          <w:color w:val="BFBFBF"/>
+          <w:lang w:val="en-US"/>
+        </w:rPr>
+        <w:t>.</w:t>
+      </w:r>
+    </w:p>
+    <w:p>
+      <w:pPr>
+        <w:numPr>
+          <w:ilvl w:val="2"/>
+          <w:numId w:val="25"/>
+        </w:numPr>
+        <w:rPr>
+          <w:color w:val="BFBFBF"/>
+        </w:rPr>
+      </w:pPr>
+      <w:r>
+        <w:rPr>
+          <w:color w:val="BFBFBF"/>
+        </w:rPr>
+        <w:t>Name spelling JJ van Zon</w:t>
+      </w:r>
+      <w:r>
+        <w:rPr>
+          <w:color w:val="BFBFBF"/>
+        </w:rPr>
+        <w:t>.</w:t>
+      </w:r>
+    </w:p>
+    <w:p>
+      <w:pPr>
+        <w:numPr>
+          <w:ilvl w:val="2"/>
+          <w:numId w:val="25"/>
+        </w:numPr>
+        <w:rPr>
+          <w:color w:val="BFBFBF"/>
+          <w:lang w:val="en-US"/>
+        </w:rPr>
+      </w:pPr>
+      <w:r>
+        <w:rPr>
+          <w:color w:val="BFBFBF"/>
+          <w:lang w:val="en-US"/>
+        </w:rPr>
+        <w:t>No abbreviations in folder name and file name</w:t>
+      </w:r>
+      <w:r>
+        <w:rPr>
+          <w:color w:val="BFBFBF"/>
+          <w:lang w:val="en-US"/>
+        </w:rPr>
+        <w:t>.</w:t>
+      </w:r>
+    </w:p>
+    <w:p>
+      <w:pPr>
+        <w:numPr>
+          <w:ilvl w:val="2"/>
+          <w:numId w:val="25"/>
+        </w:numPr>
+        <w:rPr>
+          <w:lang w:val="en-US"/>
+        </w:rPr>
+      </w:pPr>
+      <w:r>
+        <w:rPr>
+          <w:lang w:val="en-US"/>
+        </w:rPr>
+        <w:t>Main project title 'Circle Language Spec'</w:t>
+      </w:r>
+      <w:r>
+        <w:rPr>
+          <w:lang w:val="en-US"/>
+        </w:rPr>
+        <w:t xml:space="preserve"> + similar to folder and file name</w:t>
+      </w:r>
+      <w:r>
+        <w:rPr>
+          <w:lang w:val="en-US"/>
+        </w:rPr>
+        <w:t>.</w:t>
+      </w:r>
+    </w:p>
+    <w:p>
+      <w:pPr>
+        <w:numPr>
+          <w:ilvl w:val="2"/>
+          <w:numId w:val="25"/>
+        </w:numPr>
+        <w:rPr>
+          <w:lang w:val="en-US"/>
+        </w:rPr>
+      </w:pPr>
+      <w:r>
+        <w:rPr>
+          <w:lang w:val="en-US"/>
+        </w:rPr>
+        <w:t>Rename 'Document' to 'Spec'?</w:t>
+      </w:r>
+    </w:p>
+    <w:p>
+      <w:pPr>
+        <w:numPr>
+          <w:ilvl w:val="2"/>
+          <w:numId w:val="25"/>
+        </w:numPr>
+        <w:rPr>
+          <w:lang w:val="en-US"/>
+        </w:rPr>
+      </w:pPr>
+      <w:r>
+        <w:rPr>
+          <w:lang w:val="en-US"/>
+        </w:rPr>
+        <w:t>No sub folders, just files?</w:t>
       </w:r>
       <w:bookmarkStart w:id="10" w:name="_GoBack"/>
       <w:bookmarkEnd w:id="10"/>
-      <w:r>
-        <w:rPr>
-          <w:lang w:val="en-US"/>
-        </w:rPr>
-        <w:t>ut-of-Scope document to the Circle Language Spec Planning docs.</w:t>
-      </w:r>
     </w:p>
     <w:p>
       <w:pPr>
@@ -2800,48 +3110,93 @@
           <w:numId w:val="25"/>
         </w:numPr>
         <w:rPr>
-          <w:color w:val="BFBFBF"/>
-          <w:lang w:val="en-US"/>
-        </w:rPr>
-      </w:pPr>
-      <w:r>
-        <w:rPr>
-          <w:color w:val="BFBFBF"/>
-          <w:lang w:val="en-US"/>
-        </w:rPr>
-        <w:t xml:space="preserve">The 'Out-of-Scope' document </w:t>
+          <w:lang w:val="en-US"/>
+        </w:rPr>
+      </w:pPr>
+      <w:r>
+        <w:rPr>
+          <w:lang w:val="en-US"/>
+        </w:rPr>
+        <w:t>Details:</w:t>
+      </w:r>
+    </w:p>
+    <w:p>
+      <w:pPr>
+        <w:numPr>
+          <w:ilvl w:val="2"/>
+          <w:numId w:val="25"/>
+        </w:numPr>
+        <w:rPr>
+          <w:lang w:val="en-US"/>
+        </w:rPr>
+      </w:pPr>
+      <w:r>
+        <w:rPr>
+          <w:lang w:val="en-US"/>
+        </w:rPr>
+        <w:t>Get rid of content about 'studying'?</w:t>
+      </w:r>
+    </w:p>
+    <w:p>
+      <w:pPr>
+        <w:numPr>
+          <w:ilvl w:val="1"/>
+          <w:numId w:val="25"/>
+        </w:numPr>
+        <w:rPr>
+          <w:lang w:val="en-US"/>
+        </w:rPr>
+      </w:pPr>
+      <w:r>
+        <w:rPr>
+          <w:lang w:val="en-US"/>
+        </w:rPr>
+        <w:t>I would want to read over those Done projects content before publishing. I should know what I publish exactly and have evaluated it and made some adaptations possibly. Probably nothing in it is a secret, so you don't need to remove it from source control history, but slight changes might be good.</w:t>
+      </w:r>
+    </w:p>
+    <w:p>
+      <w:pPr>
+        <w:numPr>
+          <w:ilvl w:val="1"/>
+          <w:numId w:val="25"/>
+        </w:numPr>
+        <w:rPr>
+          <w:lang w:val="en-US"/>
+        </w:rPr>
+      </w:pPr>
+      <w:r>
+        <w:rPr>
+          <w:lang w:val="en-US"/>
+        </w:rPr>
+        <w:t xml:space="preserve">Some things especially in evaluations may seem cocky when I call my own successes very </w:t>
       </w:r>
       <w:proofErr w:type="spellStart"/>
       <w:r>
         <w:rPr>
-          <w:color w:val="BFBFBF"/>
-          <w:lang w:val="en-US"/>
-        </w:rPr>
-        <w:t>os</w:t>
+          <w:lang w:val="en-US"/>
+        </w:rPr>
+        <w:t>very</w:t>
       </w:r>
       <w:proofErr w:type="spellEnd"/>
       <w:r>
         <w:rPr>
-          <w:color w:val="BFBFBF"/>
-          <w:lang w:val="en-US"/>
-        </w:rPr>
-        <w:t xml:space="preserve"> currently not just postponed items of the Circle Language Spec, but more than that: not even considered part of the Circle Language Spec </w:t>
+          <w:lang w:val="en-US"/>
+        </w:rPr>
+        <w:t xml:space="preserve"> good. I don't know if I need to change that. I also use I and you </w:t>
       </w:r>
       <w:proofErr w:type="spellStart"/>
       <w:r>
         <w:rPr>
-          <w:color w:val="BFBFBF"/>
-          <w:lang w:val="en-US"/>
-        </w:rPr>
-        <w:t>proect</w:t>
+          <w:lang w:val="en-US"/>
+        </w:rPr>
+        <w:t>interchangedly</w:t>
       </w:r>
       <w:proofErr w:type="spellEnd"/>
       <w:r>
         <w:rPr>
-          <w:color w:val="BFBFBF"/>
-          <w:lang w:val="en-US"/>
-        </w:rPr>
-        <w:t xml:space="preserve"> at all anymore.</w:t>
+          <w:lang w:val="en-US"/>
+        </w:rPr>
+        <w:t xml:space="preserve"> when I talk about myself. Not sure if I have to change that. The plans sometimes talk in definites. Maybe openness is better language. Not sure if that's a problem. I worry what people would think of me. If they'd think I'm arrogant… maybe I should not worry about that.</w:t>
       </w:r>
     </w:p>
     <w:p>
@@ -2851,16 +3206,26 @@
           <w:numId w:val="25"/>
         </w:numPr>
         <w:rPr>
-          <w:color w:val="BFBFBF"/>
-          <w:lang w:val="en-US"/>
-        </w:rPr>
-      </w:pPr>
-      <w:r>
-        <w:rPr>
-          <w:color w:val="BFBFBF"/>
-          <w:lang w:val="en-US"/>
-        </w:rPr>
-        <w:t>It is still not a hard rule to be set. But putting Errors and Concepts out of view, makes it sort of not the same project for the sake of Concepts and putting my head into the sand when it is about Errors. If I have ideas about these things, they do belong in the project I think. I have a hard time thinking them away.</w:t>
+          <w:lang w:val="en-US"/>
+        </w:rPr>
+      </w:pPr>
+      <w:r>
+        <w:rPr>
+          <w:lang w:val="en-US"/>
+        </w:rPr>
+        <w:t>Done project "</w:t>
+      </w:r>
+      <w:r>
+        <w:rPr>
+          <w:lang w:val="en-US"/>
+        </w:rPr>
+        <w:t>Document Internet as a Single Computer</w:t>
+      </w:r>
+      <w:r>
+        <w:rPr>
+          <w:lang w:val="en-US"/>
+        </w:rPr>
+        <w:t>" is out-of-scope…</w:t>
       </w:r>
     </w:p>
     <w:p>
@@ -2870,95 +3235,67 @@
           <w:numId w:val="25"/>
         </w:numPr>
         <w:rPr>
-          <w:lang w:val="en-US"/>
-        </w:rPr>
-      </w:pPr>
-      <w:r>
-        <w:rPr>
-          <w:lang w:val="en-US"/>
-        </w:rPr>
-        <w:t xml:space="preserve">Done </w:t>
-      </w:r>
-      <w:r>
-        <w:rPr>
-          <w:lang w:val="en-US"/>
-        </w:rPr>
-        <w:t>Circ</w:t>
-      </w:r>
-      <w:r>
-        <w:rPr>
-          <w:lang w:val="en-US"/>
-        </w:rPr>
-        <w:t>l</w:t>
-      </w:r>
-      <w:r>
-        <w:rPr>
-          <w:lang w:val="en-US"/>
-        </w:rPr>
-        <w:t xml:space="preserve">e Language Specs </w:t>
-      </w:r>
-      <w:r>
-        <w:rPr>
-          <w:lang w:val="en-US"/>
-        </w:rPr>
-        <w:t>projects:</w:t>
-      </w:r>
-    </w:p>
-    <w:p>
-      <w:pPr>
-        <w:numPr>
-          <w:ilvl w:val="1"/>
-          <w:numId w:val="25"/>
-        </w:numPr>
-        <w:rPr>
-          <w:lang w:val="en-US"/>
-        </w:rPr>
-      </w:pPr>
-      <w:r>
-        <w:rPr>
-          <w:lang w:val="en-US"/>
-        </w:rPr>
-        <w:t>It is a lot of content. It is not practical for me to go into detail about it now. It is only the past plans, not the future, so less important.</w:t>
-      </w:r>
-    </w:p>
-    <w:p>
-      <w:pPr>
-        <w:numPr>
-          <w:ilvl w:val="1"/>
-          <w:numId w:val="25"/>
-        </w:numPr>
-        <w:rPr>
-          <w:lang w:val="en-US"/>
-        </w:rPr>
-      </w:pPr>
-      <w:r>
-        <w:rPr>
-          <w:lang w:val="en-US"/>
-        </w:rPr>
-        <w:t>I would want to read over those Done projects content before publishing. I should know what I publish exactly and have evaluated it and made some adaptations possibly. Probably nothing in it is a secret, so you don't need to remove it from source control history, but slight changes might be good.</w:t>
-      </w:r>
-    </w:p>
-    <w:p>
-      <w:pPr>
-        <w:numPr>
-          <w:ilvl w:val="0"/>
-          <w:numId w:val="25"/>
-        </w:numPr>
-        <w:rPr>
-          <w:lang w:val="en-US"/>
-        </w:rPr>
-      </w:pPr>
-      <w:r>
-        <w:rPr>
+          <w:color w:val="BFBFBF"/>
+          <w:lang w:val="en-US"/>
+        </w:rPr>
+      </w:pPr>
+      <w:r>
+        <w:rPr>
+          <w:color w:val="BFBFBF"/>
           <w:lang w:val="en-US"/>
         </w:rPr>
         <w:t>I somehow don't trust this is all there's to it about Circle Language Spec planning docs.</w:t>
       </w:r>
       <w:r>
         <w:rPr>
-          <w:lang w:val="en-US"/>
-        </w:rPr>
-        <w:t xml:space="preserve"> Look over the state of those docs.</w:t>
+          <w:color w:val="BFBFBF"/>
+          <w:lang w:val="en-US"/>
+        </w:rPr>
+        <w:t xml:space="preserve"> Look over the state of </w:t>
+      </w:r>
+      <w:r>
+        <w:rPr>
+          <w:color w:val="BFBFBF"/>
+          <w:lang w:val="en-US"/>
+        </w:rPr>
+        <w:t>it</w:t>
+      </w:r>
+      <w:r>
+        <w:rPr>
+          <w:color w:val="BFBFBF"/>
+          <w:lang w:val="en-US"/>
+        </w:rPr>
+        <w:t>.</w:t>
+      </w:r>
+      <w:r>
+        <w:rPr>
+          <w:color w:val="BFBFBF"/>
+          <w:lang w:val="en-US"/>
+        </w:rPr>
+        <w:t xml:space="preserve"> It </w:t>
+      </w:r>
+      <w:r>
+        <w:rPr>
+          <w:i/>
+          <w:iCs/>
+          <w:color w:val="BFBFBF"/>
+          <w:lang w:val="en-US"/>
+        </w:rPr>
+        <w:t>would</w:t>
+      </w:r>
+      <w:r>
+        <w:rPr>
+          <w:color w:val="BFBFBF"/>
+          <w:lang w:val="en-US"/>
+        </w:rPr>
+        <w:t xml:space="preserve"> be fun to move on to a next topic and have something finished. But somehow I don't believe it.</w:t>
+      </w:r>
+      <w:r>
+        <w:rPr>
+          <w:color w:val="BFBFBF"/>
+          <w:lang w:val="en-US"/>
+        </w:rPr>
+        <w:t xml:space="preserve"> &gt; It is. I lean towards the actual language spec rather than the planning, now.</w:t>
       </w:r>
     </w:p>
     <w:p>
@@ -3737,6 +4074,23 @@
         <w:rPr>
           <w:lang w:val="en-US"/>
         </w:rPr>
+        <w:t>Rename the term 'Code Base' to something like 'Base Code' or 'Base of the Code'.</w:t>
+      </w:r>
+    </w:p>
+    <w:p>
+      <w:pPr>
+        <w:numPr>
+          <w:ilvl w:val="0"/>
+          <w:numId w:val="25"/>
+        </w:numPr>
+        <w:rPr>
+          <w:lang w:val="en-US"/>
+        </w:rPr>
+      </w:pPr>
+      <w:r>
+        <w:rPr>
+          <w:lang w:val="en-US"/>
+        </w:rPr>
         <w:t>I think that somewhere along the way, the language lost its purity. Hypothetically, I may have gotten carried away a few times. For instance, using the dashed line as a conceptual expression of the idea of 'classes' or 'types': I think I tend to introduce ideas about notations that might simplify things visually, but possibly introducing ambiguity. At first, the language, was to be the purest form that I could find, in which you could draw out an object oriented system in a diagram. What happened to that as I started to make drawing something with dashed lines something ambiguous. I am not sure: this might be a non-issue. But maybe I want to be wary of where I got carried away and not think in definites about the final form of the language.</w:t>
       </w:r>
     </w:p>
@@ -3998,6 +4352,162 @@
           <w:lang w:val="en-US"/>
         </w:rPr>
         <w:t>I took a look at some of the postponed work. I worry about the messiness of the content. And if the loose ends will make the idea fall apart. And whether this makes it even fit for publishing. I just don't know at all. But I think I should come back to it later. Because I had strategies for this. And I might be too hard on myself. A clear 'flag' [Preliminary documentation] in red somewhere at the top usually does the trick. Might tells people clearly not to not too much from the text that follows. Just being clear about that might be enough.</w:t>
+      </w:r>
+    </w:p>
+    <w:p>
+      <w:pPr>
+        <w:numPr>
+          <w:ilvl w:val="0"/>
+          <w:numId w:val="25"/>
+        </w:numPr>
+        <w:rPr>
+          <w:lang w:val="en-US"/>
+        </w:rPr>
+      </w:pPr>
+      <w:r>
+        <w:rPr>
+          <w:lang w:val="en-US"/>
+        </w:rPr>
+        <w:t xml:space="preserve">Reading over the Interfaces planning docs I noticed I said </w:t>
+      </w:r>
+      <w:r>
+        <w:rPr>
+          <w:lang w:val="en-US"/>
+        </w:rPr>
+        <w:t xml:space="preserve">there </w:t>
+      </w:r>
+      <w:r>
+        <w:rPr>
+          <w:lang w:val="en-US"/>
+        </w:rPr>
+        <w:t xml:space="preserve">I like how the Interfaces chapter reads. I started reading it over. I notice, I only like how it reads </w:t>
+      </w:r>
+      <w:r>
+        <w:rPr>
+          <w:lang w:val="en-US"/>
+        </w:rPr>
+        <w:t xml:space="preserve">where </w:t>
+      </w:r>
+      <w:r>
+        <w:rPr>
+          <w:lang w:val="en-US"/>
+        </w:rPr>
+        <w:t>lots of little diagrams are shown. I like it not so much when I just see walls of texts. I think it is my 'brain type' so to say. But I think having both text and pictures would help a lot of brain types. So: more pictures. I like pictures.</w:t>
+      </w:r>
+    </w:p>
+    <w:p>
+      <w:pPr>
+        <w:numPr>
+          <w:ilvl w:val="0"/>
+          <w:numId w:val="25"/>
+        </w:numPr>
+        <w:rPr>
+          <w:lang w:val="en-US"/>
+        </w:rPr>
+      </w:pPr>
+      <w:r>
+        <w:rPr>
+          <w:lang w:val="en-US"/>
+        </w:rPr>
+        <w:t xml:space="preserve">I notice I talk a lot about implementation rather than notation. For instance: Does a dashed circle mean it is used as a class, enforced to be a class, static inside its container, how does it work in the system interfaces? What if it is just the notation that is a good idea, what if the implementation isn't. That might even make system interfaces' precise definition not important or maybe just subjected to diagrams drawn out to represent things from another language, like C#. C# getters and setters might be in a system interface notation. But setting an object reference's interface dynamically in runtime… may be too much of an implementation detail. I think it is a language definition / runtime implementation separation. In think the engineers at Microsoft might be right about developing language spec / runtime / framework / compiler quasi-independently. Maybe I can be inspired by that and make my language definition a </w:t>
+      </w:r>
+      <w:proofErr w:type="spellStart"/>
+      <w:r>
+        <w:rPr>
+          <w:lang w:val="en-US"/>
+        </w:rPr>
+        <w:t>litte</w:t>
+      </w:r>
+      <w:proofErr w:type="spellEnd"/>
+      <w:r>
+        <w:rPr>
+          <w:lang w:val="en-US"/>
+        </w:rPr>
+        <w:t xml:space="preserve"> simpler. I am subjected to the pitfall of </w:t>
+      </w:r>
+      <w:proofErr w:type="spellStart"/>
+      <w:r>
+        <w:rPr>
+          <w:lang w:val="en-US"/>
+        </w:rPr>
+        <w:t>wating</w:t>
+      </w:r>
+      <w:proofErr w:type="spellEnd"/>
+      <w:r>
+        <w:rPr>
+          <w:lang w:val="en-US"/>
+        </w:rPr>
+        <w:t xml:space="preserve"> to cover every little minor edge-case, of which I have a fear that it may make the whole system fall to pieces. I already warned myself about that in the Circle Language Spec Strategy document. But now I think other people might actually read this, I start to think: maybe limit the scope. Somehow define the diagram notation and what it represents and not want to work out how things would work in a runtime. Runtime would be a system where the diagrams and actually the data that internally describes the diagram, to be loaded and run as computer programs. I think I wanted to check the usability of the notation by shining light on any little aspect of it, I could find. But I think some details are not that important. Maybe those are to be demoted to possible implementation details, to keep the main part of the story clean.</w:t>
+      </w:r>
+      <w:r>
+        <w:rPr>
+          <w:lang w:val="en-US"/>
+        </w:rPr>
+        <w:t xml:space="preserve"> I am OK with apologizing in the documentation, that this might not be usable or something.</w:t>
+      </w:r>
+      <w:r>
+        <w:rPr>
+          <w:lang w:val="en-US"/>
+        </w:rPr>
+        <w:t xml:space="preserve"> The description in the Strategy document is pretty much spot on</w:t>
+      </w:r>
+      <w:r>
+        <w:rPr>
+          <w:lang w:val="en-US"/>
+        </w:rPr>
+        <w:t>, I think.</w:t>
+      </w:r>
+    </w:p>
+    <w:p>
+      <w:pPr>
+        <w:numPr>
+          <w:ilvl w:val="0"/>
+          <w:numId w:val="25"/>
+        </w:numPr>
+        <w:rPr>
+          <w:lang w:val="en-US"/>
+        </w:rPr>
+      </w:pPr>
+      <w:r>
+        <w:rPr>
+          <w:lang w:val="en-US"/>
+        </w:rPr>
+        <w:t>I get the problem that next to introducing new notation, I also wanted to introduce new concepts. A new conceptual take on things. I think it all became a little much. Maybe I can improve that during this project</w:t>
+      </w:r>
+      <w:r>
+        <w:rPr>
+          <w:lang w:val="en-US"/>
+        </w:rPr>
+        <w:t xml:space="preserve"> 'Circle Language Spec Revamp'</w:t>
+      </w:r>
+      <w:r>
+        <w:rPr>
+          <w:lang w:val="en-US"/>
+        </w:rPr>
+        <w:t>.</w:t>
+      </w:r>
+    </w:p>
+    <w:p>
+      <w:pPr>
+        <w:numPr>
+          <w:ilvl w:val="0"/>
+          <w:numId w:val="25"/>
+        </w:numPr>
+        <w:rPr>
+          <w:lang w:val="en-US"/>
+        </w:rPr>
+      </w:pPr>
+      <w:r>
+        <w:rPr>
+          <w:lang w:val="en-US"/>
+        </w:rPr>
+        <w:t>I think the 'being blunt' might help. It is not blunt unfriendly, because the explanations might become so much simpler if you say: this is that, this is that, instead of and this far-fetched edge case is solved in this difficult, abstract, theoretical, but precisely determined way, that I'm not sure I even understand anymore</w:t>
+      </w:r>
+      <w:r>
+        <w:rPr>
+          <w:lang w:val="en-US"/>
+        </w:rPr>
+        <w:t>… : )</w:t>
       </w:r>
     </w:p>
     <w:p>

</xml_diff>

<commit_message>
Circle Language Spec Plan: Mainly renames for structure.
</commit_message>
<xml_diff>
--- a/Circle Language Spec Plan/1. Current/2019-08 Circle Language Spec Revamp Plan/2019-08 Circle Language Spec Revamp Notes.docx
+++ b/Circle Language Spec Plan/1. Current/2019-08 Circle Language Spec Revamp Plan/2019-08 Circle Language Spec Revamp Notes.docx
@@ -2826,39 +2826,7 @@
           <w:color w:val="BFBFBF"/>
           <w:lang w:val="en-US"/>
         </w:rPr>
-        <w:t xml:space="preserve">The 'Out-of-Scope' document </w:t>
-      </w:r>
-      <w:proofErr w:type="spellStart"/>
-      <w:r>
-        <w:rPr>
-          <w:color w:val="BFBFBF"/>
-          <w:lang w:val="en-US"/>
-        </w:rPr>
-        <w:t>os</w:t>
-      </w:r>
-      <w:proofErr w:type="spellEnd"/>
-      <w:r>
-        <w:rPr>
-          <w:color w:val="BFBFBF"/>
-          <w:lang w:val="en-US"/>
-        </w:rPr>
-        <w:t xml:space="preserve"> currently not just postponed items of the Circle Language Spec, but more than that: not even considered part of the Circle Language Spec </w:t>
-      </w:r>
-      <w:proofErr w:type="spellStart"/>
-      <w:r>
-        <w:rPr>
-          <w:color w:val="BFBFBF"/>
-          <w:lang w:val="en-US"/>
-        </w:rPr>
-        <w:t>proect</w:t>
-      </w:r>
-      <w:proofErr w:type="spellEnd"/>
-      <w:r>
-        <w:rPr>
-          <w:color w:val="BFBFBF"/>
-          <w:lang w:val="en-US"/>
-        </w:rPr>
-        <w:t xml:space="preserve"> at all anymore.</w:t>
+        <w:t>The 'Out-of-Scope' document os currently not just postponed items of the Circle Language Spec, but more than that: not even considered part of the Circle Language Spec proect at all anymore.</w:t>
       </w:r>
     </w:p>
     <w:p>
@@ -2954,6 +2922,23 @@
         <w:rPr>
           <w:lang w:val="en-US"/>
         </w:rPr>
+        <w:t>Do this also for the Current and Future plan docs.</w:t>
+      </w:r>
+    </w:p>
+    <w:p>
+      <w:pPr>
+        <w:numPr>
+          <w:ilvl w:val="1"/>
+          <w:numId w:val="25"/>
+        </w:numPr>
+        <w:rPr>
+          <w:lang w:val="en-US"/>
+        </w:rPr>
+      </w:pPr>
+      <w:r>
+        <w:rPr>
+          <w:lang w:val="en-US"/>
+        </w:rPr>
         <w:t>P</w:t>
       </w:r>
       <w:r>
@@ -3045,23 +3030,39 @@
           <w:numId w:val="25"/>
         </w:numPr>
         <w:rPr>
-          <w:lang w:val="en-US"/>
-        </w:rPr>
-      </w:pPr>
-      <w:r>
-        <w:rPr>
-          <w:lang w:val="en-US"/>
-        </w:rPr>
-        <w:t>Main project title 'Circle Language Spec'</w:t>
-      </w:r>
-      <w:r>
-        <w:rPr>
-          <w:lang w:val="en-US"/>
-        </w:rPr>
-        <w:t xml:space="preserve"> + similar to folder and file name</w:t>
-      </w:r>
-      <w:r>
-        <w:rPr>
+          <w:color w:val="BFBFBF"/>
+          <w:lang w:val="en-US"/>
+        </w:rPr>
+      </w:pPr>
+      <w:r>
+        <w:rPr>
+          <w:color w:val="BFBFBF"/>
+          <w:lang w:val="en-US"/>
+        </w:rPr>
+        <w:t>Rename 'Document' to 'Spec'?</w:t>
+      </w:r>
+    </w:p>
+    <w:p>
+      <w:pPr>
+        <w:numPr>
+          <w:ilvl w:val="2"/>
+          <w:numId w:val="25"/>
+        </w:numPr>
+        <w:rPr>
+          <w:color w:val="BFBFBF"/>
+          <w:lang w:val="en-US"/>
+        </w:rPr>
+      </w:pPr>
+      <w:r>
+        <w:rPr>
+          <w:color w:val="BFBFBF"/>
+          <w:lang w:val="en-US"/>
+        </w:rPr>
+        <w:t>Suffix with 'Plan'</w:t>
+      </w:r>
+      <w:r>
+        <w:rPr>
+          <w:color w:val="BFBFBF"/>
           <w:lang w:val="en-US"/>
         </w:rPr>
         <w:t>.</w:t>
@@ -3074,14 +3075,16 @@
           <w:numId w:val="25"/>
         </w:numPr>
         <w:rPr>
-          <w:lang w:val="en-US"/>
-        </w:rPr>
-      </w:pPr>
-      <w:r>
-        <w:rPr>
-          <w:lang w:val="en-US"/>
-        </w:rPr>
-        <w:t>Rename 'Document' to 'Spec'?</w:t>
+          <w:color w:val="BFBFBF"/>
+          <w:lang w:val="en-US"/>
+        </w:rPr>
+      </w:pPr>
+      <w:r>
+        <w:rPr>
+          <w:color w:val="BFBFBF"/>
+          <w:lang w:val="en-US"/>
+        </w:rPr>
+        <w:t>Do the above for the Current and Future Projects</w:t>
       </w:r>
     </w:p>
     <w:p>
@@ -3091,17 +3094,167 @@
           <w:numId w:val="25"/>
         </w:numPr>
         <w:rPr>
-          <w:lang w:val="en-US"/>
-        </w:rPr>
-      </w:pPr>
-      <w:r>
-        <w:rPr>
-          <w:lang w:val="en-US"/>
-        </w:rPr>
-        <w:t>No sub folders, just files?</w:t>
+          <w:color w:val="BFBFBF"/>
+          <w:lang w:val="en-US"/>
+        </w:rPr>
+      </w:pPr>
+      <w:r>
+        <w:rPr>
+          <w:color w:val="BFBFBF"/>
+          <w:lang w:val="en-US"/>
+        </w:rPr>
+        <w:t>'Project' =&gt; 'Plan'</w:t>
+      </w:r>
+    </w:p>
+    <w:p>
+      <w:pPr>
+        <w:numPr>
+          <w:ilvl w:val="2"/>
+          <w:numId w:val="25"/>
+        </w:numPr>
+        <w:rPr>
+          <w:color w:val="BFBFBF"/>
+          <w:lang w:val="en-US"/>
+        </w:rPr>
+      </w:pPr>
+      <w:r>
+        <w:rPr>
+          <w:color w:val="BFBFBF"/>
+          <w:lang w:val="en-US"/>
+        </w:rPr>
+        <w:t>Leave out the word '</w:t>
+      </w:r>
+      <w:r>
+        <w:rPr>
+          <w:color w:val="BFBFBF"/>
+          <w:lang w:val="en-US"/>
+        </w:rPr>
+        <w:t>Plan</w:t>
+      </w:r>
+      <w:r>
+        <w:rPr>
+          <w:color w:val="BFBFBF"/>
+          <w:lang w:val="en-US"/>
+        </w:rPr>
+        <w:t>' if obvious.</w:t>
+      </w:r>
+    </w:p>
+    <w:p>
+      <w:pPr>
+        <w:numPr>
+          <w:ilvl w:val="2"/>
+          <w:numId w:val="25"/>
+        </w:numPr>
+        <w:rPr>
+          <w:lang w:val="en-US"/>
+        </w:rPr>
+      </w:pPr>
+      <w:r>
+        <w:rPr>
+          <w:lang w:val="en-US"/>
+        </w:rPr>
+        <w:t xml:space="preserve">Headings </w:t>
       </w:r>
       <w:bookmarkStart w:id="10" w:name="_GoBack"/>
       <w:bookmarkEnd w:id="10"/>
+      <w:r>
+        <w:rPr>
+          <w:lang w:val="en-US"/>
+        </w:rPr>
+        <w:t>'Circle Language Spec' + similar to folder and file name.</w:t>
+      </w:r>
+    </w:p>
+    <w:p>
+      <w:pPr>
+        <w:numPr>
+          <w:ilvl w:val="2"/>
+          <w:numId w:val="25"/>
+        </w:numPr>
+        <w:rPr>
+          <w:lang w:val="en-US"/>
+        </w:rPr>
+      </w:pPr>
+      <w:r>
+        <w:rPr>
+          <w:lang w:val="en-US"/>
+        </w:rPr>
+        <w:t>No sub folders, just files?</w:t>
+      </w:r>
+    </w:p>
+    <w:p>
+      <w:pPr>
+        <w:numPr>
+          <w:ilvl w:val="2"/>
+          <w:numId w:val="25"/>
+        </w:numPr>
+        <w:rPr>
+          <w:lang w:val="en-US"/>
+        </w:rPr>
+      </w:pPr>
+      <w:r>
+        <w:rPr>
+          <w:lang w:val="en-US"/>
+        </w:rPr>
+        <w:t>'Computer Language' =&gt; 'Circle Language'</w:t>
+      </w:r>
+    </w:p>
+    <w:p>
+      <w:pPr>
+        <w:numPr>
+          <w:ilvl w:val="2"/>
+          <w:numId w:val="25"/>
+        </w:numPr>
+        <w:rPr>
+          <w:lang w:val="en-US"/>
+        </w:rPr>
+      </w:pPr>
+      <w:r>
+        <w:rPr>
+          <w:lang w:val="en-US"/>
+        </w:rPr>
+        <w:t>'Articles' =&gt; 'Spec'</w:t>
+      </w:r>
+    </w:p>
+    <w:p>
+      <w:pPr>
+        <w:numPr>
+          <w:ilvl w:val="2"/>
+          <w:numId w:val="25"/>
+        </w:numPr>
+        <w:rPr>
+          <w:lang w:val="en-US"/>
+        </w:rPr>
+      </w:pPr>
+      <w:r>
+        <w:rPr>
+          <w:lang w:val="en-US"/>
+        </w:rPr>
+        <w:t xml:space="preserve">Convert to docx without </w:t>
+      </w:r>
+      <w:r>
+        <w:rPr>
+          <w:lang w:val="en-US"/>
+        </w:rPr>
+        <w:t>C</w:t>
+      </w:r>
+      <w:r>
+        <w:rPr>
+          <w:lang w:val="en-US"/>
+        </w:rPr>
+        <w:t xml:space="preserve">ompatibility </w:t>
+      </w:r>
+      <w:r>
+        <w:rPr>
+          <w:lang w:val="en-US"/>
+        </w:rPr>
+        <w:t>M</w:t>
+      </w:r>
+      <w:r>
+        <w:rPr>
+          <w:lang w:val="en-US"/>
+        </w:rPr>
+        <w:t>ode.</w:t>
+      </w:r>
     </w:p>
     <w:p>
       <w:pPr>
@@ -3168,35 +3321,7 @@
         <w:rPr>
           <w:lang w:val="en-US"/>
         </w:rPr>
-        <w:t xml:space="preserve">Some things especially in evaluations may seem cocky when I call my own successes very </w:t>
-      </w:r>
-      <w:proofErr w:type="spellStart"/>
-      <w:r>
-        <w:rPr>
-          <w:lang w:val="en-US"/>
-        </w:rPr>
-        <w:t>very</w:t>
-      </w:r>
-      <w:proofErr w:type="spellEnd"/>
-      <w:r>
-        <w:rPr>
-          <w:lang w:val="en-US"/>
-        </w:rPr>
-        <w:t xml:space="preserve"> good. I don't know if I need to change that. I also use I and you </w:t>
-      </w:r>
-      <w:proofErr w:type="spellStart"/>
-      <w:r>
-        <w:rPr>
-          <w:lang w:val="en-US"/>
-        </w:rPr>
-        <w:t>interchangedly</w:t>
-      </w:r>
-      <w:proofErr w:type="spellEnd"/>
-      <w:r>
-        <w:rPr>
-          <w:lang w:val="en-US"/>
-        </w:rPr>
-        <w:t xml:space="preserve"> when I talk about myself. Not sure if I have to change that. The plans sometimes talk in definites. Maybe openness is better language. Not sure if that's a problem. I worry what people would think of me. If they'd think I'm arrogant… maybe I should not worry about that.</w:t>
+        <w:t>Some things especially in evaluations may seem cocky when I call my own successes very very good. I don't know if I need to change that. I also use I and you interchangedly when I talk about myself. Not sure if I have to change that. The plans sometimes talk in definites. Maybe openness is better language. Not sure if that's a problem. I worry what people would think of me. If they'd think I'm arrogant… maybe I should not worry about that.</w:t>
       </w:r>
     </w:p>
     <w:p>
@@ -3869,21 +3994,7 @@
         <w:rPr>
           <w:lang w:val="en-US"/>
         </w:rPr>
-        <w:t xml:space="preserve">How do I take interesting parts from the general Software System documentation and drop </w:t>
-      </w:r>
-      <w:proofErr w:type="spellStart"/>
-      <w:r>
-        <w:rPr>
-          <w:lang w:val="en-US"/>
-        </w:rPr>
-        <w:t>em</w:t>
-      </w:r>
-      <w:proofErr w:type="spellEnd"/>
-      <w:r>
-        <w:rPr>
-          <w:lang w:val="en-US"/>
-        </w:rPr>
-        <w:t xml:space="preserve"> somewhere in the Computer Language documentation.</w:t>
+        <w:t>How do I take interesting parts from the general Software System documentation and drop em somewhere in the Computer Language documentation.</w:t>
       </w:r>
     </w:p>
     <w:p>
@@ -4204,21 +4315,7 @@
         <w:rPr>
           <w:lang w:val="en-US"/>
         </w:rPr>
-        <w:t xml:space="preserve">The work might be modularized. I am not </w:t>
-      </w:r>
-      <w:proofErr w:type="spellStart"/>
-      <w:r>
-        <w:rPr>
-          <w:lang w:val="en-US"/>
-        </w:rPr>
-        <w:t>attacted</w:t>
-      </w:r>
-      <w:proofErr w:type="spellEnd"/>
-      <w:r>
-        <w:rPr>
-          <w:lang w:val="en-US"/>
-        </w:rPr>
-        <w:t xml:space="preserve"> to how CSS3 is modularized, each piece of specs with a different state of being finished up. It seems messy. But I can employ the same organization to accept certain concepts are just more crystalized out than others, making it easier to share, even in an unfinished state, and stimulating keeping things separated and separately usable even when other parts are just really still messy.</w:t>
+        <w:t>The work might be modularized. I am not attacted to how CSS3 is modularized, each piece of specs with a different state of being finished up. It seems messy. But I can employ the same organization to accept certain concepts are just more crystalized out than others, making it easier to share, even in an unfinished state, and stimulating keeping things separated and separately usable even when other parts are just really still messy.</w:t>
       </w:r>
     </w:p>
     <w:p>
@@ -4235,21 +4332,7 @@
         <w:rPr>
           <w:lang w:val="en-US"/>
         </w:rPr>
-        <w:t xml:space="preserve">I seem to have had several goals fighting over </w:t>
-      </w:r>
-      <w:proofErr w:type="spellStart"/>
-      <w:r>
-        <w:rPr>
-          <w:lang w:val="en-US"/>
-        </w:rPr>
-        <w:t>eachother</w:t>
-      </w:r>
-      <w:proofErr w:type="spellEnd"/>
-      <w:r>
-        <w:rPr>
-          <w:lang w:val="en-US"/>
-        </w:rPr>
-        <w:t>, in projects done long ago about this documentation:</w:t>
+        <w:t>I seem to have had several goals fighting over eachother, in projects done long ago about this documentation:</w:t>
       </w:r>
     </w:p>
     <w:p>
@@ -4409,35 +4492,7 @@
         <w:rPr>
           <w:lang w:val="en-US"/>
         </w:rPr>
-        <w:t xml:space="preserve">I notice I talk a lot about implementation rather than notation. For instance: Does a dashed circle mean it is used as a class, enforced to be a class, static inside its container, how does it work in the system interfaces? What if it is just the notation that is a good idea, what if the implementation isn't. That might even make system interfaces' precise definition not important or maybe just subjected to diagrams drawn out to represent things from another language, like C#. C# getters and setters might be in a system interface notation. But setting an object reference's interface dynamically in runtime… may be too much of an implementation detail. I think it is a language definition / runtime implementation separation. In think the engineers at Microsoft might be right about developing language spec / runtime / framework / compiler quasi-independently. Maybe I can be inspired by that and make my language definition a </w:t>
-      </w:r>
-      <w:proofErr w:type="spellStart"/>
-      <w:r>
-        <w:rPr>
-          <w:lang w:val="en-US"/>
-        </w:rPr>
-        <w:t>litte</w:t>
-      </w:r>
-      <w:proofErr w:type="spellEnd"/>
-      <w:r>
-        <w:rPr>
-          <w:lang w:val="en-US"/>
-        </w:rPr>
-        <w:t xml:space="preserve"> simpler. I am subjected to the pitfall of </w:t>
-      </w:r>
-      <w:proofErr w:type="spellStart"/>
-      <w:r>
-        <w:rPr>
-          <w:lang w:val="en-US"/>
-        </w:rPr>
-        <w:t>wating</w:t>
-      </w:r>
-      <w:proofErr w:type="spellEnd"/>
-      <w:r>
-        <w:rPr>
-          <w:lang w:val="en-US"/>
-        </w:rPr>
-        <w:t xml:space="preserve"> to cover every little minor edge-case, of which I have a fear that it may make the whole system fall to pieces. I already warned myself about that in the Circle Language Spec Strategy document. But now I think other people might actually read this, I start to think: maybe limit the scope. Somehow define the diagram notation and what it represents and not want to work out how things would work in a runtime. Runtime would be a system where the diagrams and actually the data that internally describes the diagram, to be loaded and run as computer programs. I think I wanted to check the usability of the notation by shining light on any little aspect of it, I could find. But I think some details are not that important. Maybe those are to be demoted to possible implementation details, to keep the main part of the story clean.</w:t>
+        <w:t>I notice I talk a lot about implementation rather than notation. For instance: Does a dashed circle mean it is used as a class, enforced to be a class, static inside its container, how does it work in the system interfaces? What if it is just the notation that is a good idea, what if the implementation isn't. That might even make system interfaces' precise definition not important or maybe just subjected to diagrams drawn out to represent things from another language, like C#. C# getters and setters might be in a system interface notation. But setting an object reference's interface dynamically in runtime… may be too much of an implementation detail. I think it is a language definition / runtime implementation separation. In think the engineers at Microsoft might be right about developing language spec / runtime / framework / compiler quasi-independently. Maybe I can be inspired by that and make my language definition a litte simpler. I am subjected to the pitfall of wating to cover every little minor edge-case, of which I have a fear that it may make the whole system fall to pieces. I already warned myself about that in the Circle Language Spec Strategy document. But now I think other people might actually read this, I start to think: maybe limit the scope. Somehow define the diagram notation and what it represents and not want to work out how things would work in a runtime. Runtime would be a system where the diagrams and actually the data that internally describes the diagram, to be loaded and run as computer programs. I think I wanted to check the usability of the notation by shining light on any little aspect of it, I could find. But I think some details are not that important. Maybe those are to be demoted to possible implementation details, to keep the main part of the story clean.</w:t>
       </w:r>
       <w:r>
         <w:rPr>
@@ -5386,23 +5441,7 @@
           <w:color w:val="BFBFBF"/>
           <w:lang w:val="en-US"/>
         </w:rPr>
-        <w:t xml:space="preserve">The reason for calling it that, is to make it clearer what the project </w:t>
-      </w:r>
-      <w:proofErr w:type="spellStart"/>
-      <w:r>
-        <w:rPr>
-          <w:color w:val="BFBFBF"/>
-          <w:lang w:val="en-US"/>
-        </w:rPr>
-        <w:t>entains</w:t>
-      </w:r>
-      <w:proofErr w:type="spellEnd"/>
-      <w:r>
-        <w:rPr>
-          <w:color w:val="BFBFBF"/>
-          <w:lang w:val="en-US"/>
-        </w:rPr>
-        <w:t>, separating it better from the super-project with the name 'Circle Docs', so that there is a clear distinction that one is about programming and the other is about documentation.</w:t>
+        <w:t>The reason for calling it that, is to make it clearer what the project entains, separating it better from the super-project with the name 'Circle Docs', so that there is a clear distinction that one is about programming and the other is about documentation.</w:t>
       </w:r>
     </w:p>
     <w:p>
@@ -5627,23 +5666,7 @@
           <w:color w:val="BFBFBF"/>
           <w:lang w:val="en-US"/>
         </w:rPr>
-        <w:t xml:space="preserve">Circle Language Design is also an option. 'Specification' may raise expectations about </w:t>
-      </w:r>
-      <w:proofErr w:type="spellStart"/>
-      <w:r>
-        <w:rPr>
-          <w:color w:val="BFBFBF"/>
-          <w:lang w:val="en-US"/>
-        </w:rPr>
-        <w:t>finishedness</w:t>
-      </w:r>
-      <w:proofErr w:type="spellEnd"/>
-      <w:r>
-        <w:rPr>
-          <w:color w:val="BFBFBF"/>
-          <w:lang w:val="en-US"/>
-        </w:rPr>
-        <w:t>.</w:t>
+        <w:t>Circle Language Design is also an option. 'Specification' may raise expectations about finishedness.</w:t>
       </w:r>
     </w:p>
     <w:p>
@@ -5700,23 +5723,7 @@
           <w:color w:val="BFBFBF"/>
           <w:lang w:val="en-US"/>
         </w:rPr>
-        <w:t xml:space="preserve">'Specification': suggests </w:t>
-      </w:r>
-      <w:proofErr w:type="spellStart"/>
-      <w:r>
-        <w:rPr>
-          <w:color w:val="BFBFBF"/>
-          <w:lang w:val="en-US"/>
-        </w:rPr>
-        <w:t>finishedness</w:t>
-      </w:r>
-      <w:proofErr w:type="spellEnd"/>
-      <w:r>
-        <w:rPr>
-          <w:color w:val="BFBFBF"/>
-          <w:lang w:val="en-US"/>
-        </w:rPr>
-        <w:t>, but does it? CSS is all sorts unfinished modules.</w:t>
+        <w:t>'Specification': suggests finishedness, but does it? CSS is all sorts unfinished modules.</w:t>
       </w:r>
     </w:p>
     <w:p>
@@ -6134,23 +6141,7 @@
           <w:color w:val="BFBFBF"/>
           <w:lang w:val="en-US"/>
         </w:rPr>
-        <w:t xml:space="preserve">Then it is basically just loose ideas, that might have been given a too prominent place. Maybe put it elsewhere, if it is just unhelpful for visual overview, perhaps. &gt; Some are more than that. I keep </w:t>
-      </w:r>
-      <w:proofErr w:type="spellStart"/>
-      <w:r>
-        <w:rPr>
-          <w:color w:val="BFBFBF"/>
-          <w:lang w:val="en-US"/>
-        </w:rPr>
-        <w:t>em</w:t>
-      </w:r>
-      <w:proofErr w:type="spellEnd"/>
-      <w:r>
-        <w:rPr>
-          <w:color w:val="BFBFBF"/>
-          <w:lang w:val="en-US"/>
-        </w:rPr>
-        <w:t xml:space="preserve"> this way.</w:t>
+        <w:t>Then it is basically just loose ideas, that might have been given a too prominent place. Maybe put it elsewhere, if it is just unhelpful for visual overview, perhaps. &gt; Some are more than that. I keep em this way.</w:t>
       </w:r>
     </w:p>
     <w:p>
@@ -6561,23 +6552,7 @@
           <w:color w:val="BFBFBF"/>
           <w:lang w:val="en-US"/>
         </w:rPr>
-        <w:t xml:space="preserve">That does not take away I want to split topics in these planning docs between language design one </w:t>
-      </w:r>
-      <w:proofErr w:type="spellStart"/>
-      <w:r>
-        <w:rPr>
-          <w:color w:val="BFBFBF"/>
-          <w:lang w:val="en-US"/>
-        </w:rPr>
-        <w:t>one</w:t>
-      </w:r>
-      <w:proofErr w:type="spellEnd"/>
-      <w:r>
-        <w:rPr>
-          <w:color w:val="BFBFBF"/>
-          <w:lang w:val="en-US"/>
-        </w:rPr>
-        <w:t xml:space="preserve"> end and programming at the other.</w:t>
+        <w:t>That does not take away I want to split topics in these planning docs between language design one one end and programming at the other.</w:t>
       </w:r>
     </w:p>
     <w:p>
@@ -6669,23 +6644,7 @@
           <w:color w:val="BFBFBF"/>
           <w:lang w:val="en-US"/>
         </w:rPr>
-        <w:t xml:space="preserve">Maybe I should just make 2 project folders eventually in the Project Docs repository: one for the new computer language and one for the rest, that are much like </w:t>
-      </w:r>
-      <w:proofErr w:type="spellStart"/>
-      <w:r>
-        <w:rPr>
-          <w:color w:val="BFBFBF"/>
-          <w:lang w:val="en-US"/>
-        </w:rPr>
-        <w:t>eachother</w:t>
-      </w:r>
-      <w:proofErr w:type="spellEnd"/>
-      <w:r>
-        <w:rPr>
-          <w:color w:val="BFBFBF"/>
-          <w:lang w:val="en-US"/>
-        </w:rPr>
-        <w:t>, but one stripped down to computer language functional design topics, and the other in which to dump the rest: anything deemed out-of-scope of the entire new computer language topic. Those are different than topics out-of-scope because postponed, but still much to do with the new computer language. Maybe at first, even 'worse', I make 2 documents in each folder: One with topics that belong to the new computer language, and another document much like it, in which the rest is put, that I would want to leave out of it.</w:t>
+        <w:t>Maybe I should just make 2 project folders eventually in the Project Docs repository: one for the new computer language and one for the rest, that are much like eachother, but one stripped down to computer language functional design topics, and the other in which to dump the rest: anything deemed out-of-scope of the entire new computer language topic. Those are different than topics out-of-scope because postponed, but still much to do with the new computer language. Maybe at first, even 'worse', I make 2 documents in each folder: One with topics that belong to the new computer language, and another document much like it, in which the rest is put, that I would want to leave out of it.</w:t>
       </w:r>
     </w:p>
     <w:p>
@@ -6748,23 +6707,7 @@
           <w:color w:val="BFBFBF"/>
           <w:lang w:val="en-US"/>
         </w:rPr>
-        <w:t xml:space="preserve">And lose the 'programming it out' part. And loose 'it is also a framework and an OS and any commonly used application'. It is actually quite hard for me to let go of that idea. I liked my playground back then. I wanted proof, that this could be used to realize software quicker, so one man can do what would have taken an army of programmers to do before. But I don't have that ambition anymore. Right now I just want to </w:t>
-      </w:r>
-      <w:proofErr w:type="spellStart"/>
-      <w:r>
-        <w:rPr>
-          <w:color w:val="BFBFBF"/>
-          <w:lang w:val="en-US"/>
-        </w:rPr>
-        <w:t>publically</w:t>
-      </w:r>
-      <w:proofErr w:type="spellEnd"/>
-      <w:r>
-        <w:rPr>
-          <w:color w:val="BFBFBF"/>
-          <w:lang w:val="en-US"/>
-        </w:rPr>
-        <w:t xml:space="preserve"> give away the programming language idea. I think I notice a lot of insecurities about people thinking it is a good idea or not. Maybe because I was trying to sell the idea, rather than just give it away? I get that I wanted a framework into which all of my ideas fit. I like some of the modularization of the concepts. But I do want to just cut away a few things. I think I am still trying to sell an idea, but then in a different way. I do not have the intention to sell it for cash, but I do want to not make it too ambitious, cover too much, so large in scope, that no one would pick it up anymore.</w:t>
+        <w:t>And lose the 'programming it out' part. And loose 'it is also a framework and an OS and any commonly used application'. It is actually quite hard for me to let go of that idea. I liked my playground back then. I wanted proof, that this could be used to realize software quicker, so one man can do what would have taken an army of programmers to do before. But I don't have that ambition anymore. Right now I just want to publically give away the programming language idea. I think I notice a lot of insecurities about people thinking it is a good idea or not. Maybe because I was trying to sell the idea, rather than just give it away? I get that I wanted a framework into which all of my ideas fit. I like some of the modularization of the concepts. But I do want to just cut away a few things. I think I am still trying to sell an idea, but then in a different way. I do not have the intention to sell it for cash, but I do want to not make it too ambitious, cover too much, so large in scope, that no one would pick it up anymore.</w:t>
       </w:r>
       <w:r>
         <w:rPr>
@@ -7252,23 +7195,7 @@
           <w:color w:val="BFBFBF"/>
           <w:lang w:val="en-US"/>
         </w:rPr>
-        <w:t xml:space="preserve"> the product. I have a </w:t>
-      </w:r>
-      <w:proofErr w:type="spellStart"/>
-      <w:r>
-        <w:rPr>
-          <w:color w:val="BFBFBF"/>
-          <w:lang w:val="en-US"/>
-        </w:rPr>
-        <w:t>canundrum</w:t>
-      </w:r>
-      <w:proofErr w:type="spellEnd"/>
-      <w:r>
-        <w:rPr>
-          <w:color w:val="BFBFBF"/>
-          <w:lang w:val="en-US"/>
-        </w:rPr>
-        <w:t>. I cannot describe the product without making the product, because the description is the product.</w:t>
+        <w:t xml:space="preserve"> the product. I have a canundrum. I cannot describe the product without making the product, because the description is the product.</w:t>
       </w:r>
     </w:p>
     <w:p>
@@ -7709,23 +7636,7 @@
           <w:color w:val="BFBFBF"/>
           <w:lang w:val="en-US"/>
         </w:rPr>
-        <w:t xml:space="preserve">* </w:t>
-      </w:r>
-      <w:proofErr w:type="spellStart"/>
-      <w:r>
-        <w:rPr>
-          <w:color w:val="BFBFBF"/>
-          <w:lang w:val="en-US"/>
-        </w:rPr>
-        <w:t>JMath</w:t>
-      </w:r>
-      <w:proofErr w:type="spellEnd"/>
-      <w:r>
-        <w:rPr>
-          <w:color w:val="BFBFBF"/>
-          <w:lang w:val="en-US"/>
-        </w:rPr>
-        <w:t xml:space="preserve"> 0.9 docs in Dutch</w:t>
+        <w:t>* JMath 0.9 docs in Dutch</w:t>
       </w:r>
     </w:p>
     <w:p>
@@ -7919,39 +7830,7 @@
           <w:color w:val="BFBFBF"/>
           <w:lang w:val="en-US"/>
         </w:rPr>
-        <w:t xml:space="preserve">The math as objects does have a link to how math can be made not intrinsic to the language, but an extension library, which can still be compiled to good old CPU instructions. That concept is interesting for the idea of the new computer </w:t>
-      </w:r>
-      <w:proofErr w:type="spellStart"/>
-      <w:r>
-        <w:rPr>
-          <w:color w:val="BFBFBF"/>
-          <w:lang w:val="en-US"/>
-        </w:rPr>
-        <w:t>langauge</w:t>
-      </w:r>
-      <w:proofErr w:type="spellEnd"/>
-      <w:r>
-        <w:rPr>
-          <w:color w:val="BFBFBF"/>
-          <w:lang w:val="en-US"/>
-        </w:rPr>
-        <w:t xml:space="preserve">. But... none of this documentation is well worded to </w:t>
-      </w:r>
-      <w:proofErr w:type="spellStart"/>
-      <w:r>
-        <w:rPr>
-          <w:color w:val="BFBFBF"/>
-          <w:lang w:val="en-US"/>
-        </w:rPr>
-        <w:t>suppord</w:t>
-      </w:r>
-      <w:proofErr w:type="spellEnd"/>
-      <w:r>
-        <w:rPr>
-          <w:color w:val="BFBFBF"/>
-          <w:lang w:val="en-US"/>
-        </w:rPr>
-        <w:t xml:space="preserve"> that concept...</w:t>
+        <w:t>The math as objects does have a link to how math can be made not intrinsic to the language, but an extension library, which can still be compiled to good old CPU instructions. That concept is interesting for the idea of the new computer langauge. But... none of this documentation is well worded to suppord that concept...</w:t>
       </w:r>
     </w:p>
     <w:p>
@@ -8245,21 +8124,12 @@
           <w:lang w:val="en-US"/>
         </w:rPr>
       </w:pPr>
-      <w:proofErr w:type="spellStart"/>
-      <w:r>
-        <w:rPr>
-          <w:color w:val="BFBFBF"/>
-          <w:lang w:val="en-US"/>
-        </w:rPr>
-        <w:t>Obs</w:t>
-      </w:r>
-      <w:proofErr w:type="spellEnd"/>
-      <w:r>
-        <w:rPr>
-          <w:color w:val="BFBFBF"/>
-          <w:lang w:val="en-US"/>
-        </w:rPr>
-        <w:t>: 54 matches.</w:t>
+      <w:r>
+        <w:rPr>
+          <w:color w:val="BFBFBF"/>
+          <w:lang w:val="en-US"/>
+        </w:rPr>
+        <w:t>Obs: 54 matches.</w:t>
       </w:r>
     </w:p>
     <w:p>

</xml_diff>

<commit_message>
Circle Language Spec Plan: Change titles in the headings in the content.
</commit_message>
<xml_diff>
--- a/Circle Language Spec Plan/1. Current/2019-08 Circle Language Spec Revamp Plan/2019-08 Circle Language Spec Revamp Notes.docx
+++ b/Circle Language Spec Plan/1. Current/2019-08 Circle Language Spec Revamp Plan/2019-08 Circle Language Spec Revamp Notes.docx
@@ -3155,13 +3155,53 @@
         </w:rPr>
         <w:t xml:space="preserve">Headings </w:t>
       </w:r>
+      <w:r>
+        <w:rPr>
+          <w:lang w:val="en-US"/>
+        </w:rPr>
+        <w:t>'Circle Language Spec' + similar to folder and file name.</w:t>
+      </w:r>
+    </w:p>
+    <w:p>
+      <w:pPr>
+        <w:numPr>
+          <w:ilvl w:val="3"/>
+          <w:numId w:val="25"/>
+        </w:numPr>
+        <w:rPr>
+          <w:lang w:val="en-US"/>
+        </w:rPr>
+      </w:pPr>
+      <w:r>
+        <w:rPr>
+          <w:lang w:val="en-US"/>
+        </w:rPr>
+        <w:t xml:space="preserve">Was at: </w:t>
+      </w:r>
+      <w:r>
+        <w:rPr>
+          <w:lang w:val="en-US"/>
+        </w:rPr>
+        <w:t>1. Planning + Black Box Spec Plan Part A, Startup.doc</w:t>
+      </w:r>
       <w:bookmarkStart w:id="10" w:name="_GoBack"/>
       <w:bookmarkEnd w:id="10"/>
-      <w:r>
-        <w:rPr>
-          <w:lang w:val="en-US"/>
-        </w:rPr>
-        <w:t>'Circle Language Spec' + similar to folder and file name.</w:t>
+    </w:p>
+    <w:p>
+      <w:pPr>
+        <w:numPr>
+          <w:ilvl w:val="3"/>
+          <w:numId w:val="25"/>
+        </w:numPr>
+        <w:rPr>
+          <w:lang w:val="en-US"/>
+        </w:rPr>
+      </w:pPr>
+      <w:r>
+        <w:rPr>
+          <w:lang w:val="en-US"/>
+        </w:rPr>
+        <w:t>Trouble focusing</w:t>
       </w:r>
     </w:p>
     <w:p>
@@ -3259,6 +3299,104 @@
     <w:p>
       <w:pPr>
         <w:numPr>
+          <w:ilvl w:val="2"/>
+          <w:numId w:val="25"/>
+        </w:numPr>
+        <w:rPr>
+          <w:lang w:val="en-US"/>
+        </w:rPr>
+      </w:pPr>
+      <w:r>
+        <w:rPr>
+          <w:lang w:val="en-US"/>
+        </w:rPr>
+        <w:t>Font Calibri.</w:t>
+      </w:r>
+    </w:p>
+    <w:p>
+      <w:pPr>
+        <w:numPr>
+          <w:ilvl w:val="2"/>
+          <w:numId w:val="25"/>
+        </w:numPr>
+        <w:rPr>
+          <w:lang w:val="en-US"/>
+        </w:rPr>
+      </w:pPr>
+      <w:r>
+        <w:rPr>
+          <w:lang w:val="en-US"/>
+        </w:rPr>
+        <w:t xml:space="preserve">Maybe </w:t>
+      </w:r>
+      <w:r>
+        <w:rPr>
+          <w:lang w:val="en-US"/>
+        </w:rPr>
+        <w:t xml:space="preserve">prefix </w:t>
+      </w:r>
+      <w:r>
+        <w:rPr>
+          <w:lang w:val="en-US"/>
+        </w:rPr>
+        <w:t xml:space="preserve">all with Circle Language Spec Plan. Then </w:t>
+      </w:r>
+      <w:r>
+        <w:rPr>
+          <w:lang w:val="en-US"/>
+        </w:rPr>
+        <w:t xml:space="preserve">simplify the rest of the title, </w:t>
+      </w:r>
+      <w:r>
+        <w:rPr>
+          <w:lang w:val="en-US"/>
+        </w:rPr>
+        <w:t xml:space="preserve">because </w:t>
+      </w:r>
+      <w:r>
+        <w:rPr>
+          <w:lang w:val="en-US"/>
+        </w:rPr>
+        <w:t>Plan is already implied.</w:t>
+      </w:r>
+    </w:p>
+    <w:p>
+      <w:pPr>
+        <w:numPr>
+          <w:ilvl w:val="2"/>
+          <w:numId w:val="25"/>
+        </w:numPr>
+        <w:rPr>
+          <w:lang w:val="en-US"/>
+        </w:rPr>
+      </w:pPr>
+      <w:r>
+        <w:rPr>
+          <w:lang w:val="en-US"/>
+        </w:rPr>
+        <w:t>Set proofing language to English US.</w:t>
+      </w:r>
+    </w:p>
+    <w:p>
+      <w:pPr>
+        <w:numPr>
+          <w:ilvl w:val="2"/>
+          <w:numId w:val="25"/>
+        </w:numPr>
+        <w:rPr>
+          <w:lang w:val="en-US"/>
+        </w:rPr>
+      </w:pPr>
+      <w:r>
+        <w:rPr>
+          <w:lang w:val="en-US"/>
+        </w:rPr>
+        <w:t>Page headers</w:t>
+      </w:r>
+    </w:p>
+    <w:p>
+      <w:pPr>
+        <w:numPr>
           <w:ilvl w:val="1"/>
           <w:numId w:val="25"/>
         </w:numPr>
@@ -3288,6 +3426,29 @@
           <w:lang w:val="en-US"/>
         </w:rPr>
         <w:t>Get rid of content about 'studying'?</w:t>
+      </w:r>
+    </w:p>
+    <w:p>
+      <w:pPr>
+        <w:numPr>
+          <w:ilvl w:val="2"/>
+          <w:numId w:val="25"/>
+        </w:numPr>
+        <w:rPr>
+          <w:lang w:val="en-US"/>
+        </w:rPr>
+      </w:pPr>
+      <w:r>
+        <w:rPr>
+          <w:lang w:val="en-US"/>
+        </w:rPr>
+        <w:t>Command as a Concept Spec Plan</w:t>
+      </w:r>
+      <w:r>
+        <w:rPr>
+          <w:lang w:val="en-US"/>
+        </w:rPr>
+        <w:t xml:space="preserve"> seems a super project but later turns out n ot to be…</w:t>
       </w:r>
     </w:p>
     <w:p>
@@ -11501,7 +11662,6 @@
   <w:style w:type="character" w:default="1" w:styleId="DefaultParagraphFont">
     <w:name w:val="Default Paragraph Font"/>
     <w:uiPriority w:val="1"/>
-    <w:semiHidden/>
     <w:unhideWhenUsed/>
   </w:style>
   <w:style w:type="table" w:default="1" w:styleId="TableNormal">

</xml_diff>

<commit_message>
Circle Language Spec Plan: Trivials.
</commit_message>
<xml_diff>
--- a/Circle Language Spec Plan/1. Current/2019-08 Circle Language Spec Revamp Plan/2019-08 Circle Language Spec Revamp Notes.docx
+++ b/Circle Language Spec Plan/1. Current/2019-08 Circle Language Spec Revamp Plan/2019-08 Circle Language Spec Revamp Notes.docx
@@ -2826,7 +2826,39 @@
           <w:color w:val="BFBFBF"/>
           <w:lang w:val="en-US"/>
         </w:rPr>
-        <w:t>The 'Out-of-Scope' document os currently not just postponed items of the Circle Language Spec, but more than that: not even considered part of the Circle Language Spec proect at all anymore.</w:t>
+        <w:t xml:space="preserve">The 'Out-of-Scope' document </w:t>
+      </w:r>
+      <w:proofErr w:type="spellStart"/>
+      <w:r>
+        <w:rPr>
+          <w:color w:val="BFBFBF"/>
+          <w:lang w:val="en-US"/>
+        </w:rPr>
+        <w:t>os</w:t>
+      </w:r>
+      <w:proofErr w:type="spellEnd"/>
+      <w:r>
+        <w:rPr>
+          <w:color w:val="BFBFBF"/>
+          <w:lang w:val="en-US"/>
+        </w:rPr>
+        <w:t xml:space="preserve"> currently not just postponed items of the Circle Language Spec, but more than that: not even considered part of the Circle Language Spec </w:t>
+      </w:r>
+      <w:proofErr w:type="spellStart"/>
+      <w:r>
+        <w:rPr>
+          <w:color w:val="BFBFBF"/>
+          <w:lang w:val="en-US"/>
+        </w:rPr>
+        <w:t>proect</w:t>
+      </w:r>
+      <w:proofErr w:type="spellEnd"/>
+      <w:r>
+        <w:rPr>
+          <w:color w:val="BFBFBF"/>
+          <w:lang w:val="en-US"/>
+        </w:rPr>
+        <w:t xml:space="preserve"> at all anymore.</w:t>
       </w:r>
     </w:p>
     <w:p>
@@ -3146,17 +3178,20 @@
           <w:numId w:val="25"/>
         </w:numPr>
         <w:rPr>
-          <w:lang w:val="en-US"/>
-        </w:rPr>
-      </w:pPr>
-      <w:r>
-        <w:rPr>
+          <w:color w:val="BFBFBF"/>
+          <w:lang w:val="en-US"/>
+        </w:rPr>
+      </w:pPr>
+      <w:r>
+        <w:rPr>
+          <w:color w:val="BFBFBF"/>
           <w:lang w:val="en-US"/>
         </w:rPr>
         <w:t xml:space="preserve">Headings </w:t>
       </w:r>
       <w:r>
         <w:rPr>
+          <w:color w:val="BFBFBF"/>
           <w:lang w:val="en-US"/>
         </w:rPr>
         <w:t>'Circle Language Spec' + similar to folder and file name.</w:t>
@@ -3165,43 +3200,194 @@
     <w:p>
       <w:pPr>
         <w:numPr>
+          <w:ilvl w:val="2"/>
+          <w:numId w:val="25"/>
+        </w:numPr>
+        <w:rPr>
+          <w:color w:val="FFC000"/>
+          <w:lang w:val="en-US"/>
+        </w:rPr>
+      </w:pPr>
+      <w:r>
+        <w:rPr>
+          <w:color w:val="FFC000"/>
+          <w:lang w:val="en-US"/>
+        </w:rPr>
+        <w:t>No sub folders, just files?</w:t>
+      </w:r>
+    </w:p>
+    <w:p>
+      <w:pPr>
+        <w:numPr>
           <w:ilvl w:val="3"/>
           <w:numId w:val="25"/>
         </w:numPr>
         <w:rPr>
-          <w:lang w:val="en-US"/>
-        </w:rPr>
-      </w:pPr>
-      <w:r>
-        <w:rPr>
-          <w:lang w:val="en-US"/>
-        </w:rPr>
-        <w:t xml:space="preserve">Was at: </w:t>
-      </w:r>
-      <w:r>
-        <w:rPr>
-          <w:lang w:val="en-US"/>
-        </w:rPr>
-        <w:t>1. Planning + Black Box Spec Plan Part A, Startup.doc</w:t>
-      </w:r>
+          <w:color w:val="FFC000"/>
+          <w:lang w:val="en-US"/>
+        </w:rPr>
+      </w:pPr>
+      <w:r>
+        <w:rPr>
+          <w:color w:val="FFC000"/>
+          <w:lang w:val="en-US"/>
+        </w:rPr>
+        <w:t>Some sub-projects contain many files.</w:t>
+      </w:r>
+    </w:p>
+    <w:p>
+      <w:pPr>
+        <w:numPr>
+          <w:ilvl w:val="3"/>
+          <w:numId w:val="25"/>
+        </w:numPr>
+        <w:rPr>
+          <w:color w:val="FFC000"/>
+          <w:lang w:val="en-US"/>
+        </w:rPr>
+      </w:pPr>
+      <w:r>
+        <w:rPr>
+          <w:color w:val="FFC000"/>
+          <w:lang w:val="en-US"/>
+        </w:rPr>
+        <w:t>Flattening it out might make a big list.</w:t>
+      </w:r>
+    </w:p>
+    <w:p>
+      <w:pPr>
+        <w:numPr>
+          <w:ilvl w:val="3"/>
+          <w:numId w:val="25"/>
+        </w:numPr>
+        <w:rPr>
+          <w:color w:val="FFC000"/>
+          <w:lang w:val="en-US"/>
+        </w:rPr>
+      </w:pPr>
+      <w:r>
+        <w:rPr>
+          <w:color w:val="FFC000"/>
+          <w:lang w:val="en-US"/>
+        </w:rPr>
+        <w:t>Keeping some folders but have other as loose files, makes you lose that time-line feeling.</w:t>
+      </w:r>
+    </w:p>
+    <w:p>
+      <w:pPr>
+        <w:numPr>
+          <w:ilvl w:val="3"/>
+          <w:numId w:val="25"/>
+        </w:numPr>
+        <w:rPr>
+          <w:color w:val="FFC000"/>
+          <w:lang w:val="en-US"/>
+        </w:rPr>
+      </w:pPr>
+      <w:r>
+        <w:rPr>
+          <w:color w:val="FFC000"/>
+          <w:lang w:val="en-US"/>
+        </w:rPr>
+        <w:t>Too much doubt -&gt; Postpone.</w:t>
+      </w:r>
+    </w:p>
+    <w:p>
+      <w:pPr>
+        <w:numPr>
+          <w:ilvl w:val="2"/>
+          <w:numId w:val="25"/>
+        </w:numPr>
+        <w:rPr>
+          <w:color w:val="BFBFBF"/>
+          <w:lang w:val="en-US"/>
+        </w:rPr>
+      </w:pPr>
+      <w:r>
+        <w:rPr>
+          <w:color w:val="BFBFBF"/>
+          <w:lang w:val="en-US"/>
+        </w:rPr>
+        <w:t>'Computer Language' =&gt; 'Circle Language'</w:t>
+      </w:r>
+    </w:p>
+    <w:p>
+      <w:pPr>
+        <w:numPr>
+          <w:ilvl w:val="2"/>
+          <w:numId w:val="25"/>
+        </w:numPr>
+        <w:rPr>
+          <w:color w:val="BFBFBF"/>
+          <w:lang w:val="en-US"/>
+        </w:rPr>
+      </w:pPr>
+      <w:r>
+        <w:rPr>
+          <w:color w:val="BFBFBF"/>
+          <w:lang w:val="en-US"/>
+        </w:rPr>
+        <w:t>'Articles' =&gt; 'Spec'</w:t>
+      </w:r>
+    </w:p>
+    <w:p>
+      <w:pPr>
+        <w:numPr>
+          <w:ilvl w:val="2"/>
+          <w:numId w:val="25"/>
+        </w:numPr>
+        <w:rPr>
+          <w:lang w:val="en-US"/>
+        </w:rPr>
+      </w:pPr>
+      <w:r>
+        <w:rPr>
+          <w:lang w:val="en-US"/>
+        </w:rPr>
+        <w:t>Maybe prefix all with Circle Language Spec Plan. Then simplify the rest of the title, because Plan is already implied.</w:t>
+      </w:r>
+    </w:p>
+    <w:p>
+      <w:pPr>
+        <w:numPr>
+          <w:ilvl w:val="2"/>
+          <w:numId w:val="25"/>
+        </w:numPr>
+        <w:rPr>
+          <w:lang w:val="en-US"/>
+        </w:rPr>
+      </w:pPr>
       <w:bookmarkStart w:id="10" w:name="_GoBack"/>
       <w:bookmarkEnd w:id="10"/>
-    </w:p>
-    <w:p>
-      <w:pPr>
-        <w:numPr>
-          <w:ilvl w:val="3"/>
-          <w:numId w:val="25"/>
-        </w:numPr>
-        <w:rPr>
-          <w:lang w:val="en-US"/>
-        </w:rPr>
-      </w:pPr>
-      <w:r>
-        <w:rPr>
-          <w:lang w:val="en-US"/>
-        </w:rPr>
-        <w:t>Trouble focusing</w:t>
+      <w:r>
+        <w:rPr>
+          <w:lang w:val="en-US"/>
+        </w:rPr>
+        <w:t xml:space="preserve">Convert to docx without </w:t>
+      </w:r>
+      <w:r>
+        <w:rPr>
+          <w:lang w:val="en-US"/>
+        </w:rPr>
+        <w:t>C</w:t>
+      </w:r>
+      <w:r>
+        <w:rPr>
+          <w:lang w:val="en-US"/>
+        </w:rPr>
+        <w:t xml:space="preserve">ompatibility </w:t>
+      </w:r>
+      <w:r>
+        <w:rPr>
+          <w:lang w:val="en-US"/>
+        </w:rPr>
+        <w:t>M</w:t>
+      </w:r>
+      <w:r>
+        <w:rPr>
+          <w:lang w:val="en-US"/>
+        </w:rPr>
+        <w:t>ode.</w:t>
       </w:r>
     </w:p>
     <w:p>
@@ -3218,7 +3404,7 @@
         <w:rPr>
           <w:lang w:val="en-US"/>
         </w:rPr>
-        <w:t>No sub folders, just files?</w:t>
+        <w:t>Font Calibri.</w:t>
       </w:r>
     </w:p>
     <w:p>
@@ -3235,7 +3421,7 @@
         <w:rPr>
           <w:lang w:val="en-US"/>
         </w:rPr>
-        <w:t>'Computer Language' =&gt; 'Circle Language'</w:t>
+        <w:t>Set proofing language to English US.</w:t>
       </w:r>
     </w:p>
     <w:p>
@@ -3252,7 +3438,24 @@
         <w:rPr>
           <w:lang w:val="en-US"/>
         </w:rPr>
-        <w:t>'Articles' =&gt; 'Spec'</w:t>
+        <w:t>Page headers</w:t>
+      </w:r>
+    </w:p>
+    <w:p>
+      <w:pPr>
+        <w:numPr>
+          <w:ilvl w:val="1"/>
+          <w:numId w:val="25"/>
+        </w:numPr>
+        <w:rPr>
+          <w:lang w:val="en-US"/>
+        </w:rPr>
+      </w:pPr>
+      <w:r>
+        <w:rPr>
+          <w:lang w:val="en-US"/>
+        </w:rPr>
+        <w:t>Details:</w:t>
       </w:r>
     </w:p>
     <w:p>
@@ -3269,31 +3472,7 @@
         <w:rPr>
           <w:lang w:val="en-US"/>
         </w:rPr>
-        <w:t xml:space="preserve">Convert to docx without </w:t>
-      </w:r>
-      <w:r>
-        <w:rPr>
-          <w:lang w:val="en-US"/>
-        </w:rPr>
-        <w:t>C</w:t>
-      </w:r>
-      <w:r>
-        <w:rPr>
-          <w:lang w:val="en-US"/>
-        </w:rPr>
-        <w:t xml:space="preserve">ompatibility </w:t>
-      </w:r>
-      <w:r>
-        <w:rPr>
-          <w:lang w:val="en-US"/>
-        </w:rPr>
-        <w:t>M</w:t>
-      </w:r>
-      <w:r>
-        <w:rPr>
-          <w:lang w:val="en-US"/>
-        </w:rPr>
-        <w:t>ode.</w:t>
+        <w:t>Get rid of content about 'studying'?</w:t>
       </w:r>
     </w:p>
     <w:p>
@@ -3310,88 +3489,27 @@
         <w:rPr>
           <w:lang w:val="en-US"/>
         </w:rPr>
-        <w:t>Font Calibri.</w:t>
-      </w:r>
-    </w:p>
-    <w:p>
-      <w:pPr>
-        <w:numPr>
-          <w:ilvl w:val="2"/>
-          <w:numId w:val="25"/>
-        </w:numPr>
-        <w:rPr>
-          <w:lang w:val="en-US"/>
-        </w:rPr>
-      </w:pPr>
-      <w:r>
-        <w:rPr>
-          <w:lang w:val="en-US"/>
-        </w:rPr>
-        <w:t xml:space="preserve">Maybe </w:t>
-      </w:r>
-      <w:r>
-        <w:rPr>
-          <w:lang w:val="en-US"/>
-        </w:rPr>
-        <w:t xml:space="preserve">prefix </w:t>
-      </w:r>
-      <w:r>
-        <w:rPr>
-          <w:lang w:val="en-US"/>
-        </w:rPr>
-        <w:t xml:space="preserve">all with Circle Language Spec Plan. Then </w:t>
-      </w:r>
-      <w:r>
-        <w:rPr>
-          <w:lang w:val="en-US"/>
-        </w:rPr>
-        <w:t xml:space="preserve">simplify the rest of the title, </w:t>
-      </w:r>
-      <w:r>
-        <w:rPr>
-          <w:lang w:val="en-US"/>
-        </w:rPr>
-        <w:t xml:space="preserve">because </w:t>
-      </w:r>
-      <w:r>
-        <w:rPr>
-          <w:lang w:val="en-US"/>
-        </w:rPr>
-        <w:t>Plan is already implied.</w:t>
-      </w:r>
-    </w:p>
-    <w:p>
-      <w:pPr>
-        <w:numPr>
-          <w:ilvl w:val="2"/>
-          <w:numId w:val="25"/>
-        </w:numPr>
-        <w:rPr>
-          <w:lang w:val="en-US"/>
-        </w:rPr>
-      </w:pPr>
-      <w:r>
-        <w:rPr>
-          <w:lang w:val="en-US"/>
-        </w:rPr>
-        <w:t>Set proofing language to English US.</w:t>
-      </w:r>
-    </w:p>
-    <w:p>
-      <w:pPr>
-        <w:numPr>
-          <w:ilvl w:val="2"/>
-          <w:numId w:val="25"/>
-        </w:numPr>
-        <w:rPr>
-          <w:lang w:val="en-US"/>
-        </w:rPr>
-      </w:pPr>
-      <w:r>
-        <w:rPr>
-          <w:lang w:val="en-US"/>
-        </w:rPr>
-        <w:t>Page headers</w:t>
+        <w:t>Command as a Concept Spec Plan</w:t>
+      </w:r>
+      <w:r>
+        <w:rPr>
+          <w:lang w:val="en-US"/>
+        </w:rPr>
+        <w:t xml:space="preserve"> seems a super project but later turns out n </w:t>
+      </w:r>
+      <w:proofErr w:type="spellStart"/>
+      <w:r>
+        <w:rPr>
+          <w:lang w:val="en-US"/>
+        </w:rPr>
+        <w:t>ot</w:t>
+      </w:r>
+      <w:proofErr w:type="spellEnd"/>
+      <w:r>
+        <w:rPr>
+          <w:lang w:val="en-US"/>
+        </w:rPr>
+        <w:t xml:space="preserve"> to be…</w:t>
       </w:r>
     </w:p>
     <w:p>
@@ -3408,47 +3526,7 @@
         <w:rPr>
           <w:lang w:val="en-US"/>
         </w:rPr>
-        <w:t>Details:</w:t>
-      </w:r>
-    </w:p>
-    <w:p>
-      <w:pPr>
-        <w:numPr>
-          <w:ilvl w:val="2"/>
-          <w:numId w:val="25"/>
-        </w:numPr>
-        <w:rPr>
-          <w:lang w:val="en-US"/>
-        </w:rPr>
-      </w:pPr>
-      <w:r>
-        <w:rPr>
-          <w:lang w:val="en-US"/>
-        </w:rPr>
-        <w:t>Get rid of content about 'studying'?</w:t>
-      </w:r>
-    </w:p>
-    <w:p>
-      <w:pPr>
-        <w:numPr>
-          <w:ilvl w:val="2"/>
-          <w:numId w:val="25"/>
-        </w:numPr>
-        <w:rPr>
-          <w:lang w:val="en-US"/>
-        </w:rPr>
-      </w:pPr>
-      <w:r>
-        <w:rPr>
-          <w:lang w:val="en-US"/>
-        </w:rPr>
-        <w:t>Command as a Concept Spec Plan</w:t>
-      </w:r>
-      <w:r>
-        <w:rPr>
-          <w:lang w:val="en-US"/>
-        </w:rPr>
-        <w:t xml:space="preserve"> seems a super project but later turns out n ot to be…</w:t>
+        <w:t>I would want to read over those Done projects content before publishing. I should know what I publish exactly and have evaluated it and made some adaptations possibly. Probably nothing in it is a secret, so you don't need to remove it from source control history, but slight changes might be good.</w:t>
       </w:r>
     </w:p>
     <w:p>
@@ -3465,24 +3543,21 @@
         <w:rPr>
           <w:lang w:val="en-US"/>
         </w:rPr>
-        <w:t>I would want to read over those Done projects content before publishing. I should know what I publish exactly and have evaluated it and made some adaptations possibly. Probably nothing in it is a secret, so you don't need to remove it from source control history, but slight changes might be good.</w:t>
-      </w:r>
-    </w:p>
-    <w:p>
-      <w:pPr>
-        <w:numPr>
-          <w:ilvl w:val="1"/>
-          <w:numId w:val="25"/>
-        </w:numPr>
-        <w:rPr>
-          <w:lang w:val="en-US"/>
-        </w:rPr>
-      </w:pPr>
-      <w:r>
-        <w:rPr>
-          <w:lang w:val="en-US"/>
-        </w:rPr>
-        <w:t>Some things especially in evaluations may seem cocky when I call my own successes very very good. I don't know if I need to change that. I also use I and you interchangedly when I talk about myself. Not sure if I have to change that. The plans sometimes talk in definites. Maybe openness is better language. Not sure if that's a problem. I worry what people would think of me. If they'd think I'm arrogant… maybe I should not worry about that.</w:t>
+        <w:t xml:space="preserve">Some things especially in evaluations may seem cocky when I call my own successes very </w:t>
+      </w:r>
+      <w:proofErr w:type="spellStart"/>
+      <w:r>
+        <w:rPr>
+          <w:lang w:val="en-US"/>
+        </w:rPr>
+        <w:t>very</w:t>
+      </w:r>
+      <w:proofErr w:type="spellEnd"/>
+      <w:r>
+        <w:rPr>
+          <w:lang w:val="en-US"/>
+        </w:rPr>
+        <w:t xml:space="preserve"> good. I don't know if I need to change that. I also use I and you interchangedly when I talk about myself. Not sure if I have to change that. The plans sometimes talk in definites. Maybe openness is better language. Not sure if that's a problem. I worry what people would think of me. If they'd think I'm arrogant… maybe I should not worry about that.</w:t>
       </w:r>
     </w:p>
     <w:p>
@@ -4155,7 +4230,21 @@
         <w:rPr>
           <w:lang w:val="en-US"/>
         </w:rPr>
-        <w:t>How do I take interesting parts from the general Software System documentation and drop em somewhere in the Computer Language documentation.</w:t>
+        <w:t xml:space="preserve">How do I take interesting parts from the general Software System documentation and drop </w:t>
+      </w:r>
+      <w:proofErr w:type="spellStart"/>
+      <w:r>
+        <w:rPr>
+          <w:lang w:val="en-US"/>
+        </w:rPr>
+        <w:t>em</w:t>
+      </w:r>
+      <w:proofErr w:type="spellEnd"/>
+      <w:r>
+        <w:rPr>
+          <w:lang w:val="en-US"/>
+        </w:rPr>
+        <w:t xml:space="preserve"> somewhere in the Computer Language documentation.</w:t>
       </w:r>
     </w:p>
     <w:p>
@@ -4476,7 +4565,21 @@
         <w:rPr>
           <w:lang w:val="en-US"/>
         </w:rPr>
-        <w:t>The work might be modularized. I am not attacted to how CSS3 is modularized, each piece of specs with a different state of being finished up. It seems messy. But I can employ the same organization to accept certain concepts are just more crystalized out than others, making it easier to share, even in an unfinished state, and stimulating keeping things separated and separately usable even when other parts are just really still messy.</w:t>
+        <w:t xml:space="preserve">The work might be modularized. I am not </w:t>
+      </w:r>
+      <w:proofErr w:type="spellStart"/>
+      <w:r>
+        <w:rPr>
+          <w:lang w:val="en-US"/>
+        </w:rPr>
+        <w:t>attacted</w:t>
+      </w:r>
+      <w:proofErr w:type="spellEnd"/>
+      <w:r>
+        <w:rPr>
+          <w:lang w:val="en-US"/>
+        </w:rPr>
+        <w:t xml:space="preserve"> to how CSS3 is modularized, each piece of specs with a different state of being finished up. It seems messy. But I can employ the same organization to accept certain concepts are just more crystalized out than others, making it easier to share, even in an unfinished state, and stimulating keeping things separated and separately usable even when other parts are just really still messy.</w:t>
       </w:r>
     </w:p>
     <w:p>
@@ -4493,7 +4596,21 @@
         <w:rPr>
           <w:lang w:val="en-US"/>
         </w:rPr>
-        <w:t>I seem to have had several goals fighting over eachother, in projects done long ago about this documentation:</w:t>
+        <w:t xml:space="preserve">I seem to have had several goals fighting over </w:t>
+      </w:r>
+      <w:proofErr w:type="spellStart"/>
+      <w:r>
+        <w:rPr>
+          <w:lang w:val="en-US"/>
+        </w:rPr>
+        <w:t>eachother</w:t>
+      </w:r>
+      <w:proofErr w:type="spellEnd"/>
+      <w:r>
+        <w:rPr>
+          <w:lang w:val="en-US"/>
+        </w:rPr>
+        <w:t>, in projects done long ago about this documentation:</w:t>
       </w:r>
     </w:p>
     <w:p>
@@ -4653,7 +4770,35 @@
         <w:rPr>
           <w:lang w:val="en-US"/>
         </w:rPr>
-        <w:t>I notice I talk a lot about implementation rather than notation. For instance: Does a dashed circle mean it is used as a class, enforced to be a class, static inside its container, how does it work in the system interfaces? What if it is just the notation that is a good idea, what if the implementation isn't. That might even make system interfaces' precise definition not important or maybe just subjected to diagrams drawn out to represent things from another language, like C#. C# getters and setters might be in a system interface notation. But setting an object reference's interface dynamically in runtime… may be too much of an implementation detail. I think it is a language definition / runtime implementation separation. In think the engineers at Microsoft might be right about developing language spec / runtime / framework / compiler quasi-independently. Maybe I can be inspired by that and make my language definition a litte simpler. I am subjected to the pitfall of wating to cover every little minor edge-case, of which I have a fear that it may make the whole system fall to pieces. I already warned myself about that in the Circle Language Spec Strategy document. But now I think other people might actually read this, I start to think: maybe limit the scope. Somehow define the diagram notation and what it represents and not want to work out how things would work in a runtime. Runtime would be a system where the diagrams and actually the data that internally describes the diagram, to be loaded and run as computer programs. I think I wanted to check the usability of the notation by shining light on any little aspect of it, I could find. But I think some details are not that important. Maybe those are to be demoted to possible implementation details, to keep the main part of the story clean.</w:t>
+        <w:t xml:space="preserve">I notice I talk a lot about implementation rather than notation. For instance: Does a dashed circle mean it is used as a class, enforced to be a class, static inside its container, how does it work in the system interfaces? What if it is just the notation that is a good idea, what if the implementation isn't. That might even make system interfaces' precise definition not important or maybe just subjected to diagrams drawn out to represent things from another language, like C#. C# getters and setters might be in a system interface notation. But setting an object reference's interface dynamically in runtime… may be too much of an implementation detail. I think it is a language definition / runtime implementation separation. In think the engineers at Microsoft might be right about developing language spec / runtime / framework / compiler quasi-independently. Maybe I can be inspired by that and make my language definition a </w:t>
+      </w:r>
+      <w:proofErr w:type="spellStart"/>
+      <w:r>
+        <w:rPr>
+          <w:lang w:val="en-US"/>
+        </w:rPr>
+        <w:t>litte</w:t>
+      </w:r>
+      <w:proofErr w:type="spellEnd"/>
+      <w:r>
+        <w:rPr>
+          <w:lang w:val="en-US"/>
+        </w:rPr>
+        <w:t xml:space="preserve"> simpler. I am subjected to the pitfall of </w:t>
+      </w:r>
+      <w:proofErr w:type="spellStart"/>
+      <w:r>
+        <w:rPr>
+          <w:lang w:val="en-US"/>
+        </w:rPr>
+        <w:t>wating</w:t>
+      </w:r>
+      <w:proofErr w:type="spellEnd"/>
+      <w:r>
+        <w:rPr>
+          <w:lang w:val="en-US"/>
+        </w:rPr>
+        <w:t xml:space="preserve"> to cover every little minor edge-case, of which I have a fear that it may make the whole system fall to pieces. I already warned myself about that in the Circle Language Spec Strategy document. But now I think other people might actually read this, I start to think: maybe limit the scope. Somehow define the diagram notation and what it represents and not want to work out how things would work in a runtime. Runtime would be a system where the diagrams and actually the data that internally describes the diagram, to be loaded and run as computer programs. I think I wanted to check the usability of the notation by shining light on any little aspect of it, I could find. But I think some details are not that important. Maybe those are to be demoted to possible implementation details, to keep the main part of the story clean.</w:t>
       </w:r>
       <w:r>
         <w:rPr>
@@ -5602,7 +5747,23 @@
           <w:color w:val="BFBFBF"/>
           <w:lang w:val="en-US"/>
         </w:rPr>
-        <w:t>The reason for calling it that, is to make it clearer what the project entains, separating it better from the super-project with the name 'Circle Docs', so that there is a clear distinction that one is about programming and the other is about documentation.</w:t>
+        <w:t xml:space="preserve">The reason for calling it that, is to make it clearer what the project </w:t>
+      </w:r>
+      <w:proofErr w:type="spellStart"/>
+      <w:r>
+        <w:rPr>
+          <w:color w:val="BFBFBF"/>
+          <w:lang w:val="en-US"/>
+        </w:rPr>
+        <w:t>entains</w:t>
+      </w:r>
+      <w:proofErr w:type="spellEnd"/>
+      <w:r>
+        <w:rPr>
+          <w:color w:val="BFBFBF"/>
+          <w:lang w:val="en-US"/>
+        </w:rPr>
+        <w:t>, separating it better from the super-project with the name 'Circle Docs', so that there is a clear distinction that one is about programming and the other is about documentation.</w:t>
       </w:r>
     </w:p>
     <w:p>
@@ -5827,7 +5988,23 @@
           <w:color w:val="BFBFBF"/>
           <w:lang w:val="en-US"/>
         </w:rPr>
-        <w:t>Circle Language Design is also an option. 'Specification' may raise expectations about finishedness.</w:t>
+        <w:t xml:space="preserve">Circle Language Design is also an option. 'Specification' may raise expectations about </w:t>
+      </w:r>
+      <w:proofErr w:type="spellStart"/>
+      <w:r>
+        <w:rPr>
+          <w:color w:val="BFBFBF"/>
+          <w:lang w:val="en-US"/>
+        </w:rPr>
+        <w:t>finishedness</w:t>
+      </w:r>
+      <w:proofErr w:type="spellEnd"/>
+      <w:r>
+        <w:rPr>
+          <w:color w:val="BFBFBF"/>
+          <w:lang w:val="en-US"/>
+        </w:rPr>
+        <w:t>.</w:t>
       </w:r>
     </w:p>
     <w:p>
@@ -5884,7 +6061,23 @@
           <w:color w:val="BFBFBF"/>
           <w:lang w:val="en-US"/>
         </w:rPr>
-        <w:t>'Specification': suggests finishedness, but does it? CSS is all sorts unfinished modules.</w:t>
+        <w:t xml:space="preserve">'Specification': suggests </w:t>
+      </w:r>
+      <w:proofErr w:type="spellStart"/>
+      <w:r>
+        <w:rPr>
+          <w:color w:val="BFBFBF"/>
+          <w:lang w:val="en-US"/>
+        </w:rPr>
+        <w:t>finishedness</w:t>
+      </w:r>
+      <w:proofErr w:type="spellEnd"/>
+      <w:r>
+        <w:rPr>
+          <w:color w:val="BFBFBF"/>
+          <w:lang w:val="en-US"/>
+        </w:rPr>
+        <w:t>, but does it? CSS is all sorts unfinished modules.</w:t>
       </w:r>
     </w:p>
     <w:p>
@@ -6302,7 +6495,23 @@
           <w:color w:val="BFBFBF"/>
           <w:lang w:val="en-US"/>
         </w:rPr>
-        <w:t>Then it is basically just loose ideas, that might have been given a too prominent place. Maybe put it elsewhere, if it is just unhelpful for visual overview, perhaps. &gt; Some are more than that. I keep em this way.</w:t>
+        <w:t xml:space="preserve">Then it is basically just loose ideas, that might have been given a too prominent place. Maybe put it elsewhere, if it is just unhelpful for visual overview, perhaps. &gt; Some are more than that. I keep </w:t>
+      </w:r>
+      <w:proofErr w:type="spellStart"/>
+      <w:r>
+        <w:rPr>
+          <w:color w:val="BFBFBF"/>
+          <w:lang w:val="en-US"/>
+        </w:rPr>
+        <w:t>em</w:t>
+      </w:r>
+      <w:proofErr w:type="spellEnd"/>
+      <w:r>
+        <w:rPr>
+          <w:color w:val="BFBFBF"/>
+          <w:lang w:val="en-US"/>
+        </w:rPr>
+        <w:t xml:space="preserve"> this way.</w:t>
       </w:r>
     </w:p>
     <w:p>
@@ -6713,7 +6922,23 @@
           <w:color w:val="BFBFBF"/>
           <w:lang w:val="en-US"/>
         </w:rPr>
-        <w:t>That does not take away I want to split topics in these planning docs between language design one one end and programming at the other.</w:t>
+        <w:t xml:space="preserve">That does not take away I want to split topics in these planning docs between language design one </w:t>
+      </w:r>
+      <w:proofErr w:type="spellStart"/>
+      <w:r>
+        <w:rPr>
+          <w:color w:val="BFBFBF"/>
+          <w:lang w:val="en-US"/>
+        </w:rPr>
+        <w:t>one</w:t>
+      </w:r>
+      <w:proofErr w:type="spellEnd"/>
+      <w:r>
+        <w:rPr>
+          <w:color w:val="BFBFBF"/>
+          <w:lang w:val="en-US"/>
+        </w:rPr>
+        <w:t xml:space="preserve"> end and programming at the other.</w:t>
       </w:r>
     </w:p>
     <w:p>
@@ -6805,7 +7030,23 @@
           <w:color w:val="BFBFBF"/>
           <w:lang w:val="en-US"/>
         </w:rPr>
-        <w:t>Maybe I should just make 2 project folders eventually in the Project Docs repository: one for the new computer language and one for the rest, that are much like eachother, but one stripped down to computer language functional design topics, and the other in which to dump the rest: anything deemed out-of-scope of the entire new computer language topic. Those are different than topics out-of-scope because postponed, but still much to do with the new computer language. Maybe at first, even 'worse', I make 2 documents in each folder: One with topics that belong to the new computer language, and another document much like it, in which the rest is put, that I would want to leave out of it.</w:t>
+        <w:t xml:space="preserve">Maybe I should just make 2 project folders eventually in the Project Docs repository: one for the new computer language and one for the rest, that are much like </w:t>
+      </w:r>
+      <w:proofErr w:type="spellStart"/>
+      <w:r>
+        <w:rPr>
+          <w:color w:val="BFBFBF"/>
+          <w:lang w:val="en-US"/>
+        </w:rPr>
+        <w:t>eachother</w:t>
+      </w:r>
+      <w:proofErr w:type="spellEnd"/>
+      <w:r>
+        <w:rPr>
+          <w:color w:val="BFBFBF"/>
+          <w:lang w:val="en-US"/>
+        </w:rPr>
+        <w:t>, but one stripped down to computer language functional design topics, and the other in which to dump the rest: anything deemed out-of-scope of the entire new computer language topic. Those are different than topics out-of-scope because postponed, but still much to do with the new computer language. Maybe at first, even 'worse', I make 2 documents in each folder: One with topics that belong to the new computer language, and another document much like it, in which the rest is put, that I would want to leave out of it.</w:t>
       </w:r>
     </w:p>
     <w:p>
@@ -6868,7 +7109,23 @@
           <w:color w:val="BFBFBF"/>
           <w:lang w:val="en-US"/>
         </w:rPr>
-        <w:t>And lose the 'programming it out' part. And loose 'it is also a framework and an OS and any commonly used application'. It is actually quite hard for me to let go of that idea. I liked my playground back then. I wanted proof, that this could be used to realize software quicker, so one man can do what would have taken an army of programmers to do before. But I don't have that ambition anymore. Right now I just want to publically give away the programming language idea. I think I notice a lot of insecurities about people thinking it is a good idea or not. Maybe because I was trying to sell the idea, rather than just give it away? I get that I wanted a framework into which all of my ideas fit. I like some of the modularization of the concepts. But I do want to just cut away a few things. I think I am still trying to sell an idea, but then in a different way. I do not have the intention to sell it for cash, but I do want to not make it too ambitious, cover too much, so large in scope, that no one would pick it up anymore.</w:t>
+        <w:t xml:space="preserve">And lose the 'programming it out' part. And loose 'it is also a framework and an OS and any commonly used application'. It is actually quite hard for me to let go of that idea. I liked my playground back then. I wanted proof, that this could be used to realize software quicker, so one man can do what would have taken an army of programmers to do before. But I don't have that ambition anymore. Right now I just want to </w:t>
+      </w:r>
+      <w:proofErr w:type="spellStart"/>
+      <w:r>
+        <w:rPr>
+          <w:color w:val="BFBFBF"/>
+          <w:lang w:val="en-US"/>
+        </w:rPr>
+        <w:t>publically</w:t>
+      </w:r>
+      <w:proofErr w:type="spellEnd"/>
+      <w:r>
+        <w:rPr>
+          <w:color w:val="BFBFBF"/>
+          <w:lang w:val="en-US"/>
+        </w:rPr>
+        <w:t xml:space="preserve"> give away the programming language idea. I think I notice a lot of insecurities about people thinking it is a good idea or not. Maybe because I was trying to sell the idea, rather than just give it away? I get that I wanted a framework into which all of my ideas fit. I like some of the modularization of the concepts. But I do want to just cut away a few things. I think I am still trying to sell an idea, but then in a different way. I do not have the intention to sell it for cash, but I do want to not make it too ambitious, cover too much, so large in scope, that no one would pick it up anymore.</w:t>
       </w:r>
       <w:r>
         <w:rPr>
@@ -7356,7 +7613,23 @@
           <w:color w:val="BFBFBF"/>
           <w:lang w:val="en-US"/>
         </w:rPr>
-        <w:t xml:space="preserve"> the product. I have a canundrum. I cannot describe the product without making the product, because the description is the product.</w:t>
+        <w:t xml:space="preserve"> the product. I have a </w:t>
+      </w:r>
+      <w:proofErr w:type="spellStart"/>
+      <w:r>
+        <w:rPr>
+          <w:color w:val="BFBFBF"/>
+          <w:lang w:val="en-US"/>
+        </w:rPr>
+        <w:t>canundrum</w:t>
+      </w:r>
+      <w:proofErr w:type="spellEnd"/>
+      <w:r>
+        <w:rPr>
+          <w:color w:val="BFBFBF"/>
+          <w:lang w:val="en-US"/>
+        </w:rPr>
+        <w:t>. I cannot describe the product without making the product, because the description is the product.</w:t>
       </w:r>
     </w:p>
     <w:p>
@@ -7797,7 +8070,23 @@
           <w:color w:val="BFBFBF"/>
           <w:lang w:val="en-US"/>
         </w:rPr>
-        <w:t>* JMath 0.9 docs in Dutch</w:t>
+        <w:t xml:space="preserve">* </w:t>
+      </w:r>
+      <w:proofErr w:type="spellStart"/>
+      <w:r>
+        <w:rPr>
+          <w:color w:val="BFBFBF"/>
+          <w:lang w:val="en-US"/>
+        </w:rPr>
+        <w:t>JMath</w:t>
+      </w:r>
+      <w:proofErr w:type="spellEnd"/>
+      <w:r>
+        <w:rPr>
+          <w:color w:val="BFBFBF"/>
+          <w:lang w:val="en-US"/>
+        </w:rPr>
+        <w:t xml:space="preserve"> 0.9 docs in Dutch</w:t>
       </w:r>
     </w:p>
     <w:p>
@@ -7991,7 +8280,39 @@
           <w:color w:val="BFBFBF"/>
           <w:lang w:val="en-US"/>
         </w:rPr>
-        <w:t>The math as objects does have a link to how math can be made not intrinsic to the language, but an extension library, which can still be compiled to good old CPU instructions. That concept is interesting for the idea of the new computer langauge. But... none of this documentation is well worded to suppord that concept...</w:t>
+        <w:t xml:space="preserve">The math as objects does have a link to how math can be made not intrinsic to the language, but an extension library, which can still be compiled to good old CPU instructions. That concept is interesting for the idea of the new computer </w:t>
+      </w:r>
+      <w:proofErr w:type="spellStart"/>
+      <w:r>
+        <w:rPr>
+          <w:color w:val="BFBFBF"/>
+          <w:lang w:val="en-US"/>
+        </w:rPr>
+        <w:t>langauge</w:t>
+      </w:r>
+      <w:proofErr w:type="spellEnd"/>
+      <w:r>
+        <w:rPr>
+          <w:color w:val="BFBFBF"/>
+          <w:lang w:val="en-US"/>
+        </w:rPr>
+        <w:t xml:space="preserve">. But... none of this documentation is well worded to </w:t>
+      </w:r>
+      <w:proofErr w:type="spellStart"/>
+      <w:r>
+        <w:rPr>
+          <w:color w:val="BFBFBF"/>
+          <w:lang w:val="en-US"/>
+        </w:rPr>
+        <w:t>suppord</w:t>
+      </w:r>
+      <w:proofErr w:type="spellEnd"/>
+      <w:r>
+        <w:rPr>
+          <w:color w:val="BFBFBF"/>
+          <w:lang w:val="en-US"/>
+        </w:rPr>
+        <w:t xml:space="preserve"> that concept...</w:t>
       </w:r>
     </w:p>
     <w:p>
@@ -8285,12 +8606,21 @@
           <w:lang w:val="en-US"/>
         </w:rPr>
       </w:pPr>
-      <w:r>
-        <w:rPr>
-          <w:color w:val="BFBFBF"/>
-          <w:lang w:val="en-US"/>
-        </w:rPr>
-        <w:t>Obs: 54 matches.</w:t>
+      <w:proofErr w:type="spellStart"/>
+      <w:r>
+        <w:rPr>
+          <w:color w:val="BFBFBF"/>
+          <w:lang w:val="en-US"/>
+        </w:rPr>
+        <w:t>Obs</w:t>
+      </w:r>
+      <w:proofErr w:type="spellEnd"/>
+      <w:r>
+        <w:rPr>
+          <w:color w:val="BFBFBF"/>
+          <w:lang w:val="en-US"/>
+        </w:rPr>
+        <w:t>: 54 matches.</w:t>
       </w:r>
     </w:p>
     <w:p>
@@ -11662,6 +11992,7 @@
   <w:style w:type="character" w:default="1" w:styleId="DefaultParagraphFont">
     <w:name w:val="Default Paragraph Font"/>
     <w:uiPriority w:val="1"/>
+    <w:semiHidden/>
     <w:unhideWhenUsed/>
   </w:style>
   <w:style w:type="table" w:default="1" w:styleId="TableNormal">

</xml_diff>

<commit_message>
Try prefixing docs and folders with 'Circle Language Spec Plan'.
</commit_message>
<xml_diff>
--- a/Circle Language Spec Plan/1. Current/2019-08 Circle Language Spec Revamp Plan/2019-08 Circle Language Spec Revamp Notes.docx
+++ b/Circle Language Spec Plan/1. Current/2019-08 Circle Language Spec Revamp Plan/2019-08 Circle Language Spec Revamp Notes.docx
@@ -3204,13 +3204,51 @@
           <w:numId w:val="25"/>
         </w:numPr>
         <w:rPr>
-          <w:color w:val="FFC000"/>
-          <w:lang w:val="en-US"/>
-        </w:rPr>
-      </w:pPr>
-      <w:r>
-        <w:rPr>
-          <w:color w:val="FFC000"/>
+          <w:color w:val="BFBFBF"/>
+          <w:lang w:val="en-US"/>
+        </w:rPr>
+      </w:pPr>
+      <w:r>
+        <w:rPr>
+          <w:color w:val="BFBFBF"/>
+          <w:lang w:val="en-US"/>
+        </w:rPr>
+        <w:t>'Computer Language' =&gt; 'Circle Language'</w:t>
+      </w:r>
+    </w:p>
+    <w:p>
+      <w:pPr>
+        <w:numPr>
+          <w:ilvl w:val="2"/>
+          <w:numId w:val="25"/>
+        </w:numPr>
+        <w:rPr>
+          <w:color w:val="BFBFBF"/>
+          <w:lang w:val="en-US"/>
+        </w:rPr>
+      </w:pPr>
+      <w:r>
+        <w:rPr>
+          <w:color w:val="BFBFBF"/>
+          <w:lang w:val="en-US"/>
+        </w:rPr>
+        <w:t>'Articles' =&gt; 'Spec'</w:t>
+      </w:r>
+    </w:p>
+    <w:p>
+      <w:pPr>
+        <w:numPr>
+          <w:ilvl w:val="2"/>
+          <w:numId w:val="25"/>
+        </w:numPr>
+        <w:rPr>
+          <w:color w:val="B4C6E7"/>
+          <w:lang w:val="en-US"/>
+        </w:rPr>
+      </w:pPr>
+      <w:r>
+        <w:rPr>
+          <w:color w:val="B4C6E7"/>
           <w:lang w:val="en-US"/>
         </w:rPr>
         <w:t>No sub folders, just files?</w:t>
@@ -3223,13 +3261,13 @@
           <w:numId w:val="25"/>
         </w:numPr>
         <w:rPr>
-          <w:color w:val="FFC000"/>
-          <w:lang w:val="en-US"/>
-        </w:rPr>
-      </w:pPr>
-      <w:r>
-        <w:rPr>
-          <w:color w:val="FFC000"/>
+          <w:color w:val="B4C6E7"/>
+          <w:lang w:val="en-US"/>
+        </w:rPr>
+      </w:pPr>
+      <w:r>
+        <w:rPr>
+          <w:color w:val="B4C6E7"/>
           <w:lang w:val="en-US"/>
         </w:rPr>
         <w:t>Some sub-projects contain many files.</w:t>
@@ -3242,13 +3280,13 @@
           <w:numId w:val="25"/>
         </w:numPr>
         <w:rPr>
-          <w:color w:val="FFC000"/>
-          <w:lang w:val="en-US"/>
-        </w:rPr>
-      </w:pPr>
-      <w:r>
-        <w:rPr>
-          <w:color w:val="FFC000"/>
+          <w:color w:val="B4C6E7"/>
+          <w:lang w:val="en-US"/>
+        </w:rPr>
+      </w:pPr>
+      <w:r>
+        <w:rPr>
+          <w:color w:val="B4C6E7"/>
           <w:lang w:val="en-US"/>
         </w:rPr>
         <w:t>Flattening it out might make a big list.</w:t>
@@ -3261,13 +3299,13 @@
           <w:numId w:val="25"/>
         </w:numPr>
         <w:rPr>
-          <w:color w:val="FFC000"/>
-          <w:lang w:val="en-US"/>
-        </w:rPr>
-      </w:pPr>
-      <w:r>
-        <w:rPr>
-          <w:color w:val="FFC000"/>
+          <w:color w:val="B4C6E7"/>
+          <w:lang w:val="en-US"/>
+        </w:rPr>
+      </w:pPr>
+      <w:r>
+        <w:rPr>
+          <w:color w:val="B4C6E7"/>
           <w:lang w:val="en-US"/>
         </w:rPr>
         <w:t>Keeping some folders but have other as loose files, makes you lose that time-line feeling.</w:t>
@@ -3280,13 +3318,13 @@
           <w:numId w:val="25"/>
         </w:numPr>
         <w:rPr>
-          <w:color w:val="FFC000"/>
-          <w:lang w:val="en-US"/>
-        </w:rPr>
-      </w:pPr>
-      <w:r>
-        <w:rPr>
-          <w:color w:val="FFC000"/>
+          <w:color w:val="B4C6E7"/>
+          <w:lang w:val="en-US"/>
+        </w:rPr>
+      </w:pPr>
+      <w:r>
+        <w:rPr>
+          <w:color w:val="B4C6E7"/>
           <w:lang w:val="en-US"/>
         </w:rPr>
         <w:t>Too much doubt -&gt; Postpone.</w:t>
@@ -3299,16 +3337,35 @@
           <w:numId w:val="25"/>
         </w:numPr>
         <w:rPr>
-          <w:color w:val="BFBFBF"/>
-          <w:lang w:val="en-US"/>
-        </w:rPr>
-      </w:pPr>
-      <w:r>
-        <w:rPr>
-          <w:color w:val="BFBFBF"/>
-          <w:lang w:val="en-US"/>
-        </w:rPr>
-        <w:t>'Computer Language' =&gt; 'Circle Language'</w:t>
+          <w:color w:val="B4C6E7"/>
+          <w:lang w:val="en-US"/>
+        </w:rPr>
+      </w:pPr>
+      <w:r>
+        <w:rPr>
+          <w:color w:val="B4C6E7"/>
+          <w:lang w:val="en-US"/>
+        </w:rPr>
+        <w:t>Maybe prefix all with Circle Language Spec Plan. Then simplify the rest of the title, because Plan is already implied.</w:t>
+      </w:r>
+    </w:p>
+    <w:p>
+      <w:pPr>
+        <w:numPr>
+          <w:ilvl w:val="3"/>
+          <w:numId w:val="25"/>
+        </w:numPr>
+        <w:rPr>
+          <w:color w:val="B4C6E7"/>
+          <w:lang w:val="en-US"/>
+        </w:rPr>
+      </w:pPr>
+      <w:r>
+        <w:rPr>
+          <w:color w:val="B4C6E7"/>
+          <w:lang w:val="en-US"/>
+        </w:rPr>
+        <w:t>Getting path length problems. Collapsing sub-folders with only one file after all.</w:t>
       </w:r>
     </w:p>
     <w:p>
@@ -3318,16 +3375,14 @@
           <w:numId w:val="25"/>
         </w:numPr>
         <w:rPr>
-          <w:color w:val="BFBFBF"/>
-          <w:lang w:val="en-US"/>
-        </w:rPr>
-      </w:pPr>
-      <w:r>
-        <w:rPr>
-          <w:color w:val="BFBFBF"/>
-          <w:lang w:val="en-US"/>
-        </w:rPr>
-        <w:t>'Articles' =&gt; 'Spec'</w:t>
+          <w:lang w:val="en-US"/>
+        </w:rPr>
+      </w:pPr>
+      <w:r>
+        <w:rPr>
+          <w:lang w:val="en-US"/>
+        </w:rPr>
+        <w:t>Month in the headings, so it is clear that the fact that it is a time period is leading.</w:t>
       </w:r>
     </w:p>
     <w:p>
@@ -3344,7 +3399,31 @@
         <w:rPr>
           <w:lang w:val="en-US"/>
         </w:rPr>
-        <w:t>Maybe prefix all with Circle Language Spec Plan. Then simplify the rest of the title, because Plan is already implied.</w:t>
+        <w:t xml:space="preserve">Convert to docx without </w:t>
+      </w:r>
+      <w:r>
+        <w:rPr>
+          <w:lang w:val="en-US"/>
+        </w:rPr>
+        <w:t>C</w:t>
+      </w:r>
+      <w:r>
+        <w:rPr>
+          <w:lang w:val="en-US"/>
+        </w:rPr>
+        <w:t xml:space="preserve">ompatibility </w:t>
+      </w:r>
+      <w:r>
+        <w:rPr>
+          <w:lang w:val="en-US"/>
+        </w:rPr>
+        <w:t>M</w:t>
+      </w:r>
+      <w:r>
+        <w:rPr>
+          <w:lang w:val="en-US"/>
+        </w:rPr>
+        <w:t>ode.</w:t>
       </w:r>
     </w:p>
     <w:p>
@@ -3357,207 +3436,144 @@
           <w:lang w:val="en-US"/>
         </w:rPr>
       </w:pPr>
+      <w:r>
+        <w:rPr>
+          <w:lang w:val="en-US"/>
+        </w:rPr>
+        <w:t>Font Calibri.</w:t>
+      </w:r>
+    </w:p>
+    <w:p>
+      <w:pPr>
+        <w:numPr>
+          <w:ilvl w:val="2"/>
+          <w:numId w:val="25"/>
+        </w:numPr>
+        <w:rPr>
+          <w:lang w:val="en-US"/>
+        </w:rPr>
+      </w:pPr>
+      <w:r>
+        <w:rPr>
+          <w:lang w:val="en-US"/>
+        </w:rPr>
+        <w:t>Set proofing language to English US.</w:t>
+      </w:r>
+    </w:p>
+    <w:p>
+      <w:pPr>
+        <w:numPr>
+          <w:ilvl w:val="2"/>
+          <w:numId w:val="25"/>
+        </w:numPr>
+        <w:rPr>
+          <w:lang w:val="en-US"/>
+        </w:rPr>
+      </w:pPr>
+      <w:r>
+        <w:rPr>
+          <w:lang w:val="en-US"/>
+        </w:rPr>
+        <w:t>Page headers</w:t>
+      </w:r>
+    </w:p>
+    <w:p>
+      <w:pPr>
+        <w:numPr>
+          <w:ilvl w:val="1"/>
+          <w:numId w:val="25"/>
+        </w:numPr>
+        <w:rPr>
+          <w:lang w:val="en-US"/>
+        </w:rPr>
+      </w:pPr>
+      <w:r>
+        <w:rPr>
+          <w:lang w:val="en-US"/>
+        </w:rPr>
+        <w:t>Details:</w:t>
+      </w:r>
+    </w:p>
+    <w:p>
+      <w:pPr>
+        <w:numPr>
+          <w:ilvl w:val="2"/>
+          <w:numId w:val="25"/>
+        </w:numPr>
+        <w:rPr>
+          <w:lang w:val="en-US"/>
+        </w:rPr>
+      </w:pPr>
+      <w:r>
+        <w:rPr>
+          <w:lang w:val="en-US"/>
+        </w:rPr>
+        <w:t>Get rid of content about 'studying'?</w:t>
+      </w:r>
+    </w:p>
+    <w:p>
+      <w:pPr>
+        <w:numPr>
+          <w:ilvl w:val="2"/>
+          <w:numId w:val="25"/>
+        </w:numPr>
+        <w:rPr>
+          <w:lang w:val="en-US"/>
+        </w:rPr>
+      </w:pPr>
+      <w:r>
+        <w:rPr>
+          <w:lang w:val="en-US"/>
+        </w:rPr>
+        <w:t>Command as a Concept Spec Plan</w:t>
+      </w:r>
+      <w:r>
+        <w:rPr>
+          <w:lang w:val="en-US"/>
+        </w:rPr>
+        <w:t xml:space="preserve"> seems a super project but later turns out not to be…</w:t>
+      </w:r>
+    </w:p>
+    <w:p>
+      <w:pPr>
+        <w:numPr>
+          <w:ilvl w:val="1"/>
+          <w:numId w:val="25"/>
+        </w:numPr>
+        <w:rPr>
+          <w:lang w:val="en-US"/>
+        </w:rPr>
+      </w:pPr>
+      <w:r>
+        <w:rPr>
+          <w:lang w:val="en-US"/>
+        </w:rPr>
+        <w:t>I would want to read over those Done projects content before publishing. I should know what I publish exactly and have evaluated it and made some adaptations possibly. Probably nothing in it is a secret, so you don't need to remove it from source control history, but slight changes might be good.</w:t>
+      </w:r>
+    </w:p>
+    <w:p>
+      <w:pPr>
+        <w:numPr>
+          <w:ilvl w:val="1"/>
+          <w:numId w:val="25"/>
+        </w:numPr>
+        <w:rPr>
+          <w:lang w:val="en-US"/>
+        </w:rPr>
+      </w:pPr>
+      <w:r>
+        <w:rPr>
+          <w:lang w:val="en-US"/>
+        </w:rPr>
+        <w:t>Some things especially in evaluations may seem cocky when I call my own successes very v</w:t>
+      </w:r>
       <w:bookmarkStart w:id="10" w:name="_GoBack"/>
       <w:bookmarkEnd w:id="10"/>
       <w:r>
         <w:rPr>
           <w:lang w:val="en-US"/>
         </w:rPr>
-        <w:t xml:space="preserve">Convert to docx without </w:t>
-      </w:r>
-      <w:r>
-        <w:rPr>
-          <w:lang w:val="en-US"/>
-        </w:rPr>
-        <w:t>C</w:t>
-      </w:r>
-      <w:r>
-        <w:rPr>
-          <w:lang w:val="en-US"/>
-        </w:rPr>
-        <w:t xml:space="preserve">ompatibility </w:t>
-      </w:r>
-      <w:r>
-        <w:rPr>
-          <w:lang w:val="en-US"/>
-        </w:rPr>
-        <w:t>M</w:t>
-      </w:r>
-      <w:r>
-        <w:rPr>
-          <w:lang w:val="en-US"/>
-        </w:rPr>
-        <w:t>ode.</w:t>
-      </w:r>
-    </w:p>
-    <w:p>
-      <w:pPr>
-        <w:numPr>
-          <w:ilvl w:val="2"/>
-          <w:numId w:val="25"/>
-        </w:numPr>
-        <w:rPr>
-          <w:lang w:val="en-US"/>
-        </w:rPr>
-      </w:pPr>
-      <w:r>
-        <w:rPr>
-          <w:lang w:val="en-US"/>
-        </w:rPr>
-        <w:t>Font Calibri.</w:t>
-      </w:r>
-    </w:p>
-    <w:p>
-      <w:pPr>
-        <w:numPr>
-          <w:ilvl w:val="2"/>
-          <w:numId w:val="25"/>
-        </w:numPr>
-        <w:rPr>
-          <w:lang w:val="en-US"/>
-        </w:rPr>
-      </w:pPr>
-      <w:r>
-        <w:rPr>
-          <w:lang w:val="en-US"/>
-        </w:rPr>
-        <w:t>Set proofing language to English US.</w:t>
-      </w:r>
-    </w:p>
-    <w:p>
-      <w:pPr>
-        <w:numPr>
-          <w:ilvl w:val="2"/>
-          <w:numId w:val="25"/>
-        </w:numPr>
-        <w:rPr>
-          <w:lang w:val="en-US"/>
-        </w:rPr>
-      </w:pPr>
-      <w:r>
-        <w:rPr>
-          <w:lang w:val="en-US"/>
-        </w:rPr>
-        <w:t>Page headers</w:t>
-      </w:r>
-    </w:p>
-    <w:p>
-      <w:pPr>
-        <w:numPr>
-          <w:ilvl w:val="1"/>
-          <w:numId w:val="25"/>
-        </w:numPr>
-        <w:rPr>
-          <w:lang w:val="en-US"/>
-        </w:rPr>
-      </w:pPr>
-      <w:r>
-        <w:rPr>
-          <w:lang w:val="en-US"/>
-        </w:rPr>
-        <w:t>Details:</w:t>
-      </w:r>
-    </w:p>
-    <w:p>
-      <w:pPr>
-        <w:numPr>
-          <w:ilvl w:val="2"/>
-          <w:numId w:val="25"/>
-        </w:numPr>
-        <w:rPr>
-          <w:lang w:val="en-US"/>
-        </w:rPr>
-      </w:pPr>
-      <w:r>
-        <w:rPr>
-          <w:lang w:val="en-US"/>
-        </w:rPr>
-        <w:t>Get rid of content about 'studying'?</w:t>
-      </w:r>
-    </w:p>
-    <w:p>
-      <w:pPr>
-        <w:numPr>
-          <w:ilvl w:val="2"/>
-          <w:numId w:val="25"/>
-        </w:numPr>
-        <w:rPr>
-          <w:lang w:val="en-US"/>
-        </w:rPr>
-      </w:pPr>
-      <w:r>
-        <w:rPr>
-          <w:lang w:val="en-US"/>
-        </w:rPr>
-        <w:t>Command as a Concept Spec Plan</w:t>
-      </w:r>
-      <w:r>
-        <w:rPr>
-          <w:lang w:val="en-US"/>
-        </w:rPr>
-        <w:t xml:space="preserve"> seems a super project but later turns out n </w:t>
-      </w:r>
-      <w:proofErr w:type="spellStart"/>
-      <w:r>
-        <w:rPr>
-          <w:lang w:val="en-US"/>
-        </w:rPr>
-        <w:t>ot</w:t>
-      </w:r>
-      <w:proofErr w:type="spellEnd"/>
-      <w:r>
-        <w:rPr>
-          <w:lang w:val="en-US"/>
-        </w:rPr>
-        <w:t xml:space="preserve"> to be…</w:t>
-      </w:r>
-    </w:p>
-    <w:p>
-      <w:pPr>
-        <w:numPr>
-          <w:ilvl w:val="1"/>
-          <w:numId w:val="25"/>
-        </w:numPr>
-        <w:rPr>
-          <w:lang w:val="en-US"/>
-        </w:rPr>
-      </w:pPr>
-      <w:r>
-        <w:rPr>
-          <w:lang w:val="en-US"/>
-        </w:rPr>
-        <w:t>I would want to read over those Done projects content before publishing. I should know what I publish exactly and have evaluated it and made some adaptations possibly. Probably nothing in it is a secret, so you don't need to remove it from source control history, but slight changes might be good.</w:t>
-      </w:r>
-    </w:p>
-    <w:p>
-      <w:pPr>
-        <w:numPr>
-          <w:ilvl w:val="1"/>
-          <w:numId w:val="25"/>
-        </w:numPr>
-        <w:rPr>
-          <w:lang w:val="en-US"/>
-        </w:rPr>
-      </w:pPr>
-      <w:r>
-        <w:rPr>
-          <w:lang w:val="en-US"/>
-        </w:rPr>
-        <w:t xml:space="preserve">Some things especially in evaluations may seem cocky when I call my own successes very </w:t>
-      </w:r>
-      <w:proofErr w:type="spellStart"/>
-      <w:r>
-        <w:rPr>
-          <w:lang w:val="en-US"/>
-        </w:rPr>
-        <w:t>very</w:t>
-      </w:r>
-      <w:proofErr w:type="spellEnd"/>
-      <w:r>
-        <w:rPr>
-          <w:lang w:val="en-US"/>
-        </w:rPr>
-        <w:t xml:space="preserve"> good. I don't know if I need to change that. I also use I and you interchangedly when I talk about myself. Not sure if I have to change that. The plans sometimes talk in definites. Maybe openness is better language. Not sure if that's a problem. I worry what people would think of me. If they'd think I'm arrogant… maybe I should not worry about that.</w:t>
+        <w:t>ery good. I don't know if I need to change that. I also use I and you interchangedly when I talk about myself. Not sure if I have to change that. The plans sometimes talk in definites. Maybe openness is better language. Not sure if that's a problem. I worry what people would think of me. If they'd think I'm arrogant… maybe I should not worry about that.</w:t>
       </w:r>
     </w:p>
     <w:p>

</xml_diff>

<commit_message>
Circle Language Spec Plan: Shorten done project folders and file names again and change the main headings in the content accordingly.
</commit_message>
<xml_diff>
--- a/Circle Language Spec Plan/1. Current/2019-08 Circle Language Spec Revamp Plan/2019-08 Circle Language Spec Revamp Notes.docx
+++ b/Circle Language Spec Plan/1. Current/2019-08 Circle Language Spec Revamp Plan/2019-08 Circle Language Spec Revamp Notes.docx
@@ -3346,7 +3346,21 @@
           <w:color w:val="B4C6E7"/>
           <w:lang w:val="en-US"/>
         </w:rPr>
-        <w:t>Maybe prefix all with Circle Language Spec Plan. Then simplify the rest of the title, because Plan is already implied.</w:t>
+        <w:t>Maybe prefix all with Circle Language Spec Plan.</w:t>
+      </w:r>
+      <w:r>
+        <w:rPr>
+          <w:color w:val="B4C6E7"/>
+          <w:lang w:val="en-US"/>
+        </w:rPr>
+        <w:t xml:space="preserve"> </w:t>
+      </w:r>
+      <w:r>
+        <w:rPr>
+          <w:color w:val="B4C6E7"/>
+          <w:lang w:val="en-US"/>
+        </w:rPr>
+        <w:t>Then simplify the rest of the title, because Plan is already implied.</w:t>
       </w:r>
     </w:p>
     <w:p>
@@ -3382,198 +3396,306 @@
         <w:rPr>
           <w:lang w:val="en-US"/>
         </w:rPr>
-        <w:t>Month in the headings, so it is clear that the fact that it is a time period is leading.</w:t>
-      </w:r>
-    </w:p>
-    <w:p>
-      <w:pPr>
-        <w:numPr>
-          <w:ilvl w:val="2"/>
-          <w:numId w:val="25"/>
-        </w:numPr>
-        <w:rPr>
-          <w:lang w:val="en-US"/>
-        </w:rPr>
-      </w:pPr>
-      <w:r>
-        <w:rPr>
-          <w:lang w:val="en-US"/>
-        </w:rPr>
-        <w:t xml:space="preserve">Convert to docx without </w:t>
-      </w:r>
-      <w:r>
-        <w:rPr>
-          <w:lang w:val="en-US"/>
-        </w:rPr>
-        <w:t>C</w:t>
-      </w:r>
-      <w:r>
-        <w:rPr>
-          <w:lang w:val="en-US"/>
-        </w:rPr>
-        <w:t xml:space="preserve">ompatibility </w:t>
-      </w:r>
-      <w:r>
-        <w:rPr>
-          <w:lang w:val="en-US"/>
-        </w:rPr>
-        <w:t>M</w:t>
-      </w:r>
-      <w:r>
-        <w:rPr>
-          <w:lang w:val="en-US"/>
-        </w:rPr>
-        <w:t>ode.</w:t>
-      </w:r>
-    </w:p>
-    <w:p>
-      <w:pPr>
-        <w:numPr>
-          <w:ilvl w:val="2"/>
-          <w:numId w:val="25"/>
-        </w:numPr>
-        <w:rPr>
-          <w:lang w:val="en-US"/>
-        </w:rPr>
-      </w:pPr>
-      <w:r>
-        <w:rPr>
-          <w:lang w:val="en-US"/>
-        </w:rPr>
-        <w:t>Font Calibri.</w:t>
-      </w:r>
-    </w:p>
-    <w:p>
-      <w:pPr>
-        <w:numPr>
-          <w:ilvl w:val="2"/>
-          <w:numId w:val="25"/>
-        </w:numPr>
-        <w:rPr>
-          <w:lang w:val="en-US"/>
-        </w:rPr>
-      </w:pPr>
-      <w:r>
-        <w:rPr>
-          <w:lang w:val="en-US"/>
-        </w:rPr>
-        <w:t>Set proofing language to English US.</w:t>
-      </w:r>
-    </w:p>
-    <w:p>
-      <w:pPr>
-        <w:numPr>
-          <w:ilvl w:val="2"/>
-          <w:numId w:val="25"/>
-        </w:numPr>
-        <w:rPr>
-          <w:lang w:val="en-US"/>
-        </w:rPr>
-      </w:pPr>
-      <w:r>
-        <w:rPr>
-          <w:lang w:val="en-US"/>
-        </w:rPr>
-        <w:t>Page headers</w:t>
-      </w:r>
-    </w:p>
-    <w:p>
-      <w:pPr>
-        <w:numPr>
-          <w:ilvl w:val="1"/>
-          <w:numId w:val="25"/>
-        </w:numPr>
-        <w:rPr>
-          <w:lang w:val="en-US"/>
-        </w:rPr>
-      </w:pPr>
-      <w:r>
-        <w:rPr>
-          <w:lang w:val="en-US"/>
-        </w:rPr>
-        <w:t>Details:</w:t>
-      </w:r>
-    </w:p>
-    <w:p>
-      <w:pPr>
-        <w:numPr>
-          <w:ilvl w:val="2"/>
-          <w:numId w:val="25"/>
-        </w:numPr>
-        <w:rPr>
-          <w:lang w:val="en-US"/>
-        </w:rPr>
-      </w:pPr>
-      <w:r>
-        <w:rPr>
-          <w:lang w:val="en-US"/>
-        </w:rPr>
-        <w:t>Get rid of content about 'studying'?</w:t>
-      </w:r>
-    </w:p>
-    <w:p>
-      <w:pPr>
-        <w:numPr>
-          <w:ilvl w:val="2"/>
-          <w:numId w:val="25"/>
-        </w:numPr>
-        <w:rPr>
-          <w:lang w:val="en-US"/>
-        </w:rPr>
-      </w:pPr>
-      <w:r>
-        <w:rPr>
-          <w:lang w:val="en-US"/>
-        </w:rPr>
-        <w:t>Command as a Concept Spec Plan</w:t>
-      </w:r>
-      <w:r>
-        <w:rPr>
-          <w:lang w:val="en-US"/>
-        </w:rPr>
-        <w:t xml:space="preserve"> seems a super project but later turns out not to be…</w:t>
-      </w:r>
-    </w:p>
-    <w:p>
-      <w:pPr>
-        <w:numPr>
-          <w:ilvl w:val="1"/>
-          <w:numId w:val="25"/>
-        </w:numPr>
-        <w:rPr>
-          <w:lang w:val="en-US"/>
-        </w:rPr>
-      </w:pPr>
-      <w:r>
-        <w:rPr>
-          <w:lang w:val="en-US"/>
-        </w:rPr>
-        <w:t>I would want to read over those Done projects content before publishing. I should know what I publish exactly and have evaluated it and made some adaptations possibly. Probably nothing in it is a secret, so you don't need to remove it from source control history, but slight changes might be good.</w:t>
-      </w:r>
-    </w:p>
-    <w:p>
-      <w:pPr>
-        <w:numPr>
-          <w:ilvl w:val="1"/>
-          <w:numId w:val="25"/>
-        </w:numPr>
-        <w:rPr>
-          <w:lang w:val="en-US"/>
-        </w:rPr>
-      </w:pPr>
-      <w:r>
-        <w:rPr>
-          <w:lang w:val="en-US"/>
-        </w:rPr>
-        <w:t>Some things especially in evaluations may seem cocky when I call my own successes very v</w:t>
+        <w:t xml:space="preserve">Not sure if that prefixing looks so great. </w:t>
+      </w:r>
+    </w:p>
+    <w:p>
+      <w:pPr>
+        <w:numPr>
+          <w:ilvl w:val="3"/>
+          <w:numId w:val="25"/>
+        </w:numPr>
+        <w:rPr>
+          <w:lang w:val="en-US"/>
+        </w:rPr>
+      </w:pPr>
+      <w:r>
+        <w:rPr>
+          <w:lang w:val="en-US"/>
+        </w:rPr>
+        <w:t>It looks cluttered. And I cannot apply it consistently, because of path length problems. Branch. Try without prefixes.</w:t>
+      </w:r>
+    </w:p>
+    <w:p>
+      <w:pPr>
+        <w:numPr>
+          <w:ilvl w:val="3"/>
+          <w:numId w:val="25"/>
+        </w:numPr>
+        <w:rPr>
+          <w:lang w:val="en-US"/>
+        </w:rPr>
+      </w:pPr>
+      <w:r>
+        <w:rPr>
+          <w:lang w:val="en-US"/>
+        </w:rPr>
+        <w:t>'Spec Plan' somewhere in there looked ok.</w:t>
+      </w:r>
+    </w:p>
+    <w:p>
+      <w:pPr>
+        <w:numPr>
+          <w:ilvl w:val="3"/>
+          <w:numId w:val="25"/>
+        </w:numPr>
+        <w:rPr>
+          <w:lang w:val="en-US"/>
+        </w:rPr>
+      </w:pPr>
+      <w:r>
+        <w:rPr>
+          <w:lang w:val="en-US"/>
+        </w:rPr>
+        <w:t>My doubts are that if this doc is in the internet, the title means a lot, so why not have it be complete? It does already have that completeness somewhere in the URL, but…</w:t>
+      </w:r>
+    </w:p>
+    <w:p>
+      <w:pPr>
+        <w:numPr>
+          <w:ilvl w:val="3"/>
+          <w:numId w:val="25"/>
+        </w:numPr>
+        <w:rPr>
+          <w:lang w:val="en-US"/>
+        </w:rPr>
+      </w:pPr>
+      <w:r>
+        <w:rPr>
+          <w:lang w:val="en-US"/>
+        </w:rPr>
+        <w:t>Maybe let go of the toilet role principle and just call something '</w:t>
+      </w:r>
+      <w:r>
+        <w:rPr>
+          <w:lang w:val="en-US"/>
+        </w:rPr>
+        <w:t>Automatic Containment for Relations</w:t>
+      </w:r>
+      <w:r>
+        <w:rPr>
+          <w:lang w:val="en-US"/>
+        </w:rPr>
+        <w:t>.doc'. Not 'Plan', not 'Spec' just lazy. Maybe it is ok.</w:t>
+      </w:r>
+    </w:p>
+    <w:p>
+      <w:pPr>
+        <w:numPr>
+          <w:ilvl w:val="3"/>
+          <w:numId w:val="25"/>
+        </w:numPr>
+        <w:rPr>
+          <w:lang w:val="en-US"/>
+        </w:rPr>
+      </w:pPr>
+      <w:r>
+        <w:rPr>
+          <w:lang w:val="en-US"/>
+        </w:rPr>
+        <w:t>My being better at systematics than words might be in the way. So that I don't come up with good titles.</w:t>
       </w:r>
       <w:bookmarkStart w:id="10" w:name="_GoBack"/>
       <w:bookmarkEnd w:id="10"/>
-      <w:r>
-        <w:rPr>
-          <w:lang w:val="en-US"/>
-        </w:rPr>
-        <w:t>ery good. I don't know if I need to change that. I also use I and you interchangedly when I talk about myself. Not sure if I have to change that. The plans sometimes talk in definites. Maybe openness is better language. Not sure if that's a problem. I worry what people would think of me. If they'd think I'm arrogant… maybe I should not worry about that.</w:t>
+    </w:p>
+    <w:p>
+      <w:pPr>
+        <w:numPr>
+          <w:ilvl w:val="2"/>
+          <w:numId w:val="25"/>
+        </w:numPr>
+        <w:rPr>
+          <w:lang w:val="en-US"/>
+        </w:rPr>
+      </w:pPr>
+      <w:r>
+        <w:rPr>
+          <w:lang w:val="en-US"/>
+        </w:rPr>
+        <w:t>Month in the headings, so it is clear that the fact that it is a time period is leading.</w:t>
+      </w:r>
+    </w:p>
+    <w:p>
+      <w:pPr>
+        <w:numPr>
+          <w:ilvl w:val="2"/>
+          <w:numId w:val="25"/>
+        </w:numPr>
+        <w:rPr>
+          <w:lang w:val="en-US"/>
+        </w:rPr>
+      </w:pPr>
+      <w:r>
+        <w:rPr>
+          <w:lang w:val="en-US"/>
+        </w:rPr>
+        <w:t xml:space="preserve">Convert to docx without </w:t>
+      </w:r>
+      <w:r>
+        <w:rPr>
+          <w:lang w:val="en-US"/>
+        </w:rPr>
+        <w:t>C</w:t>
+      </w:r>
+      <w:r>
+        <w:rPr>
+          <w:lang w:val="en-US"/>
+        </w:rPr>
+        <w:t xml:space="preserve">ompatibility </w:t>
+      </w:r>
+      <w:r>
+        <w:rPr>
+          <w:lang w:val="en-US"/>
+        </w:rPr>
+        <w:t>M</w:t>
+      </w:r>
+      <w:r>
+        <w:rPr>
+          <w:lang w:val="en-US"/>
+        </w:rPr>
+        <w:t>ode.</w:t>
+      </w:r>
+    </w:p>
+    <w:p>
+      <w:pPr>
+        <w:numPr>
+          <w:ilvl w:val="2"/>
+          <w:numId w:val="25"/>
+        </w:numPr>
+        <w:rPr>
+          <w:lang w:val="en-US"/>
+        </w:rPr>
+      </w:pPr>
+      <w:r>
+        <w:rPr>
+          <w:lang w:val="en-US"/>
+        </w:rPr>
+        <w:t>Font Calibri.</w:t>
+      </w:r>
+    </w:p>
+    <w:p>
+      <w:pPr>
+        <w:numPr>
+          <w:ilvl w:val="2"/>
+          <w:numId w:val="25"/>
+        </w:numPr>
+        <w:rPr>
+          <w:lang w:val="en-US"/>
+        </w:rPr>
+      </w:pPr>
+      <w:r>
+        <w:rPr>
+          <w:lang w:val="en-US"/>
+        </w:rPr>
+        <w:t>Set proofing language to English US.</w:t>
+      </w:r>
+    </w:p>
+    <w:p>
+      <w:pPr>
+        <w:numPr>
+          <w:ilvl w:val="2"/>
+          <w:numId w:val="25"/>
+        </w:numPr>
+        <w:rPr>
+          <w:lang w:val="en-US"/>
+        </w:rPr>
+      </w:pPr>
+      <w:r>
+        <w:rPr>
+          <w:lang w:val="en-US"/>
+        </w:rPr>
+        <w:t>Page headers</w:t>
+      </w:r>
+    </w:p>
+    <w:p>
+      <w:pPr>
+        <w:numPr>
+          <w:ilvl w:val="1"/>
+          <w:numId w:val="25"/>
+        </w:numPr>
+        <w:rPr>
+          <w:lang w:val="en-US"/>
+        </w:rPr>
+      </w:pPr>
+      <w:r>
+        <w:rPr>
+          <w:lang w:val="en-US"/>
+        </w:rPr>
+        <w:t>Details:</w:t>
+      </w:r>
+    </w:p>
+    <w:p>
+      <w:pPr>
+        <w:numPr>
+          <w:ilvl w:val="2"/>
+          <w:numId w:val="25"/>
+        </w:numPr>
+        <w:rPr>
+          <w:lang w:val="en-US"/>
+        </w:rPr>
+      </w:pPr>
+      <w:r>
+        <w:rPr>
+          <w:lang w:val="en-US"/>
+        </w:rPr>
+        <w:t>Get rid of content about 'studying'?</w:t>
+      </w:r>
+    </w:p>
+    <w:p>
+      <w:pPr>
+        <w:numPr>
+          <w:ilvl w:val="2"/>
+          <w:numId w:val="25"/>
+        </w:numPr>
+        <w:rPr>
+          <w:lang w:val="en-US"/>
+        </w:rPr>
+      </w:pPr>
+      <w:r>
+        <w:rPr>
+          <w:lang w:val="en-US"/>
+        </w:rPr>
+        <w:t>Command as a Concept Spec Plan</w:t>
+      </w:r>
+      <w:r>
+        <w:rPr>
+          <w:lang w:val="en-US"/>
+        </w:rPr>
+        <w:t xml:space="preserve"> seems a super project but later turns out not to be…</w:t>
+      </w:r>
+    </w:p>
+    <w:p>
+      <w:pPr>
+        <w:numPr>
+          <w:ilvl w:val="1"/>
+          <w:numId w:val="25"/>
+        </w:numPr>
+        <w:rPr>
+          <w:lang w:val="en-US"/>
+        </w:rPr>
+      </w:pPr>
+      <w:r>
+        <w:rPr>
+          <w:lang w:val="en-US"/>
+        </w:rPr>
+        <w:t>I would want to read over those Done projects content before publishing. I should know what I publish exactly and have evaluated it and made some adaptations possibly. Probably nothing in it is a secret, so you don't need to remove it from source control history, but slight changes might be good.</w:t>
+      </w:r>
+    </w:p>
+    <w:p>
+      <w:pPr>
+        <w:numPr>
+          <w:ilvl w:val="1"/>
+          <w:numId w:val="25"/>
+        </w:numPr>
+        <w:rPr>
+          <w:lang w:val="en-US"/>
+        </w:rPr>
+      </w:pPr>
+      <w:r>
+        <w:rPr>
+          <w:lang w:val="en-US"/>
+        </w:rPr>
+        <w:t>Some things especially in evaluations may seem cocky when I call my own successes very very good. I don't know if I need to change that. I also use I and you interchangedly when I talk about myself. Not sure if I have to change that. The plans sometimes talk in definites. Maybe openness is better language. Not sure if that's a problem. I worry what people would think of me. If they'd think I'm arrogant… maybe I should not worry about that.</w:t>
       </w:r>
     </w:p>
     <w:p>

</xml_diff>

<commit_message>
Circle Language Spec Plan: Convert doc to docx (without compatibility mode).
</commit_message>
<xml_diff>
--- a/Circle Language Spec Plan/1. Current/2019-08 Circle Language Spec Revamp Plan/2019-08 Circle Language Spec Revamp Notes.docx
+++ b/Circle Language Spec Plan/1. Current/2019-08 Circle Language Spec Revamp Plan/2019-08 Circle Language Spec Revamp Notes.docx
@@ -2713,6 +2713,85 @@
           <w:color w:val="B4C6E7"/>
           <w:lang w:val="en-US"/>
         </w:rPr>
+        <w:t>Information</w:t>
+      </w:r>
+    </w:p>
+    <w:p>
+      <w:pPr>
+        <w:numPr>
+          <w:ilvl w:val="0"/>
+          <w:numId w:val="25"/>
+        </w:numPr>
+        <w:rPr>
+          <w:lang w:val="en-US"/>
+        </w:rPr>
+      </w:pPr>
+      <w:r>
+        <w:rPr>
+          <w:lang w:val="en-US"/>
+        </w:rPr>
+        <w:t>For converting to MD:</w:t>
+      </w:r>
+    </w:p>
+    <w:p>
+      <w:pPr>
+        <w:numPr>
+          <w:ilvl w:val="1"/>
+          <w:numId w:val="25"/>
+        </w:numPr>
+        <w:rPr>
+          <w:lang w:val="en-US"/>
+        </w:rPr>
+      </w:pPr>
+      <w:hyperlink r:id="rId7" w:history="1">
+        <w:r>
+          <w:rPr>
+            <w:rStyle w:val="Hyperlink"/>
+            <w:lang w:val="en-US"/>
+          </w:rPr>
+          <w:t>https://pandoc.org/index.html</w:t>
+        </w:r>
+      </w:hyperlink>
+    </w:p>
+    <w:p>
+      <w:pPr>
+        <w:numPr>
+          <w:ilvl w:val="1"/>
+          <w:numId w:val="25"/>
+        </w:numPr>
+        <w:rPr>
+          <w:lang w:val="en-US"/>
+        </w:rPr>
+      </w:pPr>
+      <w:hyperlink r:id="rId8" w:history="1">
+        <w:r>
+          <w:rPr>
+            <w:rStyle w:val="Hyperlink"/>
+            <w:lang w:val="en-US"/>
+          </w:rPr>
+          <w:t>https://word2md.com</w:t>
+        </w:r>
+      </w:hyperlink>
+      <w:r>
+        <w:rPr>
+          <w:lang w:val="en-US"/>
+        </w:rPr>
+        <w:t xml:space="preserve"> </w:t>
+      </w:r>
+    </w:p>
+    <w:p>
+      <w:pPr>
+        <w:pStyle w:val="Heading2"/>
+        <w:rPr>
+          <w:color w:val="B4C6E7"/>
+          <w:lang w:val="en-US"/>
+        </w:rPr>
+      </w:pPr>
+      <w:r>
+        <w:rPr>
+          <w:color w:val="B4C6E7"/>
+          <w:lang w:val="en-US"/>
+        </w:rPr>
         <w:t>Notes</w:t>
       </w:r>
       <w:bookmarkEnd w:id="8"/>
@@ -3223,13 +3302,13 @@
           <w:numId w:val="25"/>
         </w:numPr>
         <w:rPr>
-          <w:color w:val="BFBFBF"/>
-          <w:lang w:val="en-US"/>
-        </w:rPr>
-      </w:pPr>
-      <w:r>
-        <w:rPr>
-          <w:color w:val="BFBFBF"/>
+          <w:color w:val="BFBFBF" w:themeColor="background1" w:themeShade="BF"/>
+          <w:lang w:val="en-US"/>
+        </w:rPr>
+      </w:pPr>
+      <w:r>
+        <w:rPr>
+          <w:color w:val="BFBFBF" w:themeColor="background1" w:themeShade="BF"/>
           <w:lang w:val="en-US"/>
         </w:rPr>
         <w:t>'Articles' =&gt; 'Spec'</w:t>
@@ -3242,13 +3321,13 @@
           <w:numId w:val="25"/>
         </w:numPr>
         <w:rPr>
-          <w:color w:val="B4C6E7"/>
-          <w:lang w:val="en-US"/>
-        </w:rPr>
-      </w:pPr>
-      <w:r>
-        <w:rPr>
-          <w:color w:val="B4C6E7"/>
+          <w:color w:val="BFBFBF" w:themeColor="background1" w:themeShade="BF"/>
+          <w:lang w:val="en-US"/>
+        </w:rPr>
+      </w:pPr>
+      <w:r>
+        <w:rPr>
+          <w:color w:val="BFBFBF" w:themeColor="background1" w:themeShade="BF"/>
           <w:lang w:val="en-US"/>
         </w:rPr>
         <w:t>No sub folders, just files?</w:t>
@@ -3261,13 +3340,13 @@
           <w:numId w:val="25"/>
         </w:numPr>
         <w:rPr>
-          <w:color w:val="B4C6E7"/>
-          <w:lang w:val="en-US"/>
-        </w:rPr>
-      </w:pPr>
-      <w:r>
-        <w:rPr>
-          <w:color w:val="B4C6E7"/>
+          <w:color w:val="BFBFBF" w:themeColor="background1" w:themeShade="BF"/>
+          <w:lang w:val="en-US"/>
+        </w:rPr>
+      </w:pPr>
+      <w:r>
+        <w:rPr>
+          <w:color w:val="BFBFBF" w:themeColor="background1" w:themeShade="BF"/>
           <w:lang w:val="en-US"/>
         </w:rPr>
         <w:t>Some sub-projects contain many files.</w:t>
@@ -3280,13 +3359,13 @@
           <w:numId w:val="25"/>
         </w:numPr>
         <w:rPr>
-          <w:color w:val="B4C6E7"/>
-          <w:lang w:val="en-US"/>
-        </w:rPr>
-      </w:pPr>
-      <w:r>
-        <w:rPr>
-          <w:color w:val="B4C6E7"/>
+          <w:color w:val="BFBFBF" w:themeColor="background1" w:themeShade="BF"/>
+          <w:lang w:val="en-US"/>
+        </w:rPr>
+      </w:pPr>
+      <w:r>
+        <w:rPr>
+          <w:color w:val="BFBFBF" w:themeColor="background1" w:themeShade="BF"/>
           <w:lang w:val="en-US"/>
         </w:rPr>
         <w:t>Flattening it out might make a big list.</w:t>
@@ -3299,13 +3378,13 @@
           <w:numId w:val="25"/>
         </w:numPr>
         <w:rPr>
-          <w:color w:val="B4C6E7"/>
-          <w:lang w:val="en-US"/>
-        </w:rPr>
-      </w:pPr>
-      <w:r>
-        <w:rPr>
-          <w:color w:val="B4C6E7"/>
+          <w:color w:val="BFBFBF" w:themeColor="background1" w:themeShade="BF"/>
+          <w:lang w:val="en-US"/>
+        </w:rPr>
+      </w:pPr>
+      <w:r>
+        <w:rPr>
+          <w:color w:val="BFBFBF" w:themeColor="background1" w:themeShade="BF"/>
           <w:lang w:val="en-US"/>
         </w:rPr>
         <w:t>Keeping some folders but have other as loose files, makes you lose that time-line feeling.</w:t>
@@ -3318,13 +3397,13 @@
           <w:numId w:val="25"/>
         </w:numPr>
         <w:rPr>
-          <w:color w:val="B4C6E7"/>
-          <w:lang w:val="en-US"/>
-        </w:rPr>
-      </w:pPr>
-      <w:r>
-        <w:rPr>
-          <w:color w:val="B4C6E7"/>
+          <w:color w:val="BFBFBF" w:themeColor="background1" w:themeShade="BF"/>
+          <w:lang w:val="en-US"/>
+        </w:rPr>
+      </w:pPr>
+      <w:r>
+        <w:rPr>
+          <w:color w:val="BFBFBF" w:themeColor="background1" w:themeShade="BF"/>
           <w:lang w:val="en-US"/>
         </w:rPr>
         <w:t>Too much doubt -&gt; Postpone.</w:t>
@@ -3337,27 +3416,27 @@
           <w:numId w:val="25"/>
         </w:numPr>
         <w:rPr>
-          <w:color w:val="B4C6E7"/>
-          <w:lang w:val="en-US"/>
-        </w:rPr>
-      </w:pPr>
-      <w:r>
-        <w:rPr>
-          <w:color w:val="B4C6E7"/>
+          <w:color w:val="BFBFBF" w:themeColor="background1" w:themeShade="BF"/>
+          <w:lang w:val="en-US"/>
+        </w:rPr>
+      </w:pPr>
+      <w:r>
+        <w:rPr>
+          <w:color w:val="BFBFBF" w:themeColor="background1" w:themeShade="BF"/>
           <w:lang w:val="en-US"/>
         </w:rPr>
         <w:t>Maybe prefix all with Circle Language Spec Plan.</w:t>
       </w:r>
       <w:r>
         <w:rPr>
-          <w:color w:val="B4C6E7"/>
+          <w:color w:val="BFBFBF" w:themeColor="background1" w:themeShade="BF"/>
           <w:lang w:val="en-US"/>
         </w:rPr>
         <w:t xml:space="preserve"> </w:t>
       </w:r>
       <w:r>
         <w:rPr>
-          <w:color w:val="B4C6E7"/>
+          <w:color w:val="BFBFBF" w:themeColor="background1" w:themeShade="BF"/>
           <w:lang w:val="en-US"/>
         </w:rPr>
         <w:t>Then simplify the rest of the title, because Plan is already implied.</w:t>
@@ -3370,13 +3449,13 @@
           <w:numId w:val="25"/>
         </w:numPr>
         <w:rPr>
-          <w:color w:val="B4C6E7"/>
-          <w:lang w:val="en-US"/>
-        </w:rPr>
-      </w:pPr>
-      <w:r>
-        <w:rPr>
-          <w:color w:val="B4C6E7"/>
+          <w:color w:val="BFBFBF" w:themeColor="background1" w:themeShade="BF"/>
+          <w:lang w:val="en-US"/>
+        </w:rPr>
+      </w:pPr>
+      <w:r>
+        <w:rPr>
+          <w:color w:val="BFBFBF" w:themeColor="background1" w:themeShade="BF"/>
           <w:lang w:val="en-US"/>
         </w:rPr>
         <w:t>Getting path length problems. Collapsing sub-folders with only one file after all.</w:t>
@@ -3389,14 +3468,16 @@
           <w:numId w:val="25"/>
         </w:numPr>
         <w:rPr>
-          <w:lang w:val="en-US"/>
-        </w:rPr>
-      </w:pPr>
-      <w:r>
-        <w:rPr>
-          <w:lang w:val="en-US"/>
-        </w:rPr>
-        <w:t xml:space="preserve">Not sure if that prefixing looks so great. </w:t>
+          <w:color w:val="BFBFBF" w:themeColor="background1" w:themeShade="BF"/>
+          <w:lang w:val="en-US"/>
+        </w:rPr>
+      </w:pPr>
+      <w:r>
+        <w:rPr>
+          <w:color w:val="BFBFBF" w:themeColor="background1" w:themeShade="BF"/>
+          <w:lang w:val="en-US"/>
+        </w:rPr>
+        <w:t>Not sure if that prefixing looks so great.</w:t>
       </w:r>
     </w:p>
     <w:p>
@@ -3406,11 +3487,13 @@
           <w:numId w:val="25"/>
         </w:numPr>
         <w:rPr>
-          <w:lang w:val="en-US"/>
-        </w:rPr>
-      </w:pPr>
-      <w:r>
-        <w:rPr>
+          <w:color w:val="BFBFBF" w:themeColor="background1" w:themeShade="BF"/>
+          <w:lang w:val="en-US"/>
+        </w:rPr>
+      </w:pPr>
+      <w:r>
+        <w:rPr>
+          <w:color w:val="BFBFBF" w:themeColor="background1" w:themeShade="BF"/>
           <w:lang w:val="en-US"/>
         </w:rPr>
         <w:t>It looks cluttered. And I cannot apply it consistently, because of path length problems. Branch. Try without prefixes.</w:t>
@@ -3423,11 +3506,13 @@
           <w:numId w:val="25"/>
         </w:numPr>
         <w:rPr>
-          <w:lang w:val="en-US"/>
-        </w:rPr>
-      </w:pPr>
-      <w:r>
-        <w:rPr>
+          <w:color w:val="BFBFBF" w:themeColor="background1" w:themeShade="BF"/>
+          <w:lang w:val="en-US"/>
+        </w:rPr>
+      </w:pPr>
+      <w:r>
+        <w:rPr>
+          <w:color w:val="BFBFBF" w:themeColor="background1" w:themeShade="BF"/>
           <w:lang w:val="en-US"/>
         </w:rPr>
         <w:t>'Spec Plan' somewhere in there looked ok.</w:t>
@@ -3440,11 +3525,13 @@
           <w:numId w:val="25"/>
         </w:numPr>
         <w:rPr>
-          <w:lang w:val="en-US"/>
-        </w:rPr>
-      </w:pPr>
-      <w:r>
-        <w:rPr>
+          <w:color w:val="BFBFBF" w:themeColor="background1" w:themeShade="BF"/>
+          <w:lang w:val="en-US"/>
+        </w:rPr>
+      </w:pPr>
+      <w:r>
+        <w:rPr>
+          <w:color w:val="BFBFBF" w:themeColor="background1" w:themeShade="BF"/>
           <w:lang w:val="en-US"/>
         </w:rPr>
         <w:t>My doubts are that if this doc is in the internet, the title means a lot, so why not have it be complete? It does already have that completeness somewhere in the URL, but…</w:t>
@@ -3457,26 +3544,16 @@
           <w:numId w:val="25"/>
         </w:numPr>
         <w:rPr>
-          <w:lang w:val="en-US"/>
-        </w:rPr>
-      </w:pPr>
-      <w:r>
-        <w:rPr>
-          <w:lang w:val="en-US"/>
-        </w:rPr>
-        <w:t>Maybe let go of the toilet role principle and just call something '</w:t>
-      </w:r>
-      <w:r>
-        <w:rPr>
-          <w:lang w:val="en-US"/>
-        </w:rPr>
-        <w:t>Automatic Containment for Relations</w:t>
-      </w:r>
-      <w:r>
-        <w:rPr>
-          <w:lang w:val="en-US"/>
-        </w:rPr>
-        <w:t>.doc'. Not 'Plan', not 'Spec' just lazy. Maybe it is ok.</w:t>
+          <w:color w:val="BFBFBF" w:themeColor="background1" w:themeShade="BF"/>
+          <w:lang w:val="en-US"/>
+        </w:rPr>
+      </w:pPr>
+      <w:r>
+        <w:rPr>
+          <w:color w:val="BFBFBF" w:themeColor="background1" w:themeShade="BF"/>
+          <w:lang w:val="en-US"/>
+        </w:rPr>
+        <w:t>Maybe let go of the toilet role principle and just call something 'Automatic Containment for Relations.doc'. Not 'Plan', not 'Spec' just lazy. Maybe it is ok.</w:t>
       </w:r>
     </w:p>
     <w:p>
@@ -3486,17 +3563,94 @@
           <w:numId w:val="25"/>
         </w:numPr>
         <w:rPr>
-          <w:lang w:val="en-US"/>
-        </w:rPr>
-      </w:pPr>
-      <w:r>
-        <w:rPr>
-          <w:lang w:val="en-US"/>
-        </w:rPr>
-        <w:t>My being better at systematics than words might be in the way. So that I don't come up with good titles.</w:t>
-      </w:r>
+          <w:color w:val="BFBFBF" w:themeColor="background1" w:themeShade="BF"/>
+          <w:lang w:val="en-US"/>
+        </w:rPr>
+      </w:pPr>
+      <w:r>
+        <w:rPr>
+          <w:color w:val="BFBFBF" w:themeColor="background1" w:themeShade="BF"/>
+          <w:lang w:val="en-US"/>
+        </w:rPr>
+        <w:t xml:space="preserve">My being better at systematics than words might be in the way. So that I don't </w:t>
+      </w:r>
+      <w:r>
+        <w:rPr>
+          <w:color w:val="BFBFBF" w:themeColor="background1" w:themeShade="BF"/>
+          <w:lang w:val="en-US"/>
+        </w:rPr>
+        <w:t>easily decide what's clear enough.</w:t>
+      </w:r>
+    </w:p>
+    <w:p>
+      <w:pPr>
+        <w:numPr>
+          <w:ilvl w:val="2"/>
+          <w:numId w:val="25"/>
+        </w:numPr>
+        <w:rPr>
+          <w:lang w:val="en-US"/>
+        </w:rPr>
+      </w:pPr>
+      <w:r>
+        <w:rPr>
+          <w:lang w:val="en-US"/>
+        </w:rPr>
+        <w:t>Convert to docx without Compatibility Mode.</w:t>
+      </w:r>
+    </w:p>
+    <w:p>
+      <w:pPr>
+        <w:numPr>
+          <w:ilvl w:val="3"/>
+          <w:numId w:val="25"/>
+        </w:numPr>
+        <w:rPr>
+          <w:lang w:val="en-US"/>
+        </w:rPr>
+      </w:pPr>
+      <w:r>
+        <w:rPr>
+          <w:lang w:val="en-US"/>
+        </w:rPr>
+        <w:t>What use is that, if I want to convert it to MD instead?</w:t>
+      </w:r>
+    </w:p>
+    <w:p>
+      <w:pPr>
+        <w:numPr>
+          <w:ilvl w:val="3"/>
+          <w:numId w:val="25"/>
+        </w:numPr>
+        <w:rPr>
+          <w:lang w:val="en-US"/>
+        </w:rPr>
+      </w:pPr>
+      <w:r>
+        <w:rPr>
+          <w:lang w:val="en-US"/>
+        </w:rPr>
+        <w:t>Not great if I use color coding it the docs.</w:t>
+      </w:r>
+    </w:p>
+    <w:p>
+      <w:pPr>
+        <w:numPr>
+          <w:ilvl w:val="2"/>
+          <w:numId w:val="25"/>
+        </w:numPr>
+        <w:rPr>
+          <w:lang w:val="en-US"/>
+        </w:rPr>
+      </w:pPr>
       <w:bookmarkStart w:id="10" w:name="_GoBack"/>
       <w:bookmarkEnd w:id="10"/>
+      <w:r>
+        <w:rPr>
+          <w:lang w:val="en-US"/>
+        </w:rPr>
+        <w:t>Month in the headings, so it is clear that the fact that it is a time period is leading.</w:t>
+      </w:r>
     </w:p>
     <w:p>
       <w:pPr>
@@ -3512,7 +3666,19 @@
         <w:rPr>
           <w:lang w:val="en-US"/>
         </w:rPr>
-        <w:t>Month in the headings, so it is clear that the fact that it is a time period is leading.</w:t>
+        <w:t>Remove '</w:t>
+      </w:r>
+      <w:r>
+        <w:rPr>
+          <w:lang w:val="en-US"/>
+        </w:rPr>
+        <w:t>&amp; Copyright</w:t>
+      </w:r>
+      <w:r>
+        <w:rPr>
+          <w:lang w:val="en-US"/>
+        </w:rPr>
+        <w:t>'</w:t>
       </w:r>
     </w:p>
     <w:p>
@@ -3529,31 +3695,31 @@
         <w:rPr>
           <w:lang w:val="en-US"/>
         </w:rPr>
-        <w:t xml:space="preserve">Convert to docx without </w:t>
-      </w:r>
-      <w:r>
-        <w:rPr>
-          <w:lang w:val="en-US"/>
-        </w:rPr>
-        <w:t>C</w:t>
-      </w:r>
-      <w:r>
-        <w:rPr>
-          <w:lang w:val="en-US"/>
-        </w:rPr>
-        <w:t xml:space="preserve">ompatibility </w:t>
-      </w:r>
-      <w:r>
-        <w:rPr>
-          <w:lang w:val="en-US"/>
-        </w:rPr>
-        <w:t>M</w:t>
-      </w:r>
-      <w:r>
-        <w:rPr>
-          <w:lang w:val="en-US"/>
-        </w:rPr>
-        <w:t>ode.</w:t>
+        <w:t xml:space="preserve">Remove unnecessary </w:t>
+      </w:r>
+      <w:r>
+        <w:rPr>
+          <w:lang w:val="en-US"/>
+        </w:rPr>
+        <w:t xml:space="preserve">title page </w:t>
+      </w:r>
+      <w:r>
+        <w:rPr>
+          <w:lang w:val="en-US"/>
+        </w:rPr>
+        <w:t>white space</w:t>
+      </w:r>
+      <w:r>
+        <w:rPr>
+          <w:lang w:val="en-US"/>
+        </w:rPr>
+        <w:t xml:space="preserve"> and</w:t>
+      </w:r>
+      <w:r>
+        <w:rPr>
+          <w:lang w:val="en-US"/>
+        </w:rPr>
+        <w:t xml:space="preserve"> 'version XXXX-XX' mentioning.</w:t>
       </w:r>
     </w:p>
     <w:p>
@@ -3695,7 +3861,21 @@
         <w:rPr>
           <w:lang w:val="en-US"/>
         </w:rPr>
-        <w:t>Some things especially in evaluations may seem cocky when I call my own successes very very good. I don't know if I need to change that. I also use I and you interchangedly when I talk about myself. Not sure if I have to change that. The plans sometimes talk in definites. Maybe openness is better language. Not sure if that's a problem. I worry what people would think of me. If they'd think I'm arrogant… maybe I should not worry about that.</w:t>
+        <w:t xml:space="preserve">Some things especially in evaluations may seem cocky when I call my own successes very </w:t>
+      </w:r>
+      <w:proofErr w:type="spellStart"/>
+      <w:r>
+        <w:rPr>
+          <w:lang w:val="en-US"/>
+        </w:rPr>
+        <w:t>very</w:t>
+      </w:r>
+      <w:proofErr w:type="spellEnd"/>
+      <w:r>
+        <w:rPr>
+          <w:lang w:val="en-US"/>
+        </w:rPr>
+        <w:t xml:space="preserve"> good. I don't know if I need to change that. I also use I and you interchangedly when I talk about myself. Not sure if I have to change that. The plans sometimes talk in definites. Maybe openness is better language. Not sure if that's a problem. I worry what people would think of me. If they'd think I'm arrogant… maybe I should not worry about that.</w:t>
       </w:r>
     </w:p>
     <w:p>
@@ -8830,12 +9010,12 @@
       </w:pPr>
     </w:p>
     <w:sectPr>
-      <w:headerReference w:type="even" r:id="rId7"/>
-      <w:headerReference w:type="default" r:id="rId8"/>
-      <w:footerReference w:type="even" r:id="rId9"/>
-      <w:footerReference w:type="default" r:id="rId10"/>
-      <w:headerReference w:type="first" r:id="rId11"/>
-      <w:footerReference w:type="first" r:id="rId12"/>
+      <w:headerReference w:type="even" r:id="rId9"/>
+      <w:headerReference w:type="default" r:id="rId10"/>
+      <w:footerReference w:type="even" r:id="rId11"/>
+      <w:footerReference w:type="default" r:id="rId12"/>
+      <w:headerReference w:type="first" r:id="rId13"/>
+      <w:footerReference w:type="first" r:id="rId14"/>
       <w:pgSz w:w="11906" w:h="16838"/>
       <w:pgMar w:top="1977" w:right="1417" w:bottom="1417" w:left="1417" w:header="708" w:footer="708" w:gutter="0"/>
       <w:cols w:space="708"/>
@@ -12637,6 +12817,18 @@
       <w:ind w:left="708"/>
     </w:pPr>
   </w:style>
+  <w:style w:type="character" w:styleId="UnresolvedMention">
+    <w:name w:val="Unresolved Mention"/>
+    <w:basedOn w:val="DefaultParagraphFont"/>
+    <w:uiPriority w:val="99"/>
+    <w:semiHidden/>
+    <w:unhideWhenUsed/>
+    <w:rsid w:val="002918AE"/>
+    <w:rPr>
+      <w:color w:val="605E5C"/>
+      <w:shd w:val="clear" w:color="auto" w:fill="E1DFDD"/>
+    </w:rPr>
+  </w:style>
 </w:styles>
 </file>
 

</xml_diff>